<commit_message>
Giải quyết vấn đề WebGIS là gì?
</commit_message>
<xml_diff>
--- a/luanvan.docx
+++ b/luanvan.docx
@@ -8,16 +8,16 @@
         <w:rPr>
           <w:rFonts w:ascii="Times New Roman" w:hAnsi="Times New Roman" w:cs="Times New Roman"/>
           <w:b/>
-          <w:sz w:val="28"/>
-          <w:szCs w:val="28"/>
+          <w:sz w:val="26"/>
+          <w:szCs w:val="26"/>
         </w:rPr>
       </w:pPr>
       <w:r>
         <w:rPr>
           <w:rFonts w:ascii="Times New Roman" w:hAnsi="Times New Roman" w:cs="Times New Roman"/>
           <w:b/>
-          <w:sz w:val="28"/>
-          <w:szCs w:val="28"/>
+          <w:sz w:val="26"/>
+          <w:szCs w:val="26"/>
         </w:rPr>
         <w:t>ĐỀ CƯƠNG LUẬN VĂN</w:t>
       </w:r>
@@ -28,16 +28,16 @@
         <w:rPr>
           <w:rFonts w:ascii="Times New Roman" w:hAnsi="Times New Roman" w:cs="Times New Roman"/>
           <w:b/>
-          <w:sz w:val="28"/>
-          <w:szCs w:val="28"/>
+          <w:sz w:val="26"/>
+          <w:szCs w:val="26"/>
         </w:rPr>
       </w:pPr>
       <w:r>
         <w:rPr>
           <w:rFonts w:ascii="Times New Roman" w:hAnsi="Times New Roman" w:cs="Times New Roman"/>
           <w:b/>
-          <w:sz w:val="28"/>
-          <w:szCs w:val="28"/>
+          <w:sz w:val="26"/>
+          <w:szCs w:val="26"/>
         </w:rPr>
         <w:t>XÂY DỰNG WEBGIS GIÁM SÁT ĐỘ MẶN</w:t>
       </w:r>
@@ -48,22 +48,23 @@
         <w:rPr>
           <w:rFonts w:ascii="Times New Roman" w:hAnsi="Times New Roman" w:cs="Times New Roman"/>
           <w:b/>
-          <w:sz w:val="28"/>
-          <w:szCs w:val="28"/>
+          <w:sz w:val="26"/>
+          <w:szCs w:val="26"/>
         </w:rPr>
       </w:pPr>
       <w:r>
         <w:rPr>
           <w:rFonts w:ascii="Times New Roman" w:hAnsi="Times New Roman" w:cs="Times New Roman"/>
           <w:b/>
-          <w:sz w:val="28"/>
-          <w:szCs w:val="28"/>
+          <w:sz w:val="26"/>
+          <w:szCs w:val="26"/>
         </w:rPr>
         <w:t>VÙNG ĐỒNG BẰNG SÔNG CỬU LONG</w:t>
       </w:r>
     </w:p>
     <w:p>
       <w:pPr>
+        <w:jc w:val="both"/>
         <w:rPr>
           <w:rFonts w:ascii="Times New Roman" w:hAnsi="Times New Roman" w:cs="Times New Roman"/>
           <w:sz w:val="26"/>
@@ -115,6 +116,7 @@
     </w:p>
     <w:p>
       <w:pPr>
+        <w:jc w:val="both"/>
         <w:rPr>
           <w:rFonts w:ascii="Times New Roman" w:hAnsi="Times New Roman" w:cs="Times New Roman"/>
           <w:sz w:val="26"/>
@@ -137,6 +139,7 @@
           <w:ilvl w:val="0"/>
           <w:numId w:val="1"/>
         </w:numPr>
+        <w:jc w:val="both"/>
         <w:rPr>
           <w:rFonts w:ascii="Times New Roman" w:hAnsi="Times New Roman" w:cs="Times New Roman"/>
           <w:sz w:val="26"/>
@@ -159,6 +162,7 @@
           <w:ilvl w:val="0"/>
           <w:numId w:val="1"/>
         </w:numPr>
+        <w:jc w:val="both"/>
         <w:rPr>
           <w:rFonts w:ascii="Times New Roman" w:hAnsi="Times New Roman" w:cs="Times New Roman"/>
           <w:sz w:val="26"/>
@@ -176,6 +180,7 @@
     </w:p>
     <w:p>
       <w:pPr>
+        <w:jc w:val="both"/>
         <w:rPr>
           <w:rFonts w:ascii="Times New Roman" w:hAnsi="Times New Roman" w:cs="Times New Roman"/>
           <w:sz w:val="26"/>
@@ -337,6 +342,7 @@
     </w:p>
     <w:p>
       <w:pPr>
+        <w:jc w:val="both"/>
         <w:rPr>
           <w:rFonts w:ascii="Times New Roman" w:hAnsi="Times New Roman" w:cs="Times New Roman"/>
           <w:sz w:val="26"/>
@@ -404,7 +410,7 @@
           </w:tcPr>
           <w:p>
             <w:pPr>
-              <w:jc w:val="center"/>
+              <w:jc w:val="both"/>
               <w:rPr>
                 <w:rFonts w:ascii="Times New Roman" w:hAnsi="Times New Roman" w:cs="Times New Roman"/>
                 <w:sz w:val="26"/>
@@ -427,7 +433,7 @@
           </w:tcPr>
           <w:p>
             <w:pPr>
-              <w:jc w:val="center"/>
+              <w:jc w:val="both"/>
               <w:rPr>
                 <w:rFonts w:ascii="Times New Roman" w:hAnsi="Times New Roman" w:cs="Times New Roman"/>
                 <w:sz w:val="26"/>
@@ -450,7 +456,7 @@
           </w:tcPr>
           <w:p>
             <w:pPr>
-              <w:jc w:val="center"/>
+              <w:jc w:val="both"/>
               <w:rPr>
                 <w:rFonts w:ascii="Times New Roman" w:hAnsi="Times New Roman" w:cs="Times New Roman"/>
                 <w:sz w:val="26"/>
@@ -475,7 +481,7 @@
           </w:tcPr>
           <w:p>
             <w:pPr>
-              <w:jc w:val="center"/>
+              <w:jc w:val="both"/>
               <w:rPr>
                 <w:rFonts w:ascii="Times New Roman" w:hAnsi="Times New Roman" w:cs="Times New Roman"/>
                 <w:sz w:val="26"/>
@@ -498,6 +504,7 @@
           </w:tcPr>
           <w:p>
             <w:pPr>
+              <w:jc w:val="both"/>
               <w:rPr>
                 <w:rFonts w:ascii="Times New Roman" w:hAnsi="Times New Roman" w:cs="Times New Roman"/>
                 <w:sz w:val="26"/>
@@ -531,6 +538,7 @@
           </w:p>
           <w:p>
             <w:pPr>
+              <w:jc w:val="both"/>
               <w:rPr>
                 <w:rFonts w:ascii="Times New Roman" w:hAnsi="Times New Roman" w:cs="Times New Roman"/>
                 <w:sz w:val="26"/>
@@ -548,6 +556,7 @@
           </w:p>
           <w:p>
             <w:pPr>
+              <w:jc w:val="both"/>
               <w:rPr>
                 <w:rFonts w:ascii="Times New Roman" w:hAnsi="Times New Roman" w:cs="Times New Roman"/>
                 <w:sz w:val="26"/>
@@ -581,6 +590,7 @@
           </w:p>
           <w:p>
             <w:pPr>
+              <w:jc w:val="both"/>
               <w:rPr>
                 <w:rFonts w:ascii="Times New Roman" w:hAnsi="Times New Roman" w:cs="Times New Roman"/>
                 <w:sz w:val="26"/>
@@ -611,6 +621,7 @@
           </w:tcPr>
           <w:p>
             <w:pPr>
+              <w:jc w:val="both"/>
               <w:rPr>
                 <w:rFonts w:ascii="Times New Roman" w:hAnsi="Times New Roman" w:cs="Times New Roman"/>
                 <w:sz w:val="26"/>
@@ -643,7 +654,7 @@
           </w:tcPr>
           <w:p>
             <w:pPr>
-              <w:jc w:val="center"/>
+              <w:jc w:val="both"/>
               <w:rPr>
                 <w:rFonts w:ascii="Times New Roman" w:hAnsi="Times New Roman" w:cs="Times New Roman"/>
                 <w:sz w:val="26"/>
@@ -666,6 +677,7 @@
           </w:tcPr>
           <w:p>
             <w:pPr>
+              <w:jc w:val="both"/>
               <w:rPr>
                 <w:rFonts w:ascii="Times New Roman" w:hAnsi="Times New Roman" w:cs="Times New Roman"/>
                 <w:sz w:val="26"/>
@@ -699,6 +711,7 @@
           </w:p>
           <w:p>
             <w:pPr>
+              <w:jc w:val="both"/>
               <w:rPr>
                 <w:rFonts w:ascii="Times New Roman" w:hAnsi="Times New Roman" w:cs="Times New Roman"/>
                 <w:sz w:val="26"/>
@@ -711,19 +724,12 @@
                 <w:sz w:val="26"/>
                 <w:szCs w:val="26"/>
               </w:rPr>
-              <w:t xml:space="preserve">- Tìm hiểu </w:t>
-            </w:r>
-            <w:r>
-              <w:rPr>
-                <w:rFonts w:ascii="Times New Roman" w:hAnsi="Times New Roman" w:cs="Times New Roman"/>
-                <w:sz w:val="26"/>
-                <w:szCs w:val="26"/>
-              </w:rPr>
-              <w:t>Google API</w:t>
+              <w:t>- Tìm hiểu Google API</w:t>
             </w:r>
           </w:p>
           <w:p>
             <w:pPr>
+              <w:jc w:val="both"/>
               <w:rPr>
                 <w:rFonts w:ascii="Times New Roman" w:hAnsi="Times New Roman" w:cs="Times New Roman"/>
                 <w:sz w:val="26"/>
@@ -746,6 +752,7 @@
           </w:tcPr>
           <w:p>
             <w:pPr>
+              <w:jc w:val="both"/>
               <w:rPr>
                 <w:rFonts w:ascii="Times New Roman" w:hAnsi="Times New Roman" w:cs="Times New Roman"/>
                 <w:sz w:val="26"/>
@@ -778,7 +785,7 @@
           </w:tcPr>
           <w:p>
             <w:pPr>
-              <w:jc w:val="center"/>
+              <w:jc w:val="both"/>
               <w:rPr>
                 <w:rFonts w:ascii="Times New Roman" w:hAnsi="Times New Roman" w:cs="Times New Roman"/>
                 <w:sz w:val="26"/>
@@ -801,6 +808,7 @@
           </w:tcPr>
           <w:p>
             <w:pPr>
+              <w:jc w:val="both"/>
               <w:rPr>
                 <w:rFonts w:ascii="Times New Roman" w:hAnsi="Times New Roman" w:cs="Times New Roman"/>
                 <w:sz w:val="26"/>
@@ -834,6 +842,7 @@
           </w:p>
           <w:p>
             <w:pPr>
+              <w:jc w:val="both"/>
               <w:rPr>
                 <w:rFonts w:ascii="Times New Roman" w:hAnsi="Times New Roman" w:cs="Times New Roman"/>
                 <w:sz w:val="26"/>
@@ -851,6 +860,7 @@
           </w:p>
           <w:p>
             <w:pPr>
+              <w:jc w:val="both"/>
               <w:rPr>
                 <w:rFonts w:ascii="Times New Roman" w:hAnsi="Times New Roman" w:cs="Times New Roman"/>
                 <w:sz w:val="26"/>
@@ -881,6 +891,7 @@
           </w:tcPr>
           <w:p>
             <w:pPr>
+              <w:jc w:val="both"/>
               <w:rPr>
                 <w:rFonts w:ascii="Times New Roman" w:hAnsi="Times New Roman" w:cs="Times New Roman"/>
                 <w:sz w:val="26"/>
@@ -913,7 +924,7 @@
           </w:tcPr>
           <w:p>
             <w:pPr>
-              <w:jc w:val="center"/>
+              <w:jc w:val="both"/>
               <w:rPr>
                 <w:rFonts w:ascii="Times New Roman" w:hAnsi="Times New Roman" w:cs="Times New Roman"/>
                 <w:sz w:val="26"/>
@@ -936,6 +947,7 @@
           </w:tcPr>
           <w:p>
             <w:pPr>
+              <w:jc w:val="both"/>
               <w:rPr>
                 <w:rFonts w:ascii="Times New Roman" w:hAnsi="Times New Roman" w:cs="Times New Roman"/>
                 <w:sz w:val="26"/>
@@ -958,6 +970,7 @@
           </w:tcPr>
           <w:p>
             <w:pPr>
+              <w:jc w:val="both"/>
               <w:rPr>
                 <w:rFonts w:ascii="Times New Roman" w:hAnsi="Times New Roman" w:cs="Times New Roman"/>
                 <w:sz w:val="26"/>
@@ -978,15 +991,17 @@
     </w:tbl>
     <w:p>
       <w:pPr>
-        <w:rPr>
-          <w:rFonts w:ascii="Times New Roman" w:hAnsi="Times New Roman" w:cs="Times New Roman"/>
-          <w:sz w:val="26"/>
-          <w:szCs w:val="26"/>
-        </w:rPr>
-      </w:pPr>
-    </w:p>
-    <w:p>
-      <w:pPr>
+        <w:jc w:val="both"/>
+        <w:rPr>
+          <w:rFonts w:ascii="Times New Roman" w:hAnsi="Times New Roman" w:cs="Times New Roman"/>
+          <w:sz w:val="26"/>
+          <w:szCs w:val="26"/>
+        </w:rPr>
+      </w:pPr>
+    </w:p>
+    <w:p>
+      <w:pPr>
+        <w:jc w:val="both"/>
         <w:rPr>
           <w:rFonts w:ascii="Times New Roman" w:hAnsi="Times New Roman" w:cs="Times New Roman"/>
           <w:sz w:val="26"/>
@@ -1018,76 +1033,582 @@
         </w:rPr>
         <w:t xml:space="preserve"> :</w:t>
       </w:r>
+    </w:p>
+    <w:p>
+      <w:pPr>
+        <w:jc w:val="both"/>
+        <w:rPr>
+          <w:rFonts w:ascii="Times New Roman" w:hAnsi="Times New Roman" w:cs="Times New Roman"/>
+          <w:sz w:val="26"/>
+          <w:szCs w:val="26"/>
+        </w:rPr>
+      </w:pPr>
+      <w:r>
+        <w:rPr>
+          <w:rFonts w:ascii="Times New Roman" w:hAnsi="Times New Roman" w:cs="Times New Roman"/>
+          <w:sz w:val="26"/>
+          <w:szCs w:val="26"/>
+        </w:rPr>
+        <w:t>+ Ngôn ngữ lập trình PHP, js, mô hình MVC PHP, sử dụng framework CodeIgniter.</w:t>
+      </w:r>
+    </w:p>
+    <w:p>
+      <w:pPr>
+        <w:jc w:val="both"/>
+        <w:rPr>
+          <w:rFonts w:ascii="Times New Roman" w:hAnsi="Times New Roman" w:cs="Times New Roman"/>
+          <w:sz w:val="26"/>
+          <w:szCs w:val="26"/>
+        </w:rPr>
+      </w:pPr>
+      <w:r>
+        <w:rPr>
+          <w:rFonts w:ascii="Times New Roman" w:hAnsi="Times New Roman" w:cs="Times New Roman"/>
+          <w:sz w:val="26"/>
+          <w:szCs w:val="26"/>
+        </w:rPr>
+        <w:t>+ Hệ thống thông tin địa lý Gis, ứng dụ</w:t>
+      </w:r>
+      <w:r>
+        <w:rPr>
+          <w:rFonts w:ascii="Times New Roman" w:hAnsi="Times New Roman" w:cs="Times New Roman"/>
+          <w:sz w:val="26"/>
+          <w:szCs w:val="26"/>
+        </w:rPr>
+        <w:t>ng Google Maps API</w:t>
+      </w:r>
+      <w:r>
+        <w:rPr>
+          <w:rFonts w:ascii="Times New Roman" w:hAnsi="Times New Roman" w:cs="Times New Roman"/>
+          <w:sz w:val="26"/>
+          <w:szCs w:val="26"/>
+        </w:rPr>
+        <w:t xml:space="preserve">. </w:t>
+      </w:r>
+    </w:p>
+    <w:p>
+      <w:pPr>
+        <w:jc w:val="both"/>
+        <w:rPr>
+          <w:rFonts w:ascii="Times New Roman" w:hAnsi="Times New Roman" w:cs="Times New Roman"/>
+          <w:sz w:val="26"/>
+          <w:szCs w:val="26"/>
+        </w:rPr>
+      </w:pPr>
+    </w:p>
+    <w:p>
+      <w:pPr>
+        <w:jc w:val="both"/>
+        <w:rPr>
+          <w:rFonts w:ascii="Times New Roman" w:hAnsi="Times New Roman" w:cs="Times New Roman"/>
+          <w:sz w:val="26"/>
+          <w:szCs w:val="26"/>
+        </w:rPr>
+      </w:pPr>
+    </w:p>
+    <w:p>
+      <w:pPr>
+        <w:jc w:val="both"/>
+        <w:rPr>
+          <w:rFonts w:ascii="Times New Roman" w:hAnsi="Times New Roman" w:cs="Times New Roman"/>
+          <w:sz w:val="26"/>
+          <w:szCs w:val="26"/>
+        </w:rPr>
+      </w:pPr>
+    </w:p>
+    <w:p>
+      <w:pPr>
+        <w:jc w:val="both"/>
+        <w:rPr>
+          <w:rFonts w:ascii="Times New Roman" w:hAnsi="Times New Roman" w:cs="Times New Roman"/>
+          <w:color w:val="0D0D0D" w:themeColor="text1" w:themeTint="F2"/>
+          <w:sz w:val="26"/>
+          <w:szCs w:val="26"/>
+          <w:shd w:val="clear" w:color="auto" w:fill="FFFFFF"/>
+        </w:rPr>
+      </w:pPr>
+      <w:r>
+        <w:rPr>
+          <w:rFonts w:ascii="Times New Roman" w:hAnsi="Times New Roman" w:cs="Times New Roman"/>
+          <w:sz w:val="26"/>
+          <w:szCs w:val="26"/>
+        </w:rPr>
+        <w:lastRenderedPageBreak/>
+        <w:t>Hệ thống thông tin địa lý (Geographic Information System – gọi tắt là GIS)</w:t>
+      </w:r>
+      <w:r>
+        <w:rPr>
+          <w:rFonts w:ascii="Arial" w:hAnsi="Arial" w:cs="Arial"/>
+          <w:color w:val="252525"/>
+          <w:sz w:val="26"/>
+          <w:szCs w:val="26"/>
+          <w:shd w:val="clear" w:color="auto" w:fill="FFFFFF"/>
+        </w:rPr>
+        <w:t xml:space="preserve"> </w:t>
+      </w:r>
+      <w:r>
+        <w:rPr>
+          <w:rFonts w:ascii="Times New Roman" w:hAnsi="Times New Roman" w:cs="Times New Roman"/>
+          <w:color w:val="0D0D0D" w:themeColor="text1" w:themeTint="F2"/>
+          <w:sz w:val="26"/>
+          <w:szCs w:val="26"/>
+          <w:shd w:val="clear" w:color="auto" w:fill="FFFFFF"/>
+        </w:rPr>
+        <w:t>ngày càng phát triển rộng rãi trong vòng 10 năm trở lại đây</w:t>
+      </w:r>
+      <w:r>
+        <w:rPr>
+          <w:rFonts w:ascii="Times New Roman" w:hAnsi="Times New Roman" w:cs="Times New Roman"/>
+          <w:color w:val="0D0D0D" w:themeColor="text1" w:themeTint="F2"/>
+          <w:sz w:val="26"/>
+          <w:szCs w:val="26"/>
+          <w:shd w:val="clear" w:color="auto" w:fill="FFFFFF"/>
+        </w:rPr>
+        <w:t>. GIS là công cụ</w:t>
+      </w:r>
+      <w:r>
+        <w:rPr>
+          <w:rFonts w:ascii="Times New Roman" w:hAnsi="Times New Roman" w:cs="Times New Roman"/>
+          <w:color w:val="0D0D0D" w:themeColor="text1" w:themeTint="F2"/>
+          <w:sz w:val="26"/>
+          <w:szCs w:val="26"/>
+          <w:shd w:val="clear" w:color="auto" w:fill="FFFFFF"/>
+        </w:rPr>
+        <w:t xml:space="preserve"> máy tính</w:t>
+      </w:r>
+      <w:r>
+        <w:rPr>
+          <w:rFonts w:ascii="Times New Roman" w:hAnsi="Times New Roman" w:cs="Times New Roman"/>
+          <w:color w:val="0D0D0D" w:themeColor="text1" w:themeTint="F2"/>
+          <w:sz w:val="26"/>
+          <w:szCs w:val="26"/>
+          <w:shd w:val="clear" w:color="auto" w:fill="FFFFFF"/>
+        </w:rPr>
+        <w:t xml:space="preserve"> trợ giúp quyết định trong nhiều hoạt động kinh tế - xã hội, quốc phòng và nhiều quốc gia trên thế giới. Cùng với sự bùng nổ công nghệ trên toàn cầu, việc phát triển GIS kết hợp với Web hay còn gọi là WebGIS cho phép chia sẻ thông tin qua mạng ngày càng trở nên phổ biến thông qua các chức năng thu thập, quản lý, truy vấn, phân tích và tích hợp các thông tin được gắn với một hình học (bản đồ) nhất quán trên cơ sở tọa độ của các dữ liệu đầu vào. </w:t>
+      </w:r>
+    </w:p>
+    <w:p>
+      <w:pPr>
+        <w:jc w:val="both"/>
+        <w:rPr>
+          <w:rFonts w:ascii="Times New Roman" w:hAnsi="Times New Roman" w:cs="Times New Roman"/>
+          <w:color w:val="0D0D0D" w:themeColor="text1" w:themeTint="F2"/>
+          <w:sz w:val="26"/>
+          <w:szCs w:val="26"/>
+          <w:shd w:val="clear" w:color="auto" w:fill="FFFFFF"/>
+        </w:rPr>
+      </w:pPr>
+      <w:r>
+        <w:rPr>
+          <w:rFonts w:ascii="Times New Roman" w:hAnsi="Times New Roman" w:cs="Times New Roman"/>
+          <w:color w:val="0D0D0D" w:themeColor="text1" w:themeTint="F2"/>
+          <w:sz w:val="26"/>
+          <w:szCs w:val="26"/>
+          <w:shd w:val="clear" w:color="auto" w:fill="FFFFFF"/>
+        </w:rPr>
+        <w:t>GIS cho phép tạo lập bản đồ, phối hợp thông tin, khái quát các viễn cảnh, giải quyết các vấn đề phức tạp. Lập bản đồ và phân tích địa lý không phải là kỹ thuật mới, những GIS thực thi các công việc này tốt hơn và nhanh hơn các phương pháp thủ công cũ. GIS được sử dụng để cung cấp thông tin nhanh hơn và hiệu quả hơn cho các nhà hoạch định chính sách, trong việc quản lý các nguồn tài nguyên thiên nhiên, trong các hoạt động quy hoạch, mô hình hóa và quan trắc.</w:t>
+      </w:r>
+    </w:p>
+    <w:p>
+      <w:pPr>
+        <w:jc w:val="both"/>
+        <w:rPr>
+          <w:rFonts w:ascii="Times New Roman" w:hAnsi="Times New Roman" w:cs="Times New Roman"/>
+          <w:color w:val="0D0D0D" w:themeColor="text1" w:themeTint="F2"/>
+          <w:sz w:val="26"/>
+          <w:szCs w:val="26"/>
+          <w:shd w:val="clear" w:color="auto" w:fill="FFFFFF"/>
+        </w:rPr>
+      </w:pPr>
+      <w:r>
+        <w:rPr>
+          <w:rFonts w:ascii="Times New Roman" w:hAnsi="Times New Roman" w:cs="Times New Roman"/>
+          <w:color w:val="0D0D0D" w:themeColor="text1" w:themeTint="F2"/>
+          <w:sz w:val="26"/>
+          <w:szCs w:val="26"/>
+          <w:shd w:val="clear" w:color="auto" w:fill="FFFFFF"/>
+        </w:rPr>
+        <w:t>GIS còn có thể được hiểu như một hệ thống gồm các thành phần: con người, phần cứng, phần mề</w:t>
+      </w:r>
+      <w:r>
+        <w:rPr>
+          <w:rFonts w:ascii="Times New Roman" w:hAnsi="Times New Roman" w:cs="Times New Roman"/>
+          <w:color w:val="0D0D0D" w:themeColor="text1" w:themeTint="F2"/>
+          <w:sz w:val="26"/>
+          <w:szCs w:val="26"/>
+          <w:shd w:val="clear" w:color="auto" w:fill="FFFFFF"/>
+        </w:rPr>
+        <w:t xml:space="preserve">m, cơ sở dữ liệu và chính sách. </w:t>
+      </w:r>
+    </w:p>
+    <w:p>
+      <w:pPr>
+        <w:pStyle w:val="ListParagraph"/>
+        <w:numPr>
+          <w:ilvl w:val="0"/>
+          <w:numId w:val="3"/>
+        </w:numPr>
+        <w:ind w:left="284" w:hanging="284"/>
+        <w:jc w:val="both"/>
+        <w:rPr>
+          <w:rFonts w:ascii="Times New Roman" w:hAnsi="Times New Roman" w:cs="Times New Roman"/>
+          <w:color w:val="0D0D0D" w:themeColor="text1" w:themeTint="F2"/>
+          <w:sz w:val="26"/>
+          <w:szCs w:val="26"/>
+          <w:shd w:val="clear" w:color="auto" w:fill="FFFFFF"/>
+        </w:rPr>
+      </w:pPr>
+      <w:r>
+        <w:rPr>
+          <w:rFonts w:ascii="Times New Roman" w:hAnsi="Times New Roman" w:cs="Times New Roman"/>
+          <w:color w:val="0D0D0D" w:themeColor="text1" w:themeTint="F2"/>
+          <w:sz w:val="26"/>
+          <w:szCs w:val="26"/>
+          <w:shd w:val="clear" w:color="auto" w:fill="FFFFFF"/>
+        </w:rPr>
+        <w:t>Phần cứng là hệ thống máy tính trên đó có một hệ GIS hoạt dộng. Ngày nay, GIS có thể chạy trên nhiều dạng phần cứng, từ máy chủ trung tâm đến các máy trạm hoạt động độc lập hoặc liên kết mạng.</w:t>
+      </w:r>
+    </w:p>
+    <w:p>
+      <w:pPr>
+        <w:pStyle w:val="ListParagraph"/>
+        <w:numPr>
+          <w:ilvl w:val="0"/>
+          <w:numId w:val="3"/>
+        </w:numPr>
+        <w:ind w:left="284" w:hanging="284"/>
+        <w:jc w:val="both"/>
+        <w:rPr>
+          <w:rFonts w:ascii="Times New Roman" w:hAnsi="Times New Roman" w:cs="Times New Roman"/>
+          <w:color w:val="0D0D0D" w:themeColor="text1" w:themeTint="F2"/>
+          <w:sz w:val="26"/>
+          <w:szCs w:val="26"/>
+          <w:shd w:val="clear" w:color="auto" w:fill="FFFFFF"/>
+        </w:rPr>
+      </w:pPr>
+      <w:r>
+        <w:rPr>
+          <w:rFonts w:ascii="Times New Roman" w:hAnsi="Times New Roman" w:cs="Times New Roman"/>
+          <w:color w:val="0D0D0D" w:themeColor="text1" w:themeTint="F2"/>
+          <w:sz w:val="26"/>
+          <w:szCs w:val="26"/>
+          <w:shd w:val="clear" w:color="auto" w:fill="FFFFFF"/>
+        </w:rPr>
+        <w:t>Phần mềm cung cấp các chức năng và công cụ cần thiết để lưu giữ, phân tích và hiển thị thông tin địa lý. Các thành phần chính trong phần mềm GIS là :</w:t>
+      </w:r>
+    </w:p>
+    <w:p>
+      <w:pPr>
+        <w:pStyle w:val="ListParagraph"/>
+        <w:numPr>
+          <w:ilvl w:val="0"/>
+          <w:numId w:val="4"/>
+        </w:numPr>
+        <w:jc w:val="both"/>
+        <w:rPr>
+          <w:rFonts w:ascii="Times New Roman" w:hAnsi="Times New Roman" w:cs="Times New Roman"/>
+          <w:color w:val="0D0D0D" w:themeColor="text1" w:themeTint="F2"/>
+          <w:sz w:val="26"/>
+          <w:szCs w:val="26"/>
+          <w:shd w:val="clear" w:color="auto" w:fill="FFFFFF"/>
+        </w:rPr>
+      </w:pPr>
+      <w:r>
+        <w:rPr>
+          <w:rFonts w:ascii="Times New Roman" w:hAnsi="Times New Roman" w:cs="Times New Roman"/>
+          <w:color w:val="0D0D0D" w:themeColor="text1" w:themeTint="F2"/>
+          <w:sz w:val="26"/>
+          <w:szCs w:val="26"/>
+          <w:shd w:val="clear" w:color="auto" w:fill="FFFFFF"/>
+        </w:rPr>
+        <w:t>Công cụ nhập và thao tác trên các thông tin địa lý</w:t>
+      </w:r>
+    </w:p>
+    <w:p>
+      <w:pPr>
+        <w:pStyle w:val="ListParagraph"/>
+        <w:numPr>
+          <w:ilvl w:val="0"/>
+          <w:numId w:val="4"/>
+        </w:numPr>
+        <w:jc w:val="both"/>
+        <w:rPr>
+          <w:rFonts w:ascii="Times New Roman" w:hAnsi="Times New Roman" w:cs="Times New Roman"/>
+          <w:color w:val="0D0D0D" w:themeColor="text1" w:themeTint="F2"/>
+          <w:sz w:val="26"/>
+          <w:szCs w:val="26"/>
+          <w:shd w:val="clear" w:color="auto" w:fill="FFFFFF"/>
+        </w:rPr>
+      </w:pPr>
+      <w:r>
+        <w:rPr>
+          <w:rFonts w:ascii="Times New Roman" w:hAnsi="Times New Roman" w:cs="Times New Roman"/>
+          <w:color w:val="0D0D0D" w:themeColor="text1" w:themeTint="F2"/>
+          <w:sz w:val="26"/>
+          <w:szCs w:val="26"/>
+          <w:shd w:val="clear" w:color="auto" w:fill="FFFFFF"/>
+        </w:rPr>
+        <w:t>Hệ quản trị cơ sở dữ liệu</w:t>
+      </w:r>
+    </w:p>
+    <w:p>
+      <w:pPr>
+        <w:pStyle w:val="ListParagraph"/>
+        <w:numPr>
+          <w:ilvl w:val="0"/>
+          <w:numId w:val="4"/>
+        </w:numPr>
+        <w:jc w:val="both"/>
+        <w:rPr>
+          <w:rFonts w:ascii="Times New Roman" w:hAnsi="Times New Roman" w:cs="Times New Roman"/>
+          <w:color w:val="0D0D0D" w:themeColor="text1" w:themeTint="F2"/>
+          <w:sz w:val="26"/>
+          <w:szCs w:val="26"/>
+          <w:shd w:val="clear" w:color="auto" w:fill="FFFFFF"/>
+        </w:rPr>
+      </w:pPr>
+      <w:r>
+        <w:rPr>
+          <w:rFonts w:ascii="Times New Roman" w:hAnsi="Times New Roman" w:cs="Times New Roman"/>
+          <w:color w:val="0D0D0D" w:themeColor="text1" w:themeTint="F2"/>
+          <w:sz w:val="26"/>
+          <w:szCs w:val="26"/>
+          <w:shd w:val="clear" w:color="auto" w:fill="FFFFFF"/>
+        </w:rPr>
+        <w:t xml:space="preserve">Công cụ hổ trợ hỏi đáp, phân tích và hiển thị địa lý </w:t>
+      </w:r>
+    </w:p>
+    <w:p>
+      <w:pPr>
+        <w:pStyle w:val="ListParagraph"/>
+        <w:numPr>
+          <w:ilvl w:val="0"/>
+          <w:numId w:val="4"/>
+        </w:numPr>
+        <w:jc w:val="both"/>
+        <w:rPr>
+          <w:rFonts w:ascii="Times New Roman" w:hAnsi="Times New Roman" w:cs="Times New Roman"/>
+          <w:color w:val="0D0D0D" w:themeColor="text1" w:themeTint="F2"/>
+          <w:sz w:val="26"/>
+          <w:szCs w:val="26"/>
+          <w:shd w:val="clear" w:color="auto" w:fill="FFFFFF"/>
+        </w:rPr>
+      </w:pPr>
+      <w:r>
+        <w:rPr>
+          <w:rFonts w:ascii="Times New Roman" w:hAnsi="Times New Roman" w:cs="Times New Roman"/>
+          <w:color w:val="0D0D0D" w:themeColor="text1" w:themeTint="F2"/>
+          <w:sz w:val="26"/>
+          <w:szCs w:val="26"/>
+          <w:shd w:val="clear" w:color="auto" w:fill="FFFFFF"/>
+        </w:rPr>
+        <w:t xml:space="preserve">Giao diện đồ họa người – máy (GUI) để truy cập các công cụ dễ dàng    </w:t>
+      </w:r>
+    </w:p>
+    <w:p>
+      <w:pPr>
+        <w:pStyle w:val="ListParagraph"/>
+        <w:numPr>
+          <w:ilvl w:val="0"/>
+          <w:numId w:val="5"/>
+        </w:numPr>
+        <w:ind w:left="284" w:hanging="284"/>
+        <w:jc w:val="both"/>
+        <w:rPr>
+          <w:rFonts w:ascii="Times New Roman" w:hAnsi="Times New Roman" w:cs="Times New Roman"/>
+          <w:color w:val="0D0D0D" w:themeColor="text1" w:themeTint="F2"/>
+          <w:sz w:val="26"/>
+          <w:szCs w:val="26"/>
+          <w:shd w:val="clear" w:color="auto" w:fill="FFFFFF"/>
+        </w:rPr>
+      </w:pPr>
+      <w:r>
+        <w:rPr>
+          <w:rFonts w:ascii="Times New Roman" w:hAnsi="Times New Roman" w:cs="Times New Roman"/>
+          <w:color w:val="0D0D0D" w:themeColor="text1" w:themeTint="F2"/>
+          <w:sz w:val="26"/>
+          <w:szCs w:val="26"/>
+          <w:shd w:val="clear" w:color="auto" w:fill="FFFFFF"/>
+        </w:rPr>
+        <w:t>Dữ liệu có thể coi thành phần quan trọng của GIS là dữ liệu, các dữ liệu địa lý và dữ liệu thuộc tính liên quan có thể được người sử dụng tự tập hợp hoặc được mua từ nhà cung cấp dữ liệu thương mại. GIS sẽ kết hợp dữ liệu không gian với các nguồn dữ liệu khác, thậm chí có thể sử dụng hệ quản trị cơ sở dữ liệu để tổ chức lưu giữ và quản lý dữ liệu. Dữ liệu không gian có thể đến từ nhiều nguồn khác nhau như: số liệu tính toán thống kê, báo cáo, các quan trắc thực địa, ảnh vệ tinh, ảnh máy bay, bản đồ giấy (dạng analog)</w:t>
+      </w:r>
+      <w:r>
+        <w:rPr>
+          <w:rFonts w:ascii="Times New Roman" w:hAnsi="Times New Roman" w:cs="Times New Roman"/>
+          <w:color w:val="0D0D0D" w:themeColor="text1" w:themeTint="F2"/>
+          <w:sz w:val="26"/>
+          <w:szCs w:val="26"/>
+          <w:shd w:val="clear" w:color="auto" w:fill="FFFFFF"/>
+        </w:rPr>
+        <w:t xml:space="preserve">. Kỹ thuật hiện đại về viễn thám và GIS có khả năng cung cấp thông tin không gian bao gồm các thuộc tính địa lý, khuôn dạng dữ liệu, tỷ lệ bản đồ </w:t>
+      </w:r>
+      <w:r>
+        <w:rPr>
+          <w:rFonts w:ascii="Times New Roman" w:hAnsi="Times New Roman" w:cs="Times New Roman"/>
+          <w:color w:val="0D0D0D" w:themeColor="text1" w:themeTint="F2"/>
+          <w:sz w:val="26"/>
+          <w:szCs w:val="26"/>
+          <w:shd w:val="clear" w:color="auto" w:fill="FFFFFF"/>
+        </w:rPr>
+        <w:t>và các số liệu đo đạc.</w:t>
+      </w:r>
+    </w:p>
+    <w:p>
+      <w:pPr>
+        <w:pStyle w:val="ListParagraph"/>
+        <w:numPr>
+          <w:ilvl w:val="0"/>
+          <w:numId w:val="5"/>
+        </w:numPr>
+        <w:ind w:left="284" w:hanging="284"/>
+        <w:jc w:val="both"/>
+        <w:rPr>
+          <w:rFonts w:ascii="Times New Roman" w:hAnsi="Times New Roman" w:cs="Times New Roman"/>
+          <w:color w:val="0D0D0D" w:themeColor="text1" w:themeTint="F2"/>
+          <w:sz w:val="26"/>
+          <w:szCs w:val="26"/>
+          <w:shd w:val="clear" w:color="auto" w:fill="FFFFFF"/>
+        </w:rPr>
+      </w:pPr>
+      <w:r>
+        <w:rPr>
+          <w:rFonts w:ascii="Times New Roman" w:hAnsi="Times New Roman" w:cs="Times New Roman"/>
+          <w:color w:val="0D0D0D" w:themeColor="text1" w:themeTint="F2"/>
+          <w:sz w:val="26"/>
+          <w:szCs w:val="26"/>
+          <w:shd w:val="clear" w:color="auto" w:fill="FFFFFF"/>
+        </w:rPr>
+        <w:t>Con người góp phần quan trọng vào quản lý hệ thống và phát triển ứng dụng GIS trong thực tế. Vì GIS là một hệ thống tổng hợp của nhiều công việc kỹ thuật, do đó đòi hỏi người điều hành phải được đào tạo và có kinh nghiệm trong nhiều lĩnh vự</w:t>
+      </w:r>
+      <w:r>
+        <w:rPr>
+          <w:rFonts w:ascii="Times New Roman" w:hAnsi="Times New Roman" w:cs="Times New Roman"/>
+          <w:color w:val="0D0D0D" w:themeColor="text1" w:themeTint="F2"/>
+          <w:sz w:val="26"/>
+          <w:szCs w:val="26"/>
+          <w:shd w:val="clear" w:color="auto" w:fill="FFFFFF"/>
+        </w:rPr>
+        <w:t xml:space="preserve">c. Hơn nữa sự phát triển không ngừng của các kỹ thuật phần cứng và phần mềm đòi hỏi người điều hành phải được đào tạo và trao dồi học thuật thường xuyên. Yêu cầu kiến thức cơ bản </w:t>
+      </w:r>
+      <w:r>
+        <w:rPr>
+          <w:rFonts w:ascii="Times New Roman" w:hAnsi="Times New Roman" w:cs="Times New Roman"/>
+          <w:color w:val="0D0D0D" w:themeColor="text1" w:themeTint="F2"/>
+          <w:sz w:val="26"/>
+          <w:szCs w:val="26"/>
+          <w:shd w:val="clear" w:color="auto" w:fill="FFFFFF"/>
+        </w:rPr>
+        <w:lastRenderedPageBreak/>
+        <w:t>về địa lý, bản đồ, máy tính và công nghệ thông tin, có thể là chuyên gia kỹ thuật, người thiết kế và duy trì hệ thống,…</w:t>
+      </w:r>
+    </w:p>
+    <w:p>
+      <w:pPr>
+        <w:pStyle w:val="ListParagraph"/>
+        <w:numPr>
+          <w:ilvl w:val="0"/>
+          <w:numId w:val="5"/>
+        </w:numPr>
+        <w:ind w:left="284" w:hanging="284"/>
+        <w:jc w:val="both"/>
+        <w:rPr>
+          <w:rFonts w:ascii="Times New Roman" w:hAnsi="Times New Roman" w:cs="Times New Roman"/>
+          <w:color w:val="0D0D0D" w:themeColor="text1" w:themeTint="F2"/>
+          <w:sz w:val="26"/>
+          <w:szCs w:val="26"/>
+          <w:shd w:val="clear" w:color="auto" w:fill="FFFFFF"/>
+        </w:rPr>
+      </w:pPr>
+      <w:r>
+        <w:rPr>
+          <w:rFonts w:ascii="Times New Roman" w:hAnsi="Times New Roman" w:cs="Times New Roman"/>
+          <w:color w:val="0D0D0D" w:themeColor="text1" w:themeTint="F2"/>
+          <w:sz w:val="26"/>
+          <w:szCs w:val="26"/>
+          <w:shd w:val="clear" w:color="auto" w:fill="FFFFFF"/>
+        </w:rPr>
+        <w:t xml:space="preserve">Chính sách là hợp phần quan trọng để đảm bảo khả năng hoạt động của hệ thống, là yếu tố quyết định sự thành công của việc phát triển công nghệ GIS. Hệ thống GIS cần được điều hành bởi một bộ phận quản lý, bộ phận này phải được bổ nhiệm để tổ chức hoạt động hệ thống GIS một cách có hiệu quả để phục vụ người sử dụng thông tin. Để hoạt động thành công, hệ thống GIS phải được đặt trong một khung tổ chức phù hợp và có những hướng dẫn cần thiết để quản lý, thu thập, lưu trữ và phân tích số liệu, đồng thời có khả năng phát triển được hệ thống GIS theo nhu cầu. Trong quá trình hoạt động, mục đích chỉ có thể đạt được và tính hiệu quả của kỹ thuật GIS chỉ được minh chứng khi công cụ này </w:t>
+      </w:r>
+      <w:r>
+        <w:rPr>
+          <w:rFonts w:ascii="Times New Roman" w:hAnsi="Times New Roman" w:cs="Times New Roman"/>
+          <w:color w:val="0D0D0D" w:themeColor="text1" w:themeTint="F2"/>
+          <w:sz w:val="26"/>
+          <w:szCs w:val="26"/>
+          <w:shd w:val="clear" w:color="auto" w:fill="FFFFFF"/>
+        </w:rPr>
+        <w:t>có thể hổ trợ những người sử dụng thông tin để giúp họ thực hiện những mục tiêu công việ</w:t>
+      </w:r>
+      <w:r>
+        <w:rPr>
+          <w:rFonts w:ascii="Times New Roman" w:hAnsi="Times New Roman" w:cs="Times New Roman"/>
+          <w:color w:val="0D0D0D" w:themeColor="text1" w:themeTint="F2"/>
+          <w:sz w:val="26"/>
+          <w:szCs w:val="26"/>
+          <w:shd w:val="clear" w:color="auto" w:fill="FFFFFF"/>
+        </w:rPr>
+        <w:t xml:space="preserve">c. Ngoài ra việc phối hợp giữa các cơ quan chức năng có liên quan cũng phải được đặt ra, nhằm gia tăng hiệu quả sử dụng của GIS cũng như các nguồn số liệu hiện có. </w:t>
+      </w:r>
+      <w:r>
+        <w:rPr>
+          <w:rFonts w:ascii="Times New Roman" w:hAnsi="Times New Roman" w:cs="Times New Roman"/>
+          <w:color w:val="0D0D0D" w:themeColor="text1" w:themeTint="F2"/>
+          <w:sz w:val="26"/>
+          <w:szCs w:val="26"/>
+          <w:shd w:val="clear" w:color="auto" w:fill="FFFFFF"/>
+        </w:rPr>
+        <w:t xml:space="preserve"> </w:t>
+      </w:r>
+      <w:r>
+        <w:rPr>
+          <w:rFonts w:ascii="Times New Roman" w:hAnsi="Times New Roman" w:cs="Times New Roman"/>
+          <w:color w:val="0D0D0D" w:themeColor="text1" w:themeTint="F2"/>
+          <w:sz w:val="26"/>
+          <w:szCs w:val="26"/>
+          <w:shd w:val="clear" w:color="auto" w:fill="FFFFFF"/>
+        </w:rPr>
+        <w:t xml:space="preserve"> </w:t>
+      </w:r>
+    </w:p>
+    <w:p>
+      <w:pPr>
+        <w:pStyle w:val="ListParagraph"/>
+        <w:ind w:left="284"/>
+        <w:jc w:val="both"/>
+        <w:rPr>
+          <w:rFonts w:ascii="Times New Roman" w:hAnsi="Times New Roman" w:cs="Times New Roman"/>
+          <w:color w:val="0D0D0D" w:themeColor="text1" w:themeTint="F2"/>
+          <w:sz w:val="26"/>
+          <w:szCs w:val="26"/>
+          <w:shd w:val="clear" w:color="auto" w:fill="FFFFFF"/>
+        </w:rPr>
+      </w:pPr>
+      <w:r>
+        <w:rPr>
+          <w:rFonts w:ascii="Times New Roman" w:hAnsi="Times New Roman" w:cs="Times New Roman"/>
+          <w:color w:val="0D0D0D" w:themeColor="text1" w:themeTint="F2"/>
+          <w:sz w:val="26"/>
+          <w:szCs w:val="26"/>
+          <w:shd w:val="clear" w:color="auto" w:fill="FFFFFF"/>
+        </w:rPr>
+        <w:t>Như vậy trong 5 hợp phần của GIS, hợp phần chính sách và quản lý đóng vai trò rất quan trọng đẩ đảm bảo khả năng hoạt động của hệ thống, đây là yếu tố quyết định sự thành công của việc phát triển công nghệ GIS.</w:t>
+      </w:r>
+    </w:p>
+    <w:p>
+      <w:pPr>
+        <w:pStyle w:val="ListParagraph"/>
+        <w:ind w:left="284"/>
+        <w:jc w:val="both"/>
+        <w:rPr>
+          <w:rFonts w:ascii="Times New Roman" w:hAnsi="Times New Roman" w:cs="Times New Roman"/>
+          <w:color w:val="0D0D0D" w:themeColor="text1" w:themeTint="F2"/>
+          <w:sz w:val="26"/>
+          <w:szCs w:val="26"/>
+          <w:shd w:val="clear" w:color="auto" w:fill="FFFFFF"/>
+        </w:rPr>
+      </w:pPr>
       <w:bookmarkStart w:id="0" w:name="_GoBack"/>
       <w:bookmarkEnd w:id="0"/>
-    </w:p>
-    <w:p>
-      <w:pPr>
-        <w:rPr>
-          <w:rFonts w:ascii="Times New Roman" w:hAnsi="Times New Roman" w:cs="Times New Roman"/>
-          <w:sz w:val="26"/>
-          <w:szCs w:val="26"/>
-        </w:rPr>
-      </w:pPr>
-      <w:r>
-        <w:rPr>
-          <w:rFonts w:ascii="Times New Roman" w:hAnsi="Times New Roman" w:cs="Times New Roman"/>
-          <w:sz w:val="26"/>
-          <w:szCs w:val="26"/>
-        </w:rPr>
-        <w:t>+ Ngôn ngữ lập trình PHP, js, mô hình MVC PHP, sử dụng framework CodeIgniter.</w:t>
-      </w:r>
-    </w:p>
-    <w:p>
-      <w:pPr>
-        <w:rPr>
-          <w:rFonts w:ascii="Times New Roman" w:hAnsi="Times New Roman" w:cs="Times New Roman"/>
-          <w:sz w:val="26"/>
-          <w:szCs w:val="26"/>
-        </w:rPr>
-      </w:pPr>
-      <w:r>
-        <w:rPr>
-          <w:rFonts w:ascii="Times New Roman" w:hAnsi="Times New Roman" w:cs="Times New Roman"/>
-          <w:sz w:val="26"/>
-          <w:szCs w:val="26"/>
-        </w:rPr>
-        <w:t>+ Hệ thống thông tin địa lý Gis, ứng dụ</w:t>
-      </w:r>
-      <w:r>
-        <w:rPr>
-          <w:rFonts w:ascii="Times New Roman" w:hAnsi="Times New Roman" w:cs="Times New Roman"/>
-          <w:sz w:val="26"/>
-          <w:szCs w:val="26"/>
-        </w:rPr>
-        <w:t>ng Google Maps API</w:t>
-      </w:r>
-      <w:r>
-        <w:rPr>
-          <w:rFonts w:ascii="Times New Roman" w:hAnsi="Times New Roman" w:cs="Times New Roman"/>
-          <w:sz w:val="26"/>
-          <w:szCs w:val="26"/>
-        </w:rPr>
-        <w:t xml:space="preserve">. </w:t>
-      </w:r>
-    </w:p>
-    <w:p>
-      <w:pPr>
-        <w:rPr>
-          <w:rFonts w:ascii="Times New Roman" w:hAnsi="Times New Roman" w:cs="Times New Roman"/>
-          <w:sz w:val="26"/>
-          <w:szCs w:val="26"/>
-        </w:rPr>
-      </w:pPr>
-    </w:p>
-    <w:p>
-      <w:pPr>
-        <w:rPr>
-          <w:rFonts w:ascii="Times New Roman" w:hAnsi="Times New Roman" w:cs="Times New Roman"/>
-          <w:sz w:val="26"/>
-          <w:szCs w:val="26"/>
-        </w:rPr>
-      </w:pPr>
     </w:p>
     <w:sectPr>
       <w:pgSz w:w="12240" w:h="15840"/>
@@ -1102,6 +1623,208 @@
 <file path=word/numbering.xml><?xml version="1.0" encoding="utf-8"?>
 <w:numbering xmlns:wpc="http://schemas.microsoft.com/office/word/2010/wordprocessingCanvas" xmlns:mc="http://schemas.openxmlformats.org/markup-compatibility/2006" xmlns:o="urn:schemas-microsoft-com:office:office" xmlns:r="http://schemas.openxmlformats.org/officeDocument/2006/relationships" xmlns:m="http://schemas.openxmlformats.org/officeDocument/2006/math" xmlns:v="urn:schemas-microsoft-com:vml" xmlns:wp14="http://schemas.microsoft.com/office/word/2010/wordprocessingDrawing" xmlns:wp="http://schemas.openxmlformats.org/drawingml/2006/wordprocessingDrawing" xmlns:w10="urn:schemas-microsoft-com:office:word" xmlns:w="http://schemas.openxmlformats.org/wordprocessingml/2006/main" xmlns:w14="http://schemas.microsoft.com/office/word/2010/wordml" xmlns:w15="http://schemas.microsoft.com/office/word/2012/wordml" xmlns:wpg="http://schemas.microsoft.com/office/word/2010/wordprocessingGroup" xmlns:wpi="http://schemas.microsoft.com/office/word/2010/wordprocessingInk" xmlns:wne="http://schemas.microsoft.com/office/word/2006/wordml" xmlns:wps="http://schemas.microsoft.com/office/word/2010/wordprocessingShape" mc:Ignorable="w14 w15 wp14">
   <w:abstractNum w:abstractNumId="0">
+    <w:nsid w:val="049F09F0"/>
+    <w:multiLevelType w:val="hybridMultilevel"/>
+    <w:tmpl w:val="8BACA922"/>
+    <w:lvl w:ilvl="0" w:tplc="0409000F">
+      <w:start w:val="1"/>
+      <w:numFmt w:val="decimal"/>
+      <w:lvlText w:val="%1."/>
+      <w:lvlJc w:val="left"/>
+      <w:pPr>
+        <w:ind w:left="720" w:hanging="360"/>
+      </w:pPr>
+      <w:rPr>
+        <w:rFonts w:hint="default"/>
+      </w:rPr>
+    </w:lvl>
+    <w:lvl w:ilvl="1" w:tplc="04090019" w:tentative="1">
+      <w:start w:val="1"/>
+      <w:numFmt w:val="lowerLetter"/>
+      <w:lvlText w:val="%2."/>
+      <w:lvlJc w:val="left"/>
+      <w:pPr>
+        <w:ind w:left="1440" w:hanging="360"/>
+      </w:pPr>
+    </w:lvl>
+    <w:lvl w:ilvl="2" w:tplc="0409001B" w:tentative="1">
+      <w:start w:val="1"/>
+      <w:numFmt w:val="lowerRoman"/>
+      <w:lvlText w:val="%3."/>
+      <w:lvlJc w:val="right"/>
+      <w:pPr>
+        <w:ind w:left="2160" w:hanging="180"/>
+      </w:pPr>
+    </w:lvl>
+    <w:lvl w:ilvl="3" w:tplc="0409000F" w:tentative="1">
+      <w:start w:val="1"/>
+      <w:numFmt w:val="decimal"/>
+      <w:lvlText w:val="%4."/>
+      <w:lvlJc w:val="left"/>
+      <w:pPr>
+        <w:ind w:left="2880" w:hanging="360"/>
+      </w:pPr>
+    </w:lvl>
+    <w:lvl w:ilvl="4" w:tplc="04090019" w:tentative="1">
+      <w:start w:val="1"/>
+      <w:numFmt w:val="lowerLetter"/>
+      <w:lvlText w:val="%5."/>
+      <w:lvlJc w:val="left"/>
+      <w:pPr>
+        <w:ind w:left="3600" w:hanging="360"/>
+      </w:pPr>
+    </w:lvl>
+    <w:lvl w:ilvl="5" w:tplc="0409001B" w:tentative="1">
+      <w:start w:val="1"/>
+      <w:numFmt w:val="lowerRoman"/>
+      <w:lvlText w:val="%6."/>
+      <w:lvlJc w:val="right"/>
+      <w:pPr>
+        <w:ind w:left="4320" w:hanging="180"/>
+      </w:pPr>
+    </w:lvl>
+    <w:lvl w:ilvl="6" w:tplc="0409000F" w:tentative="1">
+      <w:start w:val="1"/>
+      <w:numFmt w:val="decimal"/>
+      <w:lvlText w:val="%7."/>
+      <w:lvlJc w:val="left"/>
+      <w:pPr>
+        <w:ind w:left="5040" w:hanging="360"/>
+      </w:pPr>
+    </w:lvl>
+    <w:lvl w:ilvl="7" w:tplc="04090019" w:tentative="1">
+      <w:start w:val="1"/>
+      <w:numFmt w:val="lowerLetter"/>
+      <w:lvlText w:val="%8."/>
+      <w:lvlJc w:val="left"/>
+      <w:pPr>
+        <w:ind w:left="5760" w:hanging="360"/>
+      </w:pPr>
+    </w:lvl>
+    <w:lvl w:ilvl="8" w:tplc="0409001B" w:tentative="1">
+      <w:start w:val="1"/>
+      <w:numFmt w:val="lowerRoman"/>
+      <w:lvlText w:val="%9."/>
+      <w:lvlJc w:val="right"/>
+      <w:pPr>
+        <w:ind w:left="6480" w:hanging="180"/>
+      </w:pPr>
+    </w:lvl>
+  </w:abstractNum>
+  <w:abstractNum w:abstractNumId="1">
+    <w:nsid w:val="3AFA424D"/>
+    <w:multiLevelType w:val="hybridMultilevel"/>
+    <w:tmpl w:val="7B807B4E"/>
+    <w:lvl w:ilvl="0" w:tplc="04090001">
+      <w:start w:val="1"/>
+      <w:numFmt w:val="bullet"/>
+      <w:lvlText w:val=""/>
+      <w:lvlJc w:val="left"/>
+      <w:pPr>
+        <w:ind w:left="1440" w:hanging="360"/>
+      </w:pPr>
+      <w:rPr>
+        <w:rFonts w:ascii="Symbol" w:hAnsi="Symbol" w:hint="default"/>
+      </w:rPr>
+    </w:lvl>
+    <w:lvl w:ilvl="1" w:tplc="04090003" w:tentative="1">
+      <w:start w:val="1"/>
+      <w:numFmt w:val="bullet"/>
+      <w:lvlText w:val="o"/>
+      <w:lvlJc w:val="left"/>
+      <w:pPr>
+        <w:ind w:left="2160" w:hanging="360"/>
+      </w:pPr>
+      <w:rPr>
+        <w:rFonts w:ascii="Courier New" w:hAnsi="Courier New" w:cs="Courier New" w:hint="default"/>
+      </w:rPr>
+    </w:lvl>
+    <w:lvl w:ilvl="2" w:tplc="04090005" w:tentative="1">
+      <w:start w:val="1"/>
+      <w:numFmt w:val="bullet"/>
+      <w:lvlText w:val=""/>
+      <w:lvlJc w:val="left"/>
+      <w:pPr>
+        <w:ind w:left="2880" w:hanging="360"/>
+      </w:pPr>
+      <w:rPr>
+        <w:rFonts w:ascii="Wingdings" w:hAnsi="Wingdings" w:hint="default"/>
+      </w:rPr>
+    </w:lvl>
+    <w:lvl w:ilvl="3" w:tplc="04090001" w:tentative="1">
+      <w:start w:val="1"/>
+      <w:numFmt w:val="bullet"/>
+      <w:lvlText w:val=""/>
+      <w:lvlJc w:val="left"/>
+      <w:pPr>
+        <w:ind w:left="3600" w:hanging="360"/>
+      </w:pPr>
+      <w:rPr>
+        <w:rFonts w:ascii="Symbol" w:hAnsi="Symbol" w:hint="default"/>
+      </w:rPr>
+    </w:lvl>
+    <w:lvl w:ilvl="4" w:tplc="04090003" w:tentative="1">
+      <w:start w:val="1"/>
+      <w:numFmt w:val="bullet"/>
+      <w:lvlText w:val="o"/>
+      <w:lvlJc w:val="left"/>
+      <w:pPr>
+        <w:ind w:left="4320" w:hanging="360"/>
+      </w:pPr>
+      <w:rPr>
+        <w:rFonts w:ascii="Courier New" w:hAnsi="Courier New" w:cs="Courier New" w:hint="default"/>
+      </w:rPr>
+    </w:lvl>
+    <w:lvl w:ilvl="5" w:tplc="04090005" w:tentative="1">
+      <w:start w:val="1"/>
+      <w:numFmt w:val="bullet"/>
+      <w:lvlText w:val=""/>
+      <w:lvlJc w:val="left"/>
+      <w:pPr>
+        <w:ind w:left="5040" w:hanging="360"/>
+      </w:pPr>
+      <w:rPr>
+        <w:rFonts w:ascii="Wingdings" w:hAnsi="Wingdings" w:hint="default"/>
+      </w:rPr>
+    </w:lvl>
+    <w:lvl w:ilvl="6" w:tplc="04090001" w:tentative="1">
+      <w:start w:val="1"/>
+      <w:numFmt w:val="bullet"/>
+      <w:lvlText w:val=""/>
+      <w:lvlJc w:val="left"/>
+      <w:pPr>
+        <w:ind w:left="5760" w:hanging="360"/>
+      </w:pPr>
+      <w:rPr>
+        <w:rFonts w:ascii="Symbol" w:hAnsi="Symbol" w:hint="default"/>
+      </w:rPr>
+    </w:lvl>
+    <w:lvl w:ilvl="7" w:tplc="04090003" w:tentative="1">
+      <w:start w:val="1"/>
+      <w:numFmt w:val="bullet"/>
+      <w:lvlText w:val="o"/>
+      <w:lvlJc w:val="left"/>
+      <w:pPr>
+        <w:ind w:left="6480" w:hanging="360"/>
+      </w:pPr>
+      <w:rPr>
+        <w:rFonts w:ascii="Courier New" w:hAnsi="Courier New" w:cs="Courier New" w:hint="default"/>
+      </w:rPr>
+    </w:lvl>
+    <w:lvl w:ilvl="8" w:tplc="04090005" w:tentative="1">
+      <w:start w:val="1"/>
+      <w:numFmt w:val="bullet"/>
+      <w:lvlText w:val=""/>
+      <w:lvlJc w:val="left"/>
+      <w:pPr>
+        <w:ind w:left="7200" w:hanging="360"/>
+      </w:pPr>
+      <w:rPr>
+        <w:rFonts w:ascii="Wingdings" w:hAnsi="Wingdings" w:hint="default"/>
+      </w:rPr>
+    </w:lvl>
+  </w:abstractNum>
+  <w:abstractNum w:abstractNumId="2">
     <w:nsid w:val="45700A93"/>
     <w:multiLevelType w:val="hybridMultilevel"/>
     <w:tmpl w:val="5894ABB2"/>
@@ -1190,8 +1913,246 @@
       </w:pPr>
     </w:lvl>
   </w:abstractNum>
+  <w:abstractNum w:abstractNumId="3">
+    <w:nsid w:val="562E5B5B"/>
+    <w:multiLevelType w:val="hybridMultilevel"/>
+    <w:tmpl w:val="5D4CC876"/>
+    <w:lvl w:ilvl="0" w:tplc="0409000B">
+      <w:start w:val="1"/>
+      <w:numFmt w:val="bullet"/>
+      <w:lvlText w:val=""/>
+      <w:lvlJc w:val="left"/>
+      <w:pPr>
+        <w:ind w:left="1004" w:hanging="360"/>
+      </w:pPr>
+      <w:rPr>
+        <w:rFonts w:ascii="Wingdings" w:hAnsi="Wingdings" w:hint="default"/>
+      </w:rPr>
+    </w:lvl>
+    <w:lvl w:ilvl="1" w:tplc="04090003" w:tentative="1">
+      <w:start w:val="1"/>
+      <w:numFmt w:val="bullet"/>
+      <w:lvlText w:val="o"/>
+      <w:lvlJc w:val="left"/>
+      <w:pPr>
+        <w:ind w:left="1724" w:hanging="360"/>
+      </w:pPr>
+      <w:rPr>
+        <w:rFonts w:ascii="Courier New" w:hAnsi="Courier New" w:cs="Courier New" w:hint="default"/>
+      </w:rPr>
+    </w:lvl>
+    <w:lvl w:ilvl="2" w:tplc="04090005" w:tentative="1">
+      <w:start w:val="1"/>
+      <w:numFmt w:val="bullet"/>
+      <w:lvlText w:val=""/>
+      <w:lvlJc w:val="left"/>
+      <w:pPr>
+        <w:ind w:left="2444" w:hanging="360"/>
+      </w:pPr>
+      <w:rPr>
+        <w:rFonts w:ascii="Wingdings" w:hAnsi="Wingdings" w:hint="default"/>
+      </w:rPr>
+    </w:lvl>
+    <w:lvl w:ilvl="3" w:tplc="04090001" w:tentative="1">
+      <w:start w:val="1"/>
+      <w:numFmt w:val="bullet"/>
+      <w:lvlText w:val=""/>
+      <w:lvlJc w:val="left"/>
+      <w:pPr>
+        <w:ind w:left="3164" w:hanging="360"/>
+      </w:pPr>
+      <w:rPr>
+        <w:rFonts w:ascii="Symbol" w:hAnsi="Symbol" w:hint="default"/>
+      </w:rPr>
+    </w:lvl>
+    <w:lvl w:ilvl="4" w:tplc="04090003" w:tentative="1">
+      <w:start w:val="1"/>
+      <w:numFmt w:val="bullet"/>
+      <w:lvlText w:val="o"/>
+      <w:lvlJc w:val="left"/>
+      <w:pPr>
+        <w:ind w:left="3884" w:hanging="360"/>
+      </w:pPr>
+      <w:rPr>
+        <w:rFonts w:ascii="Courier New" w:hAnsi="Courier New" w:cs="Courier New" w:hint="default"/>
+      </w:rPr>
+    </w:lvl>
+    <w:lvl w:ilvl="5" w:tplc="04090005" w:tentative="1">
+      <w:start w:val="1"/>
+      <w:numFmt w:val="bullet"/>
+      <w:lvlText w:val=""/>
+      <w:lvlJc w:val="left"/>
+      <w:pPr>
+        <w:ind w:left="4604" w:hanging="360"/>
+      </w:pPr>
+      <w:rPr>
+        <w:rFonts w:ascii="Wingdings" w:hAnsi="Wingdings" w:hint="default"/>
+      </w:rPr>
+    </w:lvl>
+    <w:lvl w:ilvl="6" w:tplc="04090001" w:tentative="1">
+      <w:start w:val="1"/>
+      <w:numFmt w:val="bullet"/>
+      <w:lvlText w:val=""/>
+      <w:lvlJc w:val="left"/>
+      <w:pPr>
+        <w:ind w:left="5324" w:hanging="360"/>
+      </w:pPr>
+      <w:rPr>
+        <w:rFonts w:ascii="Symbol" w:hAnsi="Symbol" w:hint="default"/>
+      </w:rPr>
+    </w:lvl>
+    <w:lvl w:ilvl="7" w:tplc="04090003" w:tentative="1">
+      <w:start w:val="1"/>
+      <w:numFmt w:val="bullet"/>
+      <w:lvlText w:val="o"/>
+      <w:lvlJc w:val="left"/>
+      <w:pPr>
+        <w:ind w:left="6044" w:hanging="360"/>
+      </w:pPr>
+      <w:rPr>
+        <w:rFonts w:ascii="Courier New" w:hAnsi="Courier New" w:cs="Courier New" w:hint="default"/>
+      </w:rPr>
+    </w:lvl>
+    <w:lvl w:ilvl="8" w:tplc="04090005" w:tentative="1">
+      <w:start w:val="1"/>
+      <w:numFmt w:val="bullet"/>
+      <w:lvlText w:val=""/>
+      <w:lvlJc w:val="left"/>
+      <w:pPr>
+        <w:ind w:left="6764" w:hanging="360"/>
+      </w:pPr>
+      <w:rPr>
+        <w:rFonts w:ascii="Wingdings" w:hAnsi="Wingdings" w:hint="default"/>
+      </w:rPr>
+    </w:lvl>
+  </w:abstractNum>
+  <w:abstractNum w:abstractNumId="4">
+    <w:nsid w:val="6A947BFC"/>
+    <w:multiLevelType w:val="hybridMultilevel"/>
+    <w:tmpl w:val="A2E0EAEE"/>
+    <w:lvl w:ilvl="0" w:tplc="04090001">
+      <w:start w:val="1"/>
+      <w:numFmt w:val="bullet"/>
+      <w:lvlText w:val=""/>
+      <w:lvlJc w:val="left"/>
+      <w:pPr>
+        <w:ind w:left="1004" w:hanging="360"/>
+      </w:pPr>
+      <w:rPr>
+        <w:rFonts w:ascii="Symbol" w:hAnsi="Symbol" w:hint="default"/>
+      </w:rPr>
+    </w:lvl>
+    <w:lvl w:ilvl="1" w:tplc="04090003" w:tentative="1">
+      <w:start w:val="1"/>
+      <w:numFmt w:val="bullet"/>
+      <w:lvlText w:val="o"/>
+      <w:lvlJc w:val="left"/>
+      <w:pPr>
+        <w:ind w:left="1724" w:hanging="360"/>
+      </w:pPr>
+      <w:rPr>
+        <w:rFonts w:ascii="Courier New" w:hAnsi="Courier New" w:cs="Courier New" w:hint="default"/>
+      </w:rPr>
+    </w:lvl>
+    <w:lvl w:ilvl="2" w:tplc="04090005" w:tentative="1">
+      <w:start w:val="1"/>
+      <w:numFmt w:val="bullet"/>
+      <w:lvlText w:val=""/>
+      <w:lvlJc w:val="left"/>
+      <w:pPr>
+        <w:ind w:left="2444" w:hanging="360"/>
+      </w:pPr>
+      <w:rPr>
+        <w:rFonts w:ascii="Wingdings" w:hAnsi="Wingdings" w:hint="default"/>
+      </w:rPr>
+    </w:lvl>
+    <w:lvl w:ilvl="3" w:tplc="04090001" w:tentative="1">
+      <w:start w:val="1"/>
+      <w:numFmt w:val="bullet"/>
+      <w:lvlText w:val=""/>
+      <w:lvlJc w:val="left"/>
+      <w:pPr>
+        <w:ind w:left="3164" w:hanging="360"/>
+      </w:pPr>
+      <w:rPr>
+        <w:rFonts w:ascii="Symbol" w:hAnsi="Symbol" w:hint="default"/>
+      </w:rPr>
+    </w:lvl>
+    <w:lvl w:ilvl="4" w:tplc="04090003" w:tentative="1">
+      <w:start w:val="1"/>
+      <w:numFmt w:val="bullet"/>
+      <w:lvlText w:val="o"/>
+      <w:lvlJc w:val="left"/>
+      <w:pPr>
+        <w:ind w:left="3884" w:hanging="360"/>
+      </w:pPr>
+      <w:rPr>
+        <w:rFonts w:ascii="Courier New" w:hAnsi="Courier New" w:cs="Courier New" w:hint="default"/>
+      </w:rPr>
+    </w:lvl>
+    <w:lvl w:ilvl="5" w:tplc="04090005" w:tentative="1">
+      <w:start w:val="1"/>
+      <w:numFmt w:val="bullet"/>
+      <w:lvlText w:val=""/>
+      <w:lvlJc w:val="left"/>
+      <w:pPr>
+        <w:ind w:left="4604" w:hanging="360"/>
+      </w:pPr>
+      <w:rPr>
+        <w:rFonts w:ascii="Wingdings" w:hAnsi="Wingdings" w:hint="default"/>
+      </w:rPr>
+    </w:lvl>
+    <w:lvl w:ilvl="6" w:tplc="04090001" w:tentative="1">
+      <w:start w:val="1"/>
+      <w:numFmt w:val="bullet"/>
+      <w:lvlText w:val=""/>
+      <w:lvlJc w:val="left"/>
+      <w:pPr>
+        <w:ind w:left="5324" w:hanging="360"/>
+      </w:pPr>
+      <w:rPr>
+        <w:rFonts w:ascii="Symbol" w:hAnsi="Symbol" w:hint="default"/>
+      </w:rPr>
+    </w:lvl>
+    <w:lvl w:ilvl="7" w:tplc="04090003" w:tentative="1">
+      <w:start w:val="1"/>
+      <w:numFmt w:val="bullet"/>
+      <w:lvlText w:val="o"/>
+      <w:lvlJc w:val="left"/>
+      <w:pPr>
+        <w:ind w:left="6044" w:hanging="360"/>
+      </w:pPr>
+      <w:rPr>
+        <w:rFonts w:ascii="Courier New" w:hAnsi="Courier New" w:cs="Courier New" w:hint="default"/>
+      </w:rPr>
+    </w:lvl>
+    <w:lvl w:ilvl="8" w:tplc="04090005" w:tentative="1">
+      <w:start w:val="1"/>
+      <w:numFmt w:val="bullet"/>
+      <w:lvlText w:val=""/>
+      <w:lvlJc w:val="left"/>
+      <w:pPr>
+        <w:ind w:left="6764" w:hanging="360"/>
+      </w:pPr>
+      <w:rPr>
+        <w:rFonts w:ascii="Wingdings" w:hAnsi="Wingdings" w:hint="default"/>
+      </w:rPr>
+    </w:lvl>
+  </w:abstractNum>
   <w:num w:numId="1">
+    <w:abstractNumId w:val="2"/>
+  </w:num>
+  <w:num w:numId="2">
     <w:abstractNumId w:val="0"/>
+  </w:num>
+  <w:num w:numId="3">
+    <w:abstractNumId w:val="1"/>
+  </w:num>
+  <w:num w:numId="4">
+    <w:abstractNumId w:val="3"/>
+  </w:num>
+  <w:num w:numId="5">
+    <w:abstractNumId w:val="4"/>
   </w:num>
 </w:numbering>
 </file>
@@ -1654,6 +2615,23 @@
       <w:contextualSpacing/>
     </w:pPr>
   </w:style>
+  <w:style w:type="character" w:customStyle="1" w:styleId="apple-converted-space">
+    <w:name w:val="apple-converted-space"/>
+    <w:basedOn w:val="DefaultParagraphFont"/>
+    <w:rsid w:val="000D32DB"/>
+  </w:style>
+  <w:style w:type="character" w:styleId="Hyperlink">
+    <w:name w:val="Hyperlink"/>
+    <w:basedOn w:val="DefaultParagraphFont"/>
+    <w:uiPriority w:val="99"/>
+    <w:semiHidden/>
+    <w:unhideWhenUsed/>
+    <w:rsid w:val="000D32DB"/>
+    <w:rPr>
+      <w:color w:val="0000FF"/>
+      <w:u w:val="single"/>
+    </w:rPr>
+  </w:style>
 </w:styles>
 </file>
 

</xml_diff>

<commit_message>
Revert "Giải quyết vấn đề WebGIS là gì?"
This reverts commit ce12d0d275c8aea6b61fbdb03989064749cf139a.
</commit_message>
<xml_diff>
--- a/luanvan.docx
+++ b/luanvan.docx
@@ -8,16 +8,16 @@
         <w:rPr>
           <w:rFonts w:ascii="Times New Roman" w:hAnsi="Times New Roman" w:cs="Times New Roman"/>
           <w:b/>
-          <w:sz w:val="26"/>
-          <w:szCs w:val="26"/>
+          <w:sz w:val="28"/>
+          <w:szCs w:val="28"/>
         </w:rPr>
       </w:pPr>
       <w:r>
         <w:rPr>
           <w:rFonts w:ascii="Times New Roman" w:hAnsi="Times New Roman" w:cs="Times New Roman"/>
           <w:b/>
-          <w:sz w:val="26"/>
-          <w:szCs w:val="26"/>
+          <w:sz w:val="28"/>
+          <w:szCs w:val="28"/>
         </w:rPr>
         <w:t>ĐỀ CƯƠNG LUẬN VĂN</w:t>
       </w:r>
@@ -28,16 +28,16 @@
         <w:rPr>
           <w:rFonts w:ascii="Times New Roman" w:hAnsi="Times New Roman" w:cs="Times New Roman"/>
           <w:b/>
-          <w:sz w:val="26"/>
-          <w:szCs w:val="26"/>
+          <w:sz w:val="28"/>
+          <w:szCs w:val="28"/>
         </w:rPr>
       </w:pPr>
       <w:r>
         <w:rPr>
           <w:rFonts w:ascii="Times New Roman" w:hAnsi="Times New Roman" w:cs="Times New Roman"/>
           <w:b/>
-          <w:sz w:val="26"/>
-          <w:szCs w:val="26"/>
+          <w:sz w:val="28"/>
+          <w:szCs w:val="28"/>
         </w:rPr>
         <w:t>XÂY DỰNG WEBGIS GIÁM SÁT ĐỘ MẶN</w:t>
       </w:r>
@@ -48,23 +48,22 @@
         <w:rPr>
           <w:rFonts w:ascii="Times New Roman" w:hAnsi="Times New Roman" w:cs="Times New Roman"/>
           <w:b/>
-          <w:sz w:val="26"/>
-          <w:szCs w:val="26"/>
+          <w:sz w:val="28"/>
+          <w:szCs w:val="28"/>
         </w:rPr>
       </w:pPr>
       <w:r>
         <w:rPr>
           <w:rFonts w:ascii="Times New Roman" w:hAnsi="Times New Roman" w:cs="Times New Roman"/>
           <w:b/>
-          <w:sz w:val="26"/>
-          <w:szCs w:val="26"/>
+          <w:sz w:val="28"/>
+          <w:szCs w:val="28"/>
         </w:rPr>
         <w:t>VÙNG ĐỒNG BẰNG SÔNG CỬU LONG</w:t>
       </w:r>
     </w:p>
     <w:p>
       <w:pPr>
-        <w:jc w:val="both"/>
         <w:rPr>
           <w:rFonts w:ascii="Times New Roman" w:hAnsi="Times New Roman" w:cs="Times New Roman"/>
           <w:sz w:val="26"/>
@@ -116,7 +115,6 @@
     </w:p>
     <w:p>
       <w:pPr>
-        <w:jc w:val="both"/>
         <w:rPr>
           <w:rFonts w:ascii="Times New Roman" w:hAnsi="Times New Roman" w:cs="Times New Roman"/>
           <w:sz w:val="26"/>
@@ -139,7 +137,6 @@
           <w:ilvl w:val="0"/>
           <w:numId w:val="1"/>
         </w:numPr>
-        <w:jc w:val="both"/>
         <w:rPr>
           <w:rFonts w:ascii="Times New Roman" w:hAnsi="Times New Roman" w:cs="Times New Roman"/>
           <w:sz w:val="26"/>
@@ -162,7 +159,6 @@
           <w:ilvl w:val="0"/>
           <w:numId w:val="1"/>
         </w:numPr>
-        <w:jc w:val="both"/>
         <w:rPr>
           <w:rFonts w:ascii="Times New Roman" w:hAnsi="Times New Roman" w:cs="Times New Roman"/>
           <w:sz w:val="26"/>
@@ -180,7 +176,6 @@
     </w:p>
     <w:p>
       <w:pPr>
-        <w:jc w:val="both"/>
         <w:rPr>
           <w:rFonts w:ascii="Times New Roman" w:hAnsi="Times New Roman" w:cs="Times New Roman"/>
           <w:sz w:val="26"/>
@@ -342,7 +337,6 @@
     </w:p>
     <w:p>
       <w:pPr>
-        <w:jc w:val="both"/>
         <w:rPr>
           <w:rFonts w:ascii="Times New Roman" w:hAnsi="Times New Roman" w:cs="Times New Roman"/>
           <w:sz w:val="26"/>
@@ -410,7 +404,7 @@
           </w:tcPr>
           <w:p>
             <w:pPr>
-              <w:jc w:val="both"/>
+              <w:jc w:val="center"/>
               <w:rPr>
                 <w:rFonts w:ascii="Times New Roman" w:hAnsi="Times New Roman" w:cs="Times New Roman"/>
                 <w:sz w:val="26"/>
@@ -433,7 +427,7 @@
           </w:tcPr>
           <w:p>
             <w:pPr>
-              <w:jc w:val="both"/>
+              <w:jc w:val="center"/>
               <w:rPr>
                 <w:rFonts w:ascii="Times New Roman" w:hAnsi="Times New Roman" w:cs="Times New Roman"/>
                 <w:sz w:val="26"/>
@@ -456,7 +450,7 @@
           </w:tcPr>
           <w:p>
             <w:pPr>
-              <w:jc w:val="both"/>
+              <w:jc w:val="center"/>
               <w:rPr>
                 <w:rFonts w:ascii="Times New Roman" w:hAnsi="Times New Roman" w:cs="Times New Roman"/>
                 <w:sz w:val="26"/>
@@ -481,7 +475,7 @@
           </w:tcPr>
           <w:p>
             <w:pPr>
-              <w:jc w:val="both"/>
+              <w:jc w:val="center"/>
               <w:rPr>
                 <w:rFonts w:ascii="Times New Roman" w:hAnsi="Times New Roman" w:cs="Times New Roman"/>
                 <w:sz w:val="26"/>
@@ -504,7 +498,6 @@
           </w:tcPr>
           <w:p>
             <w:pPr>
-              <w:jc w:val="both"/>
               <w:rPr>
                 <w:rFonts w:ascii="Times New Roman" w:hAnsi="Times New Roman" w:cs="Times New Roman"/>
                 <w:sz w:val="26"/>
@@ -538,7 +531,6 @@
           </w:p>
           <w:p>
             <w:pPr>
-              <w:jc w:val="both"/>
               <w:rPr>
                 <w:rFonts w:ascii="Times New Roman" w:hAnsi="Times New Roman" w:cs="Times New Roman"/>
                 <w:sz w:val="26"/>
@@ -556,7 +548,6 @@
           </w:p>
           <w:p>
             <w:pPr>
-              <w:jc w:val="both"/>
               <w:rPr>
                 <w:rFonts w:ascii="Times New Roman" w:hAnsi="Times New Roman" w:cs="Times New Roman"/>
                 <w:sz w:val="26"/>
@@ -590,7 +581,6 @@
           </w:p>
           <w:p>
             <w:pPr>
-              <w:jc w:val="both"/>
               <w:rPr>
                 <w:rFonts w:ascii="Times New Roman" w:hAnsi="Times New Roman" w:cs="Times New Roman"/>
                 <w:sz w:val="26"/>
@@ -621,7 +611,6 @@
           </w:tcPr>
           <w:p>
             <w:pPr>
-              <w:jc w:val="both"/>
               <w:rPr>
                 <w:rFonts w:ascii="Times New Roman" w:hAnsi="Times New Roman" w:cs="Times New Roman"/>
                 <w:sz w:val="26"/>
@@ -654,7 +643,7 @@
           </w:tcPr>
           <w:p>
             <w:pPr>
-              <w:jc w:val="both"/>
+              <w:jc w:val="center"/>
               <w:rPr>
                 <w:rFonts w:ascii="Times New Roman" w:hAnsi="Times New Roman" w:cs="Times New Roman"/>
                 <w:sz w:val="26"/>
@@ -677,7 +666,6 @@
           </w:tcPr>
           <w:p>
             <w:pPr>
-              <w:jc w:val="both"/>
               <w:rPr>
                 <w:rFonts w:ascii="Times New Roman" w:hAnsi="Times New Roman" w:cs="Times New Roman"/>
                 <w:sz w:val="26"/>
@@ -711,25 +699,31 @@
           </w:p>
           <w:p>
             <w:pPr>
-              <w:jc w:val="both"/>
-              <w:rPr>
-                <w:rFonts w:ascii="Times New Roman" w:hAnsi="Times New Roman" w:cs="Times New Roman"/>
-                <w:sz w:val="26"/>
-                <w:szCs w:val="26"/>
-              </w:rPr>
-            </w:pPr>
-            <w:r>
-              <w:rPr>
-                <w:rFonts w:ascii="Times New Roman" w:hAnsi="Times New Roman" w:cs="Times New Roman"/>
-                <w:sz w:val="26"/>
-                <w:szCs w:val="26"/>
-              </w:rPr>
-              <w:t>- Tìm hiểu Google API</w:t>
-            </w:r>
-          </w:p>
-          <w:p>
-            <w:pPr>
-              <w:jc w:val="both"/>
+              <w:rPr>
+                <w:rFonts w:ascii="Times New Roman" w:hAnsi="Times New Roman" w:cs="Times New Roman"/>
+                <w:sz w:val="26"/>
+                <w:szCs w:val="26"/>
+              </w:rPr>
+            </w:pPr>
+            <w:r>
+              <w:rPr>
+                <w:rFonts w:ascii="Times New Roman" w:hAnsi="Times New Roman" w:cs="Times New Roman"/>
+                <w:sz w:val="26"/>
+                <w:szCs w:val="26"/>
+              </w:rPr>
+              <w:t xml:space="preserve">- Tìm hiểu </w:t>
+            </w:r>
+            <w:r>
+              <w:rPr>
+                <w:rFonts w:ascii="Times New Roman" w:hAnsi="Times New Roman" w:cs="Times New Roman"/>
+                <w:sz w:val="26"/>
+                <w:szCs w:val="26"/>
+              </w:rPr>
+              <w:t>Google API</w:t>
+            </w:r>
+          </w:p>
+          <w:p>
+            <w:pPr>
               <w:rPr>
                 <w:rFonts w:ascii="Times New Roman" w:hAnsi="Times New Roman" w:cs="Times New Roman"/>
                 <w:sz w:val="26"/>
@@ -752,7 +746,6 @@
           </w:tcPr>
           <w:p>
             <w:pPr>
-              <w:jc w:val="both"/>
               <w:rPr>
                 <w:rFonts w:ascii="Times New Roman" w:hAnsi="Times New Roman" w:cs="Times New Roman"/>
                 <w:sz w:val="26"/>
@@ -785,7 +778,7 @@
           </w:tcPr>
           <w:p>
             <w:pPr>
-              <w:jc w:val="both"/>
+              <w:jc w:val="center"/>
               <w:rPr>
                 <w:rFonts w:ascii="Times New Roman" w:hAnsi="Times New Roman" w:cs="Times New Roman"/>
                 <w:sz w:val="26"/>
@@ -808,7 +801,6 @@
           </w:tcPr>
           <w:p>
             <w:pPr>
-              <w:jc w:val="both"/>
               <w:rPr>
                 <w:rFonts w:ascii="Times New Roman" w:hAnsi="Times New Roman" w:cs="Times New Roman"/>
                 <w:sz w:val="26"/>
@@ -842,7 +834,6 @@
           </w:p>
           <w:p>
             <w:pPr>
-              <w:jc w:val="both"/>
               <w:rPr>
                 <w:rFonts w:ascii="Times New Roman" w:hAnsi="Times New Roman" w:cs="Times New Roman"/>
                 <w:sz w:val="26"/>
@@ -860,7 +851,6 @@
           </w:p>
           <w:p>
             <w:pPr>
-              <w:jc w:val="both"/>
               <w:rPr>
                 <w:rFonts w:ascii="Times New Roman" w:hAnsi="Times New Roman" w:cs="Times New Roman"/>
                 <w:sz w:val="26"/>
@@ -891,7 +881,6 @@
           </w:tcPr>
           <w:p>
             <w:pPr>
-              <w:jc w:val="both"/>
               <w:rPr>
                 <w:rFonts w:ascii="Times New Roman" w:hAnsi="Times New Roman" w:cs="Times New Roman"/>
                 <w:sz w:val="26"/>
@@ -924,7 +913,7 @@
           </w:tcPr>
           <w:p>
             <w:pPr>
-              <w:jc w:val="both"/>
+              <w:jc w:val="center"/>
               <w:rPr>
                 <w:rFonts w:ascii="Times New Roman" w:hAnsi="Times New Roman" w:cs="Times New Roman"/>
                 <w:sz w:val="26"/>
@@ -947,7 +936,6 @@
           </w:tcPr>
           <w:p>
             <w:pPr>
-              <w:jc w:val="both"/>
               <w:rPr>
                 <w:rFonts w:ascii="Times New Roman" w:hAnsi="Times New Roman" w:cs="Times New Roman"/>
                 <w:sz w:val="26"/>
@@ -970,7 +958,6 @@
           </w:tcPr>
           <w:p>
             <w:pPr>
-              <w:jc w:val="both"/>
               <w:rPr>
                 <w:rFonts w:ascii="Times New Roman" w:hAnsi="Times New Roman" w:cs="Times New Roman"/>
                 <w:sz w:val="26"/>
@@ -991,7 +978,6 @@
     </w:tbl>
     <w:p>
       <w:pPr>
-        <w:jc w:val="both"/>
         <w:rPr>
           <w:rFonts w:ascii="Times New Roman" w:hAnsi="Times New Roman" w:cs="Times New Roman"/>
           <w:sz w:val="26"/>
@@ -1001,7 +987,6 @@
     </w:p>
     <w:p>
       <w:pPr>
-        <w:jc w:val="both"/>
         <w:rPr>
           <w:rFonts w:ascii="Times New Roman" w:hAnsi="Times New Roman" w:cs="Times New Roman"/>
           <w:sz w:val="26"/>
@@ -1033,10 +1018,11 @@
         </w:rPr>
         <w:t xml:space="preserve"> :</w:t>
       </w:r>
+      <w:bookmarkStart w:id="0" w:name="_GoBack"/>
+      <w:bookmarkEnd w:id="0"/>
     </w:p>
     <w:p>
       <w:pPr>
-        <w:jc w:val="both"/>
         <w:rPr>
           <w:rFonts w:ascii="Times New Roman" w:hAnsi="Times New Roman" w:cs="Times New Roman"/>
           <w:sz w:val="26"/>
@@ -1054,7 +1040,6 @@
     </w:p>
     <w:p>
       <w:pPr>
-        <w:jc w:val="both"/>
         <w:rPr>
           <w:rFonts w:ascii="Times New Roman" w:hAnsi="Times New Roman" w:cs="Times New Roman"/>
           <w:sz w:val="26"/>
@@ -1088,7 +1073,6 @@
     </w:p>
     <w:p>
       <w:pPr>
-        <w:jc w:val="both"/>
         <w:rPr>
           <w:rFonts w:ascii="Times New Roman" w:hAnsi="Times New Roman" w:cs="Times New Roman"/>
           <w:sz w:val="26"/>
@@ -1098,517 +1082,12 @@
     </w:p>
     <w:p>
       <w:pPr>
-        <w:jc w:val="both"/>
-        <w:rPr>
-          <w:rFonts w:ascii="Times New Roman" w:hAnsi="Times New Roman" w:cs="Times New Roman"/>
-          <w:sz w:val="26"/>
-          <w:szCs w:val="26"/>
-        </w:rPr>
-      </w:pPr>
-    </w:p>
-    <w:p>
-      <w:pPr>
-        <w:jc w:val="both"/>
-        <w:rPr>
-          <w:rFonts w:ascii="Times New Roman" w:hAnsi="Times New Roman" w:cs="Times New Roman"/>
-          <w:sz w:val="26"/>
-          <w:szCs w:val="26"/>
-        </w:rPr>
-      </w:pPr>
-    </w:p>
-    <w:p>
-      <w:pPr>
-        <w:jc w:val="both"/>
-        <w:rPr>
-          <w:rFonts w:ascii="Times New Roman" w:hAnsi="Times New Roman" w:cs="Times New Roman"/>
-          <w:color w:val="0D0D0D" w:themeColor="text1" w:themeTint="F2"/>
-          <w:sz w:val="26"/>
-          <w:szCs w:val="26"/>
-          <w:shd w:val="clear" w:color="auto" w:fill="FFFFFF"/>
-        </w:rPr>
-      </w:pPr>
-      <w:r>
-        <w:rPr>
-          <w:rFonts w:ascii="Times New Roman" w:hAnsi="Times New Roman" w:cs="Times New Roman"/>
-          <w:sz w:val="26"/>
-          <w:szCs w:val="26"/>
-        </w:rPr>
-        <w:lastRenderedPageBreak/>
-        <w:t>Hệ thống thông tin địa lý (Geographic Information System – gọi tắt là GIS)</w:t>
-      </w:r>
-      <w:r>
-        <w:rPr>
-          <w:rFonts w:ascii="Arial" w:hAnsi="Arial" w:cs="Arial"/>
-          <w:color w:val="252525"/>
-          <w:sz w:val="26"/>
-          <w:szCs w:val="26"/>
-          <w:shd w:val="clear" w:color="auto" w:fill="FFFFFF"/>
-        </w:rPr>
-        <w:t xml:space="preserve"> </w:t>
-      </w:r>
-      <w:r>
-        <w:rPr>
-          <w:rFonts w:ascii="Times New Roman" w:hAnsi="Times New Roman" w:cs="Times New Roman"/>
-          <w:color w:val="0D0D0D" w:themeColor="text1" w:themeTint="F2"/>
-          <w:sz w:val="26"/>
-          <w:szCs w:val="26"/>
-          <w:shd w:val="clear" w:color="auto" w:fill="FFFFFF"/>
-        </w:rPr>
-        <w:t>ngày càng phát triển rộng rãi trong vòng 10 năm trở lại đây</w:t>
-      </w:r>
-      <w:r>
-        <w:rPr>
-          <w:rFonts w:ascii="Times New Roman" w:hAnsi="Times New Roman" w:cs="Times New Roman"/>
-          <w:color w:val="0D0D0D" w:themeColor="text1" w:themeTint="F2"/>
-          <w:sz w:val="26"/>
-          <w:szCs w:val="26"/>
-          <w:shd w:val="clear" w:color="auto" w:fill="FFFFFF"/>
-        </w:rPr>
-        <w:t>. GIS là công cụ</w:t>
-      </w:r>
-      <w:r>
-        <w:rPr>
-          <w:rFonts w:ascii="Times New Roman" w:hAnsi="Times New Roman" w:cs="Times New Roman"/>
-          <w:color w:val="0D0D0D" w:themeColor="text1" w:themeTint="F2"/>
-          <w:sz w:val="26"/>
-          <w:szCs w:val="26"/>
-          <w:shd w:val="clear" w:color="auto" w:fill="FFFFFF"/>
-        </w:rPr>
-        <w:t xml:space="preserve"> máy tính</w:t>
-      </w:r>
-      <w:r>
-        <w:rPr>
-          <w:rFonts w:ascii="Times New Roman" w:hAnsi="Times New Roman" w:cs="Times New Roman"/>
-          <w:color w:val="0D0D0D" w:themeColor="text1" w:themeTint="F2"/>
-          <w:sz w:val="26"/>
-          <w:szCs w:val="26"/>
-          <w:shd w:val="clear" w:color="auto" w:fill="FFFFFF"/>
-        </w:rPr>
-        <w:t xml:space="preserve"> trợ giúp quyết định trong nhiều hoạt động kinh tế - xã hội, quốc phòng và nhiều quốc gia trên thế giới. Cùng với sự bùng nổ công nghệ trên toàn cầu, việc phát triển GIS kết hợp với Web hay còn gọi là WebGIS cho phép chia sẻ thông tin qua mạng ngày càng trở nên phổ biến thông qua các chức năng thu thập, quản lý, truy vấn, phân tích và tích hợp các thông tin được gắn với một hình học (bản đồ) nhất quán trên cơ sở tọa độ của các dữ liệu đầu vào. </w:t>
-      </w:r>
-    </w:p>
-    <w:p>
-      <w:pPr>
-        <w:jc w:val="both"/>
-        <w:rPr>
-          <w:rFonts w:ascii="Times New Roman" w:hAnsi="Times New Roman" w:cs="Times New Roman"/>
-          <w:color w:val="0D0D0D" w:themeColor="text1" w:themeTint="F2"/>
-          <w:sz w:val="26"/>
-          <w:szCs w:val="26"/>
-          <w:shd w:val="clear" w:color="auto" w:fill="FFFFFF"/>
-        </w:rPr>
-      </w:pPr>
-      <w:r>
-        <w:rPr>
-          <w:rFonts w:ascii="Times New Roman" w:hAnsi="Times New Roman" w:cs="Times New Roman"/>
-          <w:color w:val="0D0D0D" w:themeColor="text1" w:themeTint="F2"/>
-          <w:sz w:val="26"/>
-          <w:szCs w:val="26"/>
-          <w:shd w:val="clear" w:color="auto" w:fill="FFFFFF"/>
-        </w:rPr>
-        <w:t>GIS cho phép tạo lập bản đồ, phối hợp thông tin, khái quát các viễn cảnh, giải quyết các vấn đề phức tạp. Lập bản đồ và phân tích địa lý không phải là kỹ thuật mới, những GIS thực thi các công việc này tốt hơn và nhanh hơn các phương pháp thủ công cũ. GIS được sử dụng để cung cấp thông tin nhanh hơn và hiệu quả hơn cho các nhà hoạch định chính sách, trong việc quản lý các nguồn tài nguyên thiên nhiên, trong các hoạt động quy hoạch, mô hình hóa và quan trắc.</w:t>
-      </w:r>
-    </w:p>
-    <w:p>
-      <w:pPr>
-        <w:jc w:val="both"/>
-        <w:rPr>
-          <w:rFonts w:ascii="Times New Roman" w:hAnsi="Times New Roman" w:cs="Times New Roman"/>
-          <w:color w:val="0D0D0D" w:themeColor="text1" w:themeTint="F2"/>
-          <w:sz w:val="26"/>
-          <w:szCs w:val="26"/>
-          <w:shd w:val="clear" w:color="auto" w:fill="FFFFFF"/>
-        </w:rPr>
-      </w:pPr>
-      <w:r>
-        <w:rPr>
-          <w:rFonts w:ascii="Times New Roman" w:hAnsi="Times New Roman" w:cs="Times New Roman"/>
-          <w:color w:val="0D0D0D" w:themeColor="text1" w:themeTint="F2"/>
-          <w:sz w:val="26"/>
-          <w:szCs w:val="26"/>
-          <w:shd w:val="clear" w:color="auto" w:fill="FFFFFF"/>
-        </w:rPr>
-        <w:t>GIS còn có thể được hiểu như một hệ thống gồm các thành phần: con người, phần cứng, phần mề</w:t>
-      </w:r>
-      <w:r>
-        <w:rPr>
-          <w:rFonts w:ascii="Times New Roman" w:hAnsi="Times New Roman" w:cs="Times New Roman"/>
-          <w:color w:val="0D0D0D" w:themeColor="text1" w:themeTint="F2"/>
-          <w:sz w:val="26"/>
-          <w:szCs w:val="26"/>
-          <w:shd w:val="clear" w:color="auto" w:fill="FFFFFF"/>
-        </w:rPr>
-        <w:t xml:space="preserve">m, cơ sở dữ liệu và chính sách. </w:t>
-      </w:r>
-    </w:p>
-    <w:p>
-      <w:pPr>
-        <w:pStyle w:val="ListParagraph"/>
-        <w:numPr>
-          <w:ilvl w:val="0"/>
-          <w:numId w:val="3"/>
-        </w:numPr>
-        <w:ind w:left="284" w:hanging="284"/>
-        <w:jc w:val="both"/>
-        <w:rPr>
-          <w:rFonts w:ascii="Times New Roman" w:hAnsi="Times New Roman" w:cs="Times New Roman"/>
-          <w:color w:val="0D0D0D" w:themeColor="text1" w:themeTint="F2"/>
-          <w:sz w:val="26"/>
-          <w:szCs w:val="26"/>
-          <w:shd w:val="clear" w:color="auto" w:fill="FFFFFF"/>
-        </w:rPr>
-      </w:pPr>
-      <w:r>
-        <w:rPr>
-          <w:rFonts w:ascii="Times New Roman" w:hAnsi="Times New Roman" w:cs="Times New Roman"/>
-          <w:color w:val="0D0D0D" w:themeColor="text1" w:themeTint="F2"/>
-          <w:sz w:val="26"/>
-          <w:szCs w:val="26"/>
-          <w:shd w:val="clear" w:color="auto" w:fill="FFFFFF"/>
-        </w:rPr>
-        <w:t>Phần cứng là hệ thống máy tính trên đó có một hệ GIS hoạt dộng. Ngày nay, GIS có thể chạy trên nhiều dạng phần cứng, từ máy chủ trung tâm đến các máy trạm hoạt động độc lập hoặc liên kết mạng.</w:t>
-      </w:r>
-    </w:p>
-    <w:p>
-      <w:pPr>
-        <w:pStyle w:val="ListParagraph"/>
-        <w:numPr>
-          <w:ilvl w:val="0"/>
-          <w:numId w:val="3"/>
-        </w:numPr>
-        <w:ind w:left="284" w:hanging="284"/>
-        <w:jc w:val="both"/>
-        <w:rPr>
-          <w:rFonts w:ascii="Times New Roman" w:hAnsi="Times New Roman" w:cs="Times New Roman"/>
-          <w:color w:val="0D0D0D" w:themeColor="text1" w:themeTint="F2"/>
-          <w:sz w:val="26"/>
-          <w:szCs w:val="26"/>
-          <w:shd w:val="clear" w:color="auto" w:fill="FFFFFF"/>
-        </w:rPr>
-      </w:pPr>
-      <w:r>
-        <w:rPr>
-          <w:rFonts w:ascii="Times New Roman" w:hAnsi="Times New Roman" w:cs="Times New Roman"/>
-          <w:color w:val="0D0D0D" w:themeColor="text1" w:themeTint="F2"/>
-          <w:sz w:val="26"/>
-          <w:szCs w:val="26"/>
-          <w:shd w:val="clear" w:color="auto" w:fill="FFFFFF"/>
-        </w:rPr>
-        <w:t>Phần mềm cung cấp các chức năng và công cụ cần thiết để lưu giữ, phân tích và hiển thị thông tin địa lý. Các thành phần chính trong phần mềm GIS là :</w:t>
-      </w:r>
-    </w:p>
-    <w:p>
-      <w:pPr>
-        <w:pStyle w:val="ListParagraph"/>
-        <w:numPr>
-          <w:ilvl w:val="0"/>
-          <w:numId w:val="4"/>
-        </w:numPr>
-        <w:jc w:val="both"/>
-        <w:rPr>
-          <w:rFonts w:ascii="Times New Roman" w:hAnsi="Times New Roman" w:cs="Times New Roman"/>
-          <w:color w:val="0D0D0D" w:themeColor="text1" w:themeTint="F2"/>
-          <w:sz w:val="26"/>
-          <w:szCs w:val="26"/>
-          <w:shd w:val="clear" w:color="auto" w:fill="FFFFFF"/>
-        </w:rPr>
-      </w:pPr>
-      <w:r>
-        <w:rPr>
-          <w:rFonts w:ascii="Times New Roman" w:hAnsi="Times New Roman" w:cs="Times New Roman"/>
-          <w:color w:val="0D0D0D" w:themeColor="text1" w:themeTint="F2"/>
-          <w:sz w:val="26"/>
-          <w:szCs w:val="26"/>
-          <w:shd w:val="clear" w:color="auto" w:fill="FFFFFF"/>
-        </w:rPr>
-        <w:t>Công cụ nhập và thao tác trên các thông tin địa lý</w:t>
-      </w:r>
-    </w:p>
-    <w:p>
-      <w:pPr>
-        <w:pStyle w:val="ListParagraph"/>
-        <w:numPr>
-          <w:ilvl w:val="0"/>
-          <w:numId w:val="4"/>
-        </w:numPr>
-        <w:jc w:val="both"/>
-        <w:rPr>
-          <w:rFonts w:ascii="Times New Roman" w:hAnsi="Times New Roman" w:cs="Times New Roman"/>
-          <w:color w:val="0D0D0D" w:themeColor="text1" w:themeTint="F2"/>
-          <w:sz w:val="26"/>
-          <w:szCs w:val="26"/>
-          <w:shd w:val="clear" w:color="auto" w:fill="FFFFFF"/>
-        </w:rPr>
-      </w:pPr>
-      <w:r>
-        <w:rPr>
-          <w:rFonts w:ascii="Times New Roman" w:hAnsi="Times New Roman" w:cs="Times New Roman"/>
-          <w:color w:val="0D0D0D" w:themeColor="text1" w:themeTint="F2"/>
-          <w:sz w:val="26"/>
-          <w:szCs w:val="26"/>
-          <w:shd w:val="clear" w:color="auto" w:fill="FFFFFF"/>
-        </w:rPr>
-        <w:t>Hệ quản trị cơ sở dữ liệu</w:t>
-      </w:r>
-    </w:p>
-    <w:p>
-      <w:pPr>
-        <w:pStyle w:val="ListParagraph"/>
-        <w:numPr>
-          <w:ilvl w:val="0"/>
-          <w:numId w:val="4"/>
-        </w:numPr>
-        <w:jc w:val="both"/>
-        <w:rPr>
-          <w:rFonts w:ascii="Times New Roman" w:hAnsi="Times New Roman" w:cs="Times New Roman"/>
-          <w:color w:val="0D0D0D" w:themeColor="text1" w:themeTint="F2"/>
-          <w:sz w:val="26"/>
-          <w:szCs w:val="26"/>
-          <w:shd w:val="clear" w:color="auto" w:fill="FFFFFF"/>
-        </w:rPr>
-      </w:pPr>
-      <w:r>
-        <w:rPr>
-          <w:rFonts w:ascii="Times New Roman" w:hAnsi="Times New Roman" w:cs="Times New Roman"/>
-          <w:color w:val="0D0D0D" w:themeColor="text1" w:themeTint="F2"/>
-          <w:sz w:val="26"/>
-          <w:szCs w:val="26"/>
-          <w:shd w:val="clear" w:color="auto" w:fill="FFFFFF"/>
-        </w:rPr>
-        <w:t xml:space="preserve">Công cụ hổ trợ hỏi đáp, phân tích và hiển thị địa lý </w:t>
-      </w:r>
-    </w:p>
-    <w:p>
-      <w:pPr>
-        <w:pStyle w:val="ListParagraph"/>
-        <w:numPr>
-          <w:ilvl w:val="0"/>
-          <w:numId w:val="4"/>
-        </w:numPr>
-        <w:jc w:val="both"/>
-        <w:rPr>
-          <w:rFonts w:ascii="Times New Roman" w:hAnsi="Times New Roman" w:cs="Times New Roman"/>
-          <w:color w:val="0D0D0D" w:themeColor="text1" w:themeTint="F2"/>
-          <w:sz w:val="26"/>
-          <w:szCs w:val="26"/>
-          <w:shd w:val="clear" w:color="auto" w:fill="FFFFFF"/>
-        </w:rPr>
-      </w:pPr>
-      <w:r>
-        <w:rPr>
-          <w:rFonts w:ascii="Times New Roman" w:hAnsi="Times New Roman" w:cs="Times New Roman"/>
-          <w:color w:val="0D0D0D" w:themeColor="text1" w:themeTint="F2"/>
-          <w:sz w:val="26"/>
-          <w:szCs w:val="26"/>
-          <w:shd w:val="clear" w:color="auto" w:fill="FFFFFF"/>
-        </w:rPr>
-        <w:t xml:space="preserve">Giao diện đồ họa người – máy (GUI) để truy cập các công cụ dễ dàng    </w:t>
-      </w:r>
-    </w:p>
-    <w:p>
-      <w:pPr>
-        <w:pStyle w:val="ListParagraph"/>
-        <w:numPr>
-          <w:ilvl w:val="0"/>
-          <w:numId w:val="5"/>
-        </w:numPr>
-        <w:ind w:left="284" w:hanging="284"/>
-        <w:jc w:val="both"/>
-        <w:rPr>
-          <w:rFonts w:ascii="Times New Roman" w:hAnsi="Times New Roman" w:cs="Times New Roman"/>
-          <w:color w:val="0D0D0D" w:themeColor="text1" w:themeTint="F2"/>
-          <w:sz w:val="26"/>
-          <w:szCs w:val="26"/>
-          <w:shd w:val="clear" w:color="auto" w:fill="FFFFFF"/>
-        </w:rPr>
-      </w:pPr>
-      <w:r>
-        <w:rPr>
-          <w:rFonts w:ascii="Times New Roman" w:hAnsi="Times New Roman" w:cs="Times New Roman"/>
-          <w:color w:val="0D0D0D" w:themeColor="text1" w:themeTint="F2"/>
-          <w:sz w:val="26"/>
-          <w:szCs w:val="26"/>
-          <w:shd w:val="clear" w:color="auto" w:fill="FFFFFF"/>
-        </w:rPr>
-        <w:t>Dữ liệu có thể coi thành phần quan trọng của GIS là dữ liệu, các dữ liệu địa lý và dữ liệu thuộc tính liên quan có thể được người sử dụng tự tập hợp hoặc được mua từ nhà cung cấp dữ liệu thương mại. GIS sẽ kết hợp dữ liệu không gian với các nguồn dữ liệu khác, thậm chí có thể sử dụng hệ quản trị cơ sở dữ liệu để tổ chức lưu giữ và quản lý dữ liệu. Dữ liệu không gian có thể đến từ nhiều nguồn khác nhau như: số liệu tính toán thống kê, báo cáo, các quan trắc thực địa, ảnh vệ tinh, ảnh máy bay, bản đồ giấy (dạng analog)</w:t>
-      </w:r>
-      <w:r>
-        <w:rPr>
-          <w:rFonts w:ascii="Times New Roman" w:hAnsi="Times New Roman" w:cs="Times New Roman"/>
-          <w:color w:val="0D0D0D" w:themeColor="text1" w:themeTint="F2"/>
-          <w:sz w:val="26"/>
-          <w:szCs w:val="26"/>
-          <w:shd w:val="clear" w:color="auto" w:fill="FFFFFF"/>
-        </w:rPr>
-        <w:t xml:space="preserve">. Kỹ thuật hiện đại về viễn thám và GIS có khả năng cung cấp thông tin không gian bao gồm các thuộc tính địa lý, khuôn dạng dữ liệu, tỷ lệ bản đồ </w:t>
-      </w:r>
-      <w:r>
-        <w:rPr>
-          <w:rFonts w:ascii="Times New Roman" w:hAnsi="Times New Roman" w:cs="Times New Roman"/>
-          <w:color w:val="0D0D0D" w:themeColor="text1" w:themeTint="F2"/>
-          <w:sz w:val="26"/>
-          <w:szCs w:val="26"/>
-          <w:shd w:val="clear" w:color="auto" w:fill="FFFFFF"/>
-        </w:rPr>
-        <w:t>và các số liệu đo đạc.</w:t>
-      </w:r>
-    </w:p>
-    <w:p>
-      <w:pPr>
-        <w:pStyle w:val="ListParagraph"/>
-        <w:numPr>
-          <w:ilvl w:val="0"/>
-          <w:numId w:val="5"/>
-        </w:numPr>
-        <w:ind w:left="284" w:hanging="284"/>
-        <w:jc w:val="both"/>
-        <w:rPr>
-          <w:rFonts w:ascii="Times New Roman" w:hAnsi="Times New Roman" w:cs="Times New Roman"/>
-          <w:color w:val="0D0D0D" w:themeColor="text1" w:themeTint="F2"/>
-          <w:sz w:val="26"/>
-          <w:szCs w:val="26"/>
-          <w:shd w:val="clear" w:color="auto" w:fill="FFFFFF"/>
-        </w:rPr>
-      </w:pPr>
-      <w:r>
-        <w:rPr>
-          <w:rFonts w:ascii="Times New Roman" w:hAnsi="Times New Roman" w:cs="Times New Roman"/>
-          <w:color w:val="0D0D0D" w:themeColor="text1" w:themeTint="F2"/>
-          <w:sz w:val="26"/>
-          <w:szCs w:val="26"/>
-          <w:shd w:val="clear" w:color="auto" w:fill="FFFFFF"/>
-        </w:rPr>
-        <w:t>Con người góp phần quan trọng vào quản lý hệ thống và phát triển ứng dụng GIS trong thực tế. Vì GIS là một hệ thống tổng hợp của nhiều công việc kỹ thuật, do đó đòi hỏi người điều hành phải được đào tạo và có kinh nghiệm trong nhiều lĩnh vự</w:t>
-      </w:r>
-      <w:r>
-        <w:rPr>
-          <w:rFonts w:ascii="Times New Roman" w:hAnsi="Times New Roman" w:cs="Times New Roman"/>
-          <w:color w:val="0D0D0D" w:themeColor="text1" w:themeTint="F2"/>
-          <w:sz w:val="26"/>
-          <w:szCs w:val="26"/>
-          <w:shd w:val="clear" w:color="auto" w:fill="FFFFFF"/>
-        </w:rPr>
-        <w:t xml:space="preserve">c. Hơn nữa sự phát triển không ngừng của các kỹ thuật phần cứng và phần mềm đòi hỏi người điều hành phải được đào tạo và trao dồi học thuật thường xuyên. Yêu cầu kiến thức cơ bản </w:t>
-      </w:r>
-      <w:r>
-        <w:rPr>
-          <w:rFonts w:ascii="Times New Roman" w:hAnsi="Times New Roman" w:cs="Times New Roman"/>
-          <w:color w:val="0D0D0D" w:themeColor="text1" w:themeTint="F2"/>
-          <w:sz w:val="26"/>
-          <w:szCs w:val="26"/>
-          <w:shd w:val="clear" w:color="auto" w:fill="FFFFFF"/>
-        </w:rPr>
-        <w:lastRenderedPageBreak/>
-        <w:t>về địa lý, bản đồ, máy tính và công nghệ thông tin, có thể là chuyên gia kỹ thuật, người thiết kế và duy trì hệ thống,…</w:t>
-      </w:r>
-    </w:p>
-    <w:p>
-      <w:pPr>
-        <w:pStyle w:val="ListParagraph"/>
-        <w:numPr>
-          <w:ilvl w:val="0"/>
-          <w:numId w:val="5"/>
-        </w:numPr>
-        <w:ind w:left="284" w:hanging="284"/>
-        <w:jc w:val="both"/>
-        <w:rPr>
-          <w:rFonts w:ascii="Times New Roman" w:hAnsi="Times New Roman" w:cs="Times New Roman"/>
-          <w:color w:val="0D0D0D" w:themeColor="text1" w:themeTint="F2"/>
-          <w:sz w:val="26"/>
-          <w:szCs w:val="26"/>
-          <w:shd w:val="clear" w:color="auto" w:fill="FFFFFF"/>
-        </w:rPr>
-      </w:pPr>
-      <w:r>
-        <w:rPr>
-          <w:rFonts w:ascii="Times New Roman" w:hAnsi="Times New Roman" w:cs="Times New Roman"/>
-          <w:color w:val="0D0D0D" w:themeColor="text1" w:themeTint="F2"/>
-          <w:sz w:val="26"/>
-          <w:szCs w:val="26"/>
-          <w:shd w:val="clear" w:color="auto" w:fill="FFFFFF"/>
-        </w:rPr>
-        <w:t xml:space="preserve">Chính sách là hợp phần quan trọng để đảm bảo khả năng hoạt động của hệ thống, là yếu tố quyết định sự thành công của việc phát triển công nghệ GIS. Hệ thống GIS cần được điều hành bởi một bộ phận quản lý, bộ phận này phải được bổ nhiệm để tổ chức hoạt động hệ thống GIS một cách có hiệu quả để phục vụ người sử dụng thông tin. Để hoạt động thành công, hệ thống GIS phải được đặt trong một khung tổ chức phù hợp và có những hướng dẫn cần thiết để quản lý, thu thập, lưu trữ và phân tích số liệu, đồng thời có khả năng phát triển được hệ thống GIS theo nhu cầu. Trong quá trình hoạt động, mục đích chỉ có thể đạt được và tính hiệu quả của kỹ thuật GIS chỉ được minh chứng khi công cụ này </w:t>
-      </w:r>
-      <w:r>
-        <w:rPr>
-          <w:rFonts w:ascii="Times New Roman" w:hAnsi="Times New Roman" w:cs="Times New Roman"/>
-          <w:color w:val="0D0D0D" w:themeColor="text1" w:themeTint="F2"/>
-          <w:sz w:val="26"/>
-          <w:szCs w:val="26"/>
-          <w:shd w:val="clear" w:color="auto" w:fill="FFFFFF"/>
-        </w:rPr>
-        <w:t>có thể hổ trợ những người sử dụng thông tin để giúp họ thực hiện những mục tiêu công việ</w:t>
-      </w:r>
-      <w:r>
-        <w:rPr>
-          <w:rFonts w:ascii="Times New Roman" w:hAnsi="Times New Roman" w:cs="Times New Roman"/>
-          <w:color w:val="0D0D0D" w:themeColor="text1" w:themeTint="F2"/>
-          <w:sz w:val="26"/>
-          <w:szCs w:val="26"/>
-          <w:shd w:val="clear" w:color="auto" w:fill="FFFFFF"/>
-        </w:rPr>
-        <w:t xml:space="preserve">c. Ngoài ra việc phối hợp giữa các cơ quan chức năng có liên quan cũng phải được đặt ra, nhằm gia tăng hiệu quả sử dụng của GIS cũng như các nguồn số liệu hiện có. </w:t>
-      </w:r>
-      <w:r>
-        <w:rPr>
-          <w:rFonts w:ascii="Times New Roman" w:hAnsi="Times New Roman" w:cs="Times New Roman"/>
-          <w:color w:val="0D0D0D" w:themeColor="text1" w:themeTint="F2"/>
-          <w:sz w:val="26"/>
-          <w:szCs w:val="26"/>
-          <w:shd w:val="clear" w:color="auto" w:fill="FFFFFF"/>
-        </w:rPr>
-        <w:t xml:space="preserve"> </w:t>
-      </w:r>
-      <w:r>
-        <w:rPr>
-          <w:rFonts w:ascii="Times New Roman" w:hAnsi="Times New Roman" w:cs="Times New Roman"/>
-          <w:color w:val="0D0D0D" w:themeColor="text1" w:themeTint="F2"/>
-          <w:sz w:val="26"/>
-          <w:szCs w:val="26"/>
-          <w:shd w:val="clear" w:color="auto" w:fill="FFFFFF"/>
-        </w:rPr>
-        <w:t xml:space="preserve"> </w:t>
-      </w:r>
-    </w:p>
-    <w:p>
-      <w:pPr>
-        <w:pStyle w:val="ListParagraph"/>
-        <w:ind w:left="284"/>
-        <w:jc w:val="both"/>
-        <w:rPr>
-          <w:rFonts w:ascii="Times New Roman" w:hAnsi="Times New Roman" w:cs="Times New Roman"/>
-          <w:color w:val="0D0D0D" w:themeColor="text1" w:themeTint="F2"/>
-          <w:sz w:val="26"/>
-          <w:szCs w:val="26"/>
-          <w:shd w:val="clear" w:color="auto" w:fill="FFFFFF"/>
-        </w:rPr>
-      </w:pPr>
-      <w:r>
-        <w:rPr>
-          <w:rFonts w:ascii="Times New Roman" w:hAnsi="Times New Roman" w:cs="Times New Roman"/>
-          <w:color w:val="0D0D0D" w:themeColor="text1" w:themeTint="F2"/>
-          <w:sz w:val="26"/>
-          <w:szCs w:val="26"/>
-          <w:shd w:val="clear" w:color="auto" w:fill="FFFFFF"/>
-        </w:rPr>
-        <w:t>Như vậy trong 5 hợp phần của GIS, hợp phần chính sách và quản lý đóng vai trò rất quan trọng đẩ đảm bảo khả năng hoạt động của hệ thống, đây là yếu tố quyết định sự thành công của việc phát triển công nghệ GIS.</w:t>
-      </w:r>
-    </w:p>
-    <w:p>
-      <w:pPr>
-        <w:pStyle w:val="ListParagraph"/>
-        <w:ind w:left="284"/>
-        <w:jc w:val="both"/>
-        <w:rPr>
-          <w:rFonts w:ascii="Times New Roman" w:hAnsi="Times New Roman" w:cs="Times New Roman"/>
-          <w:color w:val="0D0D0D" w:themeColor="text1" w:themeTint="F2"/>
-          <w:sz w:val="26"/>
-          <w:szCs w:val="26"/>
-          <w:shd w:val="clear" w:color="auto" w:fill="FFFFFF"/>
-        </w:rPr>
-      </w:pPr>
-      <w:bookmarkStart w:id="0" w:name="_GoBack"/>
-      <w:bookmarkEnd w:id="0"/>
+        <w:rPr>
+          <w:rFonts w:ascii="Times New Roman" w:hAnsi="Times New Roman" w:cs="Times New Roman"/>
+          <w:sz w:val="26"/>
+          <w:szCs w:val="26"/>
+        </w:rPr>
+      </w:pPr>
     </w:p>
     <w:sectPr>
       <w:pgSz w:w="12240" w:h="15840"/>
@@ -1623,9 +1102,9 @@
 <file path=word/numbering.xml><?xml version="1.0" encoding="utf-8"?>
 <w:numbering xmlns:wpc="http://schemas.microsoft.com/office/word/2010/wordprocessingCanvas" xmlns:mc="http://schemas.openxmlformats.org/markup-compatibility/2006" xmlns:o="urn:schemas-microsoft-com:office:office" xmlns:r="http://schemas.openxmlformats.org/officeDocument/2006/relationships" xmlns:m="http://schemas.openxmlformats.org/officeDocument/2006/math" xmlns:v="urn:schemas-microsoft-com:vml" xmlns:wp14="http://schemas.microsoft.com/office/word/2010/wordprocessingDrawing" xmlns:wp="http://schemas.openxmlformats.org/drawingml/2006/wordprocessingDrawing" xmlns:w10="urn:schemas-microsoft-com:office:word" xmlns:w="http://schemas.openxmlformats.org/wordprocessingml/2006/main" xmlns:w14="http://schemas.microsoft.com/office/word/2010/wordml" xmlns:w15="http://schemas.microsoft.com/office/word/2012/wordml" xmlns:wpg="http://schemas.microsoft.com/office/word/2010/wordprocessingGroup" xmlns:wpi="http://schemas.microsoft.com/office/word/2010/wordprocessingInk" xmlns:wne="http://schemas.microsoft.com/office/word/2006/wordml" xmlns:wps="http://schemas.microsoft.com/office/word/2010/wordprocessingShape" mc:Ignorable="w14 w15 wp14">
   <w:abstractNum w:abstractNumId="0">
-    <w:nsid w:val="049F09F0"/>
+    <w:nsid w:val="45700A93"/>
     <w:multiLevelType w:val="hybridMultilevel"/>
-    <w:tmpl w:val="8BACA922"/>
+    <w:tmpl w:val="5894ABB2"/>
     <w:lvl w:ilvl="0" w:tplc="0409000F">
       <w:start w:val="1"/>
       <w:numFmt w:val="decimal"/>
@@ -1711,448 +1190,8 @@
       </w:pPr>
     </w:lvl>
   </w:abstractNum>
-  <w:abstractNum w:abstractNumId="1">
-    <w:nsid w:val="3AFA424D"/>
-    <w:multiLevelType w:val="hybridMultilevel"/>
-    <w:tmpl w:val="7B807B4E"/>
-    <w:lvl w:ilvl="0" w:tplc="04090001">
-      <w:start w:val="1"/>
-      <w:numFmt w:val="bullet"/>
-      <w:lvlText w:val=""/>
-      <w:lvlJc w:val="left"/>
-      <w:pPr>
-        <w:ind w:left="1440" w:hanging="360"/>
-      </w:pPr>
-      <w:rPr>
-        <w:rFonts w:ascii="Symbol" w:hAnsi="Symbol" w:hint="default"/>
-      </w:rPr>
-    </w:lvl>
-    <w:lvl w:ilvl="1" w:tplc="04090003" w:tentative="1">
-      <w:start w:val="1"/>
-      <w:numFmt w:val="bullet"/>
-      <w:lvlText w:val="o"/>
-      <w:lvlJc w:val="left"/>
-      <w:pPr>
-        <w:ind w:left="2160" w:hanging="360"/>
-      </w:pPr>
-      <w:rPr>
-        <w:rFonts w:ascii="Courier New" w:hAnsi="Courier New" w:cs="Courier New" w:hint="default"/>
-      </w:rPr>
-    </w:lvl>
-    <w:lvl w:ilvl="2" w:tplc="04090005" w:tentative="1">
-      <w:start w:val="1"/>
-      <w:numFmt w:val="bullet"/>
-      <w:lvlText w:val=""/>
-      <w:lvlJc w:val="left"/>
-      <w:pPr>
-        <w:ind w:left="2880" w:hanging="360"/>
-      </w:pPr>
-      <w:rPr>
-        <w:rFonts w:ascii="Wingdings" w:hAnsi="Wingdings" w:hint="default"/>
-      </w:rPr>
-    </w:lvl>
-    <w:lvl w:ilvl="3" w:tplc="04090001" w:tentative="1">
-      <w:start w:val="1"/>
-      <w:numFmt w:val="bullet"/>
-      <w:lvlText w:val=""/>
-      <w:lvlJc w:val="left"/>
-      <w:pPr>
-        <w:ind w:left="3600" w:hanging="360"/>
-      </w:pPr>
-      <w:rPr>
-        <w:rFonts w:ascii="Symbol" w:hAnsi="Symbol" w:hint="default"/>
-      </w:rPr>
-    </w:lvl>
-    <w:lvl w:ilvl="4" w:tplc="04090003" w:tentative="1">
-      <w:start w:val="1"/>
-      <w:numFmt w:val="bullet"/>
-      <w:lvlText w:val="o"/>
-      <w:lvlJc w:val="left"/>
-      <w:pPr>
-        <w:ind w:left="4320" w:hanging="360"/>
-      </w:pPr>
-      <w:rPr>
-        <w:rFonts w:ascii="Courier New" w:hAnsi="Courier New" w:cs="Courier New" w:hint="default"/>
-      </w:rPr>
-    </w:lvl>
-    <w:lvl w:ilvl="5" w:tplc="04090005" w:tentative="1">
-      <w:start w:val="1"/>
-      <w:numFmt w:val="bullet"/>
-      <w:lvlText w:val=""/>
-      <w:lvlJc w:val="left"/>
-      <w:pPr>
-        <w:ind w:left="5040" w:hanging="360"/>
-      </w:pPr>
-      <w:rPr>
-        <w:rFonts w:ascii="Wingdings" w:hAnsi="Wingdings" w:hint="default"/>
-      </w:rPr>
-    </w:lvl>
-    <w:lvl w:ilvl="6" w:tplc="04090001" w:tentative="1">
-      <w:start w:val="1"/>
-      <w:numFmt w:val="bullet"/>
-      <w:lvlText w:val=""/>
-      <w:lvlJc w:val="left"/>
-      <w:pPr>
-        <w:ind w:left="5760" w:hanging="360"/>
-      </w:pPr>
-      <w:rPr>
-        <w:rFonts w:ascii="Symbol" w:hAnsi="Symbol" w:hint="default"/>
-      </w:rPr>
-    </w:lvl>
-    <w:lvl w:ilvl="7" w:tplc="04090003" w:tentative="1">
-      <w:start w:val="1"/>
-      <w:numFmt w:val="bullet"/>
-      <w:lvlText w:val="o"/>
-      <w:lvlJc w:val="left"/>
-      <w:pPr>
-        <w:ind w:left="6480" w:hanging="360"/>
-      </w:pPr>
-      <w:rPr>
-        <w:rFonts w:ascii="Courier New" w:hAnsi="Courier New" w:cs="Courier New" w:hint="default"/>
-      </w:rPr>
-    </w:lvl>
-    <w:lvl w:ilvl="8" w:tplc="04090005" w:tentative="1">
-      <w:start w:val="1"/>
-      <w:numFmt w:val="bullet"/>
-      <w:lvlText w:val=""/>
-      <w:lvlJc w:val="left"/>
-      <w:pPr>
-        <w:ind w:left="7200" w:hanging="360"/>
-      </w:pPr>
-      <w:rPr>
-        <w:rFonts w:ascii="Wingdings" w:hAnsi="Wingdings" w:hint="default"/>
-      </w:rPr>
-    </w:lvl>
-  </w:abstractNum>
-  <w:abstractNum w:abstractNumId="2">
-    <w:nsid w:val="45700A93"/>
-    <w:multiLevelType w:val="hybridMultilevel"/>
-    <w:tmpl w:val="5894ABB2"/>
-    <w:lvl w:ilvl="0" w:tplc="0409000F">
-      <w:start w:val="1"/>
-      <w:numFmt w:val="decimal"/>
-      <w:lvlText w:val="%1."/>
-      <w:lvlJc w:val="left"/>
-      <w:pPr>
-        <w:ind w:left="720" w:hanging="360"/>
-      </w:pPr>
-      <w:rPr>
-        <w:rFonts w:hint="default"/>
-      </w:rPr>
-    </w:lvl>
-    <w:lvl w:ilvl="1" w:tplc="04090019" w:tentative="1">
-      <w:start w:val="1"/>
-      <w:numFmt w:val="lowerLetter"/>
-      <w:lvlText w:val="%2."/>
-      <w:lvlJc w:val="left"/>
-      <w:pPr>
-        <w:ind w:left="1440" w:hanging="360"/>
-      </w:pPr>
-    </w:lvl>
-    <w:lvl w:ilvl="2" w:tplc="0409001B" w:tentative="1">
-      <w:start w:val="1"/>
-      <w:numFmt w:val="lowerRoman"/>
-      <w:lvlText w:val="%3."/>
-      <w:lvlJc w:val="right"/>
-      <w:pPr>
-        <w:ind w:left="2160" w:hanging="180"/>
-      </w:pPr>
-    </w:lvl>
-    <w:lvl w:ilvl="3" w:tplc="0409000F" w:tentative="1">
-      <w:start w:val="1"/>
-      <w:numFmt w:val="decimal"/>
-      <w:lvlText w:val="%4."/>
-      <w:lvlJc w:val="left"/>
-      <w:pPr>
-        <w:ind w:left="2880" w:hanging="360"/>
-      </w:pPr>
-    </w:lvl>
-    <w:lvl w:ilvl="4" w:tplc="04090019" w:tentative="1">
-      <w:start w:val="1"/>
-      <w:numFmt w:val="lowerLetter"/>
-      <w:lvlText w:val="%5."/>
-      <w:lvlJc w:val="left"/>
-      <w:pPr>
-        <w:ind w:left="3600" w:hanging="360"/>
-      </w:pPr>
-    </w:lvl>
-    <w:lvl w:ilvl="5" w:tplc="0409001B" w:tentative="1">
-      <w:start w:val="1"/>
-      <w:numFmt w:val="lowerRoman"/>
-      <w:lvlText w:val="%6."/>
-      <w:lvlJc w:val="right"/>
-      <w:pPr>
-        <w:ind w:left="4320" w:hanging="180"/>
-      </w:pPr>
-    </w:lvl>
-    <w:lvl w:ilvl="6" w:tplc="0409000F" w:tentative="1">
-      <w:start w:val="1"/>
-      <w:numFmt w:val="decimal"/>
-      <w:lvlText w:val="%7."/>
-      <w:lvlJc w:val="left"/>
-      <w:pPr>
-        <w:ind w:left="5040" w:hanging="360"/>
-      </w:pPr>
-    </w:lvl>
-    <w:lvl w:ilvl="7" w:tplc="04090019" w:tentative="1">
-      <w:start w:val="1"/>
-      <w:numFmt w:val="lowerLetter"/>
-      <w:lvlText w:val="%8."/>
-      <w:lvlJc w:val="left"/>
-      <w:pPr>
-        <w:ind w:left="5760" w:hanging="360"/>
-      </w:pPr>
-    </w:lvl>
-    <w:lvl w:ilvl="8" w:tplc="0409001B" w:tentative="1">
-      <w:start w:val="1"/>
-      <w:numFmt w:val="lowerRoman"/>
-      <w:lvlText w:val="%9."/>
-      <w:lvlJc w:val="right"/>
-      <w:pPr>
-        <w:ind w:left="6480" w:hanging="180"/>
-      </w:pPr>
-    </w:lvl>
-  </w:abstractNum>
-  <w:abstractNum w:abstractNumId="3">
-    <w:nsid w:val="562E5B5B"/>
-    <w:multiLevelType w:val="hybridMultilevel"/>
-    <w:tmpl w:val="5D4CC876"/>
-    <w:lvl w:ilvl="0" w:tplc="0409000B">
-      <w:start w:val="1"/>
-      <w:numFmt w:val="bullet"/>
-      <w:lvlText w:val=""/>
-      <w:lvlJc w:val="left"/>
-      <w:pPr>
-        <w:ind w:left="1004" w:hanging="360"/>
-      </w:pPr>
-      <w:rPr>
-        <w:rFonts w:ascii="Wingdings" w:hAnsi="Wingdings" w:hint="default"/>
-      </w:rPr>
-    </w:lvl>
-    <w:lvl w:ilvl="1" w:tplc="04090003" w:tentative="1">
-      <w:start w:val="1"/>
-      <w:numFmt w:val="bullet"/>
-      <w:lvlText w:val="o"/>
-      <w:lvlJc w:val="left"/>
-      <w:pPr>
-        <w:ind w:left="1724" w:hanging="360"/>
-      </w:pPr>
-      <w:rPr>
-        <w:rFonts w:ascii="Courier New" w:hAnsi="Courier New" w:cs="Courier New" w:hint="default"/>
-      </w:rPr>
-    </w:lvl>
-    <w:lvl w:ilvl="2" w:tplc="04090005" w:tentative="1">
-      <w:start w:val="1"/>
-      <w:numFmt w:val="bullet"/>
-      <w:lvlText w:val=""/>
-      <w:lvlJc w:val="left"/>
-      <w:pPr>
-        <w:ind w:left="2444" w:hanging="360"/>
-      </w:pPr>
-      <w:rPr>
-        <w:rFonts w:ascii="Wingdings" w:hAnsi="Wingdings" w:hint="default"/>
-      </w:rPr>
-    </w:lvl>
-    <w:lvl w:ilvl="3" w:tplc="04090001" w:tentative="1">
-      <w:start w:val="1"/>
-      <w:numFmt w:val="bullet"/>
-      <w:lvlText w:val=""/>
-      <w:lvlJc w:val="left"/>
-      <w:pPr>
-        <w:ind w:left="3164" w:hanging="360"/>
-      </w:pPr>
-      <w:rPr>
-        <w:rFonts w:ascii="Symbol" w:hAnsi="Symbol" w:hint="default"/>
-      </w:rPr>
-    </w:lvl>
-    <w:lvl w:ilvl="4" w:tplc="04090003" w:tentative="1">
-      <w:start w:val="1"/>
-      <w:numFmt w:val="bullet"/>
-      <w:lvlText w:val="o"/>
-      <w:lvlJc w:val="left"/>
-      <w:pPr>
-        <w:ind w:left="3884" w:hanging="360"/>
-      </w:pPr>
-      <w:rPr>
-        <w:rFonts w:ascii="Courier New" w:hAnsi="Courier New" w:cs="Courier New" w:hint="default"/>
-      </w:rPr>
-    </w:lvl>
-    <w:lvl w:ilvl="5" w:tplc="04090005" w:tentative="1">
-      <w:start w:val="1"/>
-      <w:numFmt w:val="bullet"/>
-      <w:lvlText w:val=""/>
-      <w:lvlJc w:val="left"/>
-      <w:pPr>
-        <w:ind w:left="4604" w:hanging="360"/>
-      </w:pPr>
-      <w:rPr>
-        <w:rFonts w:ascii="Wingdings" w:hAnsi="Wingdings" w:hint="default"/>
-      </w:rPr>
-    </w:lvl>
-    <w:lvl w:ilvl="6" w:tplc="04090001" w:tentative="1">
-      <w:start w:val="1"/>
-      <w:numFmt w:val="bullet"/>
-      <w:lvlText w:val=""/>
-      <w:lvlJc w:val="left"/>
-      <w:pPr>
-        <w:ind w:left="5324" w:hanging="360"/>
-      </w:pPr>
-      <w:rPr>
-        <w:rFonts w:ascii="Symbol" w:hAnsi="Symbol" w:hint="default"/>
-      </w:rPr>
-    </w:lvl>
-    <w:lvl w:ilvl="7" w:tplc="04090003" w:tentative="1">
-      <w:start w:val="1"/>
-      <w:numFmt w:val="bullet"/>
-      <w:lvlText w:val="o"/>
-      <w:lvlJc w:val="left"/>
-      <w:pPr>
-        <w:ind w:left="6044" w:hanging="360"/>
-      </w:pPr>
-      <w:rPr>
-        <w:rFonts w:ascii="Courier New" w:hAnsi="Courier New" w:cs="Courier New" w:hint="default"/>
-      </w:rPr>
-    </w:lvl>
-    <w:lvl w:ilvl="8" w:tplc="04090005" w:tentative="1">
-      <w:start w:val="1"/>
-      <w:numFmt w:val="bullet"/>
-      <w:lvlText w:val=""/>
-      <w:lvlJc w:val="left"/>
-      <w:pPr>
-        <w:ind w:left="6764" w:hanging="360"/>
-      </w:pPr>
-      <w:rPr>
-        <w:rFonts w:ascii="Wingdings" w:hAnsi="Wingdings" w:hint="default"/>
-      </w:rPr>
-    </w:lvl>
-  </w:abstractNum>
-  <w:abstractNum w:abstractNumId="4">
-    <w:nsid w:val="6A947BFC"/>
-    <w:multiLevelType w:val="hybridMultilevel"/>
-    <w:tmpl w:val="A2E0EAEE"/>
-    <w:lvl w:ilvl="0" w:tplc="04090001">
-      <w:start w:val="1"/>
-      <w:numFmt w:val="bullet"/>
-      <w:lvlText w:val=""/>
-      <w:lvlJc w:val="left"/>
-      <w:pPr>
-        <w:ind w:left="1004" w:hanging="360"/>
-      </w:pPr>
-      <w:rPr>
-        <w:rFonts w:ascii="Symbol" w:hAnsi="Symbol" w:hint="default"/>
-      </w:rPr>
-    </w:lvl>
-    <w:lvl w:ilvl="1" w:tplc="04090003" w:tentative="1">
-      <w:start w:val="1"/>
-      <w:numFmt w:val="bullet"/>
-      <w:lvlText w:val="o"/>
-      <w:lvlJc w:val="left"/>
-      <w:pPr>
-        <w:ind w:left="1724" w:hanging="360"/>
-      </w:pPr>
-      <w:rPr>
-        <w:rFonts w:ascii="Courier New" w:hAnsi="Courier New" w:cs="Courier New" w:hint="default"/>
-      </w:rPr>
-    </w:lvl>
-    <w:lvl w:ilvl="2" w:tplc="04090005" w:tentative="1">
-      <w:start w:val="1"/>
-      <w:numFmt w:val="bullet"/>
-      <w:lvlText w:val=""/>
-      <w:lvlJc w:val="left"/>
-      <w:pPr>
-        <w:ind w:left="2444" w:hanging="360"/>
-      </w:pPr>
-      <w:rPr>
-        <w:rFonts w:ascii="Wingdings" w:hAnsi="Wingdings" w:hint="default"/>
-      </w:rPr>
-    </w:lvl>
-    <w:lvl w:ilvl="3" w:tplc="04090001" w:tentative="1">
-      <w:start w:val="1"/>
-      <w:numFmt w:val="bullet"/>
-      <w:lvlText w:val=""/>
-      <w:lvlJc w:val="left"/>
-      <w:pPr>
-        <w:ind w:left="3164" w:hanging="360"/>
-      </w:pPr>
-      <w:rPr>
-        <w:rFonts w:ascii="Symbol" w:hAnsi="Symbol" w:hint="default"/>
-      </w:rPr>
-    </w:lvl>
-    <w:lvl w:ilvl="4" w:tplc="04090003" w:tentative="1">
-      <w:start w:val="1"/>
-      <w:numFmt w:val="bullet"/>
-      <w:lvlText w:val="o"/>
-      <w:lvlJc w:val="left"/>
-      <w:pPr>
-        <w:ind w:left="3884" w:hanging="360"/>
-      </w:pPr>
-      <w:rPr>
-        <w:rFonts w:ascii="Courier New" w:hAnsi="Courier New" w:cs="Courier New" w:hint="default"/>
-      </w:rPr>
-    </w:lvl>
-    <w:lvl w:ilvl="5" w:tplc="04090005" w:tentative="1">
-      <w:start w:val="1"/>
-      <w:numFmt w:val="bullet"/>
-      <w:lvlText w:val=""/>
-      <w:lvlJc w:val="left"/>
-      <w:pPr>
-        <w:ind w:left="4604" w:hanging="360"/>
-      </w:pPr>
-      <w:rPr>
-        <w:rFonts w:ascii="Wingdings" w:hAnsi="Wingdings" w:hint="default"/>
-      </w:rPr>
-    </w:lvl>
-    <w:lvl w:ilvl="6" w:tplc="04090001" w:tentative="1">
-      <w:start w:val="1"/>
-      <w:numFmt w:val="bullet"/>
-      <w:lvlText w:val=""/>
-      <w:lvlJc w:val="left"/>
-      <w:pPr>
-        <w:ind w:left="5324" w:hanging="360"/>
-      </w:pPr>
-      <w:rPr>
-        <w:rFonts w:ascii="Symbol" w:hAnsi="Symbol" w:hint="default"/>
-      </w:rPr>
-    </w:lvl>
-    <w:lvl w:ilvl="7" w:tplc="04090003" w:tentative="1">
-      <w:start w:val="1"/>
-      <w:numFmt w:val="bullet"/>
-      <w:lvlText w:val="o"/>
-      <w:lvlJc w:val="left"/>
-      <w:pPr>
-        <w:ind w:left="6044" w:hanging="360"/>
-      </w:pPr>
-      <w:rPr>
-        <w:rFonts w:ascii="Courier New" w:hAnsi="Courier New" w:cs="Courier New" w:hint="default"/>
-      </w:rPr>
-    </w:lvl>
-    <w:lvl w:ilvl="8" w:tplc="04090005" w:tentative="1">
-      <w:start w:val="1"/>
-      <w:numFmt w:val="bullet"/>
-      <w:lvlText w:val=""/>
-      <w:lvlJc w:val="left"/>
-      <w:pPr>
-        <w:ind w:left="6764" w:hanging="360"/>
-      </w:pPr>
-      <w:rPr>
-        <w:rFonts w:ascii="Wingdings" w:hAnsi="Wingdings" w:hint="default"/>
-      </w:rPr>
-    </w:lvl>
-  </w:abstractNum>
   <w:num w:numId="1">
-    <w:abstractNumId w:val="2"/>
-  </w:num>
-  <w:num w:numId="2">
     <w:abstractNumId w:val="0"/>
-  </w:num>
-  <w:num w:numId="3">
-    <w:abstractNumId w:val="1"/>
-  </w:num>
-  <w:num w:numId="4">
-    <w:abstractNumId w:val="3"/>
-  </w:num>
-  <w:num w:numId="5">
-    <w:abstractNumId w:val="4"/>
   </w:num>
 </w:numbering>
 </file>
@@ -2615,23 +1654,6 @@
       <w:contextualSpacing/>
     </w:pPr>
   </w:style>
-  <w:style w:type="character" w:customStyle="1" w:styleId="apple-converted-space">
-    <w:name w:val="apple-converted-space"/>
-    <w:basedOn w:val="DefaultParagraphFont"/>
-    <w:rsid w:val="000D32DB"/>
-  </w:style>
-  <w:style w:type="character" w:styleId="Hyperlink">
-    <w:name w:val="Hyperlink"/>
-    <w:basedOn w:val="DefaultParagraphFont"/>
-    <w:uiPriority w:val="99"/>
-    <w:semiHidden/>
-    <w:unhideWhenUsed/>
-    <w:rsid w:val="000D32DB"/>
-    <w:rPr>
-      <w:color w:val="0000FF"/>
-      <w:u w:val="single"/>
-    </w:rPr>
-  </w:style>
 </w:styles>
 </file>
 

</xml_diff>

<commit_message>
Lý thuyết vè GIS, Google Map API
</commit_message>
<xml_diff>
--- a/luanvan.docx
+++ b/luanvan.docx
@@ -8,16 +8,16 @@
         <w:rPr>
           <w:rFonts w:ascii="Times New Roman" w:hAnsi="Times New Roman" w:cs="Times New Roman"/>
           <w:b/>
-          <w:sz w:val="28"/>
-          <w:szCs w:val="28"/>
+          <w:sz w:val="26"/>
+          <w:szCs w:val="26"/>
         </w:rPr>
       </w:pPr>
       <w:r>
         <w:rPr>
           <w:rFonts w:ascii="Times New Roman" w:hAnsi="Times New Roman" w:cs="Times New Roman"/>
           <w:b/>
-          <w:sz w:val="28"/>
-          <w:szCs w:val="28"/>
+          <w:sz w:val="26"/>
+          <w:szCs w:val="26"/>
         </w:rPr>
         <w:t>ĐỀ CƯƠNG LUẬN VĂN</w:t>
       </w:r>
@@ -28,16 +28,16 @@
         <w:rPr>
           <w:rFonts w:ascii="Times New Roman" w:hAnsi="Times New Roman" w:cs="Times New Roman"/>
           <w:b/>
-          <w:sz w:val="28"/>
-          <w:szCs w:val="28"/>
+          <w:sz w:val="26"/>
+          <w:szCs w:val="26"/>
         </w:rPr>
       </w:pPr>
       <w:r>
         <w:rPr>
           <w:rFonts w:ascii="Times New Roman" w:hAnsi="Times New Roman" w:cs="Times New Roman"/>
           <w:b/>
-          <w:sz w:val="28"/>
-          <w:szCs w:val="28"/>
+          <w:sz w:val="26"/>
+          <w:szCs w:val="26"/>
         </w:rPr>
         <w:t>XÂY DỰNG WEBGIS GIÁM SÁT ĐỘ MẶN</w:t>
       </w:r>
@@ -48,22 +48,23 @@
         <w:rPr>
           <w:rFonts w:ascii="Times New Roman" w:hAnsi="Times New Roman" w:cs="Times New Roman"/>
           <w:b/>
-          <w:sz w:val="28"/>
-          <w:szCs w:val="28"/>
+          <w:sz w:val="26"/>
+          <w:szCs w:val="26"/>
         </w:rPr>
       </w:pPr>
       <w:r>
         <w:rPr>
           <w:rFonts w:ascii="Times New Roman" w:hAnsi="Times New Roman" w:cs="Times New Roman"/>
           <w:b/>
-          <w:sz w:val="28"/>
-          <w:szCs w:val="28"/>
+          <w:sz w:val="26"/>
+          <w:szCs w:val="26"/>
         </w:rPr>
         <w:t>VÙNG ĐỒNG BẰNG SÔNG CỬU LONG</w:t>
       </w:r>
     </w:p>
     <w:p>
       <w:pPr>
+        <w:jc w:val="both"/>
         <w:rPr>
           <w:rFonts w:ascii="Times New Roman" w:hAnsi="Times New Roman" w:cs="Times New Roman"/>
           <w:sz w:val="26"/>
@@ -115,6 +116,7 @@
     </w:p>
     <w:p>
       <w:pPr>
+        <w:jc w:val="both"/>
         <w:rPr>
           <w:rFonts w:ascii="Times New Roman" w:hAnsi="Times New Roman" w:cs="Times New Roman"/>
           <w:sz w:val="26"/>
@@ -137,6 +139,7 @@
           <w:ilvl w:val="0"/>
           <w:numId w:val="1"/>
         </w:numPr>
+        <w:jc w:val="both"/>
         <w:rPr>
           <w:rFonts w:ascii="Times New Roman" w:hAnsi="Times New Roman" w:cs="Times New Roman"/>
           <w:sz w:val="26"/>
@@ -159,6 +162,7 @@
           <w:ilvl w:val="0"/>
           <w:numId w:val="1"/>
         </w:numPr>
+        <w:jc w:val="both"/>
         <w:rPr>
           <w:rFonts w:ascii="Times New Roman" w:hAnsi="Times New Roman" w:cs="Times New Roman"/>
           <w:sz w:val="26"/>
@@ -176,6 +180,7 @@
     </w:p>
     <w:p>
       <w:pPr>
+        <w:jc w:val="both"/>
         <w:rPr>
           <w:rFonts w:ascii="Times New Roman" w:hAnsi="Times New Roman" w:cs="Times New Roman"/>
           <w:sz w:val="26"/>
@@ -337,6 +342,7 @@
     </w:p>
     <w:p>
       <w:pPr>
+        <w:jc w:val="both"/>
         <w:rPr>
           <w:rFonts w:ascii="Times New Roman" w:hAnsi="Times New Roman" w:cs="Times New Roman"/>
           <w:sz w:val="26"/>
@@ -404,7 +410,7 @@
           </w:tcPr>
           <w:p>
             <w:pPr>
-              <w:jc w:val="center"/>
+              <w:jc w:val="both"/>
               <w:rPr>
                 <w:rFonts w:ascii="Times New Roman" w:hAnsi="Times New Roman" w:cs="Times New Roman"/>
                 <w:sz w:val="26"/>
@@ -427,7 +433,7 @@
           </w:tcPr>
           <w:p>
             <w:pPr>
-              <w:jc w:val="center"/>
+              <w:jc w:val="both"/>
               <w:rPr>
                 <w:rFonts w:ascii="Times New Roman" w:hAnsi="Times New Roman" w:cs="Times New Roman"/>
                 <w:sz w:val="26"/>
@@ -450,7 +456,7 @@
           </w:tcPr>
           <w:p>
             <w:pPr>
-              <w:jc w:val="center"/>
+              <w:jc w:val="both"/>
               <w:rPr>
                 <w:rFonts w:ascii="Times New Roman" w:hAnsi="Times New Roman" w:cs="Times New Roman"/>
                 <w:sz w:val="26"/>
@@ -475,7 +481,7 @@
           </w:tcPr>
           <w:p>
             <w:pPr>
-              <w:jc w:val="center"/>
+              <w:jc w:val="both"/>
               <w:rPr>
                 <w:rFonts w:ascii="Times New Roman" w:hAnsi="Times New Roman" w:cs="Times New Roman"/>
                 <w:sz w:val="26"/>
@@ -498,6 +504,7 @@
           </w:tcPr>
           <w:p>
             <w:pPr>
+              <w:jc w:val="both"/>
               <w:rPr>
                 <w:rFonts w:ascii="Times New Roman" w:hAnsi="Times New Roman" w:cs="Times New Roman"/>
                 <w:sz w:val="26"/>
@@ -531,6 +538,7 @@
           </w:p>
           <w:p>
             <w:pPr>
+              <w:jc w:val="both"/>
               <w:rPr>
                 <w:rFonts w:ascii="Times New Roman" w:hAnsi="Times New Roman" w:cs="Times New Roman"/>
                 <w:sz w:val="26"/>
@@ -548,6 +556,7 @@
           </w:p>
           <w:p>
             <w:pPr>
+              <w:jc w:val="both"/>
               <w:rPr>
                 <w:rFonts w:ascii="Times New Roman" w:hAnsi="Times New Roman" w:cs="Times New Roman"/>
                 <w:sz w:val="26"/>
@@ -581,6 +590,7 @@
           </w:p>
           <w:p>
             <w:pPr>
+              <w:jc w:val="both"/>
               <w:rPr>
                 <w:rFonts w:ascii="Times New Roman" w:hAnsi="Times New Roman" w:cs="Times New Roman"/>
                 <w:sz w:val="26"/>
@@ -611,6 +621,7 @@
           </w:tcPr>
           <w:p>
             <w:pPr>
+              <w:jc w:val="both"/>
               <w:rPr>
                 <w:rFonts w:ascii="Times New Roman" w:hAnsi="Times New Roman" w:cs="Times New Roman"/>
                 <w:sz w:val="26"/>
@@ -643,7 +654,7 @@
           </w:tcPr>
           <w:p>
             <w:pPr>
-              <w:jc w:val="center"/>
+              <w:jc w:val="both"/>
               <w:rPr>
                 <w:rFonts w:ascii="Times New Roman" w:hAnsi="Times New Roman" w:cs="Times New Roman"/>
                 <w:sz w:val="26"/>
@@ -666,6 +677,7 @@
           </w:tcPr>
           <w:p>
             <w:pPr>
+              <w:jc w:val="both"/>
               <w:rPr>
                 <w:rFonts w:ascii="Times New Roman" w:hAnsi="Times New Roman" w:cs="Times New Roman"/>
                 <w:sz w:val="26"/>
@@ -699,6 +711,7 @@
           </w:p>
           <w:p>
             <w:pPr>
+              <w:jc w:val="both"/>
               <w:rPr>
                 <w:rFonts w:ascii="Times New Roman" w:hAnsi="Times New Roman" w:cs="Times New Roman"/>
                 <w:sz w:val="26"/>
@@ -711,19 +724,12 @@
                 <w:sz w:val="26"/>
                 <w:szCs w:val="26"/>
               </w:rPr>
-              <w:t xml:space="preserve">- Tìm hiểu </w:t>
-            </w:r>
-            <w:r>
-              <w:rPr>
-                <w:rFonts w:ascii="Times New Roman" w:hAnsi="Times New Roman" w:cs="Times New Roman"/>
-                <w:sz w:val="26"/>
-                <w:szCs w:val="26"/>
-              </w:rPr>
-              <w:t>Google API</w:t>
+              <w:t>- Tìm hiểu Google API</w:t>
             </w:r>
           </w:p>
           <w:p>
             <w:pPr>
+              <w:jc w:val="both"/>
               <w:rPr>
                 <w:rFonts w:ascii="Times New Roman" w:hAnsi="Times New Roman" w:cs="Times New Roman"/>
                 <w:sz w:val="26"/>
@@ -746,6 +752,7 @@
           </w:tcPr>
           <w:p>
             <w:pPr>
+              <w:jc w:val="both"/>
               <w:rPr>
                 <w:rFonts w:ascii="Times New Roman" w:hAnsi="Times New Roman" w:cs="Times New Roman"/>
                 <w:sz w:val="26"/>
@@ -778,7 +785,7 @@
           </w:tcPr>
           <w:p>
             <w:pPr>
-              <w:jc w:val="center"/>
+              <w:jc w:val="both"/>
               <w:rPr>
                 <w:rFonts w:ascii="Times New Roman" w:hAnsi="Times New Roman" w:cs="Times New Roman"/>
                 <w:sz w:val="26"/>
@@ -801,6 +808,7 @@
           </w:tcPr>
           <w:p>
             <w:pPr>
+              <w:jc w:val="both"/>
               <w:rPr>
                 <w:rFonts w:ascii="Times New Roman" w:hAnsi="Times New Roman" w:cs="Times New Roman"/>
                 <w:sz w:val="26"/>
@@ -834,6 +842,7 @@
           </w:p>
           <w:p>
             <w:pPr>
+              <w:jc w:val="both"/>
               <w:rPr>
                 <w:rFonts w:ascii="Times New Roman" w:hAnsi="Times New Roman" w:cs="Times New Roman"/>
                 <w:sz w:val="26"/>
@@ -851,6 +860,7 @@
           </w:p>
           <w:p>
             <w:pPr>
+              <w:jc w:val="both"/>
               <w:rPr>
                 <w:rFonts w:ascii="Times New Roman" w:hAnsi="Times New Roman" w:cs="Times New Roman"/>
                 <w:sz w:val="26"/>
@@ -881,6 +891,7 @@
           </w:tcPr>
           <w:p>
             <w:pPr>
+              <w:jc w:val="both"/>
               <w:rPr>
                 <w:rFonts w:ascii="Times New Roman" w:hAnsi="Times New Roman" w:cs="Times New Roman"/>
                 <w:sz w:val="26"/>
@@ -913,7 +924,7 @@
           </w:tcPr>
           <w:p>
             <w:pPr>
-              <w:jc w:val="center"/>
+              <w:jc w:val="both"/>
               <w:rPr>
                 <w:rFonts w:ascii="Times New Roman" w:hAnsi="Times New Roman" w:cs="Times New Roman"/>
                 <w:sz w:val="26"/>
@@ -936,6 +947,7 @@
           </w:tcPr>
           <w:p>
             <w:pPr>
+              <w:jc w:val="both"/>
               <w:rPr>
                 <w:rFonts w:ascii="Times New Roman" w:hAnsi="Times New Roman" w:cs="Times New Roman"/>
                 <w:sz w:val="26"/>
@@ -958,6 +970,7 @@
           </w:tcPr>
           <w:p>
             <w:pPr>
+              <w:jc w:val="both"/>
               <w:rPr>
                 <w:rFonts w:ascii="Times New Roman" w:hAnsi="Times New Roman" w:cs="Times New Roman"/>
                 <w:sz w:val="26"/>
@@ -978,15 +991,17 @@
     </w:tbl>
     <w:p>
       <w:pPr>
-        <w:rPr>
-          <w:rFonts w:ascii="Times New Roman" w:hAnsi="Times New Roman" w:cs="Times New Roman"/>
-          <w:sz w:val="26"/>
-          <w:szCs w:val="26"/>
-        </w:rPr>
-      </w:pPr>
-    </w:p>
-    <w:p>
-      <w:pPr>
+        <w:jc w:val="both"/>
+        <w:rPr>
+          <w:rFonts w:ascii="Times New Roman" w:hAnsi="Times New Roman" w:cs="Times New Roman"/>
+          <w:sz w:val="26"/>
+          <w:szCs w:val="26"/>
+        </w:rPr>
+      </w:pPr>
+    </w:p>
+    <w:p>
+      <w:pPr>
+        <w:jc w:val="both"/>
         <w:rPr>
           <w:rFonts w:ascii="Times New Roman" w:hAnsi="Times New Roman" w:cs="Times New Roman"/>
           <w:sz w:val="26"/>
@@ -1018,74 +1033,1455 @@
         </w:rPr>
         <w:t xml:space="preserve"> :</w:t>
       </w:r>
+    </w:p>
+    <w:p>
+      <w:pPr>
+        <w:jc w:val="both"/>
+        <w:rPr>
+          <w:rFonts w:ascii="Times New Roman" w:hAnsi="Times New Roman" w:cs="Times New Roman"/>
+          <w:sz w:val="26"/>
+          <w:szCs w:val="26"/>
+        </w:rPr>
+      </w:pPr>
+      <w:r>
+        <w:rPr>
+          <w:rFonts w:ascii="Times New Roman" w:hAnsi="Times New Roman" w:cs="Times New Roman"/>
+          <w:sz w:val="26"/>
+          <w:szCs w:val="26"/>
+        </w:rPr>
+        <w:t>+ Ngôn ngữ lập trình PHP, js, mô hình MVC PHP, sử dụng framework CodeIgniter.</w:t>
+      </w:r>
+    </w:p>
+    <w:p>
+      <w:pPr>
+        <w:jc w:val="both"/>
+        <w:rPr>
+          <w:rFonts w:ascii="Times New Roman" w:hAnsi="Times New Roman" w:cs="Times New Roman"/>
+          <w:sz w:val="26"/>
+          <w:szCs w:val="26"/>
+        </w:rPr>
+      </w:pPr>
+      <w:r>
+        <w:rPr>
+          <w:rFonts w:ascii="Times New Roman" w:hAnsi="Times New Roman" w:cs="Times New Roman"/>
+          <w:sz w:val="26"/>
+          <w:szCs w:val="26"/>
+        </w:rPr>
+        <w:t>+ Hệ thống thông tin địa lý Gis, ứng dụ</w:t>
+      </w:r>
+      <w:r>
+        <w:rPr>
+          <w:rFonts w:ascii="Times New Roman" w:hAnsi="Times New Roman" w:cs="Times New Roman"/>
+          <w:sz w:val="26"/>
+          <w:szCs w:val="26"/>
+        </w:rPr>
+        <w:t>ng Google Maps API</w:t>
+      </w:r>
+      <w:r>
+        <w:rPr>
+          <w:rFonts w:ascii="Times New Roman" w:hAnsi="Times New Roman" w:cs="Times New Roman"/>
+          <w:sz w:val="26"/>
+          <w:szCs w:val="26"/>
+        </w:rPr>
+        <w:t xml:space="preserve">. </w:t>
+      </w:r>
+    </w:p>
+    <w:p>
+      <w:pPr>
+        <w:jc w:val="both"/>
+        <w:rPr>
+          <w:rFonts w:ascii="Times New Roman" w:hAnsi="Times New Roman" w:cs="Times New Roman"/>
+          <w:sz w:val="26"/>
+          <w:szCs w:val="26"/>
+        </w:rPr>
+      </w:pPr>
+    </w:p>
+    <w:p>
+      <w:pPr>
+        <w:jc w:val="both"/>
+        <w:rPr>
+          <w:rFonts w:ascii="Times New Roman" w:hAnsi="Times New Roman" w:cs="Times New Roman"/>
+          <w:sz w:val="26"/>
+          <w:szCs w:val="26"/>
+        </w:rPr>
+      </w:pPr>
+    </w:p>
+    <w:p>
+      <w:pPr>
+        <w:jc w:val="both"/>
+        <w:rPr>
+          <w:rFonts w:ascii="Times New Roman" w:hAnsi="Times New Roman" w:cs="Times New Roman"/>
+          <w:sz w:val="26"/>
+          <w:szCs w:val="26"/>
+        </w:rPr>
+      </w:pPr>
+    </w:p>
+    <w:p>
+      <w:pPr>
+        <w:jc w:val="both"/>
+        <w:rPr>
+          <w:rFonts w:ascii="Times New Roman" w:hAnsi="Times New Roman" w:cs="Times New Roman"/>
+          <w:b/>
+          <w:sz w:val="26"/>
+          <w:szCs w:val="26"/>
+        </w:rPr>
+      </w:pPr>
       <w:bookmarkStart w:id="0" w:name="_GoBack"/>
-      <w:bookmarkEnd w:id="0"/>
-    </w:p>
-    <w:p>
-      <w:pPr>
-        <w:rPr>
-          <w:rFonts w:ascii="Times New Roman" w:hAnsi="Times New Roman" w:cs="Times New Roman"/>
-          <w:sz w:val="26"/>
-          <w:szCs w:val="26"/>
-        </w:rPr>
-      </w:pPr>
-      <w:r>
-        <w:rPr>
-          <w:rFonts w:ascii="Times New Roman" w:hAnsi="Times New Roman" w:cs="Times New Roman"/>
-          <w:sz w:val="26"/>
-          <w:szCs w:val="26"/>
-        </w:rPr>
-        <w:t>+ Ngôn ngữ lập trình PHP, js, mô hình MVC PHP, sử dụng framework CodeIgniter.</w:t>
-      </w:r>
-    </w:p>
-    <w:p>
-      <w:pPr>
-        <w:rPr>
-          <w:rFonts w:ascii="Times New Roman" w:hAnsi="Times New Roman" w:cs="Times New Roman"/>
-          <w:sz w:val="26"/>
-          <w:szCs w:val="26"/>
-        </w:rPr>
-      </w:pPr>
-      <w:r>
-        <w:rPr>
-          <w:rFonts w:ascii="Times New Roman" w:hAnsi="Times New Roman" w:cs="Times New Roman"/>
-          <w:sz w:val="26"/>
-          <w:szCs w:val="26"/>
-        </w:rPr>
-        <w:t>+ Hệ thống thông tin địa lý Gis, ứng dụ</w:t>
-      </w:r>
-      <w:r>
-        <w:rPr>
-          <w:rFonts w:ascii="Times New Roman" w:hAnsi="Times New Roman" w:cs="Times New Roman"/>
-          <w:sz w:val="26"/>
-          <w:szCs w:val="26"/>
-        </w:rPr>
-        <w:t>ng Google Maps API</w:t>
-      </w:r>
-      <w:r>
-        <w:rPr>
-          <w:rFonts w:ascii="Times New Roman" w:hAnsi="Times New Roman" w:cs="Times New Roman"/>
-          <w:sz w:val="26"/>
-          <w:szCs w:val="26"/>
-        </w:rPr>
-        <w:t xml:space="preserve">. </w:t>
-      </w:r>
-    </w:p>
-    <w:p>
-      <w:pPr>
-        <w:rPr>
-          <w:rFonts w:ascii="Times New Roman" w:hAnsi="Times New Roman" w:cs="Times New Roman"/>
-          <w:sz w:val="26"/>
-          <w:szCs w:val="26"/>
-        </w:rPr>
-      </w:pPr>
-    </w:p>
-    <w:p>
-      <w:pPr>
-        <w:rPr>
-          <w:rFonts w:ascii="Times New Roman" w:hAnsi="Times New Roman" w:cs="Times New Roman"/>
-          <w:sz w:val="26"/>
-          <w:szCs w:val="26"/>
+      <w:r>
+        <w:rPr>
+          <w:rFonts w:ascii="Times New Roman" w:hAnsi="Times New Roman" w:cs="Times New Roman"/>
+          <w:b/>
+          <w:sz w:val="26"/>
+          <w:szCs w:val="26"/>
+        </w:rPr>
+        <w:lastRenderedPageBreak/>
+        <w:t>GIS</w:t>
+      </w:r>
+    </w:p>
+    <w:bookmarkEnd w:id="0"/>
+    <w:p>
+      <w:pPr>
+        <w:jc w:val="both"/>
+        <w:rPr>
+          <w:rFonts w:ascii="Times New Roman" w:hAnsi="Times New Roman" w:cs="Times New Roman"/>
+          <w:color w:val="0D0D0D" w:themeColor="text1" w:themeTint="F2"/>
+          <w:sz w:val="26"/>
+          <w:szCs w:val="26"/>
+          <w:shd w:val="clear" w:color="auto" w:fill="FFFFFF"/>
+        </w:rPr>
+      </w:pPr>
+      <w:r>
+        <w:rPr>
+          <w:rFonts w:ascii="Times New Roman" w:hAnsi="Times New Roman" w:cs="Times New Roman"/>
+          <w:sz w:val="26"/>
+          <w:szCs w:val="26"/>
+        </w:rPr>
+        <w:t>Hệ thống thông tin địa lý (Geographic Information System – gọi tắt là GIS)</w:t>
+      </w:r>
+      <w:r>
+        <w:rPr>
+          <w:rFonts w:ascii="Times New Roman" w:hAnsi="Times New Roman" w:cs="Times New Roman"/>
+          <w:color w:val="252525"/>
+          <w:sz w:val="26"/>
+          <w:szCs w:val="26"/>
+          <w:shd w:val="clear" w:color="auto" w:fill="FFFFFF"/>
+        </w:rPr>
+        <w:t xml:space="preserve"> </w:t>
+      </w:r>
+      <w:r>
+        <w:rPr>
+          <w:rFonts w:ascii="Times New Roman" w:hAnsi="Times New Roman" w:cs="Times New Roman"/>
+          <w:color w:val="0D0D0D" w:themeColor="text1" w:themeTint="F2"/>
+          <w:sz w:val="26"/>
+          <w:szCs w:val="26"/>
+          <w:shd w:val="clear" w:color="auto" w:fill="FFFFFF"/>
+        </w:rPr>
+        <w:t>ngày càng phát triển rộng rãi trong vòng 10 năm trở lại đây</w:t>
+      </w:r>
+      <w:r>
+        <w:rPr>
+          <w:rFonts w:ascii="Times New Roman" w:hAnsi="Times New Roman" w:cs="Times New Roman"/>
+          <w:color w:val="0D0D0D" w:themeColor="text1" w:themeTint="F2"/>
+          <w:sz w:val="26"/>
+          <w:szCs w:val="26"/>
+          <w:shd w:val="clear" w:color="auto" w:fill="FFFFFF"/>
+        </w:rPr>
+        <w:t>. GIS là công cụ</w:t>
+      </w:r>
+      <w:r>
+        <w:rPr>
+          <w:rFonts w:ascii="Times New Roman" w:hAnsi="Times New Roman" w:cs="Times New Roman"/>
+          <w:color w:val="0D0D0D" w:themeColor="text1" w:themeTint="F2"/>
+          <w:sz w:val="26"/>
+          <w:szCs w:val="26"/>
+          <w:shd w:val="clear" w:color="auto" w:fill="FFFFFF"/>
+        </w:rPr>
+        <w:t xml:space="preserve"> máy tính</w:t>
+      </w:r>
+      <w:r>
+        <w:rPr>
+          <w:rFonts w:ascii="Times New Roman" w:hAnsi="Times New Roman" w:cs="Times New Roman"/>
+          <w:color w:val="0D0D0D" w:themeColor="text1" w:themeTint="F2"/>
+          <w:sz w:val="26"/>
+          <w:szCs w:val="26"/>
+          <w:shd w:val="clear" w:color="auto" w:fill="FFFFFF"/>
+        </w:rPr>
+        <w:t xml:space="preserve"> trợ giúp quyết định trong nhiều hoạt động kinh tế - xã hội, quốc phòng và nhiều quốc gia trên thế giới. Cùng với sự bùng nổ công nghệ trên toàn cầu, việc phát triển GIS kết hợp với Web hay còn gọi là WebGIS cho phép chia sẻ thông tin qua mạng ngày càng trở nên phổ biến thông qua các chức năng thu thập, quản lý, truy vấn, phân tích và tích hợp các thông tin được gắn với một hình học (bản đồ) nhất quán trên cơ sở tọa độ của các dữ liệu đầu vào. </w:t>
+      </w:r>
+    </w:p>
+    <w:p>
+      <w:pPr>
+        <w:jc w:val="both"/>
+        <w:rPr>
+          <w:rFonts w:ascii="Times New Roman" w:hAnsi="Times New Roman" w:cs="Times New Roman"/>
+          <w:color w:val="0D0D0D" w:themeColor="text1" w:themeTint="F2"/>
+          <w:sz w:val="26"/>
+          <w:szCs w:val="26"/>
+          <w:shd w:val="clear" w:color="auto" w:fill="FFFFFF"/>
+        </w:rPr>
+      </w:pPr>
+      <w:r>
+        <w:rPr>
+          <w:rFonts w:ascii="Times New Roman" w:hAnsi="Times New Roman" w:cs="Times New Roman"/>
+          <w:color w:val="0D0D0D" w:themeColor="text1" w:themeTint="F2"/>
+          <w:sz w:val="26"/>
+          <w:szCs w:val="26"/>
+          <w:shd w:val="clear" w:color="auto" w:fill="FFFFFF"/>
+        </w:rPr>
+        <w:t>GIS cho phép tạo lập bản đồ, phối hợp thông tin, khái quát các viễn cảnh, giải quyết các vấn đề phức tạp. Lập bản đồ và phân tích địa lý không phải là kỹ thuật mới, những GIS thực thi các công việc này tốt hơn và nhanh hơn các phương pháp thủ công cũ. GIS được sử dụng để cung cấp thông tin nhanh hơn và hiệu quả hơn cho các nhà hoạch định chính sách, trong việc quản lý các nguồn tài nguyên thiên nhiên, trong các hoạt động quy hoạch, mô hình hóa và quan trắc.</w:t>
+      </w:r>
+    </w:p>
+    <w:p>
+      <w:pPr>
+        <w:jc w:val="both"/>
+        <w:rPr>
+          <w:rFonts w:ascii="Times New Roman" w:hAnsi="Times New Roman" w:cs="Times New Roman"/>
+          <w:color w:val="0D0D0D" w:themeColor="text1" w:themeTint="F2"/>
+          <w:sz w:val="26"/>
+          <w:szCs w:val="26"/>
+          <w:shd w:val="clear" w:color="auto" w:fill="FFFFFF"/>
+        </w:rPr>
+      </w:pPr>
+      <w:r>
+        <w:rPr>
+          <w:rFonts w:ascii="Times New Roman" w:hAnsi="Times New Roman" w:cs="Times New Roman"/>
+          <w:color w:val="0D0D0D" w:themeColor="text1" w:themeTint="F2"/>
+          <w:sz w:val="26"/>
+          <w:szCs w:val="26"/>
+          <w:shd w:val="clear" w:color="auto" w:fill="FFFFFF"/>
+        </w:rPr>
+        <w:t>GIS còn có thể được hiểu như một hệ thống gồm các thành phần: con người, phần cứng, phần mề</w:t>
+      </w:r>
+      <w:r>
+        <w:rPr>
+          <w:rFonts w:ascii="Times New Roman" w:hAnsi="Times New Roman" w:cs="Times New Roman"/>
+          <w:color w:val="0D0D0D" w:themeColor="text1" w:themeTint="F2"/>
+          <w:sz w:val="26"/>
+          <w:szCs w:val="26"/>
+          <w:shd w:val="clear" w:color="auto" w:fill="FFFFFF"/>
+        </w:rPr>
+        <w:t xml:space="preserve">m, cơ sở dữ liệu và chính sách. </w:t>
+      </w:r>
+    </w:p>
+    <w:p>
+      <w:pPr>
+        <w:pStyle w:val="ListParagraph"/>
+        <w:numPr>
+          <w:ilvl w:val="0"/>
+          <w:numId w:val="3"/>
+        </w:numPr>
+        <w:ind w:left="284" w:hanging="284"/>
+        <w:jc w:val="both"/>
+        <w:rPr>
+          <w:rFonts w:ascii="Times New Roman" w:hAnsi="Times New Roman" w:cs="Times New Roman"/>
+          <w:color w:val="0D0D0D" w:themeColor="text1" w:themeTint="F2"/>
+          <w:sz w:val="26"/>
+          <w:szCs w:val="26"/>
+          <w:shd w:val="clear" w:color="auto" w:fill="FFFFFF"/>
+        </w:rPr>
+      </w:pPr>
+      <w:r>
+        <w:rPr>
+          <w:rFonts w:ascii="Times New Roman" w:hAnsi="Times New Roman" w:cs="Times New Roman"/>
+          <w:color w:val="0D0D0D" w:themeColor="text1" w:themeTint="F2"/>
+          <w:sz w:val="26"/>
+          <w:szCs w:val="26"/>
+          <w:shd w:val="clear" w:color="auto" w:fill="FFFFFF"/>
+        </w:rPr>
+        <w:t>Phần cứng là hệ thống máy tính trên đó có một hệ GIS hoạt dộng. Ngày nay, GIS có thể chạy trên nhiều dạng phần cứng, từ máy chủ trung tâm đến các máy trạm hoạt động độc lập hoặc liên kết mạng.</w:t>
+      </w:r>
+    </w:p>
+    <w:p>
+      <w:pPr>
+        <w:pStyle w:val="ListParagraph"/>
+        <w:numPr>
+          <w:ilvl w:val="0"/>
+          <w:numId w:val="3"/>
+        </w:numPr>
+        <w:ind w:left="284" w:hanging="284"/>
+        <w:jc w:val="both"/>
+        <w:rPr>
+          <w:rFonts w:ascii="Times New Roman" w:hAnsi="Times New Roman" w:cs="Times New Roman"/>
+          <w:color w:val="0D0D0D" w:themeColor="text1" w:themeTint="F2"/>
+          <w:sz w:val="26"/>
+          <w:szCs w:val="26"/>
+          <w:shd w:val="clear" w:color="auto" w:fill="FFFFFF"/>
+        </w:rPr>
+      </w:pPr>
+      <w:r>
+        <w:rPr>
+          <w:rFonts w:ascii="Times New Roman" w:hAnsi="Times New Roman" w:cs="Times New Roman"/>
+          <w:color w:val="0D0D0D" w:themeColor="text1" w:themeTint="F2"/>
+          <w:sz w:val="26"/>
+          <w:szCs w:val="26"/>
+          <w:shd w:val="clear" w:color="auto" w:fill="FFFFFF"/>
+        </w:rPr>
+        <w:t>Phần mềm cung cấp các chức năng và công cụ cần thiết để lưu giữ, phân tích và hiển thị thông tin địa lý. Các thành phần chính trong phần mềm GIS là :</w:t>
+      </w:r>
+    </w:p>
+    <w:p>
+      <w:pPr>
+        <w:pStyle w:val="ListParagraph"/>
+        <w:numPr>
+          <w:ilvl w:val="0"/>
+          <w:numId w:val="4"/>
+        </w:numPr>
+        <w:jc w:val="both"/>
+        <w:rPr>
+          <w:rFonts w:ascii="Times New Roman" w:hAnsi="Times New Roman" w:cs="Times New Roman"/>
+          <w:color w:val="0D0D0D" w:themeColor="text1" w:themeTint="F2"/>
+          <w:sz w:val="26"/>
+          <w:szCs w:val="26"/>
+          <w:shd w:val="clear" w:color="auto" w:fill="FFFFFF"/>
+        </w:rPr>
+      </w:pPr>
+      <w:r>
+        <w:rPr>
+          <w:rFonts w:ascii="Times New Roman" w:hAnsi="Times New Roman" w:cs="Times New Roman"/>
+          <w:color w:val="0D0D0D" w:themeColor="text1" w:themeTint="F2"/>
+          <w:sz w:val="26"/>
+          <w:szCs w:val="26"/>
+          <w:shd w:val="clear" w:color="auto" w:fill="FFFFFF"/>
+        </w:rPr>
+        <w:t>Công cụ nhập và thao tác trên các thông tin địa lý</w:t>
+      </w:r>
+    </w:p>
+    <w:p>
+      <w:pPr>
+        <w:pStyle w:val="ListParagraph"/>
+        <w:numPr>
+          <w:ilvl w:val="0"/>
+          <w:numId w:val="4"/>
+        </w:numPr>
+        <w:jc w:val="both"/>
+        <w:rPr>
+          <w:rFonts w:ascii="Times New Roman" w:hAnsi="Times New Roman" w:cs="Times New Roman"/>
+          <w:color w:val="0D0D0D" w:themeColor="text1" w:themeTint="F2"/>
+          <w:sz w:val="26"/>
+          <w:szCs w:val="26"/>
+          <w:shd w:val="clear" w:color="auto" w:fill="FFFFFF"/>
+        </w:rPr>
+      </w:pPr>
+      <w:r>
+        <w:rPr>
+          <w:rFonts w:ascii="Times New Roman" w:hAnsi="Times New Roman" w:cs="Times New Roman"/>
+          <w:color w:val="0D0D0D" w:themeColor="text1" w:themeTint="F2"/>
+          <w:sz w:val="26"/>
+          <w:szCs w:val="26"/>
+          <w:shd w:val="clear" w:color="auto" w:fill="FFFFFF"/>
+        </w:rPr>
+        <w:t>Hệ quản trị cơ sở dữ liệu</w:t>
+      </w:r>
+    </w:p>
+    <w:p>
+      <w:pPr>
+        <w:pStyle w:val="ListParagraph"/>
+        <w:numPr>
+          <w:ilvl w:val="0"/>
+          <w:numId w:val="4"/>
+        </w:numPr>
+        <w:jc w:val="both"/>
+        <w:rPr>
+          <w:rFonts w:ascii="Times New Roman" w:hAnsi="Times New Roman" w:cs="Times New Roman"/>
+          <w:color w:val="0D0D0D" w:themeColor="text1" w:themeTint="F2"/>
+          <w:sz w:val="26"/>
+          <w:szCs w:val="26"/>
+          <w:shd w:val="clear" w:color="auto" w:fill="FFFFFF"/>
+        </w:rPr>
+      </w:pPr>
+      <w:r>
+        <w:rPr>
+          <w:rFonts w:ascii="Times New Roman" w:hAnsi="Times New Roman" w:cs="Times New Roman"/>
+          <w:color w:val="0D0D0D" w:themeColor="text1" w:themeTint="F2"/>
+          <w:sz w:val="26"/>
+          <w:szCs w:val="26"/>
+          <w:shd w:val="clear" w:color="auto" w:fill="FFFFFF"/>
+        </w:rPr>
+        <w:t xml:space="preserve">Công cụ hổ trợ hỏi đáp, phân tích và hiển thị địa lý </w:t>
+      </w:r>
+    </w:p>
+    <w:p>
+      <w:pPr>
+        <w:pStyle w:val="ListParagraph"/>
+        <w:numPr>
+          <w:ilvl w:val="0"/>
+          <w:numId w:val="4"/>
+        </w:numPr>
+        <w:jc w:val="both"/>
+        <w:rPr>
+          <w:rFonts w:ascii="Times New Roman" w:hAnsi="Times New Roman" w:cs="Times New Roman"/>
+          <w:color w:val="0D0D0D" w:themeColor="text1" w:themeTint="F2"/>
+          <w:sz w:val="26"/>
+          <w:szCs w:val="26"/>
+          <w:shd w:val="clear" w:color="auto" w:fill="FFFFFF"/>
+        </w:rPr>
+      </w:pPr>
+      <w:r>
+        <w:rPr>
+          <w:rFonts w:ascii="Times New Roman" w:hAnsi="Times New Roman" w:cs="Times New Roman"/>
+          <w:color w:val="0D0D0D" w:themeColor="text1" w:themeTint="F2"/>
+          <w:sz w:val="26"/>
+          <w:szCs w:val="26"/>
+          <w:shd w:val="clear" w:color="auto" w:fill="FFFFFF"/>
+        </w:rPr>
+        <w:t xml:space="preserve">Giao diện đồ họa người – máy (GUI) để truy cập các công cụ dễ dàng    </w:t>
+      </w:r>
+    </w:p>
+    <w:p>
+      <w:pPr>
+        <w:pStyle w:val="ListParagraph"/>
+        <w:numPr>
+          <w:ilvl w:val="0"/>
+          <w:numId w:val="5"/>
+        </w:numPr>
+        <w:ind w:left="284" w:hanging="284"/>
+        <w:jc w:val="both"/>
+        <w:rPr>
+          <w:rFonts w:ascii="Times New Roman" w:hAnsi="Times New Roman" w:cs="Times New Roman"/>
+          <w:color w:val="0D0D0D" w:themeColor="text1" w:themeTint="F2"/>
+          <w:sz w:val="26"/>
+          <w:szCs w:val="26"/>
+          <w:shd w:val="clear" w:color="auto" w:fill="FFFFFF"/>
+        </w:rPr>
+      </w:pPr>
+      <w:r>
+        <w:rPr>
+          <w:rFonts w:ascii="Times New Roman" w:hAnsi="Times New Roman" w:cs="Times New Roman"/>
+          <w:color w:val="0D0D0D" w:themeColor="text1" w:themeTint="F2"/>
+          <w:sz w:val="26"/>
+          <w:szCs w:val="26"/>
+          <w:shd w:val="clear" w:color="auto" w:fill="FFFFFF"/>
+        </w:rPr>
+        <w:t>Dữ liệu có thể coi thành phần quan trọng của GIS là dữ liệu, các dữ liệu địa lý và dữ liệu thuộc tính liên quan có thể được người sử dụng tự tập hợp hoặc được mua từ nhà cung cấp dữ liệu thương mại. GIS sẽ kết hợp dữ liệu không gian với các nguồn dữ liệu khác, thậm chí có thể sử dụng hệ quản trị cơ sở dữ liệu để tổ chức lưu giữ và quản lý dữ liệu. Dữ liệu không gian có thể đến từ nhiều nguồn khác nhau như: số liệu tính toán thống kê, báo cáo, các quan trắc thực địa, ảnh vệ tinh, ảnh máy bay, bản đồ giấy (dạng analog)</w:t>
+      </w:r>
+      <w:r>
+        <w:rPr>
+          <w:rFonts w:ascii="Times New Roman" w:hAnsi="Times New Roman" w:cs="Times New Roman"/>
+          <w:color w:val="0D0D0D" w:themeColor="text1" w:themeTint="F2"/>
+          <w:sz w:val="26"/>
+          <w:szCs w:val="26"/>
+          <w:shd w:val="clear" w:color="auto" w:fill="FFFFFF"/>
+        </w:rPr>
+        <w:t xml:space="preserve">. Kỹ thuật hiện đại về viễn thám và GIS có khả năng cung cấp thông tin không gian bao gồm các thuộc tính địa lý, khuôn dạng dữ liệu, tỷ lệ bản đồ </w:t>
+      </w:r>
+      <w:r>
+        <w:rPr>
+          <w:rFonts w:ascii="Times New Roman" w:hAnsi="Times New Roman" w:cs="Times New Roman"/>
+          <w:color w:val="0D0D0D" w:themeColor="text1" w:themeTint="F2"/>
+          <w:sz w:val="26"/>
+          <w:szCs w:val="26"/>
+          <w:shd w:val="clear" w:color="auto" w:fill="FFFFFF"/>
+        </w:rPr>
+        <w:t>và các số liệu đo đạc.</w:t>
+      </w:r>
+    </w:p>
+    <w:p>
+      <w:pPr>
+        <w:pStyle w:val="ListParagraph"/>
+        <w:numPr>
+          <w:ilvl w:val="0"/>
+          <w:numId w:val="5"/>
+        </w:numPr>
+        <w:ind w:left="284" w:hanging="284"/>
+        <w:jc w:val="both"/>
+        <w:rPr>
+          <w:rFonts w:ascii="Times New Roman" w:hAnsi="Times New Roman" w:cs="Times New Roman"/>
+          <w:color w:val="0D0D0D" w:themeColor="text1" w:themeTint="F2"/>
+          <w:sz w:val="26"/>
+          <w:szCs w:val="26"/>
+          <w:shd w:val="clear" w:color="auto" w:fill="FFFFFF"/>
+        </w:rPr>
+      </w:pPr>
+      <w:r>
+        <w:rPr>
+          <w:rFonts w:ascii="Times New Roman" w:hAnsi="Times New Roman" w:cs="Times New Roman"/>
+          <w:color w:val="0D0D0D" w:themeColor="text1" w:themeTint="F2"/>
+          <w:sz w:val="26"/>
+          <w:szCs w:val="26"/>
+          <w:shd w:val="clear" w:color="auto" w:fill="FFFFFF"/>
+        </w:rPr>
+        <w:t>Con người góp phần quan trọng vào quản lý hệ thống và phát triển ứng dụng GIS trong thực tế. Vì GIS là một hệ thống tổng hợp của nhiều công việc kỹ thuật, do đó đòi hỏi người điều hành phải được đào tạo và có kinh nghiệm trong nhiều lĩnh vự</w:t>
+      </w:r>
+      <w:r>
+        <w:rPr>
+          <w:rFonts w:ascii="Times New Roman" w:hAnsi="Times New Roman" w:cs="Times New Roman"/>
+          <w:color w:val="0D0D0D" w:themeColor="text1" w:themeTint="F2"/>
+          <w:sz w:val="26"/>
+          <w:szCs w:val="26"/>
+          <w:shd w:val="clear" w:color="auto" w:fill="FFFFFF"/>
+        </w:rPr>
+        <w:t xml:space="preserve">c. Hơn nữa sự phát triển không ngừng của các kỹ thuật phần cứng và phần mềm đòi hỏi người điều hành phải được đào tạo và trao dồi học thuật thường xuyên. Yêu cầu kiến thức cơ bản </w:t>
+      </w:r>
+      <w:r>
+        <w:rPr>
+          <w:rFonts w:ascii="Times New Roman" w:hAnsi="Times New Roman" w:cs="Times New Roman"/>
+          <w:color w:val="0D0D0D" w:themeColor="text1" w:themeTint="F2"/>
+          <w:sz w:val="26"/>
+          <w:szCs w:val="26"/>
+          <w:shd w:val="clear" w:color="auto" w:fill="FFFFFF"/>
+        </w:rPr>
+        <w:lastRenderedPageBreak/>
+        <w:t>về địa lý, bản đồ, máy tính và công nghệ thông tin, có thể là chuyên gia kỹ thuật, người thiết kế và duy trì hệ thống,…</w:t>
+      </w:r>
+    </w:p>
+    <w:p>
+      <w:pPr>
+        <w:pStyle w:val="ListParagraph"/>
+        <w:numPr>
+          <w:ilvl w:val="0"/>
+          <w:numId w:val="5"/>
+        </w:numPr>
+        <w:ind w:left="284" w:hanging="284"/>
+        <w:jc w:val="both"/>
+        <w:rPr>
+          <w:rFonts w:ascii="Times New Roman" w:hAnsi="Times New Roman" w:cs="Times New Roman"/>
+          <w:color w:val="0D0D0D" w:themeColor="text1" w:themeTint="F2"/>
+          <w:sz w:val="26"/>
+          <w:szCs w:val="26"/>
+          <w:shd w:val="clear" w:color="auto" w:fill="FFFFFF"/>
+        </w:rPr>
+      </w:pPr>
+      <w:r>
+        <w:rPr>
+          <w:rFonts w:ascii="Times New Roman" w:hAnsi="Times New Roman" w:cs="Times New Roman"/>
+          <w:color w:val="0D0D0D" w:themeColor="text1" w:themeTint="F2"/>
+          <w:sz w:val="26"/>
+          <w:szCs w:val="26"/>
+          <w:shd w:val="clear" w:color="auto" w:fill="FFFFFF"/>
+        </w:rPr>
+        <w:t xml:space="preserve">Chính sách là hợp phần quan trọng để đảm bảo khả năng hoạt động của hệ thống, là yếu tố quyết định sự thành công của việc phát triển công nghệ GIS. Hệ thống GIS cần được điều hành bởi một bộ phận quản lý, bộ phận này phải được bổ nhiệm để tổ chức hoạt động hệ thống GIS một cách có hiệu quả để phục vụ người sử dụng thông tin. Để hoạt động thành công, hệ thống GIS phải được đặt trong một khung tổ chức phù hợp và có những hướng dẫn cần thiết để quản lý, thu thập, lưu trữ và phân tích số liệu, đồng thời có khả năng phát triển được hệ thống GIS theo nhu cầu. Trong quá trình hoạt động, mục đích chỉ có thể đạt được và tính hiệu quả của kỹ thuật GIS chỉ được minh chứng khi công cụ này </w:t>
+      </w:r>
+      <w:r>
+        <w:rPr>
+          <w:rFonts w:ascii="Times New Roman" w:hAnsi="Times New Roman" w:cs="Times New Roman"/>
+          <w:color w:val="0D0D0D" w:themeColor="text1" w:themeTint="F2"/>
+          <w:sz w:val="26"/>
+          <w:szCs w:val="26"/>
+          <w:shd w:val="clear" w:color="auto" w:fill="FFFFFF"/>
+        </w:rPr>
+        <w:t>có thể hổ trợ những người sử dụng thông tin để giúp họ thực hiện những mục tiêu công việ</w:t>
+      </w:r>
+      <w:r>
+        <w:rPr>
+          <w:rFonts w:ascii="Times New Roman" w:hAnsi="Times New Roman" w:cs="Times New Roman"/>
+          <w:color w:val="0D0D0D" w:themeColor="text1" w:themeTint="F2"/>
+          <w:sz w:val="26"/>
+          <w:szCs w:val="26"/>
+          <w:shd w:val="clear" w:color="auto" w:fill="FFFFFF"/>
+        </w:rPr>
+        <w:t xml:space="preserve">c. Ngoài ra việc phối hợp giữa các cơ quan chức năng có liên quan cũng phải được đặt ra, nhằm gia tăng hiệu quả sử dụng của GIS cũng như các nguồn số liệu hiện có. </w:t>
+      </w:r>
+      <w:r>
+        <w:rPr>
+          <w:rFonts w:ascii="Times New Roman" w:hAnsi="Times New Roman" w:cs="Times New Roman"/>
+          <w:color w:val="0D0D0D" w:themeColor="text1" w:themeTint="F2"/>
+          <w:sz w:val="26"/>
+          <w:szCs w:val="26"/>
+          <w:shd w:val="clear" w:color="auto" w:fill="FFFFFF"/>
+        </w:rPr>
+        <w:t xml:space="preserve"> </w:t>
+      </w:r>
+      <w:r>
+        <w:rPr>
+          <w:rFonts w:ascii="Times New Roman" w:hAnsi="Times New Roman" w:cs="Times New Roman"/>
+          <w:color w:val="0D0D0D" w:themeColor="text1" w:themeTint="F2"/>
+          <w:sz w:val="26"/>
+          <w:szCs w:val="26"/>
+          <w:shd w:val="clear" w:color="auto" w:fill="FFFFFF"/>
+        </w:rPr>
+        <w:t xml:space="preserve"> </w:t>
+      </w:r>
+    </w:p>
+    <w:p>
+      <w:pPr>
+        <w:pStyle w:val="ListParagraph"/>
+        <w:ind w:left="284"/>
+        <w:jc w:val="both"/>
+        <w:rPr>
+          <w:rFonts w:ascii="Times New Roman" w:hAnsi="Times New Roman" w:cs="Times New Roman"/>
+          <w:color w:val="0D0D0D" w:themeColor="text1" w:themeTint="F2"/>
+          <w:sz w:val="26"/>
+          <w:szCs w:val="26"/>
+          <w:shd w:val="clear" w:color="auto" w:fill="FFFFFF"/>
+        </w:rPr>
+      </w:pPr>
+      <w:r>
+        <w:rPr>
+          <w:rFonts w:ascii="Times New Roman" w:hAnsi="Times New Roman" w:cs="Times New Roman"/>
+          <w:color w:val="0D0D0D" w:themeColor="text1" w:themeTint="F2"/>
+          <w:sz w:val="26"/>
+          <w:szCs w:val="26"/>
+          <w:shd w:val="clear" w:color="auto" w:fill="FFFFFF"/>
+        </w:rPr>
+        <w:t>Như vậy trong 5 hợp phần của GIS, hợp phần chính sách và quản lý đóng vai trò rất quan trọng đẩ đảm bảo khả năng hoạt động của hệ thống, đây là yếu tố quyết định sự thành công của việc phát triển công nghệ GIS.</w:t>
+      </w:r>
+    </w:p>
+    <w:p>
+      <w:pPr>
+        <w:pStyle w:val="ListParagraph"/>
+        <w:ind w:left="284"/>
+        <w:jc w:val="both"/>
+        <w:rPr>
+          <w:rFonts w:ascii="Times New Roman" w:hAnsi="Times New Roman" w:cs="Times New Roman"/>
+          <w:b/>
+          <w:color w:val="0D0D0D" w:themeColor="text1" w:themeTint="F2"/>
+          <w:sz w:val="26"/>
+          <w:szCs w:val="26"/>
+          <w:shd w:val="clear" w:color="auto" w:fill="FFFFFF"/>
+        </w:rPr>
+      </w:pPr>
+      <w:r>
+        <w:rPr>
+          <w:rFonts w:ascii="Times New Roman" w:hAnsi="Times New Roman" w:cs="Times New Roman"/>
+          <w:b/>
+          <w:color w:val="0D0D0D" w:themeColor="text1" w:themeTint="F2"/>
+          <w:sz w:val="26"/>
+          <w:szCs w:val="26"/>
+          <w:shd w:val="clear" w:color="auto" w:fill="FFFFFF"/>
+        </w:rPr>
+        <w:t xml:space="preserve">Ưu điểm: </w:t>
+      </w:r>
+    </w:p>
+    <w:p>
+      <w:pPr>
+        <w:pStyle w:val="ListParagraph"/>
+        <w:ind w:left="284"/>
+        <w:jc w:val="both"/>
+        <w:rPr>
+          <w:rFonts w:ascii="Times New Roman" w:hAnsi="Times New Roman" w:cs="Times New Roman"/>
+          <w:color w:val="0D0D0D" w:themeColor="text1" w:themeTint="F2"/>
+          <w:sz w:val="26"/>
+          <w:szCs w:val="26"/>
+          <w:shd w:val="clear" w:color="auto" w:fill="FFFFFF"/>
+        </w:rPr>
+      </w:pPr>
+      <w:r>
+        <w:rPr>
+          <w:rFonts w:ascii="Times New Roman" w:hAnsi="Times New Roman" w:cs="Times New Roman"/>
+          <w:color w:val="0D0D0D" w:themeColor="text1" w:themeTint="F2"/>
+          <w:sz w:val="26"/>
+          <w:szCs w:val="26"/>
+          <w:shd w:val="clear" w:color="auto" w:fill="FFFFFF"/>
+        </w:rPr>
+        <w:t>Việc sử dụng GIS trong việc nghiên cứu, ứng dụng so với các phương tiện cổ điển đã đem lại ngiều lợi ích cho con người, giúp con người thực hiện công việc của mình dễ dàng, thuận tiện hơn và ít chi phí hơn.</w:t>
+      </w:r>
+    </w:p>
+    <w:p>
+      <w:pPr>
+        <w:pStyle w:val="ParagraphCharChar"/>
+        <w:ind w:firstLine="284"/>
+        <w:rPr>
+          <w:rFonts w:cs="Times New Roman"/>
+          <w:b/>
+          <w:szCs w:val="26"/>
+        </w:rPr>
+      </w:pPr>
+      <w:r>
+        <w:rPr>
+          <w:rFonts w:cs="Times New Roman"/>
+          <w:b/>
+          <w:szCs w:val="26"/>
+        </w:rPr>
+        <w:t>Nhược điểm</w:t>
+      </w:r>
+    </w:p>
+    <w:p>
+      <w:pPr>
+        <w:pStyle w:val="ParagraphCharChar"/>
+        <w:numPr>
+          <w:ilvl w:val="1"/>
+          <w:numId w:val="10"/>
+        </w:numPr>
+        <w:ind w:left="426" w:hanging="426"/>
+        <w:rPr>
+          <w:rFonts w:cs="Times New Roman"/>
+          <w:szCs w:val="26"/>
+        </w:rPr>
+      </w:pPr>
+      <w:r>
+        <w:rPr>
+          <w:rFonts w:cs="Times New Roman"/>
+          <w:szCs w:val="26"/>
+        </w:rPr>
+        <w:t>Ngoài những ưu điểm thì công nghệ GIS cũng có một số hạn chế nhất định</w:t>
+      </w:r>
+    </w:p>
+    <w:p>
+      <w:pPr>
+        <w:pStyle w:val="ParagraphCharChar"/>
+        <w:numPr>
+          <w:ilvl w:val="1"/>
+          <w:numId w:val="10"/>
+        </w:numPr>
+        <w:ind w:left="426" w:hanging="426"/>
+        <w:rPr>
+          <w:rFonts w:cs="Times New Roman"/>
+          <w:szCs w:val="26"/>
+        </w:rPr>
+      </w:pPr>
+      <w:r>
+        <w:rPr>
+          <w:rFonts w:cs="Times New Roman"/>
+          <w:szCs w:val="26"/>
+        </w:rPr>
+        <w:t xml:space="preserve">Các ứng dụng GIS đòi hỏi rất cao về việc xây dựng dữ </w:t>
+      </w:r>
+      <w:r>
+        <w:rPr>
+          <w:rFonts w:cs="Times New Roman"/>
+          <w:szCs w:val="26"/>
+        </w:rPr>
+        <w:t>liệu ban đầu, công việc này đòi</w:t>
+      </w:r>
+      <w:r>
+        <w:rPr>
+          <w:rFonts w:cs="Times New Roman"/>
+          <w:szCs w:val="26"/>
+        </w:rPr>
+        <w:t xml:space="preserve"> hỏi nhiều về kiến thức về kỹ thuật máy tính và yêu cầu lớn về nguồn tài nguyên ban đầu.</w:t>
+      </w:r>
+    </w:p>
+    <w:p>
+      <w:pPr>
+        <w:pStyle w:val="ParagraphCharChar"/>
+        <w:numPr>
+          <w:ilvl w:val="1"/>
+          <w:numId w:val="10"/>
+        </w:numPr>
+        <w:ind w:left="426" w:hanging="426"/>
+        <w:rPr>
+          <w:rFonts w:cs="Times New Roman"/>
+          <w:szCs w:val="26"/>
+        </w:rPr>
+      </w:pPr>
+      <w:r>
+        <w:rPr>
+          <w:rFonts w:cs="Times New Roman"/>
+          <w:szCs w:val="26"/>
+        </w:rPr>
+        <w:t>Đồ họa trong các ứng dụng GIS khá cao nên các ứng dụng GIS đòi hỏi cấu hình máy tính khá mạnh dẫn đến chi phí cho việc trang bị, lắp đặt các thiết bị và phần mềm về GIS rất cao.</w:t>
+      </w:r>
+    </w:p>
+    <w:p>
+      <w:pPr>
+        <w:pStyle w:val="ParagraphCharChar"/>
+        <w:numPr>
+          <w:ilvl w:val="1"/>
+          <w:numId w:val="10"/>
+        </w:numPr>
+        <w:ind w:left="426" w:hanging="426"/>
+        <w:rPr>
+          <w:rFonts w:cs="Times New Roman"/>
+          <w:szCs w:val="26"/>
+        </w:rPr>
+      </w:pPr>
+      <w:r>
+        <w:rPr>
+          <w:rFonts w:cs="Times New Roman"/>
+          <w:szCs w:val="26"/>
+        </w:rPr>
+        <w:t>Bản quyền phần mềm và chi phí vận hành rất cao.</w:t>
+      </w:r>
+    </w:p>
+    <w:p>
+      <w:pPr>
+        <w:pStyle w:val="ListParagraph"/>
+        <w:ind w:left="709" w:hanging="425"/>
+        <w:jc w:val="both"/>
+        <w:rPr>
+          <w:rFonts w:ascii="Times New Roman" w:hAnsi="Times New Roman" w:cs="Times New Roman"/>
+          <w:sz w:val="26"/>
+          <w:szCs w:val="26"/>
+        </w:rPr>
+      </w:pPr>
+    </w:p>
+    <w:p>
+      <w:pPr>
+        <w:pStyle w:val="ListParagraph"/>
+        <w:ind w:left="284"/>
+        <w:jc w:val="both"/>
+        <w:rPr>
+          <w:rFonts w:ascii="Times New Roman" w:hAnsi="Times New Roman" w:cs="Times New Roman"/>
+          <w:sz w:val="26"/>
+          <w:szCs w:val="26"/>
+        </w:rPr>
+      </w:pPr>
+    </w:p>
+    <w:p>
+      <w:pPr>
+        <w:pStyle w:val="ListParagraph"/>
+        <w:ind w:left="284"/>
+        <w:jc w:val="both"/>
+        <w:rPr>
+          <w:rFonts w:ascii="Times New Roman" w:hAnsi="Times New Roman" w:cs="Times New Roman"/>
+          <w:sz w:val="26"/>
+          <w:szCs w:val="26"/>
+        </w:rPr>
+      </w:pPr>
+    </w:p>
+    <w:p>
+      <w:pPr>
+        <w:pStyle w:val="ListParagraph"/>
+        <w:ind w:left="284"/>
+        <w:jc w:val="both"/>
+        <w:rPr>
+          <w:rFonts w:ascii="Times New Roman" w:hAnsi="Times New Roman" w:cs="Times New Roman"/>
+          <w:sz w:val="26"/>
+          <w:szCs w:val="26"/>
+        </w:rPr>
+      </w:pPr>
+    </w:p>
+    <w:p>
+      <w:pPr>
+        <w:pStyle w:val="ListParagraph"/>
+        <w:ind w:left="284"/>
+        <w:jc w:val="both"/>
+        <w:rPr>
+          <w:rFonts w:ascii="Times New Roman" w:hAnsi="Times New Roman" w:cs="Times New Roman"/>
+          <w:color w:val="0D0D0D" w:themeColor="text1" w:themeTint="F2"/>
+          <w:sz w:val="26"/>
+          <w:szCs w:val="26"/>
+          <w:shd w:val="clear" w:color="auto" w:fill="FFFFFF"/>
+        </w:rPr>
+      </w:pPr>
+    </w:p>
+    <w:p>
+      <w:pPr>
+        <w:pStyle w:val="ListParagraph"/>
+        <w:ind w:left="284"/>
+        <w:jc w:val="both"/>
+        <w:rPr>
+          <w:rFonts w:ascii="Times New Roman" w:hAnsi="Times New Roman" w:cs="Times New Roman"/>
+          <w:b/>
+          <w:color w:val="0D0D0D" w:themeColor="text1" w:themeTint="F2"/>
+          <w:sz w:val="26"/>
+          <w:szCs w:val="26"/>
+          <w:shd w:val="clear" w:color="auto" w:fill="FFFFFF"/>
+        </w:rPr>
+      </w:pPr>
+      <w:r>
+        <w:rPr>
+          <w:rFonts w:ascii="Times New Roman" w:hAnsi="Times New Roman" w:cs="Times New Roman"/>
+          <w:b/>
+          <w:color w:val="0D0D0D" w:themeColor="text1" w:themeTint="F2"/>
+          <w:sz w:val="26"/>
+          <w:szCs w:val="26"/>
+          <w:shd w:val="clear" w:color="auto" w:fill="FFFFFF"/>
+        </w:rPr>
+        <w:t>CÔNG CỤ GOOGLE MAP API</w:t>
+      </w:r>
+    </w:p>
+    <w:p>
+      <w:pPr>
+        <w:pStyle w:val="ListParagraph"/>
+        <w:ind w:left="284"/>
+        <w:jc w:val="both"/>
+        <w:rPr>
+          <w:rFonts w:ascii="Times New Roman" w:hAnsi="Times New Roman" w:cs="Times New Roman"/>
+          <w:color w:val="0D0D0D" w:themeColor="text1" w:themeTint="F2"/>
+          <w:sz w:val="26"/>
+          <w:szCs w:val="26"/>
+          <w:shd w:val="clear" w:color="auto" w:fill="FFFFFF"/>
+        </w:rPr>
+      </w:pPr>
+      <w:r>
+        <w:rPr>
+          <w:rFonts w:ascii="Times New Roman" w:hAnsi="Times New Roman" w:cs="Times New Roman"/>
+          <w:color w:val="0D0D0D" w:themeColor="text1" w:themeTint="F2"/>
+          <w:sz w:val="26"/>
+          <w:szCs w:val="26"/>
+          <w:shd w:val="clear" w:color="auto" w:fill="FFFFFF"/>
+        </w:rPr>
+        <w:t>Google Map là một dịch vụ ứng dụng vào công nghệ bản đồ trực tuyến trên web miễn phí được cung cấp bởi Google, hổ trợ nhiều dịch vụ khác của Google đặc biệt là dò đường và chỉ đường; hiển thị bản đồ đường sá, các tuyến đường tối ưu cho từng loại phương tiện, cách bắt xe và chuyển tuyến cho các loại phương tiện công cộng (xe buýt, xe khách,…), và những địa điểm (kinh doanh, trường học, bệnh viện, cây ATM,…) trong khu vực cũng như khắp nơi trên thế giới.</w:t>
+      </w:r>
+    </w:p>
+    <w:p>
+      <w:pPr>
+        <w:pStyle w:val="ListParagraph"/>
+        <w:ind w:left="284"/>
+        <w:jc w:val="both"/>
+        <w:rPr>
+          <w:rFonts w:ascii="Times New Roman" w:hAnsi="Times New Roman" w:cs="Times New Roman"/>
+          <w:color w:val="0D0D0D" w:themeColor="text1" w:themeTint="F2"/>
+          <w:sz w:val="26"/>
+          <w:szCs w:val="26"/>
+          <w:shd w:val="clear" w:color="auto" w:fill="FFFFFF"/>
+        </w:rPr>
+      </w:pPr>
+      <w:r>
+        <w:rPr>
+          <w:rFonts w:ascii="Times New Roman" w:hAnsi="Times New Roman" w:cs="Times New Roman"/>
+          <w:color w:val="0D0D0D" w:themeColor="text1" w:themeTint="F2"/>
+          <w:sz w:val="26"/>
+          <w:szCs w:val="26"/>
+          <w:shd w:val="clear" w:color="auto" w:fill="FFFFFF"/>
+        </w:rPr>
+        <w:t>Map API là phương thức cho phép 1 website B sử dụng dịch vụ của bản đồ của website A (gọi là MAP API) và nhúng vào website của mình (site B). Site A ở đây là google mao, site B là website cá nhân hoặc tổ chức muốn sử dụng dịch vụ của google (di chuột, room, đánh dấu trên bản đồ,…)</w:t>
+      </w:r>
+    </w:p>
+    <w:p>
+      <w:pPr>
+        <w:pStyle w:val="ListParagraph"/>
+        <w:ind w:left="284"/>
+        <w:jc w:val="both"/>
+        <w:rPr>
+          <w:rFonts w:ascii="Times New Roman" w:hAnsi="Times New Roman" w:cs="Times New Roman"/>
+          <w:color w:val="0D0D0D" w:themeColor="text1" w:themeTint="F2"/>
+          <w:sz w:val="26"/>
+          <w:szCs w:val="26"/>
+          <w:shd w:val="clear" w:color="auto" w:fill="FFFFFF"/>
+        </w:rPr>
+      </w:pPr>
+      <w:r>
+        <w:rPr>
+          <w:rFonts w:ascii="Times New Roman" w:hAnsi="Times New Roman" w:cs="Times New Roman"/>
+          <w:color w:val="0D0D0D" w:themeColor="text1" w:themeTint="F2"/>
+          <w:sz w:val="26"/>
+          <w:szCs w:val="26"/>
+          <w:shd w:val="clear" w:color="auto" w:fill="FFFFFF"/>
+        </w:rPr>
+        <w:t xml:space="preserve">Các ứng dụng xây dựng trên Map được nhúng vào trang web cá nhân thông qua các thẻ javascripts do vậy việc sử dụng API Google rất dễ dàng. </w:t>
+      </w:r>
+    </w:p>
+    <w:p>
+      <w:pPr>
+        <w:pStyle w:val="ListParagraph"/>
+        <w:ind w:left="284"/>
+        <w:jc w:val="both"/>
+        <w:rPr>
+          <w:rFonts w:ascii="Times New Roman" w:hAnsi="Times New Roman" w:cs="Times New Roman"/>
+          <w:color w:val="0D0D0D" w:themeColor="text1" w:themeTint="F2"/>
+          <w:sz w:val="26"/>
+          <w:szCs w:val="26"/>
+          <w:shd w:val="clear" w:color="auto" w:fill="FFFFFF"/>
+        </w:rPr>
+      </w:pPr>
+      <w:r>
+        <w:rPr>
+          <w:rFonts w:ascii="Times New Roman" w:hAnsi="Times New Roman" w:cs="Times New Roman"/>
+          <w:color w:val="0D0D0D" w:themeColor="text1" w:themeTint="F2"/>
+          <w:sz w:val="26"/>
+          <w:szCs w:val="26"/>
+          <w:shd w:val="clear" w:color="auto" w:fill="FFFFFF"/>
+        </w:rPr>
+        <w:t>Google Map API đã được nâng cấp lên phiên bản v3 không chỉ hỗ trợ cho các máy tính để bàn truyền thống mà cho các các thiết bị di động; các ứng dụng nhanh hơn và nhiều hơn.</w:t>
+      </w:r>
+    </w:p>
+    <w:p>
+      <w:pPr>
+        <w:pStyle w:val="ListParagraph"/>
+        <w:ind w:left="284"/>
+        <w:jc w:val="both"/>
+        <w:rPr>
+          <w:rFonts w:ascii="Times New Roman" w:hAnsi="Times New Roman" w:cs="Times New Roman"/>
+          <w:color w:val="0D0D0D" w:themeColor="text1" w:themeTint="F2"/>
+          <w:sz w:val="26"/>
+          <w:szCs w:val="26"/>
+          <w:shd w:val="clear" w:color="auto" w:fill="FFFFFF"/>
+        </w:rPr>
+      </w:pPr>
+      <w:r>
+        <w:rPr>
+          <w:rFonts w:ascii="Times New Roman" w:hAnsi="Times New Roman" w:cs="Times New Roman"/>
+          <w:color w:val="0D0D0D" w:themeColor="text1" w:themeTint="F2"/>
+          <w:sz w:val="26"/>
+          <w:szCs w:val="26"/>
+          <w:shd w:val="clear" w:color="auto" w:fill="FFFFFF"/>
+        </w:rPr>
+        <w:t>Các dịch vụ hoàn toàn miễn phí với việc xây dựng một ứng dụng nhỏ. Trả phí nếu đó là việc sử dụng cho mục đích kinh doanh, dianh nghiệp.</w:t>
+      </w:r>
+    </w:p>
+    <w:p>
+      <w:pPr>
+        <w:pStyle w:val="ListParagraph"/>
+        <w:ind w:left="284"/>
+        <w:jc w:val="both"/>
+        <w:rPr>
+          <w:rFonts w:ascii="Times New Roman" w:hAnsi="Times New Roman" w:cs="Times New Roman"/>
+          <w:color w:val="0D0D0D" w:themeColor="text1" w:themeTint="F2"/>
+          <w:sz w:val="26"/>
+          <w:szCs w:val="26"/>
+          <w:shd w:val="clear" w:color="auto" w:fill="FFFFFF"/>
+        </w:rPr>
+      </w:pPr>
+      <w:r>
+        <w:rPr>
+          <w:rFonts w:ascii="Times New Roman" w:hAnsi="Times New Roman" w:cs="Times New Roman"/>
+          <w:color w:val="0D0D0D" w:themeColor="text1" w:themeTint="F2"/>
+          <w:sz w:val="26"/>
+          <w:szCs w:val="26"/>
+          <w:shd w:val="clear" w:color="auto" w:fill="FFFFFF"/>
+        </w:rPr>
+        <w:t>Một số ứng dụng của Google map API</w:t>
+      </w:r>
+    </w:p>
+    <w:p>
+      <w:pPr>
+        <w:pStyle w:val="ListParagraph"/>
+        <w:numPr>
+          <w:ilvl w:val="0"/>
+          <w:numId w:val="11"/>
+        </w:numPr>
+        <w:ind w:left="567" w:hanging="283"/>
+        <w:jc w:val="both"/>
+        <w:rPr>
+          <w:rFonts w:ascii="Times New Roman" w:hAnsi="Times New Roman" w:cs="Times New Roman"/>
+          <w:color w:val="0D0D0D" w:themeColor="text1" w:themeTint="F2"/>
+          <w:sz w:val="26"/>
+          <w:szCs w:val="26"/>
+          <w:shd w:val="clear" w:color="auto" w:fill="FFFFFF"/>
+        </w:rPr>
+      </w:pPr>
+      <w:r>
+        <w:rPr>
+          <w:rFonts w:ascii="Times New Roman" w:hAnsi="Times New Roman" w:cs="Times New Roman"/>
+          <w:color w:val="0D0D0D" w:themeColor="text1" w:themeTint="F2"/>
+          <w:sz w:val="26"/>
+          <w:szCs w:val="26"/>
+          <w:shd w:val="clear" w:color="auto" w:fill="FFFFFF"/>
+        </w:rPr>
+        <w:t>Đánh dấu các địa điểm trên bản đồ kèm theo thông tin cho địa điểm đó: khu vui chơi giải trí, nhà hàng, khách sạn, cây ATM, bệnh viện, trường học,.. bất cứ địa điểm nào mà người dùng muốn.</w:t>
+      </w:r>
+    </w:p>
+    <w:p>
+      <w:pPr>
+        <w:pStyle w:val="ListParagraph"/>
+        <w:numPr>
+          <w:ilvl w:val="0"/>
+          <w:numId w:val="11"/>
+        </w:numPr>
+        <w:ind w:left="567" w:hanging="283"/>
+        <w:jc w:val="both"/>
+        <w:rPr>
+          <w:rFonts w:ascii="Times New Roman" w:hAnsi="Times New Roman" w:cs="Times New Roman"/>
+          <w:color w:val="0D0D0D" w:themeColor="text1" w:themeTint="F2"/>
+          <w:sz w:val="26"/>
+          <w:szCs w:val="26"/>
+          <w:shd w:val="clear" w:color="auto" w:fill="FFFFFF"/>
+        </w:rPr>
+      </w:pPr>
+      <w:r>
+        <w:rPr>
+          <w:rFonts w:ascii="Times New Roman" w:hAnsi="Times New Roman" w:cs="Times New Roman"/>
+          <w:color w:val="0D0D0D" w:themeColor="text1" w:themeTint="F2"/>
+          <w:sz w:val="26"/>
+          <w:szCs w:val="26"/>
+          <w:shd w:val="clear" w:color="auto" w:fill="FFFFFF"/>
+        </w:rPr>
+        <w:t>Chỉ dẫn đường đến các địa điểm cần tìm (đường tối ưu và nhiều tùy chọn khác), chỉ dẫn đường giao thông công cộng, có thể là các địa điểm cung cấp như trên. Ở đây sử dụng các Service Google cung cấp.</w:t>
+      </w:r>
+    </w:p>
+    <w:p>
+      <w:pPr>
+        <w:pStyle w:val="ListParagraph"/>
+        <w:numPr>
+          <w:ilvl w:val="0"/>
+          <w:numId w:val="11"/>
+        </w:numPr>
+        <w:ind w:left="567" w:hanging="283"/>
+        <w:jc w:val="both"/>
+        <w:rPr>
+          <w:rFonts w:ascii="Times New Roman" w:hAnsi="Times New Roman" w:cs="Times New Roman"/>
+          <w:color w:val="0D0D0D" w:themeColor="text1" w:themeTint="F2"/>
+          <w:sz w:val="26"/>
+          <w:szCs w:val="26"/>
+          <w:shd w:val="clear" w:color="auto" w:fill="FFFFFF"/>
+        </w:rPr>
+      </w:pPr>
+      <w:r>
+        <w:rPr>
+          <w:rFonts w:ascii="Times New Roman" w:hAnsi="Times New Roman" w:cs="Times New Roman"/>
+          <w:color w:val="0D0D0D" w:themeColor="text1" w:themeTint="F2"/>
+          <w:sz w:val="26"/>
+          <w:szCs w:val="26"/>
+          <w:shd w:val="clear" w:color="auto" w:fill="FFFFFF"/>
+        </w:rPr>
+        <w:t>Khoanh vùng khu vực: các trung tâm kinh tế, khu đô thị, khu ô nhiễm,…</w:t>
+      </w:r>
+    </w:p>
+    <w:p>
+      <w:pPr>
+        <w:pStyle w:val="ListParagraph"/>
+        <w:numPr>
+          <w:ilvl w:val="0"/>
+          <w:numId w:val="11"/>
+        </w:numPr>
+        <w:ind w:left="567" w:hanging="283"/>
+        <w:jc w:val="both"/>
+        <w:rPr>
+          <w:rFonts w:ascii="Times New Roman" w:hAnsi="Times New Roman" w:cs="Times New Roman"/>
+          <w:color w:val="0D0D0D" w:themeColor="text1" w:themeTint="F2"/>
+          <w:sz w:val="26"/>
+          <w:szCs w:val="26"/>
+          <w:shd w:val="clear" w:color="auto" w:fill="FFFFFF"/>
+        </w:rPr>
+      </w:pPr>
+      <w:r>
+        <w:rPr>
+          <w:rFonts w:ascii="Times New Roman" w:hAnsi="Times New Roman" w:cs="Times New Roman"/>
+          <w:color w:val="0D0D0D" w:themeColor="text1" w:themeTint="F2"/>
+          <w:sz w:val="26"/>
+          <w:szCs w:val="26"/>
+          <w:shd w:val="clear" w:color="auto" w:fill="FFFFFF"/>
+        </w:rPr>
+        <w:t>Tình trạng giao thông các khu vực và từ đó đưa ra các giải pháp.</w:t>
+      </w:r>
+    </w:p>
+    <w:p>
+      <w:pPr>
+        <w:pStyle w:val="ListParagraph"/>
+        <w:ind w:left="284"/>
+        <w:jc w:val="right"/>
+        <w:rPr>
+          <w:rFonts w:ascii="Times New Roman" w:hAnsi="Times New Roman" w:cs="Times New Roman"/>
+          <w:i/>
+          <w:color w:val="0D0D0D" w:themeColor="text1" w:themeTint="F2"/>
+          <w:sz w:val="26"/>
+          <w:szCs w:val="26"/>
+          <w:shd w:val="clear" w:color="auto" w:fill="FFFFFF"/>
+        </w:rPr>
+      </w:pPr>
+      <w:r>
+        <w:rPr>
+          <w:rFonts w:ascii="Times New Roman" w:hAnsi="Times New Roman" w:cs="Times New Roman"/>
+          <w:i/>
+          <w:color w:val="0D0D0D" w:themeColor="text1" w:themeTint="F2"/>
+          <w:sz w:val="26"/>
+          <w:szCs w:val="26"/>
+          <w:shd w:val="clear" w:color="auto" w:fill="FFFFFF"/>
+        </w:rPr>
+        <w:t xml:space="preserve">(Nguồn </w:t>
+      </w:r>
+      <w:hyperlink r:id="rId5" w:history="1">
+        <w:r>
+          <w:rPr>
+            <w:rStyle w:val="Hyperlink"/>
+            <w:rFonts w:ascii="Times New Roman" w:hAnsi="Times New Roman" w:cs="Times New Roman"/>
+            <w:i/>
+            <w:sz w:val="26"/>
+            <w:szCs w:val="26"/>
+            <w:shd w:val="clear" w:color="auto" w:fill="FFFFFF"/>
+          </w:rPr>
+          <w:t>https://viblo.asia</w:t>
+        </w:r>
+      </w:hyperlink>
+      <w:r>
+        <w:rPr>
+          <w:rFonts w:ascii="Times New Roman" w:hAnsi="Times New Roman" w:cs="Times New Roman"/>
+          <w:i/>
+          <w:color w:val="0D0D0D" w:themeColor="text1" w:themeTint="F2"/>
+          <w:sz w:val="26"/>
+          <w:szCs w:val="26"/>
+          <w:shd w:val="clear" w:color="auto" w:fill="FFFFFF"/>
+        </w:rPr>
+        <w:t>)</w:t>
+      </w:r>
+    </w:p>
+    <w:p>
+      <w:pPr>
+        <w:pStyle w:val="ListParagraph"/>
+        <w:ind w:left="284"/>
+        <w:jc w:val="right"/>
+        <w:rPr>
+          <w:rFonts w:ascii="Times New Roman" w:hAnsi="Times New Roman" w:cs="Times New Roman"/>
+          <w:i/>
+          <w:color w:val="0D0D0D" w:themeColor="text1" w:themeTint="F2"/>
+          <w:sz w:val="26"/>
+          <w:szCs w:val="26"/>
+          <w:shd w:val="clear" w:color="auto" w:fill="FFFFFF"/>
+        </w:rPr>
+      </w:pPr>
+    </w:p>
+    <w:p>
+      <w:pPr>
+        <w:pStyle w:val="ListParagraph"/>
+        <w:ind w:left="284"/>
+        <w:rPr>
+          <w:rFonts w:ascii="Times New Roman" w:hAnsi="Times New Roman" w:cs="Times New Roman"/>
+          <w:color w:val="0D0D0D" w:themeColor="text1" w:themeTint="F2"/>
+          <w:sz w:val="26"/>
+          <w:szCs w:val="26"/>
+          <w:shd w:val="clear" w:color="auto" w:fill="FFFFFF"/>
+        </w:rPr>
+      </w:pPr>
+      <w:r>
+        <w:rPr>
+          <w:rFonts w:ascii="Times New Roman" w:hAnsi="Times New Roman" w:cs="Times New Roman"/>
+          <w:color w:val="0D0D0D" w:themeColor="text1" w:themeTint="F2"/>
+          <w:sz w:val="26"/>
+          <w:szCs w:val="26"/>
+          <w:shd w:val="clear" w:color="auto" w:fill="FFFFFF"/>
+        </w:rPr>
+        <w:t>So sánh</w:t>
+      </w:r>
+      <w:r>
+        <w:rPr>
+          <w:rFonts w:ascii="Times New Roman" w:hAnsi="Times New Roman" w:cs="Times New Roman"/>
+          <w:color w:val="0D0D0D" w:themeColor="text1" w:themeTint="F2"/>
+          <w:sz w:val="26"/>
+          <w:szCs w:val="26"/>
+          <w:shd w:val="clear" w:color="auto" w:fill="FFFFFF"/>
+        </w:rPr>
+        <w:t xml:space="preserve"> của Google Map API và </w:t>
+      </w:r>
+      <w:r>
+        <w:rPr>
+          <w:rFonts w:ascii="Times New Roman" w:hAnsi="Times New Roman" w:cs="Times New Roman"/>
+          <w:color w:val="0D0D0D" w:themeColor="text1" w:themeTint="F2"/>
+          <w:sz w:val="26"/>
+          <w:szCs w:val="26"/>
+          <w:shd w:val="clear" w:color="auto" w:fill="FFFFFF"/>
+        </w:rPr>
+        <w:t>Arc</w:t>
+      </w:r>
+      <w:r>
+        <w:rPr>
+          <w:rFonts w:ascii="Times New Roman" w:hAnsi="Times New Roman" w:cs="Times New Roman"/>
+          <w:color w:val="0D0D0D" w:themeColor="text1" w:themeTint="F2"/>
+          <w:sz w:val="26"/>
+          <w:szCs w:val="26"/>
+          <w:shd w:val="clear" w:color="auto" w:fill="FFFFFF"/>
+        </w:rPr>
+        <w:t>GIS</w:t>
+      </w:r>
+      <w:r>
+        <w:rPr>
+          <w:rFonts w:ascii="Times New Roman" w:hAnsi="Times New Roman" w:cs="Times New Roman"/>
+          <w:color w:val="0D0D0D" w:themeColor="text1" w:themeTint="F2"/>
+          <w:sz w:val="26"/>
+          <w:szCs w:val="26"/>
+          <w:shd w:val="clear" w:color="auto" w:fill="FFFFFF"/>
+        </w:rPr>
+        <w:t xml:space="preserve"> và OpenLayer</w:t>
+      </w:r>
+    </w:p>
+    <w:tbl>
+      <w:tblPr>
+        <w:tblStyle w:val="TableGrid"/>
+        <w:tblW w:w="9067" w:type="dxa"/>
+        <w:tblInd w:w="284" w:type="dxa"/>
+        <w:tblLook w:val="04A0" w:firstRow="1" w:lastRow="0" w:firstColumn="1" w:lastColumn="0" w:noHBand="0" w:noVBand="1"/>
+      </w:tblPr>
+      <w:tblGrid>
+        <w:gridCol w:w="3113"/>
+        <w:gridCol w:w="2835"/>
+        <w:gridCol w:w="3119"/>
+      </w:tblGrid>
+      <w:tr>
+        <w:trPr>
+          <w:trHeight w:val="398"/>
+        </w:trPr>
+        <w:tc>
+          <w:tcPr>
+            <w:tcW w:w="3113" w:type="dxa"/>
+          </w:tcPr>
+          <w:p>
+            <w:pPr>
+              <w:pStyle w:val="ListParagraph"/>
+              <w:ind w:left="0"/>
+              <w:jc w:val="center"/>
+              <w:rPr>
+                <w:rFonts w:ascii="Times New Roman" w:hAnsi="Times New Roman" w:cs="Times New Roman"/>
+                <w:color w:val="0D0D0D" w:themeColor="text1" w:themeTint="F2"/>
+                <w:sz w:val="26"/>
+                <w:szCs w:val="26"/>
+                <w:shd w:val="clear" w:color="auto" w:fill="FFFFFF"/>
+              </w:rPr>
+            </w:pPr>
+            <w:r>
+              <w:rPr>
+                <w:rFonts w:ascii="Times New Roman" w:hAnsi="Times New Roman" w:cs="Times New Roman"/>
+                <w:color w:val="0D0D0D" w:themeColor="text1" w:themeTint="F2"/>
+                <w:sz w:val="26"/>
+                <w:szCs w:val="26"/>
+                <w:shd w:val="clear" w:color="auto" w:fill="FFFFFF"/>
+              </w:rPr>
+              <w:t>Google Map API</w:t>
+            </w:r>
+          </w:p>
+        </w:tc>
+        <w:tc>
+          <w:tcPr>
+            <w:tcW w:w="2835" w:type="dxa"/>
+          </w:tcPr>
+          <w:p>
+            <w:pPr>
+              <w:pStyle w:val="ListParagraph"/>
+              <w:ind w:left="0"/>
+              <w:jc w:val="center"/>
+              <w:rPr>
+                <w:rFonts w:ascii="Times New Roman" w:hAnsi="Times New Roman" w:cs="Times New Roman"/>
+                <w:color w:val="0D0D0D" w:themeColor="text1" w:themeTint="F2"/>
+                <w:sz w:val="26"/>
+                <w:szCs w:val="26"/>
+                <w:shd w:val="clear" w:color="auto" w:fill="FFFFFF"/>
+              </w:rPr>
+            </w:pPr>
+            <w:r>
+              <w:rPr>
+                <w:rFonts w:ascii="Times New Roman" w:hAnsi="Times New Roman" w:cs="Times New Roman"/>
+                <w:color w:val="0D0D0D" w:themeColor="text1" w:themeTint="F2"/>
+                <w:sz w:val="26"/>
+                <w:szCs w:val="26"/>
+                <w:shd w:val="clear" w:color="auto" w:fill="FFFFFF"/>
+              </w:rPr>
+              <w:t>ArcGIS</w:t>
+            </w:r>
+          </w:p>
+        </w:tc>
+        <w:tc>
+          <w:tcPr>
+            <w:tcW w:w="3119" w:type="dxa"/>
+          </w:tcPr>
+          <w:p>
+            <w:pPr>
+              <w:pStyle w:val="ListParagraph"/>
+              <w:ind w:left="0"/>
+              <w:jc w:val="center"/>
+              <w:rPr>
+                <w:rFonts w:ascii="Times New Roman" w:hAnsi="Times New Roman" w:cs="Times New Roman"/>
+                <w:color w:val="0D0D0D" w:themeColor="text1" w:themeTint="F2"/>
+                <w:sz w:val="26"/>
+                <w:szCs w:val="26"/>
+                <w:shd w:val="clear" w:color="auto" w:fill="FFFFFF"/>
+              </w:rPr>
+            </w:pPr>
+            <w:r>
+              <w:rPr>
+                <w:rFonts w:ascii="Times New Roman" w:hAnsi="Times New Roman" w:cs="Times New Roman"/>
+                <w:color w:val="0D0D0D" w:themeColor="text1" w:themeTint="F2"/>
+                <w:sz w:val="26"/>
+                <w:szCs w:val="26"/>
+                <w:shd w:val="clear" w:color="auto" w:fill="FFFFFF"/>
+              </w:rPr>
+              <w:t>OpenLayer</w:t>
+            </w:r>
+          </w:p>
+        </w:tc>
+      </w:tr>
+      <w:tr>
+        <w:trPr>
+          <w:trHeight w:val="378"/>
+        </w:trPr>
+        <w:tc>
+          <w:tcPr>
+            <w:tcW w:w="3113" w:type="dxa"/>
+          </w:tcPr>
+          <w:p>
+            <w:pPr>
+              <w:pStyle w:val="ListParagraph"/>
+              <w:ind w:left="0"/>
+              <w:rPr>
+                <w:rFonts w:ascii="Times New Roman" w:hAnsi="Times New Roman" w:cs="Times New Roman"/>
+                <w:color w:val="0D0D0D" w:themeColor="text1" w:themeTint="F2"/>
+                <w:sz w:val="26"/>
+                <w:szCs w:val="26"/>
+                <w:shd w:val="clear" w:color="auto" w:fill="FFFFFF"/>
+              </w:rPr>
+            </w:pPr>
+            <w:r>
+              <w:rPr>
+                <w:rFonts w:ascii="Times New Roman" w:hAnsi="Times New Roman" w:cs="Times New Roman"/>
+                <w:color w:val="0D0D0D" w:themeColor="text1" w:themeTint="F2"/>
+                <w:sz w:val="26"/>
+                <w:szCs w:val="26"/>
+                <w:shd w:val="clear" w:color="auto" w:fill="FFFFFF"/>
+              </w:rPr>
+              <w:t>Đơn giản, dễ sử dụng, nhanh, gọn nhẹ, miễn phí, tiết kiệm chi phí nếu không phải là mục đích kinh doanh</w:t>
+            </w:r>
+          </w:p>
+        </w:tc>
+        <w:tc>
+          <w:tcPr>
+            <w:tcW w:w="2835" w:type="dxa"/>
+          </w:tcPr>
+          <w:p>
+            <w:pPr>
+              <w:pStyle w:val="ListParagraph"/>
+              <w:ind w:left="0"/>
+              <w:rPr>
+                <w:rFonts w:ascii="Times New Roman" w:hAnsi="Times New Roman" w:cs="Times New Roman"/>
+                <w:color w:val="0D0D0D" w:themeColor="text1" w:themeTint="F2"/>
+                <w:sz w:val="26"/>
+                <w:szCs w:val="26"/>
+                <w:shd w:val="clear" w:color="auto" w:fill="FFFFFF"/>
+              </w:rPr>
+            </w:pPr>
+            <w:r>
+              <w:rPr>
+                <w:rFonts w:ascii="Times New Roman" w:hAnsi="Times New Roman" w:cs="Times New Roman"/>
+                <w:color w:val="0D0D0D" w:themeColor="text1" w:themeTint="F2"/>
+                <w:sz w:val="26"/>
+                <w:szCs w:val="26"/>
+                <w:shd w:val="clear" w:color="auto" w:fill="FFFFFF"/>
+              </w:rPr>
+              <w:t>Một hệ thống khá phức tạp đòi hỏi chuyên môn kỹ thuật cao, là phần mềm thương mại. Phải có giấy phép sử dụng và quyền sở hữu</w:t>
+            </w:r>
+          </w:p>
+        </w:tc>
+        <w:tc>
+          <w:tcPr>
+            <w:tcW w:w="3119" w:type="dxa"/>
+          </w:tcPr>
+          <w:p>
+            <w:pPr>
+              <w:pStyle w:val="ListParagraph"/>
+              <w:ind w:left="0"/>
+              <w:rPr>
+                <w:rFonts w:ascii="Times New Roman" w:hAnsi="Times New Roman" w:cs="Times New Roman"/>
+                <w:color w:val="0D0D0D" w:themeColor="text1" w:themeTint="F2"/>
+                <w:sz w:val="26"/>
+                <w:szCs w:val="26"/>
+                <w:shd w:val="clear" w:color="auto" w:fill="FFFFFF"/>
+              </w:rPr>
+            </w:pPr>
+            <w:r>
+              <w:rPr>
+                <w:rFonts w:ascii="Times New Roman" w:hAnsi="Times New Roman" w:cs="Times New Roman"/>
+                <w:color w:val="0D0D0D" w:themeColor="text1" w:themeTint="F2"/>
+                <w:sz w:val="26"/>
+                <w:szCs w:val="26"/>
+                <w:shd w:val="clear" w:color="auto" w:fill="FFFFFF"/>
+              </w:rPr>
+              <w:t>Mã nguồn mở, miễn phí</w:t>
+            </w:r>
+            <w:r>
+              <w:rPr>
+                <w:rFonts w:ascii="Times New Roman" w:hAnsi="Times New Roman" w:cs="Times New Roman"/>
+                <w:color w:val="0D0D0D" w:themeColor="text1" w:themeTint="F2"/>
+                <w:sz w:val="26"/>
+                <w:szCs w:val="26"/>
+                <w:shd w:val="clear" w:color="auto" w:fill="FFFFFF"/>
+              </w:rPr>
+              <w:t>, ít tài liệu tham khảo, không phổ biến.</w:t>
+            </w:r>
+          </w:p>
+        </w:tc>
+      </w:tr>
+    </w:tbl>
+    <w:p>
+      <w:pPr>
+        <w:pStyle w:val="ListParagraph"/>
+        <w:ind w:left="284"/>
+        <w:rPr>
+          <w:rFonts w:ascii="Times New Roman" w:hAnsi="Times New Roman" w:cs="Times New Roman"/>
+          <w:color w:val="0D0D0D" w:themeColor="text1" w:themeTint="F2"/>
+          <w:sz w:val="26"/>
+          <w:szCs w:val="26"/>
+          <w:shd w:val="clear" w:color="auto" w:fill="FFFFFF"/>
+        </w:rPr>
+      </w:pPr>
+    </w:p>
+    <w:p>
+      <w:pPr>
+        <w:pStyle w:val="ListParagraph"/>
+        <w:ind w:left="284"/>
+        <w:rPr>
+          <w:rFonts w:ascii="Times New Roman" w:hAnsi="Times New Roman" w:cs="Times New Roman"/>
+          <w:color w:val="0D0D0D" w:themeColor="text1" w:themeTint="F2"/>
+          <w:sz w:val="26"/>
+          <w:szCs w:val="26"/>
+          <w:shd w:val="clear" w:color="auto" w:fill="FFFFFF"/>
         </w:rPr>
       </w:pPr>
     </w:p>
@@ -1102,6 +2498,660 @@
 <file path=word/numbering.xml><?xml version="1.0" encoding="utf-8"?>
 <w:numbering xmlns:wpc="http://schemas.microsoft.com/office/word/2010/wordprocessingCanvas" xmlns:mc="http://schemas.openxmlformats.org/markup-compatibility/2006" xmlns:o="urn:schemas-microsoft-com:office:office" xmlns:r="http://schemas.openxmlformats.org/officeDocument/2006/relationships" xmlns:m="http://schemas.openxmlformats.org/officeDocument/2006/math" xmlns:v="urn:schemas-microsoft-com:vml" xmlns:wp14="http://schemas.microsoft.com/office/word/2010/wordprocessingDrawing" xmlns:wp="http://schemas.openxmlformats.org/drawingml/2006/wordprocessingDrawing" xmlns:w10="urn:schemas-microsoft-com:office:word" xmlns:w="http://schemas.openxmlformats.org/wordprocessingml/2006/main" xmlns:w14="http://schemas.microsoft.com/office/word/2010/wordml" xmlns:w15="http://schemas.microsoft.com/office/word/2012/wordml" xmlns:wpg="http://schemas.microsoft.com/office/word/2010/wordprocessingGroup" xmlns:wpi="http://schemas.microsoft.com/office/word/2010/wordprocessingInk" xmlns:wne="http://schemas.microsoft.com/office/word/2006/wordml" xmlns:wps="http://schemas.microsoft.com/office/word/2010/wordprocessingShape" mc:Ignorable="w14 w15 wp14">
   <w:abstractNum w:abstractNumId="0">
+    <w:nsid w:val="049F09F0"/>
+    <w:multiLevelType w:val="hybridMultilevel"/>
+    <w:tmpl w:val="8BACA922"/>
+    <w:lvl w:ilvl="0" w:tplc="0409000F">
+      <w:start w:val="1"/>
+      <w:numFmt w:val="decimal"/>
+      <w:lvlText w:val="%1."/>
+      <w:lvlJc w:val="left"/>
+      <w:pPr>
+        <w:ind w:left="720" w:hanging="360"/>
+      </w:pPr>
+      <w:rPr>
+        <w:rFonts w:hint="default"/>
+      </w:rPr>
+    </w:lvl>
+    <w:lvl w:ilvl="1" w:tplc="04090019" w:tentative="1">
+      <w:start w:val="1"/>
+      <w:numFmt w:val="lowerLetter"/>
+      <w:lvlText w:val="%2."/>
+      <w:lvlJc w:val="left"/>
+      <w:pPr>
+        <w:ind w:left="1440" w:hanging="360"/>
+      </w:pPr>
+    </w:lvl>
+    <w:lvl w:ilvl="2" w:tplc="0409001B" w:tentative="1">
+      <w:start w:val="1"/>
+      <w:numFmt w:val="lowerRoman"/>
+      <w:lvlText w:val="%3."/>
+      <w:lvlJc w:val="right"/>
+      <w:pPr>
+        <w:ind w:left="2160" w:hanging="180"/>
+      </w:pPr>
+    </w:lvl>
+    <w:lvl w:ilvl="3" w:tplc="0409000F" w:tentative="1">
+      <w:start w:val="1"/>
+      <w:numFmt w:val="decimal"/>
+      <w:lvlText w:val="%4."/>
+      <w:lvlJc w:val="left"/>
+      <w:pPr>
+        <w:ind w:left="2880" w:hanging="360"/>
+      </w:pPr>
+    </w:lvl>
+    <w:lvl w:ilvl="4" w:tplc="04090019" w:tentative="1">
+      <w:start w:val="1"/>
+      <w:numFmt w:val="lowerLetter"/>
+      <w:lvlText w:val="%5."/>
+      <w:lvlJc w:val="left"/>
+      <w:pPr>
+        <w:ind w:left="3600" w:hanging="360"/>
+      </w:pPr>
+    </w:lvl>
+    <w:lvl w:ilvl="5" w:tplc="0409001B" w:tentative="1">
+      <w:start w:val="1"/>
+      <w:numFmt w:val="lowerRoman"/>
+      <w:lvlText w:val="%6."/>
+      <w:lvlJc w:val="right"/>
+      <w:pPr>
+        <w:ind w:left="4320" w:hanging="180"/>
+      </w:pPr>
+    </w:lvl>
+    <w:lvl w:ilvl="6" w:tplc="0409000F" w:tentative="1">
+      <w:start w:val="1"/>
+      <w:numFmt w:val="decimal"/>
+      <w:lvlText w:val="%7."/>
+      <w:lvlJc w:val="left"/>
+      <w:pPr>
+        <w:ind w:left="5040" w:hanging="360"/>
+      </w:pPr>
+    </w:lvl>
+    <w:lvl w:ilvl="7" w:tplc="04090019" w:tentative="1">
+      <w:start w:val="1"/>
+      <w:numFmt w:val="lowerLetter"/>
+      <w:lvlText w:val="%8."/>
+      <w:lvlJc w:val="left"/>
+      <w:pPr>
+        <w:ind w:left="5760" w:hanging="360"/>
+      </w:pPr>
+    </w:lvl>
+    <w:lvl w:ilvl="8" w:tplc="0409001B" w:tentative="1">
+      <w:start w:val="1"/>
+      <w:numFmt w:val="lowerRoman"/>
+      <w:lvlText w:val="%9."/>
+      <w:lvlJc w:val="right"/>
+      <w:pPr>
+        <w:ind w:left="6480" w:hanging="180"/>
+      </w:pPr>
+    </w:lvl>
+  </w:abstractNum>
+  <w:abstractNum w:abstractNumId="1">
+    <w:nsid w:val="36F81233"/>
+    <w:multiLevelType w:val="hybridMultilevel"/>
+    <w:tmpl w:val="DB6EBF70"/>
+    <w:lvl w:ilvl="0" w:tplc="04090001">
+      <w:start w:val="1"/>
+      <w:numFmt w:val="bullet"/>
+      <w:lvlText w:val=""/>
+      <w:lvlJc w:val="left"/>
+      <w:pPr>
+        <w:ind w:left="720" w:hanging="360"/>
+      </w:pPr>
+      <w:rPr>
+        <w:rFonts w:ascii="Symbol" w:hAnsi="Symbol" w:hint="default"/>
+      </w:rPr>
+    </w:lvl>
+    <w:lvl w:ilvl="1" w:tplc="04090003" w:tentative="1">
+      <w:start w:val="1"/>
+      <w:numFmt w:val="bullet"/>
+      <w:lvlText w:val="o"/>
+      <w:lvlJc w:val="left"/>
+      <w:pPr>
+        <w:ind w:left="1440" w:hanging="360"/>
+      </w:pPr>
+      <w:rPr>
+        <w:rFonts w:ascii="Courier New" w:hAnsi="Courier New" w:cs="Courier New" w:hint="default"/>
+      </w:rPr>
+    </w:lvl>
+    <w:lvl w:ilvl="2" w:tplc="04090005" w:tentative="1">
+      <w:start w:val="1"/>
+      <w:numFmt w:val="bullet"/>
+      <w:lvlText w:val=""/>
+      <w:lvlJc w:val="left"/>
+      <w:pPr>
+        <w:ind w:left="2160" w:hanging="360"/>
+      </w:pPr>
+      <w:rPr>
+        <w:rFonts w:ascii="Wingdings" w:hAnsi="Wingdings" w:hint="default"/>
+      </w:rPr>
+    </w:lvl>
+    <w:lvl w:ilvl="3" w:tplc="04090001" w:tentative="1">
+      <w:start w:val="1"/>
+      <w:numFmt w:val="bullet"/>
+      <w:lvlText w:val=""/>
+      <w:lvlJc w:val="left"/>
+      <w:pPr>
+        <w:ind w:left="2880" w:hanging="360"/>
+      </w:pPr>
+      <w:rPr>
+        <w:rFonts w:ascii="Symbol" w:hAnsi="Symbol" w:hint="default"/>
+      </w:rPr>
+    </w:lvl>
+    <w:lvl w:ilvl="4" w:tplc="04090003" w:tentative="1">
+      <w:start w:val="1"/>
+      <w:numFmt w:val="bullet"/>
+      <w:lvlText w:val="o"/>
+      <w:lvlJc w:val="left"/>
+      <w:pPr>
+        <w:ind w:left="3600" w:hanging="360"/>
+      </w:pPr>
+      <w:rPr>
+        <w:rFonts w:ascii="Courier New" w:hAnsi="Courier New" w:cs="Courier New" w:hint="default"/>
+      </w:rPr>
+    </w:lvl>
+    <w:lvl w:ilvl="5" w:tplc="04090005" w:tentative="1">
+      <w:start w:val="1"/>
+      <w:numFmt w:val="bullet"/>
+      <w:lvlText w:val=""/>
+      <w:lvlJc w:val="left"/>
+      <w:pPr>
+        <w:ind w:left="4320" w:hanging="360"/>
+      </w:pPr>
+      <w:rPr>
+        <w:rFonts w:ascii="Wingdings" w:hAnsi="Wingdings" w:hint="default"/>
+      </w:rPr>
+    </w:lvl>
+    <w:lvl w:ilvl="6" w:tplc="04090001" w:tentative="1">
+      <w:start w:val="1"/>
+      <w:numFmt w:val="bullet"/>
+      <w:lvlText w:val=""/>
+      <w:lvlJc w:val="left"/>
+      <w:pPr>
+        <w:ind w:left="5040" w:hanging="360"/>
+      </w:pPr>
+      <w:rPr>
+        <w:rFonts w:ascii="Symbol" w:hAnsi="Symbol" w:hint="default"/>
+      </w:rPr>
+    </w:lvl>
+    <w:lvl w:ilvl="7" w:tplc="04090003" w:tentative="1">
+      <w:start w:val="1"/>
+      <w:numFmt w:val="bullet"/>
+      <w:lvlText w:val="o"/>
+      <w:lvlJc w:val="left"/>
+      <w:pPr>
+        <w:ind w:left="5760" w:hanging="360"/>
+      </w:pPr>
+      <w:rPr>
+        <w:rFonts w:ascii="Courier New" w:hAnsi="Courier New" w:cs="Courier New" w:hint="default"/>
+      </w:rPr>
+    </w:lvl>
+    <w:lvl w:ilvl="8" w:tplc="04090005" w:tentative="1">
+      <w:start w:val="1"/>
+      <w:numFmt w:val="bullet"/>
+      <w:lvlText w:val=""/>
+      <w:lvlJc w:val="left"/>
+      <w:pPr>
+        <w:ind w:left="6480" w:hanging="360"/>
+      </w:pPr>
+      <w:rPr>
+        <w:rFonts w:ascii="Wingdings" w:hAnsi="Wingdings" w:hint="default"/>
+      </w:rPr>
+    </w:lvl>
+  </w:abstractNum>
+  <w:abstractNum w:abstractNumId="2">
+    <w:nsid w:val="3AFA424D"/>
+    <w:multiLevelType w:val="hybridMultilevel"/>
+    <w:tmpl w:val="7B807B4E"/>
+    <w:lvl w:ilvl="0" w:tplc="04090001">
+      <w:start w:val="1"/>
+      <w:numFmt w:val="bullet"/>
+      <w:lvlText w:val=""/>
+      <w:lvlJc w:val="left"/>
+      <w:pPr>
+        <w:ind w:left="1440" w:hanging="360"/>
+      </w:pPr>
+      <w:rPr>
+        <w:rFonts w:ascii="Symbol" w:hAnsi="Symbol" w:hint="default"/>
+      </w:rPr>
+    </w:lvl>
+    <w:lvl w:ilvl="1" w:tplc="04090003" w:tentative="1">
+      <w:start w:val="1"/>
+      <w:numFmt w:val="bullet"/>
+      <w:lvlText w:val="o"/>
+      <w:lvlJc w:val="left"/>
+      <w:pPr>
+        <w:ind w:left="2160" w:hanging="360"/>
+      </w:pPr>
+      <w:rPr>
+        <w:rFonts w:ascii="Courier New" w:hAnsi="Courier New" w:cs="Courier New" w:hint="default"/>
+      </w:rPr>
+    </w:lvl>
+    <w:lvl w:ilvl="2" w:tplc="04090005" w:tentative="1">
+      <w:start w:val="1"/>
+      <w:numFmt w:val="bullet"/>
+      <w:lvlText w:val=""/>
+      <w:lvlJc w:val="left"/>
+      <w:pPr>
+        <w:ind w:left="2880" w:hanging="360"/>
+      </w:pPr>
+      <w:rPr>
+        <w:rFonts w:ascii="Wingdings" w:hAnsi="Wingdings" w:hint="default"/>
+      </w:rPr>
+    </w:lvl>
+    <w:lvl w:ilvl="3" w:tplc="04090001" w:tentative="1">
+      <w:start w:val="1"/>
+      <w:numFmt w:val="bullet"/>
+      <w:lvlText w:val=""/>
+      <w:lvlJc w:val="left"/>
+      <w:pPr>
+        <w:ind w:left="3600" w:hanging="360"/>
+      </w:pPr>
+      <w:rPr>
+        <w:rFonts w:ascii="Symbol" w:hAnsi="Symbol" w:hint="default"/>
+      </w:rPr>
+    </w:lvl>
+    <w:lvl w:ilvl="4" w:tplc="04090003" w:tentative="1">
+      <w:start w:val="1"/>
+      <w:numFmt w:val="bullet"/>
+      <w:lvlText w:val="o"/>
+      <w:lvlJc w:val="left"/>
+      <w:pPr>
+        <w:ind w:left="4320" w:hanging="360"/>
+      </w:pPr>
+      <w:rPr>
+        <w:rFonts w:ascii="Courier New" w:hAnsi="Courier New" w:cs="Courier New" w:hint="default"/>
+      </w:rPr>
+    </w:lvl>
+    <w:lvl w:ilvl="5" w:tplc="04090005" w:tentative="1">
+      <w:start w:val="1"/>
+      <w:numFmt w:val="bullet"/>
+      <w:lvlText w:val=""/>
+      <w:lvlJc w:val="left"/>
+      <w:pPr>
+        <w:ind w:left="5040" w:hanging="360"/>
+      </w:pPr>
+      <w:rPr>
+        <w:rFonts w:ascii="Wingdings" w:hAnsi="Wingdings" w:hint="default"/>
+      </w:rPr>
+    </w:lvl>
+    <w:lvl w:ilvl="6" w:tplc="04090001" w:tentative="1">
+      <w:start w:val="1"/>
+      <w:numFmt w:val="bullet"/>
+      <w:lvlText w:val=""/>
+      <w:lvlJc w:val="left"/>
+      <w:pPr>
+        <w:ind w:left="5760" w:hanging="360"/>
+      </w:pPr>
+      <w:rPr>
+        <w:rFonts w:ascii="Symbol" w:hAnsi="Symbol" w:hint="default"/>
+      </w:rPr>
+    </w:lvl>
+    <w:lvl w:ilvl="7" w:tplc="04090003" w:tentative="1">
+      <w:start w:val="1"/>
+      <w:numFmt w:val="bullet"/>
+      <w:lvlText w:val="o"/>
+      <w:lvlJc w:val="left"/>
+      <w:pPr>
+        <w:ind w:left="6480" w:hanging="360"/>
+      </w:pPr>
+      <w:rPr>
+        <w:rFonts w:ascii="Courier New" w:hAnsi="Courier New" w:cs="Courier New" w:hint="default"/>
+      </w:rPr>
+    </w:lvl>
+    <w:lvl w:ilvl="8" w:tplc="04090005" w:tentative="1">
+      <w:start w:val="1"/>
+      <w:numFmt w:val="bullet"/>
+      <w:lvlText w:val=""/>
+      <w:lvlJc w:val="left"/>
+      <w:pPr>
+        <w:ind w:left="7200" w:hanging="360"/>
+      </w:pPr>
+      <w:rPr>
+        <w:rFonts w:ascii="Wingdings" w:hAnsi="Wingdings" w:hint="default"/>
+      </w:rPr>
+    </w:lvl>
+  </w:abstractNum>
+  <w:abstractNum w:abstractNumId="3">
+    <w:nsid w:val="3F3D4078"/>
+    <w:multiLevelType w:val="hybridMultilevel"/>
+    <w:tmpl w:val="16145592"/>
+    <w:lvl w:ilvl="0" w:tplc="04090001">
+      <w:start w:val="1"/>
+      <w:numFmt w:val="bullet"/>
+      <w:lvlText w:val=""/>
+      <w:lvlJc w:val="left"/>
+      <w:pPr>
+        <w:ind w:left="720" w:hanging="360"/>
+      </w:pPr>
+      <w:rPr>
+        <w:rFonts w:ascii="Symbol" w:hAnsi="Symbol" w:hint="default"/>
+      </w:rPr>
+    </w:lvl>
+    <w:lvl w:ilvl="1" w:tplc="04090003">
+      <w:start w:val="1"/>
+      <w:numFmt w:val="bullet"/>
+      <w:lvlText w:val="o"/>
+      <w:lvlJc w:val="left"/>
+      <w:pPr>
+        <w:ind w:left="1440" w:hanging="360"/>
+      </w:pPr>
+      <w:rPr>
+        <w:rFonts w:ascii="Courier New" w:hAnsi="Courier New" w:cs="Courier New" w:hint="default"/>
+      </w:rPr>
+    </w:lvl>
+    <w:lvl w:ilvl="2" w:tplc="04090005" w:tentative="1">
+      <w:start w:val="1"/>
+      <w:numFmt w:val="bullet"/>
+      <w:lvlText w:val=""/>
+      <w:lvlJc w:val="left"/>
+      <w:pPr>
+        <w:ind w:left="2160" w:hanging="360"/>
+      </w:pPr>
+      <w:rPr>
+        <w:rFonts w:ascii="Wingdings" w:hAnsi="Wingdings" w:hint="default"/>
+      </w:rPr>
+    </w:lvl>
+    <w:lvl w:ilvl="3" w:tplc="04090001" w:tentative="1">
+      <w:start w:val="1"/>
+      <w:numFmt w:val="bullet"/>
+      <w:lvlText w:val=""/>
+      <w:lvlJc w:val="left"/>
+      <w:pPr>
+        <w:ind w:left="2880" w:hanging="360"/>
+      </w:pPr>
+      <w:rPr>
+        <w:rFonts w:ascii="Symbol" w:hAnsi="Symbol" w:hint="default"/>
+      </w:rPr>
+    </w:lvl>
+    <w:lvl w:ilvl="4" w:tplc="04090003" w:tentative="1">
+      <w:start w:val="1"/>
+      <w:numFmt w:val="bullet"/>
+      <w:lvlText w:val="o"/>
+      <w:lvlJc w:val="left"/>
+      <w:pPr>
+        <w:ind w:left="3600" w:hanging="360"/>
+      </w:pPr>
+      <w:rPr>
+        <w:rFonts w:ascii="Courier New" w:hAnsi="Courier New" w:cs="Courier New" w:hint="default"/>
+      </w:rPr>
+    </w:lvl>
+    <w:lvl w:ilvl="5" w:tplc="04090005" w:tentative="1">
+      <w:start w:val="1"/>
+      <w:numFmt w:val="bullet"/>
+      <w:lvlText w:val=""/>
+      <w:lvlJc w:val="left"/>
+      <w:pPr>
+        <w:ind w:left="4320" w:hanging="360"/>
+      </w:pPr>
+      <w:rPr>
+        <w:rFonts w:ascii="Wingdings" w:hAnsi="Wingdings" w:hint="default"/>
+      </w:rPr>
+    </w:lvl>
+    <w:lvl w:ilvl="6" w:tplc="04090001" w:tentative="1">
+      <w:start w:val="1"/>
+      <w:numFmt w:val="bullet"/>
+      <w:lvlText w:val=""/>
+      <w:lvlJc w:val="left"/>
+      <w:pPr>
+        <w:ind w:left="5040" w:hanging="360"/>
+      </w:pPr>
+      <w:rPr>
+        <w:rFonts w:ascii="Symbol" w:hAnsi="Symbol" w:hint="default"/>
+      </w:rPr>
+    </w:lvl>
+    <w:lvl w:ilvl="7" w:tplc="04090003" w:tentative="1">
+      <w:start w:val="1"/>
+      <w:numFmt w:val="bullet"/>
+      <w:lvlText w:val="o"/>
+      <w:lvlJc w:val="left"/>
+      <w:pPr>
+        <w:ind w:left="5760" w:hanging="360"/>
+      </w:pPr>
+      <w:rPr>
+        <w:rFonts w:ascii="Courier New" w:hAnsi="Courier New" w:cs="Courier New" w:hint="default"/>
+      </w:rPr>
+    </w:lvl>
+    <w:lvl w:ilvl="8" w:tplc="04090005" w:tentative="1">
+      <w:start w:val="1"/>
+      <w:numFmt w:val="bullet"/>
+      <w:lvlText w:val=""/>
+      <w:lvlJc w:val="left"/>
+      <w:pPr>
+        <w:ind w:left="6480" w:hanging="360"/>
+      </w:pPr>
+      <w:rPr>
+        <w:rFonts w:ascii="Wingdings" w:hAnsi="Wingdings" w:hint="default"/>
+      </w:rPr>
+    </w:lvl>
+  </w:abstractNum>
+  <w:abstractNum w:abstractNumId="4">
+    <w:nsid w:val="43AA0607"/>
+    <w:multiLevelType w:val="hybridMultilevel"/>
+    <w:tmpl w:val="F26A62E2"/>
+    <w:lvl w:ilvl="0" w:tplc="0409000B">
+      <w:start w:val="1"/>
+      <w:numFmt w:val="bullet"/>
+      <w:lvlText w:val=""/>
+      <w:lvlJc w:val="left"/>
+      <w:pPr>
+        <w:ind w:left="1004" w:hanging="360"/>
+      </w:pPr>
+      <w:rPr>
+        <w:rFonts w:ascii="Wingdings" w:hAnsi="Wingdings" w:hint="default"/>
+      </w:rPr>
+    </w:lvl>
+    <w:lvl w:ilvl="1" w:tplc="04090003" w:tentative="1">
+      <w:start w:val="1"/>
+      <w:numFmt w:val="bullet"/>
+      <w:lvlText w:val="o"/>
+      <w:lvlJc w:val="left"/>
+      <w:pPr>
+        <w:ind w:left="1724" w:hanging="360"/>
+      </w:pPr>
+      <w:rPr>
+        <w:rFonts w:ascii="Courier New" w:hAnsi="Courier New" w:cs="Courier New" w:hint="default"/>
+      </w:rPr>
+    </w:lvl>
+    <w:lvl w:ilvl="2" w:tplc="04090005" w:tentative="1">
+      <w:start w:val="1"/>
+      <w:numFmt w:val="bullet"/>
+      <w:lvlText w:val=""/>
+      <w:lvlJc w:val="left"/>
+      <w:pPr>
+        <w:ind w:left="2444" w:hanging="360"/>
+      </w:pPr>
+      <w:rPr>
+        <w:rFonts w:ascii="Wingdings" w:hAnsi="Wingdings" w:hint="default"/>
+      </w:rPr>
+    </w:lvl>
+    <w:lvl w:ilvl="3" w:tplc="04090001" w:tentative="1">
+      <w:start w:val="1"/>
+      <w:numFmt w:val="bullet"/>
+      <w:lvlText w:val=""/>
+      <w:lvlJc w:val="left"/>
+      <w:pPr>
+        <w:ind w:left="3164" w:hanging="360"/>
+      </w:pPr>
+      <w:rPr>
+        <w:rFonts w:ascii="Symbol" w:hAnsi="Symbol" w:hint="default"/>
+      </w:rPr>
+    </w:lvl>
+    <w:lvl w:ilvl="4" w:tplc="04090003" w:tentative="1">
+      <w:start w:val="1"/>
+      <w:numFmt w:val="bullet"/>
+      <w:lvlText w:val="o"/>
+      <w:lvlJc w:val="left"/>
+      <w:pPr>
+        <w:ind w:left="3884" w:hanging="360"/>
+      </w:pPr>
+      <w:rPr>
+        <w:rFonts w:ascii="Courier New" w:hAnsi="Courier New" w:cs="Courier New" w:hint="default"/>
+      </w:rPr>
+    </w:lvl>
+    <w:lvl w:ilvl="5" w:tplc="04090005" w:tentative="1">
+      <w:start w:val="1"/>
+      <w:numFmt w:val="bullet"/>
+      <w:lvlText w:val=""/>
+      <w:lvlJc w:val="left"/>
+      <w:pPr>
+        <w:ind w:left="4604" w:hanging="360"/>
+      </w:pPr>
+      <w:rPr>
+        <w:rFonts w:ascii="Wingdings" w:hAnsi="Wingdings" w:hint="default"/>
+      </w:rPr>
+    </w:lvl>
+    <w:lvl w:ilvl="6" w:tplc="04090001" w:tentative="1">
+      <w:start w:val="1"/>
+      <w:numFmt w:val="bullet"/>
+      <w:lvlText w:val=""/>
+      <w:lvlJc w:val="left"/>
+      <w:pPr>
+        <w:ind w:left="5324" w:hanging="360"/>
+      </w:pPr>
+      <w:rPr>
+        <w:rFonts w:ascii="Symbol" w:hAnsi="Symbol" w:hint="default"/>
+      </w:rPr>
+    </w:lvl>
+    <w:lvl w:ilvl="7" w:tplc="04090003" w:tentative="1">
+      <w:start w:val="1"/>
+      <w:numFmt w:val="bullet"/>
+      <w:lvlText w:val="o"/>
+      <w:lvlJc w:val="left"/>
+      <w:pPr>
+        <w:ind w:left="6044" w:hanging="360"/>
+      </w:pPr>
+      <w:rPr>
+        <w:rFonts w:ascii="Courier New" w:hAnsi="Courier New" w:cs="Courier New" w:hint="default"/>
+      </w:rPr>
+    </w:lvl>
+    <w:lvl w:ilvl="8" w:tplc="04090005" w:tentative="1">
+      <w:start w:val="1"/>
+      <w:numFmt w:val="bullet"/>
+      <w:lvlText w:val=""/>
+      <w:lvlJc w:val="left"/>
+      <w:pPr>
+        <w:ind w:left="6764" w:hanging="360"/>
+      </w:pPr>
+      <w:rPr>
+        <w:rFonts w:ascii="Wingdings" w:hAnsi="Wingdings" w:hint="default"/>
+      </w:rPr>
+    </w:lvl>
+  </w:abstractNum>
+  <w:abstractNum w:abstractNumId="5">
+    <w:nsid w:val="453970E1"/>
+    <w:multiLevelType w:val="hybridMultilevel"/>
+    <w:tmpl w:val="4A2285B4"/>
+    <w:lvl w:ilvl="0" w:tplc="04090001">
+      <w:start w:val="1"/>
+      <w:numFmt w:val="bullet"/>
+      <w:lvlText w:val=""/>
+      <w:lvlJc w:val="left"/>
+      <w:pPr>
+        <w:ind w:left="720" w:hanging="360"/>
+      </w:pPr>
+      <w:rPr>
+        <w:rFonts w:ascii="Symbol" w:hAnsi="Symbol" w:hint="default"/>
+      </w:rPr>
+    </w:lvl>
+    <w:lvl w:ilvl="1" w:tplc="0409000B">
+      <w:start w:val="1"/>
+      <w:numFmt w:val="bullet"/>
+      <w:lvlText w:val=""/>
+      <w:lvlJc w:val="left"/>
+      <w:pPr>
+        <w:ind w:left="1440" w:hanging="360"/>
+      </w:pPr>
+      <w:rPr>
+        <w:rFonts w:ascii="Wingdings" w:hAnsi="Wingdings" w:hint="default"/>
+      </w:rPr>
+    </w:lvl>
+    <w:lvl w:ilvl="2" w:tplc="04090005" w:tentative="1">
+      <w:start w:val="1"/>
+      <w:numFmt w:val="bullet"/>
+      <w:lvlText w:val=""/>
+      <w:lvlJc w:val="left"/>
+      <w:pPr>
+        <w:ind w:left="2160" w:hanging="360"/>
+      </w:pPr>
+      <w:rPr>
+        <w:rFonts w:ascii="Wingdings" w:hAnsi="Wingdings" w:hint="default"/>
+      </w:rPr>
+    </w:lvl>
+    <w:lvl w:ilvl="3" w:tplc="04090001" w:tentative="1">
+      <w:start w:val="1"/>
+      <w:numFmt w:val="bullet"/>
+      <w:lvlText w:val=""/>
+      <w:lvlJc w:val="left"/>
+      <w:pPr>
+        <w:ind w:left="2880" w:hanging="360"/>
+      </w:pPr>
+      <w:rPr>
+        <w:rFonts w:ascii="Symbol" w:hAnsi="Symbol" w:hint="default"/>
+      </w:rPr>
+    </w:lvl>
+    <w:lvl w:ilvl="4" w:tplc="04090003" w:tentative="1">
+      <w:start w:val="1"/>
+      <w:numFmt w:val="bullet"/>
+      <w:lvlText w:val="o"/>
+      <w:lvlJc w:val="left"/>
+      <w:pPr>
+        <w:ind w:left="3600" w:hanging="360"/>
+      </w:pPr>
+      <w:rPr>
+        <w:rFonts w:ascii="Courier New" w:hAnsi="Courier New" w:cs="Courier New" w:hint="default"/>
+      </w:rPr>
+    </w:lvl>
+    <w:lvl w:ilvl="5" w:tplc="04090005" w:tentative="1">
+      <w:start w:val="1"/>
+      <w:numFmt w:val="bullet"/>
+      <w:lvlText w:val=""/>
+      <w:lvlJc w:val="left"/>
+      <w:pPr>
+        <w:ind w:left="4320" w:hanging="360"/>
+      </w:pPr>
+      <w:rPr>
+        <w:rFonts w:ascii="Wingdings" w:hAnsi="Wingdings" w:hint="default"/>
+      </w:rPr>
+    </w:lvl>
+    <w:lvl w:ilvl="6" w:tplc="04090001" w:tentative="1">
+      <w:start w:val="1"/>
+      <w:numFmt w:val="bullet"/>
+      <w:lvlText w:val=""/>
+      <w:lvlJc w:val="left"/>
+      <w:pPr>
+        <w:ind w:left="5040" w:hanging="360"/>
+      </w:pPr>
+      <w:rPr>
+        <w:rFonts w:ascii="Symbol" w:hAnsi="Symbol" w:hint="default"/>
+      </w:rPr>
+    </w:lvl>
+    <w:lvl w:ilvl="7" w:tplc="04090003" w:tentative="1">
+      <w:start w:val="1"/>
+      <w:numFmt w:val="bullet"/>
+      <w:lvlText w:val="o"/>
+      <w:lvlJc w:val="left"/>
+      <w:pPr>
+        <w:ind w:left="5760" w:hanging="360"/>
+      </w:pPr>
+      <w:rPr>
+        <w:rFonts w:ascii="Courier New" w:hAnsi="Courier New" w:cs="Courier New" w:hint="default"/>
+      </w:rPr>
+    </w:lvl>
+    <w:lvl w:ilvl="8" w:tplc="04090005" w:tentative="1">
+      <w:start w:val="1"/>
+      <w:numFmt w:val="bullet"/>
+      <w:lvlText w:val=""/>
+      <w:lvlJc w:val="left"/>
+      <w:pPr>
+        <w:ind w:left="6480" w:hanging="360"/>
+      </w:pPr>
+      <w:rPr>
+        <w:rFonts w:ascii="Wingdings" w:hAnsi="Wingdings" w:hint="default"/>
+      </w:rPr>
+    </w:lvl>
+  </w:abstractNum>
+  <w:abstractNum w:abstractNumId="6">
     <w:nsid w:val="45700A93"/>
     <w:multiLevelType w:val="hybridMultilevel"/>
     <w:tmpl w:val="5894ABB2"/>
@@ -1190,8 +3240,562 @@
       </w:pPr>
     </w:lvl>
   </w:abstractNum>
+  <w:abstractNum w:abstractNumId="7">
+    <w:nsid w:val="562E5B5B"/>
+    <w:multiLevelType w:val="hybridMultilevel"/>
+    <w:tmpl w:val="5D4CC876"/>
+    <w:lvl w:ilvl="0" w:tplc="0409000B">
+      <w:start w:val="1"/>
+      <w:numFmt w:val="bullet"/>
+      <w:lvlText w:val=""/>
+      <w:lvlJc w:val="left"/>
+      <w:pPr>
+        <w:ind w:left="1004" w:hanging="360"/>
+      </w:pPr>
+      <w:rPr>
+        <w:rFonts w:ascii="Wingdings" w:hAnsi="Wingdings" w:hint="default"/>
+      </w:rPr>
+    </w:lvl>
+    <w:lvl w:ilvl="1" w:tplc="04090003" w:tentative="1">
+      <w:start w:val="1"/>
+      <w:numFmt w:val="bullet"/>
+      <w:lvlText w:val="o"/>
+      <w:lvlJc w:val="left"/>
+      <w:pPr>
+        <w:ind w:left="1724" w:hanging="360"/>
+      </w:pPr>
+      <w:rPr>
+        <w:rFonts w:ascii="Courier New" w:hAnsi="Courier New" w:cs="Courier New" w:hint="default"/>
+      </w:rPr>
+    </w:lvl>
+    <w:lvl w:ilvl="2" w:tplc="04090005" w:tentative="1">
+      <w:start w:val="1"/>
+      <w:numFmt w:val="bullet"/>
+      <w:lvlText w:val=""/>
+      <w:lvlJc w:val="left"/>
+      <w:pPr>
+        <w:ind w:left="2444" w:hanging="360"/>
+      </w:pPr>
+      <w:rPr>
+        <w:rFonts w:ascii="Wingdings" w:hAnsi="Wingdings" w:hint="default"/>
+      </w:rPr>
+    </w:lvl>
+    <w:lvl w:ilvl="3" w:tplc="04090001" w:tentative="1">
+      <w:start w:val="1"/>
+      <w:numFmt w:val="bullet"/>
+      <w:lvlText w:val=""/>
+      <w:lvlJc w:val="left"/>
+      <w:pPr>
+        <w:ind w:left="3164" w:hanging="360"/>
+      </w:pPr>
+      <w:rPr>
+        <w:rFonts w:ascii="Symbol" w:hAnsi="Symbol" w:hint="default"/>
+      </w:rPr>
+    </w:lvl>
+    <w:lvl w:ilvl="4" w:tplc="04090003" w:tentative="1">
+      <w:start w:val="1"/>
+      <w:numFmt w:val="bullet"/>
+      <w:lvlText w:val="o"/>
+      <w:lvlJc w:val="left"/>
+      <w:pPr>
+        <w:ind w:left="3884" w:hanging="360"/>
+      </w:pPr>
+      <w:rPr>
+        <w:rFonts w:ascii="Courier New" w:hAnsi="Courier New" w:cs="Courier New" w:hint="default"/>
+      </w:rPr>
+    </w:lvl>
+    <w:lvl w:ilvl="5" w:tplc="04090005" w:tentative="1">
+      <w:start w:val="1"/>
+      <w:numFmt w:val="bullet"/>
+      <w:lvlText w:val=""/>
+      <w:lvlJc w:val="left"/>
+      <w:pPr>
+        <w:ind w:left="4604" w:hanging="360"/>
+      </w:pPr>
+      <w:rPr>
+        <w:rFonts w:ascii="Wingdings" w:hAnsi="Wingdings" w:hint="default"/>
+      </w:rPr>
+    </w:lvl>
+    <w:lvl w:ilvl="6" w:tplc="04090001" w:tentative="1">
+      <w:start w:val="1"/>
+      <w:numFmt w:val="bullet"/>
+      <w:lvlText w:val=""/>
+      <w:lvlJc w:val="left"/>
+      <w:pPr>
+        <w:ind w:left="5324" w:hanging="360"/>
+      </w:pPr>
+      <w:rPr>
+        <w:rFonts w:ascii="Symbol" w:hAnsi="Symbol" w:hint="default"/>
+      </w:rPr>
+    </w:lvl>
+    <w:lvl w:ilvl="7" w:tplc="04090003" w:tentative="1">
+      <w:start w:val="1"/>
+      <w:numFmt w:val="bullet"/>
+      <w:lvlText w:val="o"/>
+      <w:lvlJc w:val="left"/>
+      <w:pPr>
+        <w:ind w:left="6044" w:hanging="360"/>
+      </w:pPr>
+      <w:rPr>
+        <w:rFonts w:ascii="Courier New" w:hAnsi="Courier New" w:cs="Courier New" w:hint="default"/>
+      </w:rPr>
+    </w:lvl>
+    <w:lvl w:ilvl="8" w:tplc="04090005" w:tentative="1">
+      <w:start w:val="1"/>
+      <w:numFmt w:val="bullet"/>
+      <w:lvlText w:val=""/>
+      <w:lvlJc w:val="left"/>
+      <w:pPr>
+        <w:ind w:left="6764" w:hanging="360"/>
+      </w:pPr>
+      <w:rPr>
+        <w:rFonts w:ascii="Wingdings" w:hAnsi="Wingdings" w:hint="default"/>
+      </w:rPr>
+    </w:lvl>
+  </w:abstractNum>
+  <w:abstractNum w:abstractNumId="8">
+    <w:nsid w:val="61BC2AC2"/>
+    <w:multiLevelType w:val="multilevel"/>
+    <w:tmpl w:val="18DE440A"/>
+    <w:lvl w:ilvl="0">
+      <w:start w:val="1"/>
+      <w:numFmt w:val="bullet"/>
+      <w:lvlText w:val=""/>
+      <w:lvlJc w:val="left"/>
+      <w:pPr>
+        <w:tabs>
+          <w:tab w:val="num" w:pos="720"/>
+        </w:tabs>
+        <w:ind w:left="720" w:hanging="360"/>
+      </w:pPr>
+      <w:rPr>
+        <w:rFonts w:ascii="Symbol" w:hAnsi="Symbol" w:hint="default"/>
+        <w:sz w:val="20"/>
+      </w:rPr>
+    </w:lvl>
+    <w:lvl w:ilvl="1" w:tentative="1">
+      <w:start w:val="1"/>
+      <w:numFmt w:val="bullet"/>
+      <w:lvlText w:val="o"/>
+      <w:lvlJc w:val="left"/>
+      <w:pPr>
+        <w:tabs>
+          <w:tab w:val="num" w:pos="1440"/>
+        </w:tabs>
+        <w:ind w:left="1440" w:hanging="360"/>
+      </w:pPr>
+      <w:rPr>
+        <w:rFonts w:ascii="Courier New" w:hAnsi="Courier New" w:hint="default"/>
+        <w:sz w:val="20"/>
+      </w:rPr>
+    </w:lvl>
+    <w:lvl w:ilvl="2" w:tentative="1">
+      <w:start w:val="1"/>
+      <w:numFmt w:val="bullet"/>
+      <w:lvlText w:val=""/>
+      <w:lvlJc w:val="left"/>
+      <w:pPr>
+        <w:tabs>
+          <w:tab w:val="num" w:pos="2160"/>
+        </w:tabs>
+        <w:ind w:left="2160" w:hanging="360"/>
+      </w:pPr>
+      <w:rPr>
+        <w:rFonts w:ascii="Wingdings" w:hAnsi="Wingdings" w:hint="default"/>
+        <w:sz w:val="20"/>
+      </w:rPr>
+    </w:lvl>
+    <w:lvl w:ilvl="3" w:tentative="1">
+      <w:start w:val="1"/>
+      <w:numFmt w:val="bullet"/>
+      <w:lvlText w:val=""/>
+      <w:lvlJc w:val="left"/>
+      <w:pPr>
+        <w:tabs>
+          <w:tab w:val="num" w:pos="2880"/>
+        </w:tabs>
+        <w:ind w:left="2880" w:hanging="360"/>
+      </w:pPr>
+      <w:rPr>
+        <w:rFonts w:ascii="Wingdings" w:hAnsi="Wingdings" w:hint="default"/>
+        <w:sz w:val="20"/>
+      </w:rPr>
+    </w:lvl>
+    <w:lvl w:ilvl="4" w:tentative="1">
+      <w:start w:val="1"/>
+      <w:numFmt w:val="bullet"/>
+      <w:lvlText w:val=""/>
+      <w:lvlJc w:val="left"/>
+      <w:pPr>
+        <w:tabs>
+          <w:tab w:val="num" w:pos="3600"/>
+        </w:tabs>
+        <w:ind w:left="3600" w:hanging="360"/>
+      </w:pPr>
+      <w:rPr>
+        <w:rFonts w:ascii="Wingdings" w:hAnsi="Wingdings" w:hint="default"/>
+        <w:sz w:val="20"/>
+      </w:rPr>
+    </w:lvl>
+    <w:lvl w:ilvl="5" w:tentative="1">
+      <w:start w:val="1"/>
+      <w:numFmt w:val="bullet"/>
+      <w:lvlText w:val=""/>
+      <w:lvlJc w:val="left"/>
+      <w:pPr>
+        <w:tabs>
+          <w:tab w:val="num" w:pos="4320"/>
+        </w:tabs>
+        <w:ind w:left="4320" w:hanging="360"/>
+      </w:pPr>
+      <w:rPr>
+        <w:rFonts w:ascii="Wingdings" w:hAnsi="Wingdings" w:hint="default"/>
+        <w:sz w:val="20"/>
+      </w:rPr>
+    </w:lvl>
+    <w:lvl w:ilvl="6" w:tentative="1">
+      <w:start w:val="1"/>
+      <w:numFmt w:val="bullet"/>
+      <w:lvlText w:val=""/>
+      <w:lvlJc w:val="left"/>
+      <w:pPr>
+        <w:tabs>
+          <w:tab w:val="num" w:pos="5040"/>
+        </w:tabs>
+        <w:ind w:left="5040" w:hanging="360"/>
+      </w:pPr>
+      <w:rPr>
+        <w:rFonts w:ascii="Wingdings" w:hAnsi="Wingdings" w:hint="default"/>
+        <w:sz w:val="20"/>
+      </w:rPr>
+    </w:lvl>
+    <w:lvl w:ilvl="7" w:tentative="1">
+      <w:start w:val="1"/>
+      <w:numFmt w:val="bullet"/>
+      <w:lvlText w:val=""/>
+      <w:lvlJc w:val="left"/>
+      <w:pPr>
+        <w:tabs>
+          <w:tab w:val="num" w:pos="5760"/>
+        </w:tabs>
+        <w:ind w:left="5760" w:hanging="360"/>
+      </w:pPr>
+      <w:rPr>
+        <w:rFonts w:ascii="Wingdings" w:hAnsi="Wingdings" w:hint="default"/>
+        <w:sz w:val="20"/>
+      </w:rPr>
+    </w:lvl>
+    <w:lvl w:ilvl="8" w:tentative="1">
+      <w:start w:val="1"/>
+      <w:numFmt w:val="bullet"/>
+      <w:lvlText w:val=""/>
+      <w:lvlJc w:val="left"/>
+      <w:pPr>
+        <w:tabs>
+          <w:tab w:val="num" w:pos="6480"/>
+        </w:tabs>
+        <w:ind w:left="6480" w:hanging="360"/>
+      </w:pPr>
+      <w:rPr>
+        <w:rFonts w:ascii="Wingdings" w:hAnsi="Wingdings" w:hint="default"/>
+        <w:sz w:val="20"/>
+      </w:rPr>
+    </w:lvl>
+  </w:abstractNum>
+  <w:abstractNum w:abstractNumId="9">
+    <w:nsid w:val="639E69CC"/>
+    <w:multiLevelType w:val="multilevel"/>
+    <w:tmpl w:val="FECC694A"/>
+    <w:lvl w:ilvl="0">
+      <w:start w:val="1"/>
+      <w:numFmt w:val="bullet"/>
+      <w:lvlText w:val=""/>
+      <w:lvlJc w:val="left"/>
+      <w:pPr>
+        <w:tabs>
+          <w:tab w:val="num" w:pos="720"/>
+        </w:tabs>
+        <w:ind w:left="720" w:hanging="360"/>
+      </w:pPr>
+      <w:rPr>
+        <w:rFonts w:ascii="Symbol" w:hAnsi="Symbol" w:hint="default"/>
+        <w:sz w:val="20"/>
+      </w:rPr>
+    </w:lvl>
+    <w:lvl w:ilvl="1" w:tentative="1">
+      <w:start w:val="1"/>
+      <w:numFmt w:val="bullet"/>
+      <w:lvlText w:val="o"/>
+      <w:lvlJc w:val="left"/>
+      <w:pPr>
+        <w:tabs>
+          <w:tab w:val="num" w:pos="1440"/>
+        </w:tabs>
+        <w:ind w:left="1440" w:hanging="360"/>
+      </w:pPr>
+      <w:rPr>
+        <w:rFonts w:ascii="Courier New" w:hAnsi="Courier New" w:hint="default"/>
+        <w:sz w:val="20"/>
+      </w:rPr>
+    </w:lvl>
+    <w:lvl w:ilvl="2" w:tentative="1">
+      <w:start w:val="1"/>
+      <w:numFmt w:val="bullet"/>
+      <w:lvlText w:val=""/>
+      <w:lvlJc w:val="left"/>
+      <w:pPr>
+        <w:tabs>
+          <w:tab w:val="num" w:pos="2160"/>
+        </w:tabs>
+        <w:ind w:left="2160" w:hanging="360"/>
+      </w:pPr>
+      <w:rPr>
+        <w:rFonts w:ascii="Wingdings" w:hAnsi="Wingdings" w:hint="default"/>
+        <w:sz w:val="20"/>
+      </w:rPr>
+    </w:lvl>
+    <w:lvl w:ilvl="3" w:tentative="1">
+      <w:start w:val="1"/>
+      <w:numFmt w:val="bullet"/>
+      <w:lvlText w:val=""/>
+      <w:lvlJc w:val="left"/>
+      <w:pPr>
+        <w:tabs>
+          <w:tab w:val="num" w:pos="2880"/>
+        </w:tabs>
+        <w:ind w:left="2880" w:hanging="360"/>
+      </w:pPr>
+      <w:rPr>
+        <w:rFonts w:ascii="Wingdings" w:hAnsi="Wingdings" w:hint="default"/>
+        <w:sz w:val="20"/>
+      </w:rPr>
+    </w:lvl>
+    <w:lvl w:ilvl="4" w:tentative="1">
+      <w:start w:val="1"/>
+      <w:numFmt w:val="bullet"/>
+      <w:lvlText w:val=""/>
+      <w:lvlJc w:val="left"/>
+      <w:pPr>
+        <w:tabs>
+          <w:tab w:val="num" w:pos="3600"/>
+        </w:tabs>
+        <w:ind w:left="3600" w:hanging="360"/>
+      </w:pPr>
+      <w:rPr>
+        <w:rFonts w:ascii="Wingdings" w:hAnsi="Wingdings" w:hint="default"/>
+        <w:sz w:val="20"/>
+      </w:rPr>
+    </w:lvl>
+    <w:lvl w:ilvl="5" w:tentative="1">
+      <w:start w:val="1"/>
+      <w:numFmt w:val="bullet"/>
+      <w:lvlText w:val=""/>
+      <w:lvlJc w:val="left"/>
+      <w:pPr>
+        <w:tabs>
+          <w:tab w:val="num" w:pos="4320"/>
+        </w:tabs>
+        <w:ind w:left="4320" w:hanging="360"/>
+      </w:pPr>
+      <w:rPr>
+        <w:rFonts w:ascii="Wingdings" w:hAnsi="Wingdings" w:hint="default"/>
+        <w:sz w:val="20"/>
+      </w:rPr>
+    </w:lvl>
+    <w:lvl w:ilvl="6" w:tentative="1">
+      <w:start w:val="1"/>
+      <w:numFmt w:val="bullet"/>
+      <w:lvlText w:val=""/>
+      <w:lvlJc w:val="left"/>
+      <w:pPr>
+        <w:tabs>
+          <w:tab w:val="num" w:pos="5040"/>
+        </w:tabs>
+        <w:ind w:left="5040" w:hanging="360"/>
+      </w:pPr>
+      <w:rPr>
+        <w:rFonts w:ascii="Wingdings" w:hAnsi="Wingdings" w:hint="default"/>
+        <w:sz w:val="20"/>
+      </w:rPr>
+    </w:lvl>
+    <w:lvl w:ilvl="7" w:tentative="1">
+      <w:start w:val="1"/>
+      <w:numFmt w:val="bullet"/>
+      <w:lvlText w:val=""/>
+      <w:lvlJc w:val="left"/>
+      <w:pPr>
+        <w:tabs>
+          <w:tab w:val="num" w:pos="5760"/>
+        </w:tabs>
+        <w:ind w:left="5760" w:hanging="360"/>
+      </w:pPr>
+      <w:rPr>
+        <w:rFonts w:ascii="Wingdings" w:hAnsi="Wingdings" w:hint="default"/>
+        <w:sz w:val="20"/>
+      </w:rPr>
+    </w:lvl>
+    <w:lvl w:ilvl="8" w:tentative="1">
+      <w:start w:val="1"/>
+      <w:numFmt w:val="bullet"/>
+      <w:lvlText w:val=""/>
+      <w:lvlJc w:val="left"/>
+      <w:pPr>
+        <w:tabs>
+          <w:tab w:val="num" w:pos="6480"/>
+        </w:tabs>
+        <w:ind w:left="6480" w:hanging="360"/>
+      </w:pPr>
+      <w:rPr>
+        <w:rFonts w:ascii="Wingdings" w:hAnsi="Wingdings" w:hint="default"/>
+        <w:sz w:val="20"/>
+      </w:rPr>
+    </w:lvl>
+  </w:abstractNum>
+  <w:abstractNum w:abstractNumId="10">
+    <w:nsid w:val="6A947BFC"/>
+    <w:multiLevelType w:val="hybridMultilevel"/>
+    <w:tmpl w:val="B0C05314"/>
+    <w:lvl w:ilvl="0" w:tplc="04090001">
+      <w:start w:val="1"/>
+      <w:numFmt w:val="bullet"/>
+      <w:lvlText w:val=""/>
+      <w:lvlJc w:val="left"/>
+      <w:pPr>
+        <w:ind w:left="1004" w:hanging="360"/>
+      </w:pPr>
+      <w:rPr>
+        <w:rFonts w:ascii="Symbol" w:hAnsi="Symbol" w:hint="default"/>
+      </w:rPr>
+    </w:lvl>
+    <w:lvl w:ilvl="1" w:tplc="04090003" w:tentative="1">
+      <w:start w:val="1"/>
+      <w:numFmt w:val="bullet"/>
+      <w:lvlText w:val="o"/>
+      <w:lvlJc w:val="left"/>
+      <w:pPr>
+        <w:ind w:left="1724" w:hanging="360"/>
+      </w:pPr>
+      <w:rPr>
+        <w:rFonts w:ascii="Courier New" w:hAnsi="Courier New" w:cs="Courier New" w:hint="default"/>
+      </w:rPr>
+    </w:lvl>
+    <w:lvl w:ilvl="2" w:tplc="04090005" w:tentative="1">
+      <w:start w:val="1"/>
+      <w:numFmt w:val="bullet"/>
+      <w:lvlText w:val=""/>
+      <w:lvlJc w:val="left"/>
+      <w:pPr>
+        <w:ind w:left="2444" w:hanging="360"/>
+      </w:pPr>
+      <w:rPr>
+        <w:rFonts w:ascii="Wingdings" w:hAnsi="Wingdings" w:hint="default"/>
+      </w:rPr>
+    </w:lvl>
+    <w:lvl w:ilvl="3" w:tplc="04090001" w:tentative="1">
+      <w:start w:val="1"/>
+      <w:numFmt w:val="bullet"/>
+      <w:lvlText w:val=""/>
+      <w:lvlJc w:val="left"/>
+      <w:pPr>
+        <w:ind w:left="3164" w:hanging="360"/>
+      </w:pPr>
+      <w:rPr>
+        <w:rFonts w:ascii="Symbol" w:hAnsi="Symbol" w:hint="default"/>
+      </w:rPr>
+    </w:lvl>
+    <w:lvl w:ilvl="4" w:tplc="04090003" w:tentative="1">
+      <w:start w:val="1"/>
+      <w:numFmt w:val="bullet"/>
+      <w:lvlText w:val="o"/>
+      <w:lvlJc w:val="left"/>
+      <w:pPr>
+        <w:ind w:left="3884" w:hanging="360"/>
+      </w:pPr>
+      <w:rPr>
+        <w:rFonts w:ascii="Courier New" w:hAnsi="Courier New" w:cs="Courier New" w:hint="default"/>
+      </w:rPr>
+    </w:lvl>
+    <w:lvl w:ilvl="5" w:tplc="04090005" w:tentative="1">
+      <w:start w:val="1"/>
+      <w:numFmt w:val="bullet"/>
+      <w:lvlText w:val=""/>
+      <w:lvlJc w:val="left"/>
+      <w:pPr>
+        <w:ind w:left="4604" w:hanging="360"/>
+      </w:pPr>
+      <w:rPr>
+        <w:rFonts w:ascii="Wingdings" w:hAnsi="Wingdings" w:hint="default"/>
+      </w:rPr>
+    </w:lvl>
+    <w:lvl w:ilvl="6" w:tplc="04090001" w:tentative="1">
+      <w:start w:val="1"/>
+      <w:numFmt w:val="bullet"/>
+      <w:lvlText w:val=""/>
+      <w:lvlJc w:val="left"/>
+      <w:pPr>
+        <w:ind w:left="5324" w:hanging="360"/>
+      </w:pPr>
+      <w:rPr>
+        <w:rFonts w:ascii="Symbol" w:hAnsi="Symbol" w:hint="default"/>
+      </w:rPr>
+    </w:lvl>
+    <w:lvl w:ilvl="7" w:tplc="04090003" w:tentative="1">
+      <w:start w:val="1"/>
+      <w:numFmt w:val="bullet"/>
+      <w:lvlText w:val="o"/>
+      <w:lvlJc w:val="left"/>
+      <w:pPr>
+        <w:ind w:left="6044" w:hanging="360"/>
+      </w:pPr>
+      <w:rPr>
+        <w:rFonts w:ascii="Courier New" w:hAnsi="Courier New" w:cs="Courier New" w:hint="default"/>
+      </w:rPr>
+    </w:lvl>
+    <w:lvl w:ilvl="8" w:tplc="04090005" w:tentative="1">
+      <w:start w:val="1"/>
+      <w:numFmt w:val="bullet"/>
+      <w:lvlText w:val=""/>
+      <w:lvlJc w:val="left"/>
+      <w:pPr>
+        <w:ind w:left="6764" w:hanging="360"/>
+      </w:pPr>
+      <w:rPr>
+        <w:rFonts w:ascii="Wingdings" w:hAnsi="Wingdings" w:hint="default"/>
+      </w:rPr>
+    </w:lvl>
+  </w:abstractNum>
   <w:num w:numId="1">
+    <w:abstractNumId w:val="6"/>
+  </w:num>
+  <w:num w:numId="2">
     <w:abstractNumId w:val="0"/>
+  </w:num>
+  <w:num w:numId="3">
+    <w:abstractNumId w:val="2"/>
+  </w:num>
+  <w:num w:numId="4">
+    <w:abstractNumId w:val="7"/>
+  </w:num>
+  <w:num w:numId="5">
+    <w:abstractNumId w:val="10"/>
+  </w:num>
+  <w:num w:numId="6">
+    <w:abstractNumId w:val="9"/>
+  </w:num>
+  <w:num w:numId="7">
+    <w:abstractNumId w:val="8"/>
+  </w:num>
+  <w:num w:numId="8">
+    <w:abstractNumId w:val="1"/>
+  </w:num>
+  <w:num w:numId="9">
+    <w:abstractNumId w:val="3"/>
+  </w:num>
+  <w:num w:numId="10">
+    <w:abstractNumId w:val="5"/>
+  </w:num>
+  <w:num w:numId="11">
+    <w:abstractNumId w:val="4"/>
   </w:num>
 </w:numbering>
 </file>
@@ -1217,7 +3821,7 @@
     <w:lsdException w:name="Normal" w:uiPriority="0" w:qFormat="1"/>
     <w:lsdException w:name="heading 1" w:uiPriority="9" w:qFormat="1"/>
     <w:lsdException w:name="heading 2" w:semiHidden="1" w:uiPriority="9" w:unhideWhenUsed="1" w:qFormat="1"/>
-    <w:lsdException w:name="heading 3" w:semiHidden="1" w:uiPriority="9" w:unhideWhenUsed="1" w:qFormat="1"/>
+    <w:lsdException w:name="heading 3" w:semiHidden="1" w:uiPriority="0" w:unhideWhenUsed="1" w:qFormat="1"/>
     <w:lsdException w:name="heading 4" w:semiHidden="1" w:uiPriority="9" w:unhideWhenUsed="1" w:qFormat="1"/>
     <w:lsdException w:name="heading 5" w:semiHidden="1" w:uiPriority="9" w:unhideWhenUsed="1" w:qFormat="1"/>
     <w:lsdException w:name="heading 6" w:semiHidden="1" w:uiPriority="9" w:unhideWhenUsed="1" w:qFormat="1"/>
@@ -1590,6 +4194,28 @@
     <w:name w:val="Normal"/>
     <w:qFormat/>
   </w:style>
+  <w:style w:type="paragraph" w:styleId="Heading3">
+    <w:name w:val="heading 3"/>
+    <w:basedOn w:val="Normal"/>
+    <w:next w:val="Normal"/>
+    <w:link w:val="Heading3Char"/>
+    <w:autoRedefine/>
+    <w:qFormat/>
+    <w:rsid w:val="005752F8"/>
+    <w:pPr>
+      <w:keepNext/>
+      <w:spacing w:before="120" w:after="120" w:line="240" w:lineRule="auto"/>
+      <w:ind w:left="720"/>
+      <w:outlineLvl w:val="2"/>
+    </w:pPr>
+    <w:rPr>
+      <w:rFonts w:ascii="Times New Roman" w:eastAsia="Times New Roman" w:hAnsi="Times New Roman" w:cs="Times New Roman"/>
+      <w:b/>
+      <w:bCs/>
+      <w:sz w:val="24"/>
+      <w:szCs w:val="26"/>
+    </w:rPr>
+  </w:style>
   <w:style w:type="character" w:default="1" w:styleId="DefaultParagraphFont">
     <w:name w:val="Default Paragraph Font"/>
     <w:uiPriority w:val="1"/>
@@ -1653,6 +4279,89 @@
       <w:ind w:left="720"/>
       <w:contextualSpacing/>
     </w:pPr>
+  </w:style>
+  <w:style w:type="character" w:customStyle="1" w:styleId="apple-converted-space">
+    <w:name w:val="apple-converted-space"/>
+    <w:basedOn w:val="DefaultParagraphFont"/>
+    <w:rsid w:val="000D32DB"/>
+  </w:style>
+  <w:style w:type="character" w:styleId="Hyperlink">
+    <w:name w:val="Hyperlink"/>
+    <w:basedOn w:val="DefaultParagraphFont"/>
+    <w:uiPriority w:val="99"/>
+    <w:unhideWhenUsed/>
+    <w:rsid w:val="000D32DB"/>
+    <w:rPr>
+      <w:color w:val="0000FF"/>
+      <w:u w:val="single"/>
+    </w:rPr>
+  </w:style>
+  <w:style w:type="paragraph" w:styleId="NormalWeb">
+    <w:name w:val="Normal (Web)"/>
+    <w:basedOn w:val="Normal"/>
+    <w:uiPriority w:val="99"/>
+    <w:semiHidden/>
+    <w:unhideWhenUsed/>
+    <w:rsid w:val="00202CFB"/>
+    <w:pPr>
+      <w:spacing w:before="100" w:beforeAutospacing="1" w:after="100" w:afterAutospacing="1" w:line="240" w:lineRule="auto"/>
+    </w:pPr>
+    <w:rPr>
+      <w:rFonts w:ascii="Times New Roman" w:eastAsia="Times New Roman" w:hAnsi="Times New Roman" w:cs="Times New Roman"/>
+      <w:sz w:val="24"/>
+      <w:szCs w:val="24"/>
+    </w:rPr>
+  </w:style>
+  <w:style w:type="character" w:styleId="Strong">
+    <w:name w:val="Strong"/>
+    <w:basedOn w:val="DefaultParagraphFont"/>
+    <w:uiPriority w:val="22"/>
+    <w:qFormat/>
+    <w:rsid w:val="00202CFB"/>
+    <w:rPr>
+      <w:b/>
+      <w:bCs/>
+    </w:rPr>
+  </w:style>
+  <w:style w:type="paragraph" w:customStyle="1" w:styleId="ParagraphCharChar">
+    <w:name w:val="Paragraph Char Char"/>
+    <w:basedOn w:val="Normal"/>
+    <w:link w:val="ParagraphCharCharChar"/>
+    <w:rsid w:val="005752F8"/>
+    <w:pPr>
+      <w:spacing w:before="120" w:after="0" w:line="360" w:lineRule="auto"/>
+      <w:ind w:firstLine="360"/>
+      <w:jc w:val="both"/>
+    </w:pPr>
+    <w:rPr>
+      <w:rFonts w:ascii="Times New Roman" w:eastAsia="Times New Roman" w:hAnsi="Times New Roman" w:cs="Arial"/>
+      <w:sz w:val="26"/>
+      <w:szCs w:val="24"/>
+    </w:rPr>
+  </w:style>
+  <w:style w:type="character" w:customStyle="1" w:styleId="ParagraphCharCharChar">
+    <w:name w:val="Paragraph Char Char Char"/>
+    <w:basedOn w:val="DefaultParagraphFont"/>
+    <w:link w:val="ParagraphCharChar"/>
+    <w:rsid w:val="005752F8"/>
+    <w:rPr>
+      <w:rFonts w:ascii="Times New Roman" w:eastAsia="Times New Roman" w:hAnsi="Times New Roman" w:cs="Arial"/>
+      <w:sz w:val="26"/>
+      <w:szCs w:val="24"/>
+    </w:rPr>
+  </w:style>
+  <w:style w:type="character" w:customStyle="1" w:styleId="Heading3Char">
+    <w:name w:val="Heading 3 Char"/>
+    <w:basedOn w:val="DefaultParagraphFont"/>
+    <w:link w:val="Heading3"/>
+    <w:rsid w:val="005752F8"/>
+    <w:rPr>
+      <w:rFonts w:ascii="Times New Roman" w:eastAsia="Times New Roman" w:hAnsi="Times New Roman" w:cs="Times New Roman"/>
+      <w:b/>
+      <w:bCs/>
+      <w:sz w:val="24"/>
+      <w:szCs w:val="26"/>
+    </w:rPr>
   </w:style>
 </w:styles>
 </file>

</xml_diff>

<commit_message>
Bài Tập ví dụ về GIS
</commit_message>
<xml_diff>
--- a/luanvan.docx
+++ b/luanvan.docx
@@ -4,9 +4,9 @@
   <w:body>
     <w:p>
       <w:pPr>
-        <w:jc w:val="center"/>
-        <w:rPr>
-          <w:rFonts w:ascii="Times New Roman" w:hAnsi="Times New Roman" w:cs="Times New Roman"/>
+        <w:jc w:val="both"/>
+        <w:rPr>
+          <w:rFonts w:ascii="Arial" w:hAnsi="Arial" w:cs="Arial"/>
           <w:b/>
           <w:sz w:val="26"/>
           <w:szCs w:val="26"/>
@@ -14,7 +14,7 @@
       </w:pPr>
       <w:r>
         <w:rPr>
-          <w:rFonts w:ascii="Times New Roman" w:hAnsi="Times New Roman" w:cs="Times New Roman"/>
+          <w:rFonts w:ascii="Arial" w:hAnsi="Arial" w:cs="Arial"/>
           <w:b/>
           <w:sz w:val="26"/>
           <w:szCs w:val="26"/>
@@ -24,9 +24,9 @@
     </w:p>
     <w:p>
       <w:pPr>
-        <w:jc w:val="center"/>
-        <w:rPr>
-          <w:rFonts w:ascii="Times New Roman" w:hAnsi="Times New Roman" w:cs="Times New Roman"/>
+        <w:jc w:val="both"/>
+        <w:rPr>
+          <w:rFonts w:ascii="Arial" w:hAnsi="Arial" w:cs="Arial"/>
           <w:b/>
           <w:sz w:val="26"/>
           <w:szCs w:val="26"/>
@@ -34,7 +34,7 @@
       </w:pPr>
       <w:r>
         <w:rPr>
-          <w:rFonts w:ascii="Times New Roman" w:hAnsi="Times New Roman" w:cs="Times New Roman"/>
+          <w:rFonts w:ascii="Arial" w:hAnsi="Arial" w:cs="Arial"/>
           <w:b/>
           <w:sz w:val="26"/>
           <w:szCs w:val="26"/>
@@ -44,9 +44,9 @@
     </w:p>
     <w:p>
       <w:pPr>
-        <w:jc w:val="center"/>
-        <w:rPr>
-          <w:rFonts w:ascii="Times New Roman" w:hAnsi="Times New Roman" w:cs="Times New Roman"/>
+        <w:jc w:val="both"/>
+        <w:rPr>
+          <w:rFonts w:ascii="Arial" w:hAnsi="Arial" w:cs="Arial"/>
           <w:b/>
           <w:sz w:val="26"/>
           <w:szCs w:val="26"/>
@@ -54,7 +54,7 @@
       </w:pPr>
       <w:r>
         <w:rPr>
-          <w:rFonts w:ascii="Times New Roman" w:hAnsi="Times New Roman" w:cs="Times New Roman"/>
+          <w:rFonts w:ascii="Arial" w:hAnsi="Arial" w:cs="Arial"/>
           <w:b/>
           <w:sz w:val="26"/>
           <w:szCs w:val="26"/>
@@ -66,14 +66,14 @@
       <w:pPr>
         <w:jc w:val="both"/>
         <w:rPr>
-          <w:rFonts w:ascii="Times New Roman" w:hAnsi="Times New Roman" w:cs="Times New Roman"/>
-          <w:sz w:val="26"/>
-          <w:szCs w:val="26"/>
-        </w:rPr>
-      </w:pPr>
-      <w:r>
-        <w:rPr>
-          <w:rFonts w:ascii="Times New Roman" w:hAnsi="Times New Roman" w:cs="Times New Roman"/>
+          <w:rFonts w:ascii="Arial" w:hAnsi="Arial" w:cs="Arial"/>
+          <w:sz w:val="26"/>
+          <w:szCs w:val="26"/>
+        </w:rPr>
+      </w:pPr>
+      <w:r>
+        <w:rPr>
+          <w:rFonts w:ascii="Arial" w:hAnsi="Arial" w:cs="Arial"/>
           <w:sz w:val="26"/>
           <w:szCs w:val="26"/>
         </w:rPr>
@@ -81,7 +81,7 @@
       </w:r>
       <w:r>
         <w:rPr>
-          <w:rFonts w:ascii="Times New Roman" w:hAnsi="Times New Roman" w:cs="Times New Roman"/>
+          <w:rFonts w:ascii="Arial" w:hAnsi="Arial" w:cs="Arial"/>
           <w:b/>
           <w:sz w:val="26"/>
           <w:szCs w:val="26"/>
@@ -90,7 +90,7 @@
       </w:r>
       <w:r>
         <w:rPr>
-          <w:rFonts w:ascii="Times New Roman" w:hAnsi="Times New Roman" w:cs="Times New Roman"/>
+          <w:rFonts w:ascii="Arial" w:hAnsi="Arial" w:cs="Arial"/>
           <w:b/>
           <w:sz w:val="26"/>
           <w:szCs w:val="26"/>
@@ -99,7 +99,7 @@
       </w:r>
       <w:r>
         <w:rPr>
-          <w:rFonts w:ascii="Times New Roman" w:hAnsi="Times New Roman" w:cs="Times New Roman"/>
+          <w:rFonts w:ascii="Arial" w:hAnsi="Arial" w:cs="Arial"/>
           <w:sz w:val="26"/>
           <w:szCs w:val="26"/>
         </w:rPr>
@@ -107,7 +107,7 @@
       </w:r>
       <w:r>
         <w:rPr>
-          <w:rFonts w:ascii="Times New Roman" w:hAnsi="Times New Roman" w:cs="Times New Roman"/>
+          <w:rFonts w:ascii="Arial" w:hAnsi="Arial" w:cs="Arial"/>
           <w:sz w:val="26"/>
           <w:szCs w:val="26"/>
         </w:rPr>
@@ -118,14 +118,14 @@
       <w:pPr>
         <w:jc w:val="both"/>
         <w:rPr>
-          <w:rFonts w:ascii="Times New Roman" w:hAnsi="Times New Roman" w:cs="Times New Roman"/>
-          <w:sz w:val="26"/>
-          <w:szCs w:val="26"/>
-        </w:rPr>
-      </w:pPr>
-      <w:r>
-        <w:rPr>
-          <w:rFonts w:ascii="Times New Roman" w:hAnsi="Times New Roman" w:cs="Times New Roman"/>
+          <w:rFonts w:ascii="Arial" w:hAnsi="Arial" w:cs="Arial"/>
+          <w:sz w:val="26"/>
+          <w:szCs w:val="26"/>
+        </w:rPr>
+      </w:pPr>
+      <w:r>
+        <w:rPr>
+          <w:rFonts w:ascii="Arial" w:hAnsi="Arial" w:cs="Arial"/>
           <w:sz w:val="26"/>
           <w:szCs w:val="26"/>
         </w:rPr>
@@ -141,14 +141,14 @@
         </w:numPr>
         <w:jc w:val="both"/>
         <w:rPr>
-          <w:rFonts w:ascii="Times New Roman" w:hAnsi="Times New Roman" w:cs="Times New Roman"/>
-          <w:sz w:val="26"/>
-          <w:szCs w:val="26"/>
-        </w:rPr>
-      </w:pPr>
-      <w:r>
-        <w:rPr>
-          <w:rFonts w:ascii="Times New Roman" w:hAnsi="Times New Roman" w:cs="Times New Roman"/>
+          <w:rFonts w:ascii="Arial" w:hAnsi="Arial" w:cs="Arial"/>
+          <w:sz w:val="26"/>
+          <w:szCs w:val="26"/>
+        </w:rPr>
+      </w:pPr>
+      <w:r>
+        <w:rPr>
+          <w:rFonts w:ascii="Arial" w:hAnsi="Arial" w:cs="Arial"/>
           <w:sz w:val="26"/>
           <w:szCs w:val="26"/>
         </w:rPr>
@@ -164,14 +164,14 @@
         </w:numPr>
         <w:jc w:val="both"/>
         <w:rPr>
-          <w:rFonts w:ascii="Times New Roman" w:hAnsi="Times New Roman" w:cs="Times New Roman"/>
-          <w:sz w:val="26"/>
-          <w:szCs w:val="26"/>
-        </w:rPr>
-      </w:pPr>
-      <w:r>
-        <w:rPr>
-          <w:rFonts w:ascii="Times New Roman" w:hAnsi="Times New Roman" w:cs="Times New Roman"/>
+          <w:rFonts w:ascii="Arial" w:hAnsi="Arial" w:cs="Arial"/>
+          <w:sz w:val="26"/>
+          <w:szCs w:val="26"/>
+        </w:rPr>
+      </w:pPr>
+      <w:r>
+        <w:rPr>
+          <w:rFonts w:ascii="Arial" w:hAnsi="Arial" w:cs="Arial"/>
           <w:sz w:val="26"/>
           <w:szCs w:val="26"/>
         </w:rPr>
@@ -182,14 +182,14 @@
       <w:pPr>
         <w:jc w:val="both"/>
         <w:rPr>
-          <w:rFonts w:ascii="Times New Roman" w:hAnsi="Times New Roman" w:cs="Times New Roman"/>
-          <w:sz w:val="26"/>
-          <w:szCs w:val="26"/>
-        </w:rPr>
-      </w:pPr>
-      <w:r>
-        <w:rPr>
-          <w:rFonts w:ascii="Times New Roman" w:hAnsi="Times New Roman" w:cs="Times New Roman"/>
+          <w:rFonts w:ascii="Arial" w:hAnsi="Arial" w:cs="Arial"/>
+          <w:sz w:val="26"/>
+          <w:szCs w:val="26"/>
+        </w:rPr>
+      </w:pPr>
+      <w:r>
+        <w:rPr>
+          <w:rFonts w:ascii="Arial" w:hAnsi="Arial" w:cs="Arial"/>
           <w:sz w:val="26"/>
           <w:szCs w:val="26"/>
         </w:rPr>
@@ -197,7 +197,7 @@
       </w:r>
       <w:r>
         <w:rPr>
-          <w:rFonts w:ascii="Times New Roman" w:hAnsi="Times New Roman" w:cs="Times New Roman"/>
+          <w:rFonts w:ascii="Arial" w:hAnsi="Arial" w:cs="Arial"/>
           <w:sz w:val="26"/>
           <w:szCs w:val="26"/>
         </w:rPr>
@@ -205,7 +205,7 @@
       </w:r>
       <w:r>
         <w:rPr>
-          <w:rFonts w:ascii="Times New Roman" w:hAnsi="Times New Roman" w:cs="Times New Roman"/>
+          <w:rFonts w:ascii="Arial" w:hAnsi="Arial" w:cs="Arial"/>
           <w:sz w:val="26"/>
           <w:szCs w:val="26"/>
         </w:rPr>
@@ -213,7 +213,7 @@
       </w:r>
       <w:r>
         <w:rPr>
-          <w:rFonts w:ascii="Times New Roman" w:hAnsi="Times New Roman" w:cs="Times New Roman"/>
+          <w:rFonts w:ascii="Arial" w:hAnsi="Arial" w:cs="Arial"/>
           <w:sz w:val="26"/>
           <w:szCs w:val="26"/>
         </w:rPr>
@@ -221,7 +221,7 @@
       </w:r>
       <w:r>
         <w:rPr>
-          <w:rFonts w:ascii="Times New Roman" w:hAnsi="Times New Roman" w:cs="Times New Roman"/>
+          <w:rFonts w:ascii="Arial" w:hAnsi="Arial" w:cs="Arial"/>
           <w:sz w:val="26"/>
           <w:szCs w:val="26"/>
         </w:rPr>
@@ -229,7 +229,7 @@
       </w:r>
       <w:r>
         <w:rPr>
-          <w:rFonts w:ascii="Times New Roman" w:hAnsi="Times New Roman" w:cs="Times New Roman"/>
+          <w:rFonts w:ascii="Arial" w:hAnsi="Arial" w:cs="Arial"/>
           <w:sz w:val="26"/>
           <w:szCs w:val="26"/>
         </w:rPr>
@@ -237,7 +237,7 @@
       </w:r>
       <w:r>
         <w:rPr>
-          <w:rFonts w:ascii="Times New Roman" w:hAnsi="Times New Roman" w:cs="Times New Roman"/>
+          <w:rFonts w:ascii="Arial" w:hAnsi="Arial" w:cs="Arial"/>
           <w:sz w:val="26"/>
           <w:szCs w:val="26"/>
         </w:rPr>
@@ -245,7 +245,7 @@
       </w:r>
       <w:r>
         <w:rPr>
-          <w:rFonts w:ascii="Times New Roman" w:hAnsi="Times New Roman" w:cs="Times New Roman"/>
+          <w:rFonts w:ascii="Arial" w:hAnsi="Arial" w:cs="Arial"/>
           <w:sz w:val="26"/>
           <w:szCs w:val="26"/>
         </w:rPr>
@@ -253,7 +253,7 @@
       </w:r>
       <w:r>
         <w:rPr>
-          <w:rFonts w:ascii="Times New Roman" w:hAnsi="Times New Roman" w:cs="Times New Roman"/>
+          <w:rFonts w:ascii="Arial" w:hAnsi="Arial" w:cs="Arial"/>
           <w:sz w:val="26"/>
           <w:szCs w:val="26"/>
         </w:rPr>
@@ -261,7 +261,7 @@
       </w:r>
       <w:r>
         <w:rPr>
-          <w:rFonts w:ascii="Times New Roman" w:hAnsi="Times New Roman" w:cs="Times New Roman"/>
+          <w:rFonts w:ascii="Arial" w:hAnsi="Arial" w:cs="Arial"/>
           <w:sz w:val="26"/>
           <w:szCs w:val="26"/>
         </w:rPr>
@@ -269,7 +269,7 @@
       </w:r>
       <w:r>
         <w:rPr>
-          <w:rFonts w:ascii="Times New Roman" w:hAnsi="Times New Roman" w:cs="Times New Roman"/>
+          <w:rFonts w:ascii="Arial" w:hAnsi="Arial" w:cs="Arial"/>
           <w:sz w:val="26"/>
           <w:szCs w:val="26"/>
         </w:rPr>
@@ -277,7 +277,7 @@
       </w:r>
       <w:r>
         <w:rPr>
-          <w:rFonts w:ascii="Times New Roman" w:hAnsi="Times New Roman" w:cs="Times New Roman"/>
+          <w:rFonts w:ascii="Arial" w:hAnsi="Arial" w:cs="Arial"/>
           <w:sz w:val="26"/>
           <w:szCs w:val="26"/>
         </w:rPr>
@@ -285,7 +285,7 @@
       </w:r>
       <w:r>
         <w:rPr>
-          <w:rFonts w:ascii="Times New Roman" w:hAnsi="Times New Roman" w:cs="Times New Roman"/>
+          <w:rFonts w:ascii="Arial" w:hAnsi="Arial" w:cs="Arial"/>
           <w:sz w:val="26"/>
           <w:szCs w:val="26"/>
         </w:rPr>
@@ -293,7 +293,7 @@
       </w:r>
       <w:r>
         <w:rPr>
-          <w:rFonts w:ascii="Times New Roman" w:hAnsi="Times New Roman" w:cs="Times New Roman"/>
+          <w:rFonts w:ascii="Arial" w:hAnsi="Arial" w:cs="Arial"/>
           <w:sz w:val="26"/>
           <w:szCs w:val="26"/>
         </w:rPr>
@@ -301,7 +301,7 @@
       </w:r>
       <w:r>
         <w:rPr>
-          <w:rFonts w:ascii="Times New Roman" w:hAnsi="Times New Roman" w:cs="Times New Roman"/>
+          <w:rFonts w:ascii="Arial" w:hAnsi="Arial" w:cs="Arial"/>
           <w:sz w:val="26"/>
           <w:szCs w:val="26"/>
         </w:rPr>
@@ -309,7 +309,7 @@
       </w:r>
       <w:r>
         <w:rPr>
-          <w:rFonts w:ascii="Times New Roman" w:hAnsi="Times New Roman" w:cs="Times New Roman"/>
+          <w:rFonts w:ascii="Arial" w:hAnsi="Arial" w:cs="Arial"/>
           <w:sz w:val="26"/>
           <w:szCs w:val="26"/>
         </w:rPr>
@@ -317,7 +317,7 @@
       </w:r>
       <w:r>
         <w:rPr>
-          <w:rFonts w:ascii="Times New Roman" w:hAnsi="Times New Roman" w:cs="Times New Roman"/>
+          <w:rFonts w:ascii="Arial" w:hAnsi="Arial" w:cs="Arial"/>
           <w:sz w:val="26"/>
           <w:szCs w:val="26"/>
         </w:rPr>
@@ -325,7 +325,7 @@
       </w:r>
       <w:r>
         <w:rPr>
-          <w:rFonts w:ascii="Times New Roman" w:hAnsi="Times New Roman" w:cs="Times New Roman"/>
+          <w:rFonts w:ascii="Arial" w:hAnsi="Arial" w:cs="Arial"/>
           <w:sz w:val="26"/>
           <w:szCs w:val="26"/>
         </w:rPr>
@@ -333,7 +333,7 @@
       </w:r>
       <w:r>
         <w:rPr>
-          <w:rFonts w:ascii="Times New Roman" w:hAnsi="Times New Roman" w:cs="Times New Roman"/>
+          <w:rFonts w:ascii="Arial" w:hAnsi="Arial" w:cs="Arial"/>
           <w:sz w:val="26"/>
           <w:szCs w:val="26"/>
         </w:rPr>
@@ -344,14 +344,14 @@
       <w:pPr>
         <w:jc w:val="both"/>
         <w:rPr>
-          <w:rFonts w:ascii="Times New Roman" w:hAnsi="Times New Roman" w:cs="Times New Roman"/>
-          <w:sz w:val="26"/>
-          <w:szCs w:val="26"/>
-        </w:rPr>
-      </w:pPr>
-      <w:r>
-        <w:rPr>
-          <w:rFonts w:ascii="Times New Roman" w:hAnsi="Times New Roman" w:cs="Times New Roman"/>
+          <w:rFonts w:ascii="Arial" w:hAnsi="Arial" w:cs="Arial"/>
+          <w:sz w:val="26"/>
+          <w:szCs w:val="26"/>
+        </w:rPr>
+      </w:pPr>
+      <w:r>
+        <w:rPr>
+          <w:rFonts w:ascii="Arial" w:hAnsi="Arial" w:cs="Arial"/>
           <w:sz w:val="26"/>
           <w:szCs w:val="26"/>
         </w:rPr>
@@ -359,7 +359,7 @@
       </w:r>
       <w:r>
         <w:rPr>
-          <w:rFonts w:ascii="Times New Roman" w:hAnsi="Times New Roman" w:cs="Times New Roman"/>
+          <w:rFonts w:ascii="Arial" w:hAnsi="Arial" w:cs="Arial"/>
           <w:b/>
           <w:sz w:val="26"/>
           <w:szCs w:val="26"/>
@@ -368,7 +368,7 @@
       </w:r>
       <w:r>
         <w:rPr>
-          <w:rFonts w:ascii="Times New Roman" w:hAnsi="Times New Roman" w:cs="Times New Roman"/>
+          <w:rFonts w:ascii="Arial" w:hAnsi="Arial" w:cs="Arial"/>
           <w:b/>
           <w:sz w:val="26"/>
           <w:szCs w:val="26"/>
@@ -377,7 +377,7 @@
       </w:r>
       <w:r>
         <w:rPr>
-          <w:rFonts w:ascii="Times New Roman" w:hAnsi="Times New Roman" w:cs="Times New Roman"/>
+          <w:rFonts w:ascii="Arial" w:hAnsi="Arial" w:cs="Arial"/>
           <w:sz w:val="26"/>
           <w:szCs w:val="26"/>
         </w:rPr>
@@ -385,7 +385,7 @@
       </w:r>
       <w:r>
         <w:rPr>
-          <w:rFonts w:ascii="Times New Roman" w:hAnsi="Times New Roman" w:cs="Times New Roman"/>
+          <w:rFonts w:ascii="Arial" w:hAnsi="Arial" w:cs="Arial"/>
           <w:sz w:val="26"/>
           <w:szCs w:val="26"/>
         </w:rPr>
@@ -399,9 +399,9 @@
         <w:tblLook w:val="04A0" w:firstRow="1" w:lastRow="0" w:firstColumn="1" w:lastColumn="0" w:noHBand="0" w:noVBand="1"/>
       </w:tblPr>
       <w:tblGrid>
-        <w:gridCol w:w="704"/>
-        <w:gridCol w:w="5387"/>
-        <w:gridCol w:w="3259"/>
+        <w:gridCol w:w="708"/>
+        <w:gridCol w:w="5384"/>
+        <w:gridCol w:w="3258"/>
       </w:tblGrid>
       <w:tr>
         <w:tc>
@@ -412,14 +412,14 @@
             <w:pPr>
               <w:jc w:val="both"/>
               <w:rPr>
-                <w:rFonts w:ascii="Times New Roman" w:hAnsi="Times New Roman" w:cs="Times New Roman"/>
+                <w:rFonts w:ascii="Arial" w:hAnsi="Arial" w:cs="Arial"/>
                 <w:sz w:val="26"/>
                 <w:szCs w:val="26"/>
               </w:rPr>
             </w:pPr>
             <w:r>
               <w:rPr>
-                <w:rFonts w:ascii="Times New Roman" w:hAnsi="Times New Roman" w:cs="Times New Roman"/>
+                <w:rFonts w:ascii="Arial" w:hAnsi="Arial" w:cs="Arial"/>
                 <w:sz w:val="26"/>
                 <w:szCs w:val="26"/>
               </w:rPr>
@@ -435,14 +435,14 @@
             <w:pPr>
               <w:jc w:val="both"/>
               <w:rPr>
-                <w:rFonts w:ascii="Times New Roman" w:hAnsi="Times New Roman" w:cs="Times New Roman"/>
+                <w:rFonts w:ascii="Arial" w:hAnsi="Arial" w:cs="Arial"/>
                 <w:sz w:val="26"/>
                 <w:szCs w:val="26"/>
               </w:rPr>
             </w:pPr>
             <w:r>
               <w:rPr>
-                <w:rFonts w:ascii="Times New Roman" w:hAnsi="Times New Roman" w:cs="Times New Roman"/>
+                <w:rFonts w:ascii="Arial" w:hAnsi="Arial" w:cs="Arial"/>
                 <w:sz w:val="26"/>
                 <w:szCs w:val="26"/>
               </w:rPr>
@@ -458,14 +458,14 @@
             <w:pPr>
               <w:jc w:val="both"/>
               <w:rPr>
-                <w:rFonts w:ascii="Times New Roman" w:hAnsi="Times New Roman" w:cs="Times New Roman"/>
+                <w:rFonts w:ascii="Arial" w:hAnsi="Arial" w:cs="Arial"/>
                 <w:sz w:val="26"/>
                 <w:szCs w:val="26"/>
               </w:rPr>
             </w:pPr>
             <w:r>
               <w:rPr>
-                <w:rFonts w:ascii="Times New Roman" w:hAnsi="Times New Roman" w:cs="Times New Roman"/>
+                <w:rFonts w:ascii="Arial" w:hAnsi="Arial" w:cs="Arial"/>
                 <w:sz w:val="26"/>
                 <w:szCs w:val="26"/>
               </w:rPr>
@@ -483,14 +483,14 @@
             <w:pPr>
               <w:jc w:val="both"/>
               <w:rPr>
-                <w:rFonts w:ascii="Times New Roman" w:hAnsi="Times New Roman" w:cs="Times New Roman"/>
+                <w:rFonts w:ascii="Arial" w:hAnsi="Arial" w:cs="Arial"/>
                 <w:sz w:val="26"/>
                 <w:szCs w:val="26"/>
               </w:rPr>
             </w:pPr>
             <w:r>
               <w:rPr>
-                <w:rFonts w:ascii="Times New Roman" w:hAnsi="Times New Roman" w:cs="Times New Roman"/>
+                <w:rFonts w:ascii="Arial" w:hAnsi="Arial" w:cs="Arial"/>
                 <w:sz w:val="26"/>
                 <w:szCs w:val="26"/>
               </w:rPr>
@@ -506,14 +506,14 @@
             <w:pPr>
               <w:jc w:val="both"/>
               <w:rPr>
-                <w:rFonts w:ascii="Times New Roman" w:hAnsi="Times New Roman" w:cs="Times New Roman"/>
+                <w:rFonts w:ascii="Arial" w:hAnsi="Arial" w:cs="Arial"/>
                 <w:sz w:val="26"/>
                 <w:szCs w:val="26"/>
               </w:rPr>
             </w:pPr>
             <w:r>
               <w:rPr>
-                <w:rFonts w:ascii="Times New Roman" w:hAnsi="Times New Roman" w:cs="Times New Roman"/>
+                <w:rFonts w:ascii="Arial" w:hAnsi="Arial" w:cs="Arial"/>
                 <w:sz w:val="26"/>
                 <w:szCs w:val="26"/>
               </w:rPr>
@@ -521,7 +521,7 @@
             </w:r>
             <w:r>
               <w:rPr>
-                <w:rFonts w:ascii="Times New Roman" w:hAnsi="Times New Roman" w:cs="Times New Roman"/>
+                <w:rFonts w:ascii="Arial" w:hAnsi="Arial" w:cs="Arial"/>
                 <w:sz w:val="26"/>
                 <w:szCs w:val="26"/>
               </w:rPr>
@@ -529,7 +529,7 @@
             </w:r>
             <w:r>
               <w:rPr>
-                <w:rFonts w:ascii="Times New Roman" w:hAnsi="Times New Roman" w:cs="Times New Roman"/>
+                <w:rFonts w:ascii="Arial" w:hAnsi="Arial" w:cs="Arial"/>
                 <w:sz w:val="26"/>
                 <w:szCs w:val="26"/>
               </w:rPr>
@@ -540,14 +540,14 @@
             <w:pPr>
               <w:jc w:val="both"/>
               <w:rPr>
-                <w:rFonts w:ascii="Times New Roman" w:hAnsi="Times New Roman" w:cs="Times New Roman"/>
+                <w:rFonts w:ascii="Arial" w:hAnsi="Arial" w:cs="Arial"/>
                 <w:sz w:val="26"/>
                 <w:szCs w:val="26"/>
               </w:rPr>
             </w:pPr>
             <w:r>
               <w:rPr>
-                <w:rFonts w:ascii="Times New Roman" w:hAnsi="Times New Roman" w:cs="Times New Roman"/>
+                <w:rFonts w:ascii="Arial" w:hAnsi="Arial" w:cs="Arial"/>
                 <w:sz w:val="26"/>
                 <w:szCs w:val="26"/>
               </w:rPr>
@@ -558,14 +558,14 @@
             <w:pPr>
               <w:jc w:val="both"/>
               <w:rPr>
-                <w:rFonts w:ascii="Times New Roman" w:hAnsi="Times New Roman" w:cs="Times New Roman"/>
+                <w:rFonts w:ascii="Arial" w:hAnsi="Arial" w:cs="Arial"/>
                 <w:sz w:val="26"/>
                 <w:szCs w:val="26"/>
               </w:rPr>
             </w:pPr>
             <w:r>
               <w:rPr>
-                <w:rFonts w:ascii="Times New Roman" w:hAnsi="Times New Roman" w:cs="Times New Roman"/>
+                <w:rFonts w:ascii="Arial" w:hAnsi="Arial" w:cs="Arial"/>
                 <w:sz w:val="26"/>
                 <w:szCs w:val="26"/>
               </w:rPr>
@@ -573,7 +573,7 @@
             </w:r>
             <w:r>
               <w:rPr>
-                <w:rFonts w:ascii="Times New Roman" w:hAnsi="Times New Roman" w:cs="Times New Roman"/>
+                <w:rFonts w:ascii="Arial" w:hAnsi="Arial" w:cs="Arial"/>
                 <w:sz w:val="26"/>
                 <w:szCs w:val="26"/>
               </w:rPr>
@@ -581,7 +581,7 @@
             </w:r>
             <w:r>
               <w:rPr>
-                <w:rFonts w:ascii="Times New Roman" w:hAnsi="Times New Roman" w:cs="Times New Roman"/>
+                <w:rFonts w:ascii="Arial" w:hAnsi="Arial" w:cs="Arial"/>
                 <w:sz w:val="26"/>
                 <w:szCs w:val="26"/>
               </w:rPr>
@@ -592,14 +592,14 @@
             <w:pPr>
               <w:jc w:val="both"/>
               <w:rPr>
-                <w:rFonts w:ascii="Times New Roman" w:hAnsi="Times New Roman" w:cs="Times New Roman"/>
+                <w:rFonts w:ascii="Arial" w:hAnsi="Arial" w:cs="Arial"/>
                 <w:sz w:val="26"/>
                 <w:szCs w:val="26"/>
               </w:rPr>
             </w:pPr>
             <w:r>
               <w:rPr>
-                <w:rFonts w:ascii="Times New Roman" w:hAnsi="Times New Roman" w:cs="Times New Roman"/>
+                <w:rFonts w:ascii="Arial" w:hAnsi="Arial" w:cs="Arial"/>
                 <w:sz w:val="26"/>
                 <w:szCs w:val="26"/>
               </w:rPr>
@@ -607,7 +607,7 @@
             </w:r>
             <w:r>
               <w:rPr>
-                <w:rFonts w:ascii="Times New Roman" w:hAnsi="Times New Roman" w:cs="Times New Roman"/>
+                <w:rFonts w:ascii="Arial" w:hAnsi="Arial" w:cs="Arial"/>
                 <w:sz w:val="26"/>
                 <w:szCs w:val="26"/>
               </w:rPr>
@@ -623,14 +623,14 @@
             <w:pPr>
               <w:jc w:val="both"/>
               <w:rPr>
-                <w:rFonts w:ascii="Times New Roman" w:hAnsi="Times New Roman" w:cs="Times New Roman"/>
+                <w:rFonts w:ascii="Arial" w:hAnsi="Arial" w:cs="Arial"/>
                 <w:sz w:val="26"/>
                 <w:szCs w:val="26"/>
               </w:rPr>
             </w:pPr>
             <w:r>
               <w:rPr>
-                <w:rFonts w:ascii="Times New Roman" w:hAnsi="Times New Roman" w:cs="Times New Roman"/>
+                <w:rFonts w:ascii="Arial" w:hAnsi="Arial" w:cs="Arial"/>
                 <w:sz w:val="26"/>
                 <w:szCs w:val="26"/>
               </w:rPr>
@@ -638,7 +638,7 @@
             </w:r>
             <w:r>
               <w:rPr>
-                <w:rFonts w:ascii="Times New Roman" w:hAnsi="Times New Roman" w:cs="Times New Roman"/>
+                <w:rFonts w:ascii="Arial" w:hAnsi="Arial" w:cs="Arial"/>
                 <w:sz w:val="26"/>
                 <w:szCs w:val="26"/>
               </w:rPr>
@@ -656,14 +656,14 @@
             <w:pPr>
               <w:jc w:val="both"/>
               <w:rPr>
-                <w:rFonts w:ascii="Times New Roman" w:hAnsi="Times New Roman" w:cs="Times New Roman"/>
+                <w:rFonts w:ascii="Arial" w:hAnsi="Arial" w:cs="Arial"/>
                 <w:sz w:val="26"/>
                 <w:szCs w:val="26"/>
               </w:rPr>
             </w:pPr>
             <w:r>
               <w:rPr>
-                <w:rFonts w:ascii="Times New Roman" w:hAnsi="Times New Roman" w:cs="Times New Roman"/>
+                <w:rFonts w:ascii="Arial" w:hAnsi="Arial" w:cs="Arial"/>
                 <w:sz w:val="26"/>
                 <w:szCs w:val="26"/>
               </w:rPr>
@@ -679,14 +679,14 @@
             <w:pPr>
               <w:jc w:val="both"/>
               <w:rPr>
-                <w:rFonts w:ascii="Times New Roman" w:hAnsi="Times New Roman" w:cs="Times New Roman"/>
+                <w:rFonts w:ascii="Arial" w:hAnsi="Arial" w:cs="Arial"/>
                 <w:sz w:val="26"/>
                 <w:szCs w:val="26"/>
               </w:rPr>
             </w:pPr>
             <w:r>
               <w:rPr>
-                <w:rFonts w:ascii="Times New Roman" w:hAnsi="Times New Roman" w:cs="Times New Roman"/>
+                <w:rFonts w:ascii="Arial" w:hAnsi="Arial" w:cs="Arial"/>
                 <w:sz w:val="26"/>
                 <w:szCs w:val="26"/>
               </w:rPr>
@@ -694,7 +694,7 @@
             </w:r>
             <w:r>
               <w:rPr>
-                <w:rFonts w:ascii="Times New Roman" w:hAnsi="Times New Roman" w:cs="Times New Roman"/>
+                <w:rFonts w:ascii="Arial" w:hAnsi="Arial" w:cs="Arial"/>
                 <w:sz w:val="26"/>
                 <w:szCs w:val="26"/>
               </w:rPr>
@@ -702,7 +702,7 @@
             </w:r>
             <w:r>
               <w:rPr>
-                <w:rFonts w:ascii="Times New Roman" w:hAnsi="Times New Roman" w:cs="Times New Roman"/>
+                <w:rFonts w:ascii="Arial" w:hAnsi="Arial" w:cs="Arial"/>
                 <w:sz w:val="26"/>
                 <w:szCs w:val="26"/>
               </w:rPr>
@@ -713,14 +713,14 @@
             <w:pPr>
               <w:jc w:val="both"/>
               <w:rPr>
-                <w:rFonts w:ascii="Times New Roman" w:hAnsi="Times New Roman" w:cs="Times New Roman"/>
+                <w:rFonts w:ascii="Arial" w:hAnsi="Arial" w:cs="Arial"/>
                 <w:sz w:val="26"/>
                 <w:szCs w:val="26"/>
               </w:rPr>
             </w:pPr>
             <w:r>
               <w:rPr>
-                <w:rFonts w:ascii="Times New Roman" w:hAnsi="Times New Roman" w:cs="Times New Roman"/>
+                <w:rFonts w:ascii="Arial" w:hAnsi="Arial" w:cs="Arial"/>
                 <w:sz w:val="26"/>
                 <w:szCs w:val="26"/>
               </w:rPr>
@@ -731,14 +731,14 @@
             <w:pPr>
               <w:jc w:val="both"/>
               <w:rPr>
-                <w:rFonts w:ascii="Times New Roman" w:hAnsi="Times New Roman" w:cs="Times New Roman"/>
+                <w:rFonts w:ascii="Arial" w:hAnsi="Arial" w:cs="Arial"/>
                 <w:sz w:val="26"/>
                 <w:szCs w:val="26"/>
               </w:rPr>
             </w:pPr>
             <w:r>
               <w:rPr>
-                <w:rFonts w:ascii="Times New Roman" w:hAnsi="Times New Roman" w:cs="Times New Roman"/>
+                <w:rFonts w:ascii="Arial" w:hAnsi="Arial" w:cs="Arial"/>
                 <w:sz w:val="26"/>
                 <w:szCs w:val="26"/>
               </w:rPr>
@@ -754,14 +754,14 @@
             <w:pPr>
               <w:jc w:val="both"/>
               <w:rPr>
-                <w:rFonts w:ascii="Times New Roman" w:hAnsi="Times New Roman" w:cs="Times New Roman"/>
+                <w:rFonts w:ascii="Arial" w:hAnsi="Arial" w:cs="Arial"/>
                 <w:sz w:val="26"/>
                 <w:szCs w:val="26"/>
               </w:rPr>
             </w:pPr>
             <w:r>
               <w:rPr>
-                <w:rFonts w:ascii="Times New Roman" w:hAnsi="Times New Roman" w:cs="Times New Roman"/>
+                <w:rFonts w:ascii="Arial" w:hAnsi="Arial" w:cs="Arial"/>
                 <w:sz w:val="26"/>
                 <w:szCs w:val="26"/>
               </w:rPr>
@@ -769,7 +769,7 @@
             </w:r>
             <w:r>
               <w:rPr>
-                <w:rFonts w:ascii="Times New Roman" w:hAnsi="Times New Roman" w:cs="Times New Roman"/>
+                <w:rFonts w:ascii="Arial" w:hAnsi="Arial" w:cs="Arial"/>
                 <w:sz w:val="26"/>
                 <w:szCs w:val="26"/>
               </w:rPr>
@@ -787,14 +787,14 @@
             <w:pPr>
               <w:jc w:val="both"/>
               <w:rPr>
-                <w:rFonts w:ascii="Times New Roman" w:hAnsi="Times New Roman" w:cs="Times New Roman"/>
+                <w:rFonts w:ascii="Arial" w:hAnsi="Arial" w:cs="Arial"/>
                 <w:sz w:val="26"/>
                 <w:szCs w:val="26"/>
               </w:rPr>
             </w:pPr>
             <w:r>
               <w:rPr>
-                <w:rFonts w:ascii="Times New Roman" w:hAnsi="Times New Roman" w:cs="Times New Roman"/>
+                <w:rFonts w:ascii="Arial" w:hAnsi="Arial" w:cs="Arial"/>
                 <w:sz w:val="26"/>
                 <w:szCs w:val="26"/>
               </w:rPr>
@@ -810,14 +810,14 @@
             <w:pPr>
               <w:jc w:val="both"/>
               <w:rPr>
-                <w:rFonts w:ascii="Times New Roman" w:hAnsi="Times New Roman" w:cs="Times New Roman"/>
+                <w:rFonts w:ascii="Arial" w:hAnsi="Arial" w:cs="Arial"/>
                 <w:sz w:val="26"/>
                 <w:szCs w:val="26"/>
               </w:rPr>
             </w:pPr>
             <w:r>
               <w:rPr>
-                <w:rFonts w:ascii="Times New Roman" w:hAnsi="Times New Roman" w:cs="Times New Roman"/>
+                <w:rFonts w:ascii="Arial" w:hAnsi="Arial" w:cs="Arial"/>
                 <w:sz w:val="26"/>
                 <w:szCs w:val="26"/>
               </w:rPr>
@@ -825,7 +825,7 @@
             </w:r>
             <w:r>
               <w:rPr>
-                <w:rFonts w:ascii="Times New Roman" w:hAnsi="Times New Roman" w:cs="Times New Roman"/>
+                <w:rFonts w:ascii="Arial" w:hAnsi="Arial" w:cs="Arial"/>
                 <w:sz w:val="26"/>
                 <w:szCs w:val="26"/>
               </w:rPr>
@@ -833,7 +833,7 @@
             </w:r>
             <w:r>
               <w:rPr>
-                <w:rFonts w:ascii="Times New Roman" w:hAnsi="Times New Roman" w:cs="Times New Roman"/>
+                <w:rFonts w:ascii="Arial" w:hAnsi="Arial" w:cs="Arial"/>
                 <w:sz w:val="26"/>
                 <w:szCs w:val="26"/>
               </w:rPr>
@@ -844,14 +844,14 @@
             <w:pPr>
               <w:jc w:val="both"/>
               <w:rPr>
-                <w:rFonts w:ascii="Times New Roman" w:hAnsi="Times New Roman" w:cs="Times New Roman"/>
+                <w:rFonts w:ascii="Arial" w:hAnsi="Arial" w:cs="Arial"/>
                 <w:sz w:val="26"/>
                 <w:szCs w:val="26"/>
               </w:rPr>
             </w:pPr>
             <w:r>
               <w:rPr>
-                <w:rFonts w:ascii="Times New Roman" w:hAnsi="Times New Roman" w:cs="Times New Roman"/>
+                <w:rFonts w:ascii="Arial" w:hAnsi="Arial" w:cs="Arial"/>
                 <w:sz w:val="26"/>
                 <w:szCs w:val="26"/>
               </w:rPr>
@@ -862,14 +862,14 @@
             <w:pPr>
               <w:jc w:val="both"/>
               <w:rPr>
-                <w:rFonts w:ascii="Times New Roman" w:hAnsi="Times New Roman" w:cs="Times New Roman"/>
+                <w:rFonts w:ascii="Arial" w:hAnsi="Arial" w:cs="Arial"/>
                 <w:sz w:val="26"/>
                 <w:szCs w:val="26"/>
               </w:rPr>
             </w:pPr>
             <w:r>
               <w:rPr>
-                <w:rFonts w:ascii="Times New Roman" w:hAnsi="Times New Roman" w:cs="Times New Roman"/>
+                <w:rFonts w:ascii="Arial" w:hAnsi="Arial" w:cs="Arial"/>
                 <w:sz w:val="26"/>
                 <w:szCs w:val="26"/>
               </w:rPr>
@@ -877,7 +877,7 @@
             </w:r>
             <w:r>
               <w:rPr>
-                <w:rFonts w:ascii="Times New Roman" w:hAnsi="Times New Roman" w:cs="Times New Roman"/>
+                <w:rFonts w:ascii="Arial" w:hAnsi="Arial" w:cs="Arial"/>
                 <w:sz w:val="26"/>
                 <w:szCs w:val="26"/>
               </w:rPr>
@@ -893,14 +893,14 @@
             <w:pPr>
               <w:jc w:val="both"/>
               <w:rPr>
-                <w:rFonts w:ascii="Times New Roman" w:hAnsi="Times New Roman" w:cs="Times New Roman"/>
+                <w:rFonts w:ascii="Arial" w:hAnsi="Arial" w:cs="Arial"/>
                 <w:sz w:val="26"/>
                 <w:szCs w:val="26"/>
               </w:rPr>
             </w:pPr>
             <w:r>
               <w:rPr>
-                <w:rFonts w:ascii="Times New Roman" w:hAnsi="Times New Roman" w:cs="Times New Roman"/>
+                <w:rFonts w:ascii="Arial" w:hAnsi="Arial" w:cs="Arial"/>
                 <w:sz w:val="26"/>
                 <w:szCs w:val="26"/>
               </w:rPr>
@@ -908,7 +908,7 @@
             </w:r>
             <w:r>
               <w:rPr>
-                <w:rFonts w:ascii="Times New Roman" w:hAnsi="Times New Roman" w:cs="Times New Roman"/>
+                <w:rFonts w:ascii="Arial" w:hAnsi="Arial" w:cs="Arial"/>
                 <w:sz w:val="26"/>
                 <w:szCs w:val="26"/>
               </w:rPr>
@@ -926,14 +926,14 @@
             <w:pPr>
               <w:jc w:val="both"/>
               <w:rPr>
-                <w:rFonts w:ascii="Times New Roman" w:hAnsi="Times New Roman" w:cs="Times New Roman"/>
+                <w:rFonts w:ascii="Arial" w:hAnsi="Arial" w:cs="Arial"/>
                 <w:sz w:val="26"/>
                 <w:szCs w:val="26"/>
               </w:rPr>
             </w:pPr>
             <w:r>
               <w:rPr>
-                <w:rFonts w:ascii="Times New Roman" w:hAnsi="Times New Roman" w:cs="Times New Roman"/>
+                <w:rFonts w:ascii="Arial" w:hAnsi="Arial" w:cs="Arial"/>
                 <w:sz w:val="26"/>
                 <w:szCs w:val="26"/>
               </w:rPr>
@@ -949,14 +949,14 @@
             <w:pPr>
               <w:jc w:val="both"/>
               <w:rPr>
-                <w:rFonts w:ascii="Times New Roman" w:hAnsi="Times New Roman" w:cs="Times New Roman"/>
+                <w:rFonts w:ascii="Arial" w:hAnsi="Arial" w:cs="Arial"/>
                 <w:sz w:val="26"/>
                 <w:szCs w:val="26"/>
               </w:rPr>
             </w:pPr>
             <w:r>
               <w:rPr>
-                <w:rFonts w:ascii="Times New Roman" w:hAnsi="Times New Roman" w:cs="Times New Roman"/>
+                <w:rFonts w:ascii="Arial" w:hAnsi="Arial" w:cs="Arial"/>
                 <w:sz w:val="26"/>
                 <w:szCs w:val="26"/>
               </w:rPr>
@@ -972,14 +972,14 @@
             <w:pPr>
               <w:jc w:val="both"/>
               <w:rPr>
-                <w:rFonts w:ascii="Times New Roman" w:hAnsi="Times New Roman" w:cs="Times New Roman"/>
+                <w:rFonts w:ascii="Arial" w:hAnsi="Arial" w:cs="Arial"/>
                 <w:sz w:val="26"/>
                 <w:szCs w:val="26"/>
               </w:rPr>
             </w:pPr>
             <w:r>
               <w:rPr>
-                <w:rFonts w:ascii="Times New Roman" w:hAnsi="Times New Roman" w:cs="Times New Roman"/>
+                <w:rFonts w:ascii="Arial" w:hAnsi="Arial" w:cs="Arial"/>
                 <w:sz w:val="26"/>
                 <w:szCs w:val="26"/>
               </w:rPr>
@@ -993,24 +993,24 @@
       <w:pPr>
         <w:jc w:val="both"/>
         <w:rPr>
-          <w:rFonts w:ascii="Times New Roman" w:hAnsi="Times New Roman" w:cs="Times New Roman"/>
-          <w:sz w:val="26"/>
-          <w:szCs w:val="26"/>
-        </w:rPr>
-      </w:pPr>
-    </w:p>
-    <w:p>
-      <w:pPr>
-        <w:jc w:val="both"/>
-        <w:rPr>
-          <w:rFonts w:ascii="Times New Roman" w:hAnsi="Times New Roman" w:cs="Times New Roman"/>
-          <w:sz w:val="26"/>
-          <w:szCs w:val="26"/>
-        </w:rPr>
-      </w:pPr>
-      <w:r>
-        <w:rPr>
-          <w:rFonts w:ascii="Times New Roman" w:hAnsi="Times New Roman" w:cs="Times New Roman"/>
+          <w:rFonts w:ascii="Arial" w:hAnsi="Arial" w:cs="Arial"/>
+          <w:sz w:val="26"/>
+          <w:szCs w:val="26"/>
+        </w:rPr>
+      </w:pPr>
+    </w:p>
+    <w:p>
+      <w:pPr>
+        <w:jc w:val="both"/>
+        <w:rPr>
+          <w:rFonts w:ascii="Arial" w:hAnsi="Arial" w:cs="Arial"/>
+          <w:sz w:val="26"/>
+          <w:szCs w:val="26"/>
+        </w:rPr>
+      </w:pPr>
+      <w:r>
+        <w:rPr>
+          <w:rFonts w:ascii="Arial" w:hAnsi="Arial" w:cs="Arial"/>
           <w:sz w:val="26"/>
           <w:szCs w:val="26"/>
         </w:rPr>
@@ -1018,7 +1018,7 @@
       </w:r>
       <w:r>
         <w:rPr>
-          <w:rFonts w:ascii="Times New Roman" w:hAnsi="Times New Roman" w:cs="Times New Roman"/>
+          <w:rFonts w:ascii="Arial" w:hAnsi="Arial" w:cs="Arial"/>
           <w:b/>
           <w:sz w:val="26"/>
           <w:szCs w:val="26"/>
@@ -1027,7 +1027,7 @@
       </w:r>
       <w:r>
         <w:rPr>
-          <w:rFonts w:ascii="Times New Roman" w:hAnsi="Times New Roman" w:cs="Times New Roman"/>
+          <w:rFonts w:ascii="Arial" w:hAnsi="Arial" w:cs="Arial"/>
           <w:sz w:val="26"/>
           <w:szCs w:val="26"/>
         </w:rPr>
@@ -1038,14 +1038,14 @@
       <w:pPr>
         <w:jc w:val="both"/>
         <w:rPr>
-          <w:rFonts w:ascii="Times New Roman" w:hAnsi="Times New Roman" w:cs="Times New Roman"/>
-          <w:sz w:val="26"/>
-          <w:szCs w:val="26"/>
-        </w:rPr>
-      </w:pPr>
-      <w:r>
-        <w:rPr>
-          <w:rFonts w:ascii="Times New Roman" w:hAnsi="Times New Roman" w:cs="Times New Roman"/>
+          <w:rFonts w:ascii="Arial" w:hAnsi="Arial" w:cs="Arial"/>
+          <w:sz w:val="26"/>
+          <w:szCs w:val="26"/>
+        </w:rPr>
+      </w:pPr>
+      <w:r>
+        <w:rPr>
+          <w:rFonts w:ascii="Arial" w:hAnsi="Arial" w:cs="Arial"/>
           <w:sz w:val="26"/>
           <w:szCs w:val="26"/>
         </w:rPr>
@@ -1056,14 +1056,14 @@
       <w:pPr>
         <w:jc w:val="both"/>
         <w:rPr>
-          <w:rFonts w:ascii="Times New Roman" w:hAnsi="Times New Roman" w:cs="Times New Roman"/>
-          <w:sz w:val="26"/>
-          <w:szCs w:val="26"/>
-        </w:rPr>
-      </w:pPr>
-      <w:r>
-        <w:rPr>
-          <w:rFonts w:ascii="Times New Roman" w:hAnsi="Times New Roman" w:cs="Times New Roman"/>
+          <w:rFonts w:ascii="Arial" w:hAnsi="Arial" w:cs="Arial"/>
+          <w:sz w:val="26"/>
+          <w:szCs w:val="26"/>
+        </w:rPr>
+      </w:pPr>
+      <w:r>
+        <w:rPr>
+          <w:rFonts w:ascii="Arial" w:hAnsi="Arial" w:cs="Arial"/>
           <w:sz w:val="26"/>
           <w:szCs w:val="26"/>
         </w:rPr>
@@ -1071,7 +1071,7 @@
       </w:r>
       <w:r>
         <w:rPr>
-          <w:rFonts w:ascii="Times New Roman" w:hAnsi="Times New Roman" w:cs="Times New Roman"/>
+          <w:rFonts w:ascii="Arial" w:hAnsi="Arial" w:cs="Arial"/>
           <w:sz w:val="26"/>
           <w:szCs w:val="26"/>
         </w:rPr>
@@ -1079,7 +1079,7 @@
       </w:r>
       <w:r>
         <w:rPr>
-          <w:rFonts w:ascii="Times New Roman" w:hAnsi="Times New Roman" w:cs="Times New Roman"/>
+          <w:rFonts w:ascii="Arial" w:hAnsi="Arial" w:cs="Arial"/>
           <w:sz w:val="26"/>
           <w:szCs w:val="26"/>
         </w:rPr>
@@ -1090,46 +1090,45 @@
       <w:pPr>
         <w:jc w:val="both"/>
         <w:rPr>
-          <w:rFonts w:ascii="Times New Roman" w:hAnsi="Times New Roman" w:cs="Times New Roman"/>
-          <w:sz w:val="26"/>
-          <w:szCs w:val="26"/>
-        </w:rPr>
-      </w:pPr>
-    </w:p>
-    <w:p>
-      <w:pPr>
-        <w:jc w:val="both"/>
-        <w:rPr>
-          <w:rFonts w:ascii="Times New Roman" w:hAnsi="Times New Roman" w:cs="Times New Roman"/>
-          <w:sz w:val="26"/>
-          <w:szCs w:val="26"/>
-        </w:rPr>
-      </w:pPr>
-    </w:p>
-    <w:p>
-      <w:pPr>
-        <w:jc w:val="both"/>
-        <w:rPr>
-          <w:rFonts w:ascii="Times New Roman" w:hAnsi="Times New Roman" w:cs="Times New Roman"/>
-          <w:sz w:val="26"/>
-          <w:szCs w:val="26"/>
-        </w:rPr>
-      </w:pPr>
-    </w:p>
-    <w:p>
-      <w:pPr>
-        <w:jc w:val="both"/>
-        <w:rPr>
-          <w:rFonts w:ascii="Times New Roman" w:hAnsi="Times New Roman" w:cs="Times New Roman"/>
+          <w:rFonts w:ascii="Arial" w:hAnsi="Arial" w:cs="Arial"/>
+          <w:sz w:val="26"/>
+          <w:szCs w:val="26"/>
+        </w:rPr>
+      </w:pPr>
+    </w:p>
+    <w:p>
+      <w:pPr>
+        <w:jc w:val="both"/>
+        <w:rPr>
+          <w:rFonts w:ascii="Arial" w:hAnsi="Arial" w:cs="Arial"/>
+          <w:sz w:val="26"/>
+          <w:szCs w:val="26"/>
+        </w:rPr>
+      </w:pPr>
+    </w:p>
+    <w:p>
+      <w:pPr>
+        <w:jc w:val="both"/>
+        <w:rPr>
+          <w:rFonts w:ascii="Arial" w:hAnsi="Arial" w:cs="Arial"/>
+          <w:sz w:val="26"/>
+          <w:szCs w:val="26"/>
+        </w:rPr>
+      </w:pPr>
+    </w:p>
+    <w:p>
+      <w:pPr>
+        <w:jc w:val="both"/>
+        <w:rPr>
+          <w:rFonts w:ascii="Arial" w:hAnsi="Arial" w:cs="Arial"/>
           <w:b/>
           <w:sz w:val="26"/>
           <w:szCs w:val="26"/>
         </w:rPr>
       </w:pPr>
-      <w:bookmarkStart w:id="0" w:name="_GoBack"/>
-      <w:r>
-        <w:rPr>
-          <w:rFonts w:ascii="Times New Roman" w:hAnsi="Times New Roman" w:cs="Times New Roman"/>
+      <w:r>
+        <w:rPr>
+          <w:rFonts w:ascii="Arial" w:hAnsi="Arial" w:cs="Arial"/>
           <w:b/>
           <w:sz w:val="26"/>
           <w:szCs w:val="26"/>
@@ -1138,21 +1137,20 @@
         <w:t>GIS</w:t>
       </w:r>
     </w:p>
-    <w:bookmarkEnd w:id="0"/>
-    <w:p>
-      <w:pPr>
-        <w:jc w:val="both"/>
-        <w:rPr>
-          <w:rFonts w:ascii="Times New Roman" w:hAnsi="Times New Roman" w:cs="Times New Roman"/>
-          <w:color w:val="0D0D0D" w:themeColor="text1" w:themeTint="F2"/>
-          <w:sz w:val="26"/>
-          <w:szCs w:val="26"/>
-          <w:shd w:val="clear" w:color="auto" w:fill="FFFFFF"/>
-        </w:rPr>
-      </w:pPr>
-      <w:r>
-        <w:rPr>
-          <w:rFonts w:ascii="Times New Roman" w:hAnsi="Times New Roman" w:cs="Times New Roman"/>
+    <w:p>
+      <w:pPr>
+        <w:jc w:val="both"/>
+        <w:rPr>
+          <w:rFonts w:ascii="Arial" w:hAnsi="Arial" w:cs="Arial"/>
+          <w:color w:val="0D0D0D" w:themeColor="text1" w:themeTint="F2"/>
+          <w:sz w:val="26"/>
+          <w:szCs w:val="26"/>
+          <w:shd w:val="clear" w:color="auto" w:fill="FFFFFF"/>
+        </w:rPr>
+      </w:pPr>
+      <w:r>
+        <w:rPr>
+          <w:rFonts w:ascii="Arial" w:hAnsi="Arial" w:cs="Arial"/>
           <w:sz w:val="26"/>
           <w:szCs w:val="26"/>
         </w:rPr>
@@ -1160,7 +1158,7 @@
       </w:r>
       <w:r>
         <w:rPr>
-          <w:rFonts w:ascii="Times New Roman" w:hAnsi="Times New Roman" w:cs="Times New Roman"/>
+          <w:rFonts w:ascii="Arial" w:hAnsi="Arial" w:cs="Arial"/>
           <w:color w:val="252525"/>
           <w:sz w:val="26"/>
           <w:szCs w:val="26"/>
@@ -1170,7 +1168,7 @@
       </w:r>
       <w:r>
         <w:rPr>
-          <w:rFonts w:ascii="Times New Roman" w:hAnsi="Times New Roman" w:cs="Times New Roman"/>
+          <w:rFonts w:ascii="Arial" w:hAnsi="Arial" w:cs="Arial"/>
           <w:color w:val="0D0D0D" w:themeColor="text1" w:themeTint="F2"/>
           <w:sz w:val="26"/>
           <w:szCs w:val="26"/>
@@ -1180,7 +1178,7 @@
       </w:r>
       <w:r>
         <w:rPr>
-          <w:rFonts w:ascii="Times New Roman" w:hAnsi="Times New Roman" w:cs="Times New Roman"/>
+          <w:rFonts w:ascii="Arial" w:hAnsi="Arial" w:cs="Arial"/>
           <w:color w:val="0D0D0D" w:themeColor="text1" w:themeTint="F2"/>
           <w:sz w:val="26"/>
           <w:szCs w:val="26"/>
@@ -1190,7 +1188,7 @@
       </w:r>
       <w:r>
         <w:rPr>
-          <w:rFonts w:ascii="Times New Roman" w:hAnsi="Times New Roman" w:cs="Times New Roman"/>
+          <w:rFonts w:ascii="Arial" w:hAnsi="Arial" w:cs="Arial"/>
           <w:color w:val="0D0D0D" w:themeColor="text1" w:themeTint="F2"/>
           <w:sz w:val="26"/>
           <w:szCs w:val="26"/>
@@ -1200,7 +1198,7 @@
       </w:r>
       <w:r>
         <w:rPr>
-          <w:rFonts w:ascii="Times New Roman" w:hAnsi="Times New Roman" w:cs="Times New Roman"/>
+          <w:rFonts w:ascii="Arial" w:hAnsi="Arial" w:cs="Arial"/>
           <w:color w:val="0D0D0D" w:themeColor="text1" w:themeTint="F2"/>
           <w:sz w:val="26"/>
           <w:szCs w:val="26"/>
@@ -1213,38 +1211,58 @@
       <w:pPr>
         <w:jc w:val="both"/>
         <w:rPr>
-          <w:rFonts w:ascii="Times New Roman" w:hAnsi="Times New Roman" w:cs="Times New Roman"/>
-          <w:color w:val="0D0D0D" w:themeColor="text1" w:themeTint="F2"/>
-          <w:sz w:val="26"/>
-          <w:szCs w:val="26"/>
-          <w:shd w:val="clear" w:color="auto" w:fill="FFFFFF"/>
-        </w:rPr>
-      </w:pPr>
-      <w:r>
-        <w:rPr>
-          <w:rFonts w:ascii="Times New Roman" w:hAnsi="Times New Roman" w:cs="Times New Roman"/>
-          <w:color w:val="0D0D0D" w:themeColor="text1" w:themeTint="F2"/>
-          <w:sz w:val="26"/>
-          <w:szCs w:val="26"/>
-          <w:shd w:val="clear" w:color="auto" w:fill="FFFFFF"/>
-        </w:rPr>
-        <w:t>GIS cho phép tạo lập bản đồ, phối hợp thông tin, khái quát các viễn cảnh, giải quyết các vấn đề phức tạp. Lập bản đồ và phân tích địa lý không phải là kỹ thuật mới, những GIS thực thi các công việc này tốt hơn và nhanh hơn các phương pháp thủ công cũ. GIS được sử dụng để cung cấp thông tin nhanh hơn và hiệu quả hơn cho các nhà hoạch định chính sách, trong việc quản lý các nguồn tài nguyên thiên nhiên, trong các hoạt động quy hoạch, mô hình hóa và quan trắc.</w:t>
-      </w:r>
-    </w:p>
-    <w:p>
-      <w:pPr>
-        <w:jc w:val="both"/>
-        <w:rPr>
-          <w:rFonts w:ascii="Times New Roman" w:hAnsi="Times New Roman" w:cs="Times New Roman"/>
-          <w:color w:val="0D0D0D" w:themeColor="text1" w:themeTint="F2"/>
-          <w:sz w:val="26"/>
-          <w:szCs w:val="26"/>
-          <w:shd w:val="clear" w:color="auto" w:fill="FFFFFF"/>
-        </w:rPr>
-      </w:pPr>
-      <w:r>
-        <w:rPr>
-          <w:rFonts w:ascii="Times New Roman" w:hAnsi="Times New Roman" w:cs="Times New Roman"/>
+          <w:rFonts w:ascii="Arial" w:hAnsi="Arial" w:cs="Arial"/>
+          <w:color w:val="0D0D0D" w:themeColor="text1" w:themeTint="F2"/>
+          <w:sz w:val="26"/>
+          <w:szCs w:val="26"/>
+          <w:shd w:val="clear" w:color="auto" w:fill="FFFFFF"/>
+        </w:rPr>
+      </w:pPr>
+      <w:r>
+        <w:rPr>
+          <w:rFonts w:ascii="Arial" w:hAnsi="Arial" w:cs="Arial"/>
+          <w:color w:val="0D0D0D" w:themeColor="text1" w:themeTint="F2"/>
+          <w:sz w:val="26"/>
+          <w:szCs w:val="26"/>
+          <w:shd w:val="clear" w:color="auto" w:fill="FFFFFF"/>
+        </w:rPr>
+        <w:t>GIS cho phép tạo lập bản đồ, phối hợp thông tin, khái quát các viễn cảnh, giải quyết các vấn đề phức tạp. Lập bản đồ và phân tích địa lý không phải là kỹ thuật mới, nh</w:t>
+      </w:r>
+      <w:r>
+        <w:rPr>
+          <w:rFonts w:ascii="Arial" w:hAnsi="Arial" w:cs="Arial"/>
+          <w:color w:val="0D0D0D" w:themeColor="text1" w:themeTint="F2"/>
+          <w:sz w:val="26"/>
+          <w:szCs w:val="26"/>
+          <w:shd w:val="clear" w:color="auto" w:fill="FFFFFF"/>
+        </w:rPr>
+        <w:t>ư</w:t>
+      </w:r>
+      <w:r>
+        <w:rPr>
+          <w:rFonts w:ascii="Arial" w:hAnsi="Arial" w:cs="Arial"/>
+          <w:color w:val="0D0D0D" w:themeColor="text1" w:themeTint="F2"/>
+          <w:sz w:val="26"/>
+          <w:szCs w:val="26"/>
+          <w:shd w:val="clear" w:color="auto" w:fill="FFFFFF"/>
+        </w:rPr>
+        <w:t>ng GIS thực thi các công việc này tốt hơn và nhanh hơn các phương pháp thủ công cũ. GIS được sử dụng để cung cấp thông tin nhanh hơn và hiệu quả hơn cho các nhà hoạch định chính sách, trong việc quản lý các nguồn tài nguyên thiên nhiên, trong các hoạt động quy hoạch, mô hình hóa và quan trắc.</w:t>
+      </w:r>
+    </w:p>
+    <w:p>
+      <w:pPr>
+        <w:jc w:val="both"/>
+        <w:rPr>
+          <w:rFonts w:ascii="Arial" w:hAnsi="Arial" w:cs="Arial"/>
+          <w:color w:val="0D0D0D" w:themeColor="text1" w:themeTint="F2"/>
+          <w:sz w:val="26"/>
+          <w:szCs w:val="26"/>
+          <w:shd w:val="clear" w:color="auto" w:fill="FFFFFF"/>
+        </w:rPr>
+      </w:pPr>
+      <w:r>
+        <w:rPr>
+          <w:rFonts w:ascii="Arial" w:hAnsi="Arial" w:cs="Arial"/>
           <w:color w:val="0D0D0D" w:themeColor="text1" w:themeTint="F2"/>
           <w:sz w:val="26"/>
           <w:szCs w:val="26"/>
@@ -1254,7 +1272,7 @@
       </w:r>
       <w:r>
         <w:rPr>
-          <w:rFonts w:ascii="Times New Roman" w:hAnsi="Times New Roman" w:cs="Times New Roman"/>
+          <w:rFonts w:ascii="Arial" w:hAnsi="Arial" w:cs="Arial"/>
           <w:color w:val="0D0D0D" w:themeColor="text1" w:themeTint="F2"/>
           <w:sz w:val="26"/>
           <w:szCs w:val="26"/>
@@ -1273,16 +1291,16 @@
         <w:ind w:left="284" w:hanging="284"/>
         <w:jc w:val="both"/>
         <w:rPr>
-          <w:rFonts w:ascii="Times New Roman" w:hAnsi="Times New Roman" w:cs="Times New Roman"/>
-          <w:color w:val="0D0D0D" w:themeColor="text1" w:themeTint="F2"/>
-          <w:sz w:val="26"/>
-          <w:szCs w:val="26"/>
-          <w:shd w:val="clear" w:color="auto" w:fill="FFFFFF"/>
-        </w:rPr>
-      </w:pPr>
-      <w:r>
-        <w:rPr>
-          <w:rFonts w:ascii="Times New Roman" w:hAnsi="Times New Roman" w:cs="Times New Roman"/>
+          <w:rFonts w:ascii="Arial" w:hAnsi="Arial" w:cs="Arial"/>
+          <w:color w:val="0D0D0D" w:themeColor="text1" w:themeTint="F2"/>
+          <w:sz w:val="26"/>
+          <w:szCs w:val="26"/>
+          <w:shd w:val="clear" w:color="auto" w:fill="FFFFFF"/>
+        </w:rPr>
+      </w:pPr>
+      <w:r>
+        <w:rPr>
+          <w:rFonts w:ascii="Arial" w:hAnsi="Arial" w:cs="Arial"/>
           <w:color w:val="0D0D0D" w:themeColor="text1" w:themeTint="F2"/>
           <w:sz w:val="26"/>
           <w:szCs w:val="26"/>
@@ -1301,16 +1319,16 @@
         <w:ind w:left="284" w:hanging="284"/>
         <w:jc w:val="both"/>
         <w:rPr>
-          <w:rFonts w:ascii="Times New Roman" w:hAnsi="Times New Roman" w:cs="Times New Roman"/>
-          <w:color w:val="0D0D0D" w:themeColor="text1" w:themeTint="F2"/>
-          <w:sz w:val="26"/>
-          <w:szCs w:val="26"/>
-          <w:shd w:val="clear" w:color="auto" w:fill="FFFFFF"/>
-        </w:rPr>
-      </w:pPr>
-      <w:r>
-        <w:rPr>
-          <w:rFonts w:ascii="Times New Roman" w:hAnsi="Times New Roman" w:cs="Times New Roman"/>
+          <w:rFonts w:ascii="Arial" w:hAnsi="Arial" w:cs="Arial"/>
+          <w:color w:val="0D0D0D" w:themeColor="text1" w:themeTint="F2"/>
+          <w:sz w:val="26"/>
+          <w:szCs w:val="26"/>
+          <w:shd w:val="clear" w:color="auto" w:fill="FFFFFF"/>
+        </w:rPr>
+      </w:pPr>
+      <w:r>
+        <w:rPr>
+          <w:rFonts w:ascii="Arial" w:hAnsi="Arial" w:cs="Arial"/>
           <w:color w:val="0D0D0D" w:themeColor="text1" w:themeTint="F2"/>
           <w:sz w:val="26"/>
           <w:szCs w:val="26"/>
@@ -1328,16 +1346,16 @@
         </w:numPr>
         <w:jc w:val="both"/>
         <w:rPr>
-          <w:rFonts w:ascii="Times New Roman" w:hAnsi="Times New Roman" w:cs="Times New Roman"/>
-          <w:color w:val="0D0D0D" w:themeColor="text1" w:themeTint="F2"/>
-          <w:sz w:val="26"/>
-          <w:szCs w:val="26"/>
-          <w:shd w:val="clear" w:color="auto" w:fill="FFFFFF"/>
-        </w:rPr>
-      </w:pPr>
-      <w:r>
-        <w:rPr>
-          <w:rFonts w:ascii="Times New Roman" w:hAnsi="Times New Roman" w:cs="Times New Roman"/>
+          <w:rFonts w:ascii="Arial" w:hAnsi="Arial" w:cs="Arial"/>
+          <w:color w:val="0D0D0D" w:themeColor="text1" w:themeTint="F2"/>
+          <w:sz w:val="26"/>
+          <w:szCs w:val="26"/>
+          <w:shd w:val="clear" w:color="auto" w:fill="FFFFFF"/>
+        </w:rPr>
+      </w:pPr>
+      <w:r>
+        <w:rPr>
+          <w:rFonts w:ascii="Arial" w:hAnsi="Arial" w:cs="Arial"/>
           <w:color w:val="0D0D0D" w:themeColor="text1" w:themeTint="F2"/>
           <w:sz w:val="26"/>
           <w:szCs w:val="26"/>
@@ -1355,16 +1373,16 @@
         </w:numPr>
         <w:jc w:val="both"/>
         <w:rPr>
-          <w:rFonts w:ascii="Times New Roman" w:hAnsi="Times New Roman" w:cs="Times New Roman"/>
-          <w:color w:val="0D0D0D" w:themeColor="text1" w:themeTint="F2"/>
-          <w:sz w:val="26"/>
-          <w:szCs w:val="26"/>
-          <w:shd w:val="clear" w:color="auto" w:fill="FFFFFF"/>
-        </w:rPr>
-      </w:pPr>
-      <w:r>
-        <w:rPr>
-          <w:rFonts w:ascii="Times New Roman" w:hAnsi="Times New Roman" w:cs="Times New Roman"/>
+          <w:rFonts w:ascii="Arial" w:hAnsi="Arial" w:cs="Arial"/>
+          <w:color w:val="0D0D0D" w:themeColor="text1" w:themeTint="F2"/>
+          <w:sz w:val="26"/>
+          <w:szCs w:val="26"/>
+          <w:shd w:val="clear" w:color="auto" w:fill="FFFFFF"/>
+        </w:rPr>
+      </w:pPr>
+      <w:r>
+        <w:rPr>
+          <w:rFonts w:ascii="Arial" w:hAnsi="Arial" w:cs="Arial"/>
           <w:color w:val="0D0D0D" w:themeColor="text1" w:themeTint="F2"/>
           <w:sz w:val="26"/>
           <w:szCs w:val="26"/>
@@ -1382,16 +1400,16 @@
         </w:numPr>
         <w:jc w:val="both"/>
         <w:rPr>
-          <w:rFonts w:ascii="Times New Roman" w:hAnsi="Times New Roman" w:cs="Times New Roman"/>
-          <w:color w:val="0D0D0D" w:themeColor="text1" w:themeTint="F2"/>
-          <w:sz w:val="26"/>
-          <w:szCs w:val="26"/>
-          <w:shd w:val="clear" w:color="auto" w:fill="FFFFFF"/>
-        </w:rPr>
-      </w:pPr>
-      <w:r>
-        <w:rPr>
-          <w:rFonts w:ascii="Times New Roman" w:hAnsi="Times New Roman" w:cs="Times New Roman"/>
+          <w:rFonts w:ascii="Arial" w:hAnsi="Arial" w:cs="Arial"/>
+          <w:color w:val="0D0D0D" w:themeColor="text1" w:themeTint="F2"/>
+          <w:sz w:val="26"/>
+          <w:szCs w:val="26"/>
+          <w:shd w:val="clear" w:color="auto" w:fill="FFFFFF"/>
+        </w:rPr>
+      </w:pPr>
+      <w:r>
+        <w:rPr>
+          <w:rFonts w:ascii="Arial" w:hAnsi="Arial" w:cs="Arial"/>
           <w:color w:val="0D0D0D" w:themeColor="text1" w:themeTint="F2"/>
           <w:sz w:val="26"/>
           <w:szCs w:val="26"/>
@@ -1409,16 +1427,16 @@
         </w:numPr>
         <w:jc w:val="both"/>
         <w:rPr>
-          <w:rFonts w:ascii="Times New Roman" w:hAnsi="Times New Roman" w:cs="Times New Roman"/>
-          <w:color w:val="0D0D0D" w:themeColor="text1" w:themeTint="F2"/>
-          <w:sz w:val="26"/>
-          <w:szCs w:val="26"/>
-          <w:shd w:val="clear" w:color="auto" w:fill="FFFFFF"/>
-        </w:rPr>
-      </w:pPr>
-      <w:r>
-        <w:rPr>
-          <w:rFonts w:ascii="Times New Roman" w:hAnsi="Times New Roman" w:cs="Times New Roman"/>
+          <w:rFonts w:ascii="Arial" w:hAnsi="Arial" w:cs="Arial"/>
+          <w:color w:val="0D0D0D" w:themeColor="text1" w:themeTint="F2"/>
+          <w:sz w:val="26"/>
+          <w:szCs w:val="26"/>
+          <w:shd w:val="clear" w:color="auto" w:fill="FFFFFF"/>
+        </w:rPr>
+      </w:pPr>
+      <w:r>
+        <w:rPr>
+          <w:rFonts w:ascii="Arial" w:hAnsi="Arial" w:cs="Arial"/>
           <w:color w:val="0D0D0D" w:themeColor="text1" w:themeTint="F2"/>
           <w:sz w:val="26"/>
           <w:szCs w:val="26"/>
@@ -1437,16 +1455,16 @@
         <w:ind w:left="284" w:hanging="284"/>
         <w:jc w:val="both"/>
         <w:rPr>
-          <w:rFonts w:ascii="Times New Roman" w:hAnsi="Times New Roman" w:cs="Times New Roman"/>
-          <w:color w:val="0D0D0D" w:themeColor="text1" w:themeTint="F2"/>
-          <w:sz w:val="26"/>
-          <w:szCs w:val="26"/>
-          <w:shd w:val="clear" w:color="auto" w:fill="FFFFFF"/>
-        </w:rPr>
-      </w:pPr>
-      <w:r>
-        <w:rPr>
-          <w:rFonts w:ascii="Times New Roman" w:hAnsi="Times New Roman" w:cs="Times New Roman"/>
+          <w:rFonts w:ascii="Arial" w:hAnsi="Arial" w:cs="Arial"/>
+          <w:color w:val="0D0D0D" w:themeColor="text1" w:themeTint="F2"/>
+          <w:sz w:val="26"/>
+          <w:szCs w:val="26"/>
+          <w:shd w:val="clear" w:color="auto" w:fill="FFFFFF"/>
+        </w:rPr>
+      </w:pPr>
+      <w:r>
+        <w:rPr>
+          <w:rFonts w:ascii="Arial" w:hAnsi="Arial" w:cs="Arial"/>
           <w:color w:val="0D0D0D" w:themeColor="text1" w:themeTint="F2"/>
           <w:sz w:val="26"/>
           <w:szCs w:val="26"/>
@@ -1456,7 +1474,7 @@
       </w:r>
       <w:r>
         <w:rPr>
-          <w:rFonts w:ascii="Times New Roman" w:hAnsi="Times New Roman" w:cs="Times New Roman"/>
+          <w:rFonts w:ascii="Arial" w:hAnsi="Arial" w:cs="Arial"/>
           <w:color w:val="0D0D0D" w:themeColor="text1" w:themeTint="F2"/>
           <w:sz w:val="26"/>
           <w:szCs w:val="26"/>
@@ -1466,7 +1484,7 @@
       </w:r>
       <w:r>
         <w:rPr>
-          <w:rFonts w:ascii="Times New Roman" w:hAnsi="Times New Roman" w:cs="Times New Roman"/>
+          <w:rFonts w:ascii="Arial" w:hAnsi="Arial" w:cs="Arial"/>
           <w:color w:val="0D0D0D" w:themeColor="text1" w:themeTint="F2"/>
           <w:sz w:val="26"/>
           <w:szCs w:val="26"/>
@@ -1485,43 +1503,43 @@
         <w:ind w:left="284" w:hanging="284"/>
         <w:jc w:val="both"/>
         <w:rPr>
-          <w:rFonts w:ascii="Times New Roman" w:hAnsi="Times New Roman" w:cs="Times New Roman"/>
-          <w:color w:val="0D0D0D" w:themeColor="text1" w:themeTint="F2"/>
-          <w:sz w:val="26"/>
-          <w:szCs w:val="26"/>
-          <w:shd w:val="clear" w:color="auto" w:fill="FFFFFF"/>
-        </w:rPr>
-      </w:pPr>
-      <w:r>
-        <w:rPr>
-          <w:rFonts w:ascii="Times New Roman" w:hAnsi="Times New Roman" w:cs="Times New Roman"/>
-          <w:color w:val="0D0D0D" w:themeColor="text1" w:themeTint="F2"/>
-          <w:sz w:val="26"/>
-          <w:szCs w:val="26"/>
-          <w:shd w:val="clear" w:color="auto" w:fill="FFFFFF"/>
-        </w:rPr>
-        <w:t>Con người góp phần quan trọng vào quản lý hệ thống và phát triển ứng dụng GIS trong thực tế. Vì GIS là một hệ thống tổng hợp của nhiều công việc kỹ thuật, do đó đòi hỏi người điều hành phải được đào tạo và có kinh nghiệm trong nhiều lĩnh vự</w:t>
-      </w:r>
-      <w:r>
-        <w:rPr>
-          <w:rFonts w:ascii="Times New Roman" w:hAnsi="Times New Roman" w:cs="Times New Roman"/>
-          <w:color w:val="0D0D0D" w:themeColor="text1" w:themeTint="F2"/>
-          <w:sz w:val="26"/>
-          <w:szCs w:val="26"/>
-          <w:shd w:val="clear" w:color="auto" w:fill="FFFFFF"/>
-        </w:rPr>
-        <w:t xml:space="preserve">c. Hơn nữa sự phát triển không ngừng của các kỹ thuật phần cứng và phần mềm đòi hỏi người điều hành phải được đào tạo và trao dồi học thuật thường xuyên. Yêu cầu kiến thức cơ bản </w:t>
-      </w:r>
-      <w:r>
-        <w:rPr>
-          <w:rFonts w:ascii="Times New Roman" w:hAnsi="Times New Roman" w:cs="Times New Roman"/>
+          <w:rFonts w:ascii="Arial" w:hAnsi="Arial" w:cs="Arial"/>
+          <w:color w:val="0D0D0D" w:themeColor="text1" w:themeTint="F2"/>
+          <w:sz w:val="26"/>
+          <w:szCs w:val="26"/>
+          <w:shd w:val="clear" w:color="auto" w:fill="FFFFFF"/>
+        </w:rPr>
+      </w:pPr>
+      <w:r>
+        <w:rPr>
+          <w:rFonts w:ascii="Arial" w:hAnsi="Arial" w:cs="Arial"/>
+          <w:color w:val="0D0D0D" w:themeColor="text1" w:themeTint="F2"/>
+          <w:sz w:val="26"/>
+          <w:szCs w:val="26"/>
+          <w:shd w:val="clear" w:color="auto" w:fill="FFFFFF"/>
+        </w:rPr>
+        <w:t xml:space="preserve">Con người góp phần quan trọng vào quản lý hệ thống và phát triển ứng dụng GIS trong thực tế. Vì GIS là một hệ thống tổng hợp của nhiều công việc kỹ thuật, do đó đòi hỏi người điều hành phải được đào tạo và có kinh nghiệm trong nhiều </w:t>
+      </w:r>
+      <w:r>
+        <w:rPr>
+          <w:rFonts w:ascii="Arial" w:hAnsi="Arial" w:cs="Arial"/>
           <w:color w:val="0D0D0D" w:themeColor="text1" w:themeTint="F2"/>
           <w:sz w:val="26"/>
           <w:szCs w:val="26"/>
           <w:shd w:val="clear" w:color="auto" w:fill="FFFFFF"/>
         </w:rPr>
         <w:lastRenderedPageBreak/>
-        <w:t>về địa lý, bản đồ, máy tính và công nghệ thông tin, có thể là chuyên gia kỹ thuật, người thiết kế và duy trì hệ thống,…</w:t>
+        <w:t>lĩnh vự</w:t>
+      </w:r>
+      <w:r>
+        <w:rPr>
+          <w:rFonts w:ascii="Arial" w:hAnsi="Arial" w:cs="Arial"/>
+          <w:color w:val="0D0D0D" w:themeColor="text1" w:themeTint="F2"/>
+          <w:sz w:val="26"/>
+          <w:szCs w:val="26"/>
+          <w:shd w:val="clear" w:color="auto" w:fill="FFFFFF"/>
+        </w:rPr>
+        <w:t>c. Hơn nữa sự phát triển không ngừng của các kỹ thuật phần cứng và phần mềm đòi hỏi người điều hành phải được đào tạo và trao dồi học thuật thường xuyên. Yêu cầu kiến thức cơ bản về địa lý, bản đồ, máy tính và công nghệ thông tin, có thể là chuyên gia kỹ thuật, người thiết kế và duy trì hệ thống,…</w:t>
       </w:r>
     </w:p>
     <w:p>
@@ -1534,16 +1552,16 @@
         <w:ind w:left="284" w:hanging="284"/>
         <w:jc w:val="both"/>
         <w:rPr>
-          <w:rFonts w:ascii="Times New Roman" w:hAnsi="Times New Roman" w:cs="Times New Roman"/>
-          <w:color w:val="0D0D0D" w:themeColor="text1" w:themeTint="F2"/>
-          <w:sz w:val="26"/>
-          <w:szCs w:val="26"/>
-          <w:shd w:val="clear" w:color="auto" w:fill="FFFFFF"/>
-        </w:rPr>
-      </w:pPr>
-      <w:r>
-        <w:rPr>
-          <w:rFonts w:ascii="Times New Roman" w:hAnsi="Times New Roman" w:cs="Times New Roman"/>
+          <w:rFonts w:ascii="Arial" w:hAnsi="Arial" w:cs="Arial"/>
+          <w:color w:val="0D0D0D" w:themeColor="text1" w:themeTint="F2"/>
+          <w:sz w:val="26"/>
+          <w:szCs w:val="26"/>
+          <w:shd w:val="clear" w:color="auto" w:fill="FFFFFF"/>
+        </w:rPr>
+      </w:pPr>
+      <w:r>
+        <w:rPr>
+          <w:rFonts w:ascii="Arial" w:hAnsi="Arial" w:cs="Arial"/>
           <w:color w:val="0D0D0D" w:themeColor="text1" w:themeTint="F2"/>
           <w:sz w:val="26"/>
           <w:szCs w:val="26"/>
@@ -1553,7 +1571,7 @@
       </w:r>
       <w:r>
         <w:rPr>
-          <w:rFonts w:ascii="Times New Roman" w:hAnsi="Times New Roman" w:cs="Times New Roman"/>
+          <w:rFonts w:ascii="Arial" w:hAnsi="Arial" w:cs="Arial"/>
           <w:color w:val="0D0D0D" w:themeColor="text1" w:themeTint="F2"/>
           <w:sz w:val="26"/>
           <w:szCs w:val="26"/>
@@ -1563,7 +1581,7 @@
       </w:r>
       <w:r>
         <w:rPr>
-          <w:rFonts w:ascii="Times New Roman" w:hAnsi="Times New Roman" w:cs="Times New Roman"/>
+          <w:rFonts w:ascii="Arial" w:hAnsi="Arial" w:cs="Arial"/>
           <w:color w:val="0D0D0D" w:themeColor="text1" w:themeTint="F2"/>
           <w:sz w:val="26"/>
           <w:szCs w:val="26"/>
@@ -1573,7 +1591,7 @@
       </w:r>
       <w:r>
         <w:rPr>
-          <w:rFonts w:ascii="Times New Roman" w:hAnsi="Times New Roman" w:cs="Times New Roman"/>
+          <w:rFonts w:ascii="Arial" w:hAnsi="Arial" w:cs="Arial"/>
           <w:color w:val="0D0D0D" w:themeColor="text1" w:themeTint="F2"/>
           <w:sz w:val="26"/>
           <w:szCs w:val="26"/>
@@ -1583,7 +1601,7 @@
       </w:r>
       <w:r>
         <w:rPr>
-          <w:rFonts w:ascii="Times New Roman" w:hAnsi="Times New Roman" w:cs="Times New Roman"/>
+          <w:rFonts w:ascii="Arial" w:hAnsi="Arial" w:cs="Arial"/>
           <w:color w:val="0D0D0D" w:themeColor="text1" w:themeTint="F2"/>
           <w:sz w:val="26"/>
           <w:szCs w:val="26"/>
@@ -1598,16 +1616,16 @@
         <w:ind w:left="284"/>
         <w:jc w:val="both"/>
         <w:rPr>
-          <w:rFonts w:ascii="Times New Roman" w:hAnsi="Times New Roman" w:cs="Times New Roman"/>
-          <w:color w:val="0D0D0D" w:themeColor="text1" w:themeTint="F2"/>
-          <w:sz w:val="26"/>
-          <w:szCs w:val="26"/>
-          <w:shd w:val="clear" w:color="auto" w:fill="FFFFFF"/>
-        </w:rPr>
-      </w:pPr>
-      <w:r>
-        <w:rPr>
-          <w:rFonts w:ascii="Times New Roman" w:hAnsi="Times New Roman" w:cs="Times New Roman"/>
+          <w:rFonts w:ascii="Arial" w:hAnsi="Arial" w:cs="Arial"/>
+          <w:color w:val="0D0D0D" w:themeColor="text1" w:themeTint="F2"/>
+          <w:sz w:val="26"/>
+          <w:szCs w:val="26"/>
+          <w:shd w:val="clear" w:color="auto" w:fill="FFFFFF"/>
+        </w:rPr>
+      </w:pPr>
+      <w:r>
+        <w:rPr>
+          <w:rFonts w:ascii="Arial" w:hAnsi="Arial" w:cs="Arial"/>
           <w:color w:val="0D0D0D" w:themeColor="text1" w:themeTint="F2"/>
           <w:sz w:val="26"/>
           <w:szCs w:val="26"/>
@@ -1622,7 +1640,7 @@
         <w:ind w:left="284"/>
         <w:jc w:val="both"/>
         <w:rPr>
-          <w:rFonts w:ascii="Times New Roman" w:hAnsi="Times New Roman" w:cs="Times New Roman"/>
+          <w:rFonts w:ascii="Arial" w:hAnsi="Arial" w:cs="Arial"/>
           <w:b/>
           <w:color w:val="0D0D0D" w:themeColor="text1" w:themeTint="F2"/>
           <w:sz w:val="26"/>
@@ -1632,7 +1650,7 @@
       </w:pPr>
       <w:r>
         <w:rPr>
-          <w:rFonts w:ascii="Times New Roman" w:hAnsi="Times New Roman" w:cs="Times New Roman"/>
+          <w:rFonts w:ascii="Arial" w:hAnsi="Arial" w:cs="Arial"/>
           <w:b/>
           <w:color w:val="0D0D0D" w:themeColor="text1" w:themeTint="F2"/>
           <w:sz w:val="26"/>
@@ -1648,22 +1666,42 @@
         <w:ind w:left="284"/>
         <w:jc w:val="both"/>
         <w:rPr>
-          <w:rFonts w:ascii="Times New Roman" w:hAnsi="Times New Roman" w:cs="Times New Roman"/>
-          <w:color w:val="0D0D0D" w:themeColor="text1" w:themeTint="F2"/>
-          <w:sz w:val="26"/>
-          <w:szCs w:val="26"/>
-          <w:shd w:val="clear" w:color="auto" w:fill="FFFFFF"/>
-        </w:rPr>
-      </w:pPr>
-      <w:r>
-        <w:rPr>
-          <w:rFonts w:ascii="Times New Roman" w:hAnsi="Times New Roman" w:cs="Times New Roman"/>
-          <w:color w:val="0D0D0D" w:themeColor="text1" w:themeTint="F2"/>
-          <w:sz w:val="26"/>
-          <w:szCs w:val="26"/>
-          <w:shd w:val="clear" w:color="auto" w:fill="FFFFFF"/>
-        </w:rPr>
-        <w:t>Việc sử dụng GIS trong việc nghiên cứu, ứng dụng so với các phương tiện cổ điển đã đem lại ngiều lợi ích cho con người, giúp con người thực hiện công việc của mình dễ dàng, thuận tiện hơn và ít chi phí hơn.</w:t>
+          <w:rFonts w:ascii="Arial" w:hAnsi="Arial" w:cs="Arial"/>
+          <w:color w:val="0D0D0D" w:themeColor="text1" w:themeTint="F2"/>
+          <w:sz w:val="26"/>
+          <w:szCs w:val="26"/>
+          <w:shd w:val="clear" w:color="auto" w:fill="FFFFFF"/>
+        </w:rPr>
+      </w:pPr>
+      <w:r>
+        <w:rPr>
+          <w:rFonts w:ascii="Arial" w:hAnsi="Arial" w:cs="Arial"/>
+          <w:color w:val="0D0D0D" w:themeColor="text1" w:themeTint="F2"/>
+          <w:sz w:val="26"/>
+          <w:szCs w:val="26"/>
+          <w:shd w:val="clear" w:color="auto" w:fill="FFFFFF"/>
+        </w:rPr>
+        <w:t>Việc sử dụng GIS trong việc nghiên cứu, ứng dụng so với các phương tiện cổ điển đã đem lạ</w:t>
+      </w:r>
+      <w:r>
+        <w:rPr>
+          <w:rFonts w:ascii="Arial" w:hAnsi="Arial" w:cs="Arial"/>
+          <w:color w:val="0D0D0D" w:themeColor="text1" w:themeTint="F2"/>
+          <w:sz w:val="26"/>
+          <w:szCs w:val="26"/>
+          <w:shd w:val="clear" w:color="auto" w:fill="FFFFFF"/>
+        </w:rPr>
+        <w:t>i nh</w:t>
+      </w:r>
+      <w:r>
+        <w:rPr>
+          <w:rFonts w:ascii="Arial" w:hAnsi="Arial" w:cs="Arial"/>
+          <w:color w:val="0D0D0D" w:themeColor="text1" w:themeTint="F2"/>
+          <w:sz w:val="26"/>
+          <w:szCs w:val="26"/>
+          <w:shd w:val="clear" w:color="auto" w:fill="FFFFFF"/>
+        </w:rPr>
+        <w:t>iều lợi ích cho con người, giúp con người thực hiện công việc của mình dễ dàng, thuận tiện hơn và ít chi phí hơn.</w:t>
       </w:r>
     </w:p>
     <w:p>
@@ -1671,18 +1709,35 @@
         <w:pStyle w:val="ParagraphCharChar"/>
         <w:ind w:firstLine="284"/>
         <w:rPr>
-          <w:rFonts w:cs="Times New Roman"/>
+          <w:rFonts w:ascii="Arial" w:hAnsi="Arial"/>
           <w:b/>
           <w:szCs w:val="26"/>
         </w:rPr>
       </w:pPr>
       <w:r>
         <w:rPr>
-          <w:rFonts w:cs="Times New Roman"/>
+          <w:rFonts w:ascii="Arial" w:hAnsi="Arial"/>
           <w:b/>
           <w:szCs w:val="26"/>
         </w:rPr>
         <w:t>Nhược điểm</w:t>
+      </w:r>
+    </w:p>
+    <w:p>
+      <w:pPr>
+        <w:pStyle w:val="ParagraphCharChar"/>
+        <w:ind w:left="426" w:firstLine="0"/>
+        <w:rPr>
+          <w:rFonts w:ascii="Arial" w:hAnsi="Arial"/>
+          <w:szCs w:val="26"/>
+        </w:rPr>
+      </w:pPr>
+      <w:r>
+        <w:rPr>
+          <w:rFonts w:ascii="Arial" w:hAnsi="Arial"/>
+          <w:szCs w:val="26"/>
+        </w:rPr>
+        <w:t>Ngoài những ưu điểm thì công nghệ GIS cũng có một số hạn chế nhất định</w:t>
       </w:r>
     </w:p>
     <w:p>
@@ -1694,16 +1749,30 @@
         </w:numPr>
         <w:ind w:left="426" w:hanging="426"/>
         <w:rPr>
-          <w:rFonts w:cs="Times New Roman"/>
-          <w:szCs w:val="26"/>
-        </w:rPr>
-      </w:pPr>
-      <w:r>
-        <w:rPr>
-          <w:rFonts w:cs="Times New Roman"/>
-          <w:szCs w:val="26"/>
-        </w:rPr>
-        <w:t>Ngoài những ưu điểm thì công nghệ GIS cũng có một số hạn chế nhất định</w:t>
+          <w:rFonts w:ascii="Arial" w:hAnsi="Arial"/>
+          <w:szCs w:val="26"/>
+        </w:rPr>
+      </w:pPr>
+      <w:r>
+        <w:rPr>
+          <w:rFonts w:ascii="Arial" w:hAnsi="Arial"/>
+          <w:szCs w:val="26"/>
+        </w:rPr>
+        <w:t xml:space="preserve">Các ứng dụng GIS đòi hỏi rất cao về việc xây dựng dữ </w:t>
+      </w:r>
+      <w:r>
+        <w:rPr>
+          <w:rFonts w:ascii="Arial" w:hAnsi="Arial"/>
+          <w:szCs w:val="26"/>
+        </w:rPr>
+        <w:t>liệu ban đầu, công việc này đòi</w:t>
+      </w:r>
+      <w:r>
+        <w:rPr>
+          <w:rFonts w:ascii="Arial" w:hAnsi="Arial"/>
+          <w:szCs w:val="26"/>
+        </w:rPr>
+        <w:t xml:space="preserve"> hỏi nhiều về kiến thức về kỹ thuật máy tính và yêu cầu lớn về nguồn tài nguyên ban đầu.</w:t>
       </w:r>
     </w:p>
     <w:p>
@@ -1715,30 +1784,16 @@
         </w:numPr>
         <w:ind w:left="426" w:hanging="426"/>
         <w:rPr>
-          <w:rFonts w:cs="Times New Roman"/>
-          <w:szCs w:val="26"/>
-        </w:rPr>
-      </w:pPr>
-      <w:r>
-        <w:rPr>
-          <w:rFonts w:cs="Times New Roman"/>
-          <w:szCs w:val="26"/>
-        </w:rPr>
-        <w:t xml:space="preserve">Các ứng dụng GIS đòi hỏi rất cao về việc xây dựng dữ </w:t>
-      </w:r>
-      <w:r>
-        <w:rPr>
-          <w:rFonts w:cs="Times New Roman"/>
-          <w:szCs w:val="26"/>
-        </w:rPr>
-        <w:t>liệu ban đầu, công việc này đòi</w:t>
-      </w:r>
-      <w:r>
-        <w:rPr>
-          <w:rFonts w:cs="Times New Roman"/>
-          <w:szCs w:val="26"/>
-        </w:rPr>
-        <w:t xml:space="preserve"> hỏi nhiều về kiến thức về kỹ thuật máy tính và yêu cầu lớn về nguồn tài nguyên ban đầu.</w:t>
+          <w:rFonts w:ascii="Arial" w:hAnsi="Arial"/>
+          <w:szCs w:val="26"/>
+        </w:rPr>
+      </w:pPr>
+      <w:r>
+        <w:rPr>
+          <w:rFonts w:ascii="Arial" w:hAnsi="Arial"/>
+          <w:szCs w:val="26"/>
+        </w:rPr>
+        <w:t>Đồ họa trong các ứng dụng GIS khá cao nên các ứng dụng GIS đòi hỏi cấu hình máy tính khá mạnh dẫn đến chi phí cho việc trang bị, lắp đặt các thiết bị và phần mềm về GIS rất cao.</w:t>
       </w:r>
     </w:p>
     <w:p>
@@ -1750,34 +1805,13 @@
         </w:numPr>
         <w:ind w:left="426" w:hanging="426"/>
         <w:rPr>
-          <w:rFonts w:cs="Times New Roman"/>
-          <w:szCs w:val="26"/>
-        </w:rPr>
-      </w:pPr>
-      <w:r>
-        <w:rPr>
-          <w:rFonts w:cs="Times New Roman"/>
-          <w:szCs w:val="26"/>
-        </w:rPr>
-        <w:t>Đồ họa trong các ứng dụng GIS khá cao nên các ứng dụng GIS đòi hỏi cấu hình máy tính khá mạnh dẫn đến chi phí cho việc trang bị, lắp đặt các thiết bị và phần mềm về GIS rất cao.</w:t>
-      </w:r>
-    </w:p>
-    <w:p>
-      <w:pPr>
-        <w:pStyle w:val="ParagraphCharChar"/>
-        <w:numPr>
-          <w:ilvl w:val="1"/>
-          <w:numId w:val="10"/>
-        </w:numPr>
-        <w:ind w:left="426" w:hanging="426"/>
-        <w:rPr>
-          <w:rFonts w:cs="Times New Roman"/>
-          <w:szCs w:val="26"/>
-        </w:rPr>
-      </w:pPr>
-      <w:r>
-        <w:rPr>
-          <w:rFonts w:cs="Times New Roman"/>
+          <w:rFonts w:ascii="Arial" w:hAnsi="Arial"/>
+          <w:szCs w:val="26"/>
+        </w:rPr>
+      </w:pPr>
+      <w:r>
+        <w:rPr>
+          <w:rFonts w:ascii="Arial" w:hAnsi="Arial"/>
           <w:szCs w:val="26"/>
         </w:rPr>
         <w:t>Bản quyền phần mềm và chi phí vận hành rất cao.</w:t>
@@ -1789,7 +1823,7 @@
         <w:ind w:left="709" w:hanging="425"/>
         <w:jc w:val="both"/>
         <w:rPr>
-          <w:rFonts w:ascii="Times New Roman" w:hAnsi="Times New Roman" w:cs="Times New Roman"/>
+          <w:rFonts w:ascii="Arial" w:hAnsi="Arial" w:cs="Arial"/>
           <w:sz w:val="26"/>
           <w:szCs w:val="26"/>
         </w:rPr>
@@ -1801,7 +1835,7 @@
         <w:ind w:left="284"/>
         <w:jc w:val="both"/>
         <w:rPr>
-          <w:rFonts w:ascii="Times New Roman" w:hAnsi="Times New Roman" w:cs="Times New Roman"/>
+          <w:rFonts w:ascii="Arial" w:hAnsi="Arial" w:cs="Arial"/>
           <w:sz w:val="26"/>
           <w:szCs w:val="26"/>
         </w:rPr>
@@ -1813,7 +1847,7 @@
         <w:ind w:left="284"/>
         <w:jc w:val="both"/>
         <w:rPr>
-          <w:rFonts w:ascii="Times New Roman" w:hAnsi="Times New Roman" w:cs="Times New Roman"/>
+          <w:rFonts w:ascii="Arial" w:hAnsi="Arial" w:cs="Arial"/>
           <w:sz w:val="26"/>
           <w:szCs w:val="26"/>
         </w:rPr>
@@ -1825,7 +1859,7 @@
         <w:ind w:left="284"/>
         <w:jc w:val="both"/>
         <w:rPr>
-          <w:rFonts w:ascii="Times New Roman" w:hAnsi="Times New Roman" w:cs="Times New Roman"/>
+          <w:rFonts w:ascii="Arial" w:hAnsi="Arial" w:cs="Arial"/>
           <w:sz w:val="26"/>
           <w:szCs w:val="26"/>
         </w:rPr>
@@ -1837,7 +1871,7 @@
         <w:ind w:left="284"/>
         <w:jc w:val="both"/>
         <w:rPr>
-          <w:rFonts w:ascii="Times New Roman" w:hAnsi="Times New Roman" w:cs="Times New Roman"/>
+          <w:rFonts w:ascii="Arial" w:hAnsi="Arial" w:cs="Arial"/>
           <w:color w:val="0D0D0D" w:themeColor="text1" w:themeTint="F2"/>
           <w:sz w:val="26"/>
           <w:szCs w:val="26"/>
@@ -1851,7 +1885,7 @@
         <w:ind w:left="284"/>
         <w:jc w:val="both"/>
         <w:rPr>
-          <w:rFonts w:ascii="Times New Roman" w:hAnsi="Times New Roman" w:cs="Times New Roman"/>
+          <w:rFonts w:ascii="Arial" w:hAnsi="Arial" w:cs="Arial"/>
           <w:b/>
           <w:color w:val="0D0D0D" w:themeColor="text1" w:themeTint="F2"/>
           <w:sz w:val="26"/>
@@ -1861,7 +1895,7 @@
       </w:pPr>
       <w:r>
         <w:rPr>
-          <w:rFonts w:ascii="Times New Roman" w:hAnsi="Times New Roman" w:cs="Times New Roman"/>
+          <w:rFonts w:ascii="Arial" w:hAnsi="Arial" w:cs="Arial"/>
           <w:b/>
           <w:color w:val="0D0D0D" w:themeColor="text1" w:themeTint="F2"/>
           <w:sz w:val="26"/>
@@ -1877,16 +1911,16 @@
         <w:ind w:left="284"/>
         <w:jc w:val="both"/>
         <w:rPr>
-          <w:rFonts w:ascii="Times New Roman" w:hAnsi="Times New Roman" w:cs="Times New Roman"/>
-          <w:color w:val="0D0D0D" w:themeColor="text1" w:themeTint="F2"/>
-          <w:sz w:val="26"/>
-          <w:szCs w:val="26"/>
-          <w:shd w:val="clear" w:color="auto" w:fill="FFFFFF"/>
-        </w:rPr>
-      </w:pPr>
-      <w:r>
-        <w:rPr>
-          <w:rFonts w:ascii="Times New Roman" w:hAnsi="Times New Roman" w:cs="Times New Roman"/>
+          <w:rFonts w:ascii="Arial" w:hAnsi="Arial" w:cs="Arial"/>
+          <w:color w:val="0D0D0D" w:themeColor="text1" w:themeTint="F2"/>
+          <w:sz w:val="26"/>
+          <w:szCs w:val="26"/>
+          <w:shd w:val="clear" w:color="auto" w:fill="FFFFFF"/>
+        </w:rPr>
+      </w:pPr>
+      <w:r>
+        <w:rPr>
+          <w:rFonts w:ascii="Arial" w:hAnsi="Arial" w:cs="Arial"/>
           <w:color w:val="0D0D0D" w:themeColor="text1" w:themeTint="F2"/>
           <w:sz w:val="26"/>
           <w:szCs w:val="26"/>
@@ -1901,22 +1935,62 @@
         <w:ind w:left="284"/>
         <w:jc w:val="both"/>
         <w:rPr>
-          <w:rFonts w:ascii="Times New Roman" w:hAnsi="Times New Roman" w:cs="Times New Roman"/>
-          <w:color w:val="0D0D0D" w:themeColor="text1" w:themeTint="F2"/>
-          <w:sz w:val="26"/>
-          <w:szCs w:val="26"/>
-          <w:shd w:val="clear" w:color="auto" w:fill="FFFFFF"/>
-        </w:rPr>
-      </w:pPr>
-      <w:r>
-        <w:rPr>
-          <w:rFonts w:ascii="Times New Roman" w:hAnsi="Times New Roman" w:cs="Times New Roman"/>
-          <w:color w:val="0D0D0D" w:themeColor="text1" w:themeTint="F2"/>
-          <w:sz w:val="26"/>
-          <w:szCs w:val="26"/>
-          <w:shd w:val="clear" w:color="auto" w:fill="FFFFFF"/>
-        </w:rPr>
-        <w:t>Map API là phương thức cho phép 1 website B sử dụng dịch vụ của bản đồ của website A (gọi là MAP API) và nhúng vào website của mình (site B). Site A ở đây là google mao, site B là website cá nhân hoặc tổ chức muốn sử dụng dịch vụ của google (di chuột, room, đánh dấu trên bản đồ,…)</w:t>
+          <w:rFonts w:ascii="Arial" w:hAnsi="Arial" w:cs="Arial"/>
+          <w:color w:val="0D0D0D" w:themeColor="text1" w:themeTint="F2"/>
+          <w:sz w:val="26"/>
+          <w:szCs w:val="26"/>
+          <w:shd w:val="clear" w:color="auto" w:fill="FFFFFF"/>
+        </w:rPr>
+      </w:pPr>
+      <w:r>
+        <w:rPr>
+          <w:rFonts w:ascii="Arial" w:hAnsi="Arial" w:cs="Arial"/>
+          <w:color w:val="0D0D0D" w:themeColor="text1" w:themeTint="F2"/>
+          <w:sz w:val="26"/>
+          <w:szCs w:val="26"/>
+          <w:shd w:val="clear" w:color="auto" w:fill="FFFFFF"/>
+        </w:rPr>
+        <w:t>Map API là phương thức cho phép 1 website B sử dụng dịch vụ của bản đồ của website A (gọi là MAP API) và nhúng vào website của mình (site B). Site A ở</w:t>
+      </w:r>
+      <w:r>
+        <w:rPr>
+          <w:rFonts w:ascii="Arial" w:hAnsi="Arial" w:cs="Arial"/>
+          <w:color w:val="0D0D0D" w:themeColor="text1" w:themeTint="F2"/>
+          <w:sz w:val="26"/>
+          <w:szCs w:val="26"/>
+          <w:shd w:val="clear" w:color="auto" w:fill="FFFFFF"/>
+        </w:rPr>
+        <w:t xml:space="preserve"> đây là Google Map</w:t>
+      </w:r>
+      <w:r>
+        <w:rPr>
+          <w:rFonts w:ascii="Arial" w:hAnsi="Arial" w:cs="Arial"/>
+          <w:color w:val="0D0D0D" w:themeColor="text1" w:themeTint="F2"/>
+          <w:sz w:val="26"/>
+          <w:szCs w:val="26"/>
+          <w:shd w:val="clear" w:color="auto" w:fill="FFFFFF"/>
+        </w:rPr>
+        <w:t>, site B là website cá nhân hoặc tổ chức muốn sử dụng dịch vụ củ</w:t>
+      </w:r>
+      <w:r>
+        <w:rPr>
+          <w:rFonts w:ascii="Arial" w:hAnsi="Arial" w:cs="Arial"/>
+          <w:color w:val="0D0D0D" w:themeColor="text1" w:themeTint="F2"/>
+          <w:sz w:val="26"/>
+          <w:szCs w:val="26"/>
+          <w:shd w:val="clear" w:color="auto" w:fill="FFFFFF"/>
+        </w:rPr>
+        <w:t>a G</w:t>
+      </w:r>
+      <w:r>
+        <w:rPr>
+          <w:rFonts w:ascii="Arial" w:hAnsi="Arial" w:cs="Arial"/>
+          <w:color w:val="0D0D0D" w:themeColor="text1" w:themeTint="F2"/>
+          <w:sz w:val="26"/>
+          <w:szCs w:val="26"/>
+          <w:shd w:val="clear" w:color="auto" w:fill="FFFFFF"/>
+        </w:rPr>
+        <w:t>oogle (di chuột, room, đánh dấu trên bản đồ,…)</w:t>
       </w:r>
     </w:p>
     <w:p>
@@ -1925,16 +1999,16 @@
         <w:ind w:left="284"/>
         <w:jc w:val="both"/>
         <w:rPr>
-          <w:rFonts w:ascii="Times New Roman" w:hAnsi="Times New Roman" w:cs="Times New Roman"/>
-          <w:color w:val="0D0D0D" w:themeColor="text1" w:themeTint="F2"/>
-          <w:sz w:val="26"/>
-          <w:szCs w:val="26"/>
-          <w:shd w:val="clear" w:color="auto" w:fill="FFFFFF"/>
-        </w:rPr>
-      </w:pPr>
-      <w:r>
-        <w:rPr>
-          <w:rFonts w:ascii="Times New Roman" w:hAnsi="Times New Roman" w:cs="Times New Roman"/>
+          <w:rFonts w:ascii="Arial" w:hAnsi="Arial" w:cs="Arial"/>
+          <w:color w:val="0D0D0D" w:themeColor="text1" w:themeTint="F2"/>
+          <w:sz w:val="26"/>
+          <w:szCs w:val="26"/>
+          <w:shd w:val="clear" w:color="auto" w:fill="FFFFFF"/>
+        </w:rPr>
+      </w:pPr>
+      <w:r>
+        <w:rPr>
+          <w:rFonts w:ascii="Arial" w:hAnsi="Arial" w:cs="Arial"/>
           <w:color w:val="0D0D0D" w:themeColor="text1" w:themeTint="F2"/>
           <w:sz w:val="26"/>
           <w:szCs w:val="26"/>
@@ -1949,16 +2023,16 @@
         <w:ind w:left="284"/>
         <w:jc w:val="both"/>
         <w:rPr>
-          <w:rFonts w:ascii="Times New Roman" w:hAnsi="Times New Roman" w:cs="Times New Roman"/>
-          <w:color w:val="0D0D0D" w:themeColor="text1" w:themeTint="F2"/>
-          <w:sz w:val="26"/>
-          <w:szCs w:val="26"/>
-          <w:shd w:val="clear" w:color="auto" w:fill="FFFFFF"/>
-        </w:rPr>
-      </w:pPr>
-      <w:r>
-        <w:rPr>
-          <w:rFonts w:ascii="Times New Roman" w:hAnsi="Times New Roman" w:cs="Times New Roman"/>
+          <w:rFonts w:ascii="Arial" w:hAnsi="Arial" w:cs="Arial"/>
+          <w:color w:val="0D0D0D" w:themeColor="text1" w:themeTint="F2"/>
+          <w:sz w:val="26"/>
+          <w:szCs w:val="26"/>
+          <w:shd w:val="clear" w:color="auto" w:fill="FFFFFF"/>
+        </w:rPr>
+      </w:pPr>
+      <w:r>
+        <w:rPr>
+          <w:rFonts w:ascii="Arial" w:hAnsi="Arial" w:cs="Arial"/>
           <w:color w:val="0D0D0D" w:themeColor="text1" w:themeTint="F2"/>
           <w:sz w:val="26"/>
           <w:szCs w:val="26"/>
@@ -1973,22 +2047,42 @@
         <w:ind w:left="284"/>
         <w:jc w:val="both"/>
         <w:rPr>
-          <w:rFonts w:ascii="Times New Roman" w:hAnsi="Times New Roman" w:cs="Times New Roman"/>
-          <w:color w:val="0D0D0D" w:themeColor="text1" w:themeTint="F2"/>
-          <w:sz w:val="26"/>
-          <w:szCs w:val="26"/>
-          <w:shd w:val="clear" w:color="auto" w:fill="FFFFFF"/>
-        </w:rPr>
-      </w:pPr>
-      <w:r>
-        <w:rPr>
-          <w:rFonts w:ascii="Times New Roman" w:hAnsi="Times New Roman" w:cs="Times New Roman"/>
-          <w:color w:val="0D0D0D" w:themeColor="text1" w:themeTint="F2"/>
-          <w:sz w:val="26"/>
-          <w:szCs w:val="26"/>
-          <w:shd w:val="clear" w:color="auto" w:fill="FFFFFF"/>
-        </w:rPr>
-        <w:t>Các dịch vụ hoàn toàn miễn phí với việc xây dựng một ứng dụng nhỏ. Trả phí nếu đó là việc sử dụng cho mục đích kinh doanh, dianh nghiệp.</w:t>
+          <w:rFonts w:ascii="Arial" w:hAnsi="Arial" w:cs="Arial"/>
+          <w:color w:val="0D0D0D" w:themeColor="text1" w:themeTint="F2"/>
+          <w:sz w:val="26"/>
+          <w:szCs w:val="26"/>
+          <w:shd w:val="clear" w:color="auto" w:fill="FFFFFF"/>
+        </w:rPr>
+      </w:pPr>
+      <w:r>
+        <w:rPr>
+          <w:rFonts w:ascii="Arial" w:hAnsi="Arial" w:cs="Arial"/>
+          <w:color w:val="0D0D0D" w:themeColor="text1" w:themeTint="F2"/>
+          <w:sz w:val="26"/>
+          <w:szCs w:val="26"/>
+          <w:shd w:val="clear" w:color="auto" w:fill="FFFFFF"/>
+        </w:rPr>
+        <w:t>Các dịch vụ hoàn toàn miễn phí với việc xây dựng một ứng dụng nhỏ. Trả phí nếu đó là việc sử dụng cho mụ</w:t>
+      </w:r>
+      <w:r>
+        <w:rPr>
+          <w:rFonts w:ascii="Arial" w:hAnsi="Arial" w:cs="Arial"/>
+          <w:color w:val="0D0D0D" w:themeColor="text1" w:themeTint="F2"/>
+          <w:sz w:val="26"/>
+          <w:szCs w:val="26"/>
+          <w:shd w:val="clear" w:color="auto" w:fill="FFFFFF"/>
+        </w:rPr>
+        <w:t>c đích kinh doanh, do</w:t>
+      </w:r>
+      <w:r>
+        <w:rPr>
+          <w:rFonts w:ascii="Arial" w:hAnsi="Arial" w:cs="Arial"/>
+          <w:color w:val="0D0D0D" w:themeColor="text1" w:themeTint="F2"/>
+          <w:sz w:val="26"/>
+          <w:szCs w:val="26"/>
+          <w:shd w:val="clear" w:color="auto" w:fill="FFFFFF"/>
+        </w:rPr>
+        <w:t>anh nghiệp.</w:t>
       </w:r>
     </w:p>
     <w:p>
@@ -1997,16 +2091,16 @@
         <w:ind w:left="284"/>
         <w:jc w:val="both"/>
         <w:rPr>
-          <w:rFonts w:ascii="Times New Roman" w:hAnsi="Times New Roman" w:cs="Times New Roman"/>
-          <w:color w:val="0D0D0D" w:themeColor="text1" w:themeTint="F2"/>
-          <w:sz w:val="26"/>
-          <w:szCs w:val="26"/>
-          <w:shd w:val="clear" w:color="auto" w:fill="FFFFFF"/>
-        </w:rPr>
-      </w:pPr>
-      <w:r>
-        <w:rPr>
-          <w:rFonts w:ascii="Times New Roman" w:hAnsi="Times New Roman" w:cs="Times New Roman"/>
+          <w:rFonts w:ascii="Arial" w:hAnsi="Arial" w:cs="Arial"/>
+          <w:color w:val="0D0D0D" w:themeColor="text1" w:themeTint="F2"/>
+          <w:sz w:val="26"/>
+          <w:szCs w:val="26"/>
+          <w:shd w:val="clear" w:color="auto" w:fill="FFFFFF"/>
+        </w:rPr>
+      </w:pPr>
+      <w:r>
+        <w:rPr>
+          <w:rFonts w:ascii="Arial" w:hAnsi="Arial" w:cs="Arial"/>
           <w:color w:val="0D0D0D" w:themeColor="text1" w:themeTint="F2"/>
           <w:sz w:val="26"/>
           <w:szCs w:val="26"/>
@@ -2025,16 +2119,16 @@
         <w:ind w:left="567" w:hanging="283"/>
         <w:jc w:val="both"/>
         <w:rPr>
-          <w:rFonts w:ascii="Times New Roman" w:hAnsi="Times New Roman" w:cs="Times New Roman"/>
-          <w:color w:val="0D0D0D" w:themeColor="text1" w:themeTint="F2"/>
-          <w:sz w:val="26"/>
-          <w:szCs w:val="26"/>
-          <w:shd w:val="clear" w:color="auto" w:fill="FFFFFF"/>
-        </w:rPr>
-      </w:pPr>
-      <w:r>
-        <w:rPr>
-          <w:rFonts w:ascii="Times New Roman" w:hAnsi="Times New Roman" w:cs="Times New Roman"/>
+          <w:rFonts w:ascii="Arial" w:hAnsi="Arial" w:cs="Arial"/>
+          <w:color w:val="0D0D0D" w:themeColor="text1" w:themeTint="F2"/>
+          <w:sz w:val="26"/>
+          <w:szCs w:val="26"/>
+          <w:shd w:val="clear" w:color="auto" w:fill="FFFFFF"/>
+        </w:rPr>
+      </w:pPr>
+      <w:r>
+        <w:rPr>
+          <w:rFonts w:ascii="Arial" w:hAnsi="Arial" w:cs="Arial"/>
           <w:color w:val="0D0D0D" w:themeColor="text1" w:themeTint="F2"/>
           <w:sz w:val="26"/>
           <w:szCs w:val="26"/>
@@ -2053,16 +2147,16 @@
         <w:ind w:left="567" w:hanging="283"/>
         <w:jc w:val="both"/>
         <w:rPr>
-          <w:rFonts w:ascii="Times New Roman" w:hAnsi="Times New Roman" w:cs="Times New Roman"/>
-          <w:color w:val="0D0D0D" w:themeColor="text1" w:themeTint="F2"/>
-          <w:sz w:val="26"/>
-          <w:szCs w:val="26"/>
-          <w:shd w:val="clear" w:color="auto" w:fill="FFFFFF"/>
-        </w:rPr>
-      </w:pPr>
-      <w:r>
-        <w:rPr>
-          <w:rFonts w:ascii="Times New Roman" w:hAnsi="Times New Roman" w:cs="Times New Roman"/>
+          <w:rFonts w:ascii="Arial" w:hAnsi="Arial" w:cs="Arial"/>
+          <w:color w:val="0D0D0D" w:themeColor="text1" w:themeTint="F2"/>
+          <w:sz w:val="26"/>
+          <w:szCs w:val="26"/>
+          <w:shd w:val="clear" w:color="auto" w:fill="FFFFFF"/>
+        </w:rPr>
+      </w:pPr>
+      <w:r>
+        <w:rPr>
+          <w:rFonts w:ascii="Arial" w:hAnsi="Arial" w:cs="Arial"/>
           <w:color w:val="0D0D0D" w:themeColor="text1" w:themeTint="F2"/>
           <w:sz w:val="26"/>
           <w:szCs w:val="26"/>
@@ -2081,16 +2175,16 @@
         <w:ind w:left="567" w:hanging="283"/>
         <w:jc w:val="both"/>
         <w:rPr>
-          <w:rFonts w:ascii="Times New Roman" w:hAnsi="Times New Roman" w:cs="Times New Roman"/>
-          <w:color w:val="0D0D0D" w:themeColor="text1" w:themeTint="F2"/>
-          <w:sz w:val="26"/>
-          <w:szCs w:val="26"/>
-          <w:shd w:val="clear" w:color="auto" w:fill="FFFFFF"/>
-        </w:rPr>
-      </w:pPr>
-      <w:r>
-        <w:rPr>
-          <w:rFonts w:ascii="Times New Roman" w:hAnsi="Times New Roman" w:cs="Times New Roman"/>
+          <w:rFonts w:ascii="Arial" w:hAnsi="Arial" w:cs="Arial"/>
+          <w:color w:val="0D0D0D" w:themeColor="text1" w:themeTint="F2"/>
+          <w:sz w:val="26"/>
+          <w:szCs w:val="26"/>
+          <w:shd w:val="clear" w:color="auto" w:fill="FFFFFF"/>
+        </w:rPr>
+      </w:pPr>
+      <w:r>
+        <w:rPr>
+          <w:rFonts w:ascii="Arial" w:hAnsi="Arial" w:cs="Arial"/>
           <w:color w:val="0D0D0D" w:themeColor="text1" w:themeTint="F2"/>
           <w:sz w:val="26"/>
           <w:szCs w:val="26"/>
@@ -2109,16 +2203,16 @@
         <w:ind w:left="567" w:hanging="283"/>
         <w:jc w:val="both"/>
         <w:rPr>
-          <w:rFonts w:ascii="Times New Roman" w:hAnsi="Times New Roman" w:cs="Times New Roman"/>
-          <w:color w:val="0D0D0D" w:themeColor="text1" w:themeTint="F2"/>
-          <w:sz w:val="26"/>
-          <w:szCs w:val="26"/>
-          <w:shd w:val="clear" w:color="auto" w:fill="FFFFFF"/>
-        </w:rPr>
-      </w:pPr>
-      <w:r>
-        <w:rPr>
-          <w:rFonts w:ascii="Times New Roman" w:hAnsi="Times New Roman" w:cs="Times New Roman"/>
+          <w:rFonts w:ascii="Arial" w:hAnsi="Arial" w:cs="Arial"/>
+          <w:color w:val="0D0D0D" w:themeColor="text1" w:themeTint="F2"/>
+          <w:sz w:val="26"/>
+          <w:szCs w:val="26"/>
+          <w:shd w:val="clear" w:color="auto" w:fill="FFFFFF"/>
+        </w:rPr>
+      </w:pPr>
+      <w:r>
+        <w:rPr>
+          <w:rFonts w:ascii="Arial" w:hAnsi="Arial" w:cs="Arial"/>
           <w:color w:val="0D0D0D" w:themeColor="text1" w:themeTint="F2"/>
           <w:sz w:val="26"/>
           <w:szCs w:val="26"/>
@@ -2131,9 +2225,9 @@
       <w:pPr>
         <w:pStyle w:val="ListParagraph"/>
         <w:ind w:left="284"/>
-        <w:jc w:val="right"/>
-        <w:rPr>
-          <w:rFonts w:ascii="Times New Roman" w:hAnsi="Times New Roman" w:cs="Times New Roman"/>
+        <w:jc w:val="both"/>
+        <w:rPr>
+          <w:rFonts w:ascii="Arial" w:hAnsi="Arial" w:cs="Arial"/>
           <w:i/>
           <w:color w:val="0D0D0D" w:themeColor="text1" w:themeTint="F2"/>
           <w:sz w:val="26"/>
@@ -2143,7 +2237,7 @@
       </w:pPr>
       <w:r>
         <w:rPr>
-          <w:rFonts w:ascii="Times New Roman" w:hAnsi="Times New Roman" w:cs="Times New Roman"/>
+          <w:rFonts w:ascii="Arial" w:hAnsi="Arial" w:cs="Arial"/>
           <w:i/>
           <w:color w:val="0D0D0D" w:themeColor="text1" w:themeTint="F2"/>
           <w:sz w:val="26"/>
@@ -2156,7 +2250,7 @@
         <w:r>
           <w:rPr>
             <w:rStyle w:val="Hyperlink"/>
-            <w:rFonts w:ascii="Times New Roman" w:hAnsi="Times New Roman" w:cs="Times New Roman"/>
+            <w:rFonts w:ascii="Arial" w:hAnsi="Arial" w:cs="Arial"/>
             <w:i/>
             <w:sz w:val="26"/>
             <w:szCs w:val="26"/>
@@ -2167,7 +2261,7 @@
       </w:hyperlink>
       <w:r>
         <w:rPr>
-          <w:rFonts w:ascii="Times New Roman" w:hAnsi="Times New Roman" w:cs="Times New Roman"/>
+          <w:rFonts w:ascii="Arial" w:hAnsi="Arial" w:cs="Arial"/>
           <w:i/>
           <w:color w:val="0D0D0D" w:themeColor="text1" w:themeTint="F2"/>
           <w:sz w:val="26"/>
@@ -2181,9 +2275,9 @@
       <w:pPr>
         <w:pStyle w:val="ListParagraph"/>
         <w:ind w:left="284"/>
-        <w:jc w:val="right"/>
-        <w:rPr>
-          <w:rFonts w:ascii="Times New Roman" w:hAnsi="Times New Roman" w:cs="Times New Roman"/>
+        <w:jc w:val="both"/>
+        <w:rPr>
+          <w:rFonts w:ascii="Arial" w:hAnsi="Arial" w:cs="Arial"/>
           <w:i/>
           <w:color w:val="0D0D0D" w:themeColor="text1" w:themeTint="F2"/>
           <w:sz w:val="26"/>
@@ -2196,27 +2290,119 @@
       <w:pPr>
         <w:pStyle w:val="ListParagraph"/>
         <w:ind w:left="284"/>
-        <w:rPr>
-          <w:rFonts w:ascii="Times New Roman" w:hAnsi="Times New Roman" w:cs="Times New Roman"/>
-          <w:color w:val="0D0D0D" w:themeColor="text1" w:themeTint="F2"/>
-          <w:sz w:val="26"/>
-          <w:szCs w:val="26"/>
-          <w:shd w:val="clear" w:color="auto" w:fill="FFFFFF"/>
-        </w:rPr>
-      </w:pPr>
-      <w:r>
-        <w:rPr>
-          <w:rFonts w:ascii="Times New Roman" w:hAnsi="Times New Roman" w:cs="Times New Roman"/>
-          <w:color w:val="0D0D0D" w:themeColor="text1" w:themeTint="F2"/>
-          <w:sz w:val="26"/>
-          <w:szCs w:val="26"/>
-          <w:shd w:val="clear" w:color="auto" w:fill="FFFFFF"/>
-        </w:rPr>
+        <w:jc w:val="both"/>
+        <w:rPr>
+          <w:rFonts w:ascii="Arial" w:hAnsi="Arial" w:cs="Arial"/>
+          <w:i/>
+          <w:color w:val="0D0D0D" w:themeColor="text1" w:themeTint="F2"/>
+          <w:sz w:val="26"/>
+          <w:szCs w:val="26"/>
+          <w:shd w:val="clear" w:color="auto" w:fill="FFFFFF"/>
+        </w:rPr>
+      </w:pPr>
+    </w:p>
+    <w:p>
+      <w:pPr>
+        <w:pStyle w:val="ListParagraph"/>
+        <w:ind w:left="284"/>
+        <w:jc w:val="both"/>
+        <w:rPr>
+          <w:rFonts w:ascii="Arial" w:hAnsi="Arial" w:cs="Arial"/>
+          <w:i/>
+          <w:color w:val="0D0D0D" w:themeColor="text1" w:themeTint="F2"/>
+          <w:sz w:val="26"/>
+          <w:szCs w:val="26"/>
+          <w:shd w:val="clear" w:color="auto" w:fill="FFFFFF"/>
+        </w:rPr>
+      </w:pPr>
+    </w:p>
+    <w:p>
+      <w:pPr>
+        <w:pStyle w:val="ListParagraph"/>
+        <w:ind w:left="284"/>
+        <w:jc w:val="both"/>
+        <w:rPr>
+          <w:rFonts w:ascii="Arial" w:hAnsi="Arial" w:cs="Arial"/>
+          <w:i/>
+          <w:color w:val="0D0D0D" w:themeColor="text1" w:themeTint="F2"/>
+          <w:sz w:val="26"/>
+          <w:szCs w:val="26"/>
+          <w:shd w:val="clear" w:color="auto" w:fill="FFFFFF"/>
+        </w:rPr>
+      </w:pPr>
+    </w:p>
+    <w:p>
+      <w:pPr>
+        <w:pStyle w:val="ListParagraph"/>
+        <w:ind w:left="284"/>
+        <w:jc w:val="both"/>
+        <w:rPr>
+          <w:rFonts w:ascii="Arial" w:hAnsi="Arial" w:cs="Arial"/>
+          <w:i/>
+          <w:color w:val="0D0D0D" w:themeColor="text1" w:themeTint="F2"/>
+          <w:sz w:val="26"/>
+          <w:szCs w:val="26"/>
+          <w:shd w:val="clear" w:color="auto" w:fill="FFFFFF"/>
+        </w:rPr>
+      </w:pPr>
+    </w:p>
+    <w:p>
+      <w:pPr>
+        <w:pStyle w:val="ListParagraph"/>
+        <w:ind w:left="284"/>
+        <w:jc w:val="both"/>
+        <w:rPr>
+          <w:rFonts w:ascii="Arial" w:hAnsi="Arial" w:cs="Arial"/>
+          <w:i/>
+          <w:color w:val="0D0D0D" w:themeColor="text1" w:themeTint="F2"/>
+          <w:sz w:val="26"/>
+          <w:szCs w:val="26"/>
+          <w:shd w:val="clear" w:color="auto" w:fill="FFFFFF"/>
+        </w:rPr>
+      </w:pPr>
+    </w:p>
+    <w:p>
+      <w:pPr>
+        <w:pStyle w:val="ListParagraph"/>
+        <w:ind w:left="284"/>
+        <w:jc w:val="both"/>
+        <w:rPr>
+          <w:rFonts w:ascii="Arial" w:hAnsi="Arial" w:cs="Arial"/>
+          <w:i/>
+          <w:color w:val="0D0D0D" w:themeColor="text1" w:themeTint="F2"/>
+          <w:sz w:val="26"/>
+          <w:szCs w:val="26"/>
+          <w:shd w:val="clear" w:color="auto" w:fill="FFFFFF"/>
+        </w:rPr>
+      </w:pPr>
+    </w:p>
+    <w:p>
+      <w:pPr>
+        <w:pStyle w:val="ListParagraph"/>
+        <w:ind w:left="284"/>
+        <w:jc w:val="both"/>
+        <w:rPr>
+          <w:rFonts w:ascii="Arial" w:hAnsi="Arial" w:cs="Arial"/>
+          <w:color w:val="0D0D0D" w:themeColor="text1" w:themeTint="F2"/>
+          <w:sz w:val="26"/>
+          <w:szCs w:val="26"/>
+          <w:shd w:val="clear" w:color="auto" w:fill="FFFFFF"/>
+        </w:rPr>
+      </w:pPr>
+      <w:r>
+        <w:rPr>
+          <w:rFonts w:ascii="Arial" w:hAnsi="Arial" w:cs="Arial"/>
+          <w:color w:val="0D0D0D" w:themeColor="text1" w:themeTint="F2"/>
+          <w:sz w:val="26"/>
+          <w:szCs w:val="26"/>
+          <w:shd w:val="clear" w:color="auto" w:fill="FFFFFF"/>
+        </w:rPr>
+        <w:lastRenderedPageBreak/>
         <w:t>So sánh</w:t>
       </w:r>
       <w:r>
         <w:rPr>
-          <w:rFonts w:ascii="Times New Roman" w:hAnsi="Times New Roman" w:cs="Times New Roman"/>
+          <w:rFonts w:ascii="Arial" w:hAnsi="Arial" w:cs="Arial"/>
           <w:color w:val="0D0D0D" w:themeColor="text1" w:themeTint="F2"/>
           <w:sz w:val="26"/>
           <w:szCs w:val="26"/>
@@ -2226,7 +2412,7 @@
       </w:r>
       <w:r>
         <w:rPr>
-          <w:rFonts w:ascii="Times New Roman" w:hAnsi="Times New Roman" w:cs="Times New Roman"/>
+          <w:rFonts w:ascii="Arial" w:hAnsi="Arial" w:cs="Arial"/>
           <w:color w:val="0D0D0D" w:themeColor="text1" w:themeTint="F2"/>
           <w:sz w:val="26"/>
           <w:szCs w:val="26"/>
@@ -2236,7 +2422,7 @@
       </w:r>
       <w:r>
         <w:rPr>
-          <w:rFonts w:ascii="Times New Roman" w:hAnsi="Times New Roman" w:cs="Times New Roman"/>
+          <w:rFonts w:ascii="Arial" w:hAnsi="Arial" w:cs="Arial"/>
           <w:color w:val="0D0D0D" w:themeColor="text1" w:themeTint="F2"/>
           <w:sz w:val="26"/>
           <w:szCs w:val="26"/>
@@ -2246,7 +2432,7 @@
       </w:r>
       <w:r>
         <w:rPr>
-          <w:rFonts w:ascii="Times New Roman" w:hAnsi="Times New Roman" w:cs="Times New Roman"/>
+          <w:rFonts w:ascii="Arial" w:hAnsi="Arial" w:cs="Arial"/>
           <w:color w:val="0D0D0D" w:themeColor="text1" w:themeTint="F2"/>
           <w:sz w:val="26"/>
           <w:szCs w:val="26"/>
@@ -2279,9 +2465,9 @@
             <w:pPr>
               <w:pStyle w:val="ListParagraph"/>
               <w:ind w:left="0"/>
-              <w:jc w:val="center"/>
-              <w:rPr>
-                <w:rFonts w:ascii="Times New Roman" w:hAnsi="Times New Roman" w:cs="Times New Roman"/>
+              <w:jc w:val="both"/>
+              <w:rPr>
+                <w:rFonts w:ascii="Arial" w:hAnsi="Arial" w:cs="Arial"/>
                 <w:color w:val="0D0D0D" w:themeColor="text1" w:themeTint="F2"/>
                 <w:sz w:val="26"/>
                 <w:szCs w:val="26"/>
@@ -2290,7 +2476,7 @@
             </w:pPr>
             <w:r>
               <w:rPr>
-                <w:rFonts w:ascii="Times New Roman" w:hAnsi="Times New Roman" w:cs="Times New Roman"/>
+                <w:rFonts w:ascii="Arial" w:hAnsi="Arial" w:cs="Arial"/>
                 <w:color w:val="0D0D0D" w:themeColor="text1" w:themeTint="F2"/>
                 <w:sz w:val="26"/>
                 <w:szCs w:val="26"/>
@@ -2308,9 +2494,9 @@
             <w:pPr>
               <w:pStyle w:val="ListParagraph"/>
               <w:ind w:left="0"/>
-              <w:jc w:val="center"/>
-              <w:rPr>
-                <w:rFonts w:ascii="Times New Roman" w:hAnsi="Times New Roman" w:cs="Times New Roman"/>
+              <w:jc w:val="both"/>
+              <w:rPr>
+                <w:rFonts w:ascii="Arial" w:hAnsi="Arial" w:cs="Arial"/>
                 <w:color w:val="0D0D0D" w:themeColor="text1" w:themeTint="F2"/>
                 <w:sz w:val="26"/>
                 <w:szCs w:val="26"/>
@@ -2319,7 +2505,7 @@
             </w:pPr>
             <w:r>
               <w:rPr>
-                <w:rFonts w:ascii="Times New Roman" w:hAnsi="Times New Roman" w:cs="Times New Roman"/>
+                <w:rFonts w:ascii="Arial" w:hAnsi="Arial" w:cs="Arial"/>
                 <w:color w:val="0D0D0D" w:themeColor="text1" w:themeTint="F2"/>
                 <w:sz w:val="26"/>
                 <w:szCs w:val="26"/>
@@ -2337,9 +2523,9 @@
             <w:pPr>
               <w:pStyle w:val="ListParagraph"/>
               <w:ind w:left="0"/>
-              <w:jc w:val="center"/>
-              <w:rPr>
-                <w:rFonts w:ascii="Times New Roman" w:hAnsi="Times New Roman" w:cs="Times New Roman"/>
+              <w:jc w:val="both"/>
+              <w:rPr>
+                <w:rFonts w:ascii="Arial" w:hAnsi="Arial" w:cs="Arial"/>
                 <w:color w:val="0D0D0D" w:themeColor="text1" w:themeTint="F2"/>
                 <w:sz w:val="26"/>
                 <w:szCs w:val="26"/>
@@ -2348,7 +2534,7 @@
             </w:pPr>
             <w:r>
               <w:rPr>
-                <w:rFonts w:ascii="Times New Roman" w:hAnsi="Times New Roman" w:cs="Times New Roman"/>
+                <w:rFonts w:ascii="Arial" w:hAnsi="Arial" w:cs="Arial"/>
                 <w:color w:val="0D0D0D" w:themeColor="text1" w:themeTint="F2"/>
                 <w:sz w:val="26"/>
                 <w:szCs w:val="26"/>
@@ -2371,8 +2557,9 @@
             <w:pPr>
               <w:pStyle w:val="ListParagraph"/>
               <w:ind w:left="0"/>
-              <w:rPr>
-                <w:rFonts w:ascii="Times New Roman" w:hAnsi="Times New Roman" w:cs="Times New Roman"/>
+              <w:jc w:val="both"/>
+              <w:rPr>
+                <w:rFonts w:ascii="Arial" w:hAnsi="Arial" w:cs="Arial"/>
                 <w:color w:val="0D0D0D" w:themeColor="text1" w:themeTint="F2"/>
                 <w:sz w:val="26"/>
                 <w:szCs w:val="26"/>
@@ -2381,7 +2568,7 @@
             </w:pPr>
             <w:r>
               <w:rPr>
-                <w:rFonts w:ascii="Times New Roman" w:hAnsi="Times New Roman" w:cs="Times New Roman"/>
+                <w:rFonts w:ascii="Arial" w:hAnsi="Arial" w:cs="Arial"/>
                 <w:color w:val="0D0D0D" w:themeColor="text1" w:themeTint="F2"/>
                 <w:sz w:val="26"/>
                 <w:szCs w:val="26"/>
@@ -2399,8 +2586,9 @@
             <w:pPr>
               <w:pStyle w:val="ListParagraph"/>
               <w:ind w:left="0"/>
-              <w:rPr>
-                <w:rFonts w:ascii="Times New Roman" w:hAnsi="Times New Roman" w:cs="Times New Roman"/>
+              <w:jc w:val="both"/>
+              <w:rPr>
+                <w:rFonts w:ascii="Arial" w:hAnsi="Arial" w:cs="Arial"/>
                 <w:color w:val="0D0D0D" w:themeColor="text1" w:themeTint="F2"/>
                 <w:sz w:val="26"/>
                 <w:szCs w:val="26"/>
@@ -2409,7 +2597,7 @@
             </w:pPr>
             <w:r>
               <w:rPr>
-                <w:rFonts w:ascii="Times New Roman" w:hAnsi="Times New Roman" w:cs="Times New Roman"/>
+                <w:rFonts w:ascii="Arial" w:hAnsi="Arial" w:cs="Arial"/>
                 <w:color w:val="0D0D0D" w:themeColor="text1" w:themeTint="F2"/>
                 <w:sz w:val="26"/>
                 <w:szCs w:val="26"/>
@@ -2427,8 +2615,9 @@
             <w:pPr>
               <w:pStyle w:val="ListParagraph"/>
               <w:ind w:left="0"/>
-              <w:rPr>
-                <w:rFonts w:ascii="Times New Roman" w:hAnsi="Times New Roman" w:cs="Times New Roman"/>
+              <w:jc w:val="both"/>
+              <w:rPr>
+                <w:rFonts w:ascii="Arial" w:hAnsi="Arial" w:cs="Arial"/>
                 <w:color w:val="0D0D0D" w:themeColor="text1" w:themeTint="F2"/>
                 <w:sz w:val="26"/>
                 <w:szCs w:val="26"/>
@@ -2437,7 +2626,7 @@
             </w:pPr>
             <w:r>
               <w:rPr>
-                <w:rFonts w:ascii="Times New Roman" w:hAnsi="Times New Roman" w:cs="Times New Roman"/>
+                <w:rFonts w:ascii="Arial" w:hAnsi="Arial" w:cs="Arial"/>
                 <w:color w:val="0D0D0D" w:themeColor="text1" w:themeTint="F2"/>
                 <w:sz w:val="26"/>
                 <w:szCs w:val="26"/>
@@ -2447,7 +2636,7 @@
             </w:r>
             <w:r>
               <w:rPr>
-                <w:rFonts w:ascii="Times New Roman" w:hAnsi="Times New Roman" w:cs="Times New Roman"/>
+                <w:rFonts w:ascii="Arial" w:hAnsi="Arial" w:cs="Arial"/>
                 <w:color w:val="0D0D0D" w:themeColor="text1" w:themeTint="F2"/>
                 <w:sz w:val="26"/>
                 <w:szCs w:val="26"/>
@@ -2463,8 +2652,9 @@
       <w:pPr>
         <w:pStyle w:val="ListParagraph"/>
         <w:ind w:left="284"/>
-        <w:rPr>
-          <w:rFonts w:ascii="Times New Roman" w:hAnsi="Times New Roman" w:cs="Times New Roman"/>
+        <w:jc w:val="both"/>
+        <w:rPr>
+          <w:rFonts w:ascii="Arial" w:hAnsi="Arial" w:cs="Arial"/>
           <w:color w:val="0D0D0D" w:themeColor="text1" w:themeTint="F2"/>
           <w:sz w:val="26"/>
           <w:szCs w:val="26"/>
@@ -2476,14 +2666,292 @@
       <w:pPr>
         <w:pStyle w:val="ListParagraph"/>
         <w:ind w:left="284"/>
-        <w:rPr>
-          <w:rFonts w:ascii="Times New Roman" w:hAnsi="Times New Roman" w:cs="Times New Roman"/>
-          <w:color w:val="0D0D0D" w:themeColor="text1" w:themeTint="F2"/>
-          <w:sz w:val="26"/>
-          <w:szCs w:val="26"/>
-          <w:shd w:val="clear" w:color="auto" w:fill="FFFFFF"/>
-        </w:rPr>
-      </w:pPr>
+        <w:jc w:val="both"/>
+        <w:rPr>
+          <w:rFonts w:ascii="Arial" w:hAnsi="Arial" w:cs="Arial"/>
+          <w:color w:val="0D0D0D" w:themeColor="text1" w:themeTint="F2"/>
+          <w:sz w:val="26"/>
+          <w:szCs w:val="26"/>
+          <w:shd w:val="clear" w:color="auto" w:fill="FFFFFF"/>
+        </w:rPr>
+      </w:pPr>
+      <w:r>
+        <w:rPr>
+          <w:rFonts w:ascii="Arial" w:hAnsi="Arial" w:cs="Arial"/>
+          <w:color w:val="0D0D0D" w:themeColor="text1" w:themeTint="F2"/>
+          <w:sz w:val="26"/>
+          <w:szCs w:val="26"/>
+          <w:shd w:val="clear" w:color="auto" w:fill="FFFFFF"/>
+        </w:rPr>
+        <w:t>Bài tập ví dụ vè GIS</w:t>
+      </w:r>
+    </w:p>
+    <w:p>
+      <w:pPr>
+        <w:pStyle w:val="ListParagraph"/>
+        <w:ind w:left="284"/>
+        <w:jc w:val="both"/>
+        <w:rPr>
+          <w:rFonts w:ascii="Arial" w:hAnsi="Arial" w:cs="Arial"/>
+          <w:color w:val="0D0D0D" w:themeColor="text1" w:themeTint="F2"/>
+          <w:sz w:val="26"/>
+          <w:szCs w:val="26"/>
+          <w:shd w:val="clear" w:color="auto" w:fill="FFFFFF"/>
+        </w:rPr>
+      </w:pPr>
+      <w:r>
+        <w:rPr>
+          <w:rFonts w:ascii="Arial" w:hAnsi="Arial" w:cs="Arial"/>
+          <w:color w:val="0D0D0D" w:themeColor="text1" w:themeTint="F2"/>
+          <w:sz w:val="26"/>
+          <w:szCs w:val="26"/>
+          <w:shd w:val="clear" w:color="auto" w:fill="FFFFFF"/>
+        </w:rPr>
+        <w:t>Đăng ký tọa độ ảnh trên bản đồ</w:t>
+      </w:r>
+      <w:r>
+        <w:rPr>
+          <w:rFonts w:ascii="Arial" w:hAnsi="Arial" w:cs="Arial"/>
+          <w:color w:val="0D0D0D" w:themeColor="text1" w:themeTint="F2"/>
+          <w:sz w:val="26"/>
+          <w:szCs w:val="26"/>
+          <w:shd w:val="clear" w:color="auto" w:fill="FFFFFF"/>
+        </w:rPr>
+        <w:t xml:space="preserve"> </w:t>
+      </w:r>
+      <w:r>
+        <w:rPr>
+          <w:rFonts w:ascii="Arial" w:hAnsi="Arial" w:cs="Arial"/>
+          <w:color w:val="0D0D0D" w:themeColor="text1" w:themeTint="F2"/>
+          <w:sz w:val="26"/>
+          <w:szCs w:val="26"/>
+          <w:shd w:val="clear" w:color="auto" w:fill="FFFFFF"/>
+        </w:rPr>
+        <w:t>(bản đồ Sóc Trăng nguồn https://google.com.vn )</w:t>
+      </w:r>
+    </w:p>
+    <w:p>
+      <w:pPr>
+        <w:pStyle w:val="ListParagraph"/>
+        <w:ind w:left="284"/>
+        <w:jc w:val="both"/>
+        <w:rPr>
+          <w:rFonts w:ascii="Arial" w:hAnsi="Arial" w:cs="Arial"/>
+          <w:color w:val="0D0D0D" w:themeColor="text1" w:themeTint="F2"/>
+          <w:sz w:val="26"/>
+          <w:szCs w:val="26"/>
+          <w:shd w:val="clear" w:color="auto" w:fill="FFFFFF"/>
+        </w:rPr>
+      </w:pPr>
+      <w:r>
+        <w:rPr>
+          <w:rFonts w:ascii="Arial" w:hAnsi="Arial" w:cs="Arial"/>
+          <w:color w:val="0D0D0D" w:themeColor="text1" w:themeTint="F2"/>
+          <w:sz w:val="26"/>
+          <w:szCs w:val="26"/>
+          <w:shd w:val="clear" w:color="auto" w:fill="FFFFFF"/>
+        </w:rPr>
+        <w:t>Quy trình thực hiện:</w:t>
+      </w:r>
+    </w:p>
+    <w:p>
+      <w:pPr>
+        <w:pStyle w:val="ListParagraph"/>
+        <w:numPr>
+          <w:ilvl w:val="0"/>
+          <w:numId w:val="12"/>
+        </w:numPr>
+        <w:jc w:val="both"/>
+        <w:rPr>
+          <w:rFonts w:ascii="Arial" w:hAnsi="Arial" w:cs="Arial"/>
+          <w:color w:val="0D0D0D" w:themeColor="text1" w:themeTint="F2"/>
+          <w:sz w:val="26"/>
+          <w:szCs w:val="26"/>
+          <w:shd w:val="clear" w:color="auto" w:fill="FFFFFF"/>
+        </w:rPr>
+      </w:pPr>
+      <w:r>
+        <w:rPr>
+          <w:rFonts w:ascii="Arial" w:hAnsi="Arial" w:cs="Arial"/>
+          <w:color w:val="0D0D0D" w:themeColor="text1" w:themeTint="F2"/>
+          <w:sz w:val="26"/>
+          <w:szCs w:val="26"/>
+          <w:shd w:val="clear" w:color="auto" w:fill="FFFFFF"/>
+        </w:rPr>
+        <w:t>B1: Chuẩn bị file ảnh raster: nguồn internet (lấy ví dụ bản đồ Sóc Trăng)</w:t>
+      </w:r>
+    </w:p>
+    <w:p>
+      <w:pPr>
+        <w:pStyle w:val="ListParagraph"/>
+        <w:numPr>
+          <w:ilvl w:val="0"/>
+          <w:numId w:val="12"/>
+        </w:numPr>
+        <w:jc w:val="both"/>
+        <w:rPr>
+          <w:rFonts w:ascii="Arial" w:hAnsi="Arial" w:cs="Arial"/>
+          <w:color w:val="0D0D0D" w:themeColor="text1" w:themeTint="F2"/>
+          <w:sz w:val="26"/>
+          <w:szCs w:val="26"/>
+          <w:shd w:val="clear" w:color="auto" w:fill="FFFFFF"/>
+        </w:rPr>
+      </w:pPr>
+      <w:r>
+        <w:rPr>
+          <w:rFonts w:ascii="Arial" w:hAnsi="Arial" w:cs="Arial"/>
+          <w:color w:val="0D0D0D" w:themeColor="text1" w:themeTint="F2"/>
+          <w:sz w:val="26"/>
+          <w:szCs w:val="26"/>
+          <w:shd w:val="clear" w:color="auto" w:fill="FFFFFF"/>
+        </w:rPr>
+        <w:t>Mở phần mềm bằng chương trình MapInfo</w:t>
+      </w:r>
+    </w:p>
+    <w:p>
+      <w:pPr>
+        <w:pStyle w:val="ListParagraph"/>
+        <w:numPr>
+          <w:ilvl w:val="0"/>
+          <w:numId w:val="12"/>
+        </w:numPr>
+        <w:jc w:val="both"/>
+        <w:rPr>
+          <w:rFonts w:ascii="Arial" w:hAnsi="Arial" w:cs="Arial"/>
+          <w:color w:val="0D0D0D" w:themeColor="text1" w:themeTint="F2"/>
+          <w:sz w:val="26"/>
+          <w:szCs w:val="26"/>
+          <w:shd w:val="clear" w:color="auto" w:fill="FFFFFF"/>
+        </w:rPr>
+      </w:pPr>
+      <w:r>
+        <w:rPr>
+          <w:rFonts w:ascii="Arial" w:hAnsi="Arial" w:cs="Arial"/>
+          <w:color w:val="0D0D0D" w:themeColor="text1" w:themeTint="F2"/>
+          <w:sz w:val="26"/>
+          <w:szCs w:val="26"/>
+          <w:shd w:val="clear" w:color="auto" w:fill="FFFFFF"/>
+        </w:rPr>
+        <w:t>Nhập các tham số hệ tọa độ: Phép chiếu (UTM), ellipsoid (WGS-84) và đơn vị bản đồ là (độ phút giây - degree)</w:t>
+      </w:r>
+    </w:p>
+    <w:p>
+      <w:pPr>
+        <w:pStyle w:val="ListParagraph"/>
+        <w:numPr>
+          <w:ilvl w:val="0"/>
+          <w:numId w:val="12"/>
+        </w:numPr>
+        <w:jc w:val="both"/>
+        <w:rPr>
+          <w:rFonts w:ascii="Arial" w:hAnsi="Arial" w:cs="Arial"/>
+          <w:color w:val="0D0D0D" w:themeColor="text1" w:themeTint="F2"/>
+          <w:sz w:val="26"/>
+          <w:szCs w:val="26"/>
+          <w:shd w:val="clear" w:color="auto" w:fill="FFFFFF"/>
+        </w:rPr>
+      </w:pPr>
+      <w:r>
+        <w:rPr>
+          <w:rFonts w:ascii="Arial" w:hAnsi="Arial" w:cs="Arial"/>
+          <w:color w:val="0D0D0D" w:themeColor="text1" w:themeTint="F2"/>
+          <w:sz w:val="26"/>
+          <w:szCs w:val="26"/>
+          <w:shd w:val="clear" w:color="auto" w:fill="FFFFFF"/>
+        </w:rPr>
+        <w:t>Tiến hành đăng kí bằng điểm trên ảnh và nhập tọa độ. Số lượng điểm tối thiểu là 4, sai số tối thiểu khoảng 2 pixel</w:t>
+      </w:r>
+    </w:p>
+    <w:p>
+      <w:pPr>
+        <w:pStyle w:val="ListParagraph"/>
+        <w:ind w:left="1004"/>
+        <w:jc w:val="both"/>
+        <w:rPr>
+          <w:rFonts w:ascii="Arial" w:hAnsi="Arial" w:cs="Arial"/>
+          <w:color w:val="0D0D0D" w:themeColor="text1" w:themeTint="F2"/>
+          <w:sz w:val="26"/>
+          <w:szCs w:val="26"/>
+          <w:shd w:val="clear" w:color="auto" w:fill="FFFFFF"/>
+        </w:rPr>
+      </w:pPr>
+      <w:r>
+        <w:rPr>
+          <w:rFonts w:ascii="Arial" w:hAnsi="Arial" w:cs="Arial"/>
+          <w:color w:val="0D0D0D" w:themeColor="text1" w:themeTint="F2"/>
+          <w:sz w:val="26"/>
+          <w:szCs w:val="26"/>
+          <w:shd w:val="clear" w:color="auto" w:fill="FFFFFF"/>
+        </w:rPr>
+        <w:t xml:space="preserve"> </w:t>
+      </w:r>
+    </w:p>
+    <w:p>
+      <w:pPr>
+        <w:pStyle w:val="ListParagraph"/>
+        <w:ind w:left="1004"/>
+        <w:jc w:val="both"/>
+        <w:rPr>
+          <w:rFonts w:ascii="Arial" w:hAnsi="Arial" w:cs="Arial"/>
+          <w:color w:val="0D0D0D" w:themeColor="text1" w:themeTint="F2"/>
+          <w:sz w:val="26"/>
+          <w:szCs w:val="26"/>
+          <w:shd w:val="clear" w:color="auto" w:fill="FFFFFF"/>
+        </w:rPr>
+      </w:pPr>
+      <w:bookmarkStart w:id="0" w:name="_GoBack"/>
+      <w:r>
+        <w:rPr>
+          <w:rFonts w:ascii="Arial" w:hAnsi="Arial" w:cs="Arial"/>
+          <w:noProof/>
+          <w:color w:val="0D0D0D" w:themeColor="text1" w:themeTint="F2"/>
+          <w:sz w:val="26"/>
+          <w:szCs w:val="26"/>
+          <w:shd w:val="clear" w:color="auto" w:fill="FFFFFF"/>
+        </w:rPr>
+        <w:drawing>
+          <wp:inline distT="0" distB="0" distL="0" distR="0">
+            <wp:extent cx="4905375" cy="3138182"/>
+            <wp:effectExtent l="0" t="0" r="0" b="5080"/>
+            <wp:docPr id="1" name="Picture 1"/>
+            <wp:cNvGraphicFramePr>
+              <a:graphicFrameLocks xmlns:a="http://schemas.openxmlformats.org/drawingml/2006/main" noChangeAspect="1"/>
+            </wp:cNvGraphicFramePr>
+            <a:graphic xmlns:a="http://schemas.openxmlformats.org/drawingml/2006/main">
+              <a:graphicData uri="http://schemas.openxmlformats.org/drawingml/2006/picture">
+                <pic:pic xmlns:pic="http://schemas.openxmlformats.org/drawingml/2006/picture">
+                  <pic:nvPicPr>
+                    <pic:cNvPr id="1" name="n1.PNG"/>
+                    <pic:cNvPicPr/>
+                  </pic:nvPicPr>
+                  <pic:blipFill>
+                    <a:blip r:embed="rId6">
+                      <a:extLst>
+                        <a:ext uri="{28A0092B-C50C-407E-A947-70E740481C1C}">
+                          <a14:useLocalDpi xmlns:a14="http://schemas.microsoft.com/office/drawing/2010/main" val="0"/>
+                        </a:ext>
+                      </a:extLst>
+                    </a:blip>
+                    <a:stretch>
+                      <a:fillRect/>
+                    </a:stretch>
+                  </pic:blipFill>
+                  <pic:spPr>
+                    <a:xfrm>
+                      <a:off x="0" y="0"/>
+                      <a:ext cx="4910802" cy="3141654"/>
+                    </a:xfrm>
+                    <a:prstGeom prst="rect">
+                      <a:avLst/>
+                    </a:prstGeom>
+                  </pic:spPr>
+                </pic:pic>
+              </a:graphicData>
+            </a:graphic>
+          </wp:inline>
+        </w:drawing>
+      </w:r>
+      <w:bookmarkEnd w:id="0"/>
     </w:p>
     <w:sectPr>
       <w:pgSz w:w="12240" w:h="15840"/>
@@ -2587,6 +3055,119 @@
     </w:lvl>
   </w:abstractNum>
   <w:abstractNum w:abstractNumId="1">
+    <w:nsid w:val="368C6560"/>
+    <w:multiLevelType w:val="hybridMultilevel"/>
+    <w:tmpl w:val="B8504878"/>
+    <w:lvl w:ilvl="0" w:tplc="04090001">
+      <w:start w:val="1"/>
+      <w:numFmt w:val="bullet"/>
+      <w:lvlText w:val=""/>
+      <w:lvlJc w:val="left"/>
+      <w:pPr>
+        <w:ind w:left="1004" w:hanging="360"/>
+      </w:pPr>
+      <w:rPr>
+        <w:rFonts w:ascii="Symbol" w:hAnsi="Symbol" w:hint="default"/>
+      </w:rPr>
+    </w:lvl>
+    <w:lvl w:ilvl="1" w:tplc="04090003" w:tentative="1">
+      <w:start w:val="1"/>
+      <w:numFmt w:val="bullet"/>
+      <w:lvlText w:val="o"/>
+      <w:lvlJc w:val="left"/>
+      <w:pPr>
+        <w:ind w:left="1724" w:hanging="360"/>
+      </w:pPr>
+      <w:rPr>
+        <w:rFonts w:ascii="Courier New" w:hAnsi="Courier New" w:cs="Courier New" w:hint="default"/>
+      </w:rPr>
+    </w:lvl>
+    <w:lvl w:ilvl="2" w:tplc="04090005" w:tentative="1">
+      <w:start w:val="1"/>
+      <w:numFmt w:val="bullet"/>
+      <w:lvlText w:val=""/>
+      <w:lvlJc w:val="left"/>
+      <w:pPr>
+        <w:ind w:left="2444" w:hanging="360"/>
+      </w:pPr>
+      <w:rPr>
+        <w:rFonts w:ascii="Wingdings" w:hAnsi="Wingdings" w:hint="default"/>
+      </w:rPr>
+    </w:lvl>
+    <w:lvl w:ilvl="3" w:tplc="04090001" w:tentative="1">
+      <w:start w:val="1"/>
+      <w:numFmt w:val="bullet"/>
+      <w:lvlText w:val=""/>
+      <w:lvlJc w:val="left"/>
+      <w:pPr>
+        <w:ind w:left="3164" w:hanging="360"/>
+      </w:pPr>
+      <w:rPr>
+        <w:rFonts w:ascii="Symbol" w:hAnsi="Symbol" w:hint="default"/>
+      </w:rPr>
+    </w:lvl>
+    <w:lvl w:ilvl="4" w:tplc="04090003" w:tentative="1">
+      <w:start w:val="1"/>
+      <w:numFmt w:val="bullet"/>
+      <w:lvlText w:val="o"/>
+      <w:lvlJc w:val="left"/>
+      <w:pPr>
+        <w:ind w:left="3884" w:hanging="360"/>
+      </w:pPr>
+      <w:rPr>
+        <w:rFonts w:ascii="Courier New" w:hAnsi="Courier New" w:cs="Courier New" w:hint="default"/>
+      </w:rPr>
+    </w:lvl>
+    <w:lvl w:ilvl="5" w:tplc="04090005" w:tentative="1">
+      <w:start w:val="1"/>
+      <w:numFmt w:val="bullet"/>
+      <w:lvlText w:val=""/>
+      <w:lvlJc w:val="left"/>
+      <w:pPr>
+        <w:ind w:left="4604" w:hanging="360"/>
+      </w:pPr>
+      <w:rPr>
+        <w:rFonts w:ascii="Wingdings" w:hAnsi="Wingdings" w:hint="default"/>
+      </w:rPr>
+    </w:lvl>
+    <w:lvl w:ilvl="6" w:tplc="04090001" w:tentative="1">
+      <w:start w:val="1"/>
+      <w:numFmt w:val="bullet"/>
+      <w:lvlText w:val=""/>
+      <w:lvlJc w:val="left"/>
+      <w:pPr>
+        <w:ind w:left="5324" w:hanging="360"/>
+      </w:pPr>
+      <w:rPr>
+        <w:rFonts w:ascii="Symbol" w:hAnsi="Symbol" w:hint="default"/>
+      </w:rPr>
+    </w:lvl>
+    <w:lvl w:ilvl="7" w:tplc="04090003" w:tentative="1">
+      <w:start w:val="1"/>
+      <w:numFmt w:val="bullet"/>
+      <w:lvlText w:val="o"/>
+      <w:lvlJc w:val="left"/>
+      <w:pPr>
+        <w:ind w:left="6044" w:hanging="360"/>
+      </w:pPr>
+      <w:rPr>
+        <w:rFonts w:ascii="Courier New" w:hAnsi="Courier New" w:cs="Courier New" w:hint="default"/>
+      </w:rPr>
+    </w:lvl>
+    <w:lvl w:ilvl="8" w:tplc="04090005" w:tentative="1">
+      <w:start w:val="1"/>
+      <w:numFmt w:val="bullet"/>
+      <w:lvlText w:val=""/>
+      <w:lvlJc w:val="left"/>
+      <w:pPr>
+        <w:ind w:left="6764" w:hanging="360"/>
+      </w:pPr>
+      <w:rPr>
+        <w:rFonts w:ascii="Wingdings" w:hAnsi="Wingdings" w:hint="default"/>
+      </w:rPr>
+    </w:lvl>
+  </w:abstractNum>
+  <w:abstractNum w:abstractNumId="2">
     <w:nsid w:val="36F81233"/>
     <w:multiLevelType w:val="hybridMultilevel"/>
     <w:tmpl w:val="DB6EBF70"/>
@@ -2699,7 +3280,7 @@
       </w:rPr>
     </w:lvl>
   </w:abstractNum>
-  <w:abstractNum w:abstractNumId="2">
+  <w:abstractNum w:abstractNumId="3">
     <w:nsid w:val="3AFA424D"/>
     <w:multiLevelType w:val="hybridMultilevel"/>
     <w:tmpl w:val="7B807B4E"/>
@@ -2812,7 +3393,7 @@
       </w:rPr>
     </w:lvl>
   </w:abstractNum>
-  <w:abstractNum w:abstractNumId="3">
+  <w:abstractNum w:abstractNumId="4">
     <w:nsid w:val="3F3D4078"/>
     <w:multiLevelType w:val="hybridMultilevel"/>
     <w:tmpl w:val="16145592"/>
@@ -2925,7 +3506,7 @@
       </w:rPr>
     </w:lvl>
   </w:abstractNum>
-  <w:abstractNum w:abstractNumId="4">
+  <w:abstractNum w:abstractNumId="5">
     <w:nsid w:val="43AA0607"/>
     <w:multiLevelType w:val="hybridMultilevel"/>
     <w:tmpl w:val="F26A62E2"/>
@@ -3038,7 +3619,7 @@
       </w:rPr>
     </w:lvl>
   </w:abstractNum>
-  <w:abstractNum w:abstractNumId="5">
+  <w:abstractNum w:abstractNumId="6">
     <w:nsid w:val="453970E1"/>
     <w:multiLevelType w:val="hybridMultilevel"/>
     <w:tmpl w:val="4A2285B4"/>
@@ -3060,7 +3641,7 @@
       <w:lvlText w:val=""/>
       <w:lvlJc w:val="left"/>
       <w:pPr>
-        <w:ind w:left="1440" w:hanging="360"/>
+        <w:ind w:left="360" w:hanging="360"/>
       </w:pPr>
       <w:rPr>
         <w:rFonts w:ascii="Wingdings" w:hAnsi="Wingdings" w:hint="default"/>
@@ -3151,7 +3732,7 @@
       </w:rPr>
     </w:lvl>
   </w:abstractNum>
-  <w:abstractNum w:abstractNumId="6">
+  <w:abstractNum w:abstractNumId="7">
     <w:nsid w:val="45700A93"/>
     <w:multiLevelType w:val="hybridMultilevel"/>
     <w:tmpl w:val="5894ABB2"/>
@@ -3240,7 +3821,7 @@
       </w:pPr>
     </w:lvl>
   </w:abstractNum>
-  <w:abstractNum w:abstractNumId="7">
+  <w:abstractNum w:abstractNumId="8">
     <w:nsid w:val="562E5B5B"/>
     <w:multiLevelType w:val="hybridMultilevel"/>
     <w:tmpl w:val="5D4CC876"/>
@@ -3353,7 +3934,7 @@
       </w:rPr>
     </w:lvl>
   </w:abstractNum>
-  <w:abstractNum w:abstractNumId="8">
+  <w:abstractNum w:abstractNumId="9">
     <w:nsid w:val="61BC2AC2"/>
     <w:multiLevelType w:val="multilevel"/>
     <w:tmpl w:val="18DE440A"/>
@@ -3502,7 +4083,7 @@
       </w:rPr>
     </w:lvl>
   </w:abstractNum>
-  <w:abstractNum w:abstractNumId="9">
+  <w:abstractNum w:abstractNumId="10">
     <w:nsid w:val="639E69CC"/>
     <w:multiLevelType w:val="multilevel"/>
     <w:tmpl w:val="FECC694A"/>
@@ -3651,7 +4232,7 @@
       </w:rPr>
     </w:lvl>
   </w:abstractNum>
-  <w:abstractNum w:abstractNumId="10">
+  <w:abstractNum w:abstractNumId="11">
     <w:nsid w:val="6A947BFC"/>
     <w:multiLevelType w:val="hybridMultilevel"/>
     <w:tmpl w:val="B0C05314"/>
@@ -3765,37 +4346,40 @@
     </w:lvl>
   </w:abstractNum>
   <w:num w:numId="1">
-    <w:abstractNumId w:val="6"/>
+    <w:abstractNumId w:val="7"/>
   </w:num>
   <w:num w:numId="2">
     <w:abstractNumId w:val="0"/>
   </w:num>
   <w:num w:numId="3">
+    <w:abstractNumId w:val="3"/>
+  </w:num>
+  <w:num w:numId="4">
+    <w:abstractNumId w:val="8"/>
+  </w:num>
+  <w:num w:numId="5">
+    <w:abstractNumId w:val="11"/>
+  </w:num>
+  <w:num w:numId="6">
+    <w:abstractNumId w:val="10"/>
+  </w:num>
+  <w:num w:numId="7">
+    <w:abstractNumId w:val="9"/>
+  </w:num>
+  <w:num w:numId="8">
     <w:abstractNumId w:val="2"/>
   </w:num>
-  <w:num w:numId="4">
-    <w:abstractNumId w:val="7"/>
-  </w:num>
-  <w:num w:numId="5">
-    <w:abstractNumId w:val="10"/>
-  </w:num>
-  <w:num w:numId="6">
-    <w:abstractNumId w:val="9"/>
-  </w:num>
-  <w:num w:numId="7">
-    <w:abstractNumId w:val="8"/>
-  </w:num>
-  <w:num w:numId="8">
-    <w:abstractNumId w:val="1"/>
-  </w:num>
   <w:num w:numId="9">
-    <w:abstractNumId w:val="3"/>
+    <w:abstractNumId w:val="4"/>
   </w:num>
   <w:num w:numId="10">
+    <w:abstractNumId w:val="6"/>
+  </w:num>
+  <w:num w:numId="11">
     <w:abstractNumId w:val="5"/>
   </w:num>
-  <w:num w:numId="11">
-    <w:abstractNumId w:val="4"/>
+  <w:num w:numId="12">
+    <w:abstractNumId w:val="1"/>
   </w:num>
 </w:numbering>
 </file>

</xml_diff>